<commit_message>
chore: learn about the basic concepts of the REST architecture
</commit_message>
<xml_diff>
--- a/communication-in-microservices/synchronous-remote-procedure-invocation-pattern.docx
+++ b/communication-in-microservices/synchronous-remote-procedure-invocation-pattern.docx
@@ -265,13 +265,3031 @@
         <w:t>Using REST</w:t>
       </w:r>
     </w:p>
+    <w:p>
+      <w:pPr>
+        <w:autoSpaceDE w:val="0"/>
+        <w:autoSpaceDN w:val="0"/>
+        <w:adjustRightInd w:val="0"/>
+        <w:spacing w:after="0"/>
+        <w:rPr>
+          <w:rFonts w:ascii="NewBaskerville-Roman" w:hAnsi="NewBaskerville-Roman" w:cs="NewBaskerville-Roman"/>
+          <w:color w:val="262626"/>
+          <w:sz w:val="20"/>
+          <w:szCs w:val="20"/>
+        </w:rPr>
+      </w:pPr>
+      <w:r>
+        <w:rPr>
+          <w:rFonts w:ascii="NewBaskerville-Italic" w:hAnsi="NewBaskerville-Italic" w:cs="NewBaskerville-Italic"/>
+          <w:i/>
+          <w:iCs/>
+          <w:color w:val="262626"/>
+          <w:sz w:val="20"/>
+          <w:szCs w:val="20"/>
+        </w:rPr>
+        <w:t xml:space="preserve">REST </w:t>
+      </w:r>
+      <w:r>
+        <w:rPr>
+          <w:rFonts w:ascii="NewBaskerville-Roman" w:hAnsi="NewBaskerville-Roman" w:cs="NewBaskerville-Roman"/>
+          <w:color w:val="262626"/>
+          <w:sz w:val="20"/>
+          <w:szCs w:val="20"/>
+        </w:rPr>
+        <w:t xml:space="preserve">is an IPC mechanism that </w:t>
+      </w:r>
+      <w:r>
+        <w:rPr>
+          <w:rFonts w:ascii="NewBaskerville-Roman" w:hAnsi="NewBaskerville-Roman" w:cs="NewBaskerville-Roman"/>
+          <w:b/>
+          <w:bCs/>
+          <w:color w:val="262626"/>
+          <w:sz w:val="20"/>
+          <w:szCs w:val="20"/>
+        </w:rPr>
+        <w:t>(almost always) uses HTTP</w:t>
+      </w:r>
+      <w:r>
+        <w:rPr>
+          <w:rFonts w:ascii="NewBaskerville-Roman" w:hAnsi="NewBaskerville-Roman" w:cs="NewBaskerville-Roman"/>
+          <w:b/>
+          <w:bCs/>
+          <w:color w:val="262626"/>
+          <w:sz w:val="20"/>
+          <w:szCs w:val="20"/>
+        </w:rPr>
+        <w:t>.</w:t>
+      </w:r>
+      <w:r>
+        <w:rPr>
+          <w:rFonts w:ascii="NewBaskerville-Roman" w:hAnsi="NewBaskerville-Roman" w:cs="NewBaskerville-Roman"/>
+          <w:b/>
+          <w:bCs/>
+          <w:color w:val="262626"/>
+          <w:sz w:val="20"/>
+          <w:szCs w:val="20"/>
+        </w:rPr>
+        <w:t xml:space="preserve"> </w:t>
+      </w:r>
+      <w:r>
+        <w:rPr>
+          <w:rFonts w:ascii="NewBaskerville-Roman" w:hAnsi="NewBaskerville-Roman" w:cs="NewBaskerville-Roman"/>
+          <w:color w:val="262626"/>
+          <w:sz w:val="20"/>
+          <w:szCs w:val="20"/>
+        </w:rPr>
+        <w:t>Roy Fielding, the creator of REST, defines REST as follows:</w:t>
+      </w:r>
+    </w:p>
+    <w:p>
+      <w:pPr>
+        <w:autoSpaceDE w:val="0"/>
+        <w:autoSpaceDN w:val="0"/>
+        <w:adjustRightInd w:val="0"/>
+        <w:spacing w:after="0"/>
+        <w:rPr>
+          <w:rFonts w:ascii="NewBaskerville-Roman" w:hAnsi="NewBaskerville-Roman" w:cs="NewBaskerville-Roman"/>
+          <w:b/>
+          <w:bCs/>
+          <w:color w:val="FF0000"/>
+          <w:sz w:val="20"/>
+          <w:szCs w:val="20"/>
+        </w:rPr>
+      </w:pPr>
+      <w:r>
+        <w:rPr>
+          <w:rFonts w:ascii="NewBaskerville-Roman" w:hAnsi="NewBaskerville-Roman" w:cs="NewBaskerville-Roman"/>
+          <w:color w:val="262626"/>
+          <w:sz w:val="20"/>
+          <w:szCs w:val="20"/>
+        </w:rPr>
+        <w:t xml:space="preserve"> </w:t>
+      </w:r>
+      <w:r>
+        <w:rPr>
+          <w:rFonts w:ascii="NewBaskerville-Roman" w:hAnsi="NewBaskerville-Roman" w:cs="NewBaskerville-Roman"/>
+          <w:b/>
+          <w:bCs/>
+          <w:color w:val="FF0000"/>
+          <w:sz w:val="20"/>
+          <w:szCs w:val="20"/>
+        </w:rPr>
+        <w:t>(You should later on look for how exactly each one of these benefits are fulfilled</w:t>
+      </w:r>
+      <w:r>
+        <w:rPr>
+          <w:rFonts w:ascii="NewBaskerville-Roman" w:hAnsi="NewBaskerville-Roman" w:cs="NewBaskerville-Roman"/>
+          <w:b/>
+          <w:bCs/>
+          <w:color w:val="FF0000"/>
+          <w:sz w:val="20"/>
+          <w:szCs w:val="20"/>
+        </w:rPr>
+        <w:t>:</w:t>
+      </w:r>
+    </w:p>
+    <w:p>
+      <w:pPr>
+        <w:autoSpaceDE w:val="0"/>
+        <w:autoSpaceDN w:val="0"/>
+        <w:adjustRightInd w:val="0"/>
+        <w:spacing w:after="0"/>
+        <w:rPr>
+          <w:rFonts w:ascii="NewBaskerville-Roman" w:hAnsi="NewBaskerville-Roman" w:cs="NewBaskerville-Roman"/>
+          <w:color w:val="FF0000"/>
+          <w:sz w:val="20"/>
+          <w:szCs w:val="20"/>
+        </w:rPr>
+      </w:pPr>
+      <w:hyperlink r:id="rId9" w:history="1">
+        <w:r>
+          <w:rPr>
+            <w:rStyle w:val="Hyperlink"/>
+            <w:rFonts w:ascii="NewBaskerville-Roman" w:hAnsi="NewBaskerville-Roman" w:cs="NewBaskerville-Roman"/>
+            <w:sz w:val="20"/>
+            <w:szCs w:val="20"/>
+          </w:rPr>
+          <w:t>https://learn.microsoft.com/en-us/azure/architecture/best-practices/api-design</w:t>
+        </w:r>
+      </w:hyperlink>
+    </w:p>
+    <w:p>
+      <w:pPr>
+        <w:autoSpaceDE w:val="0"/>
+        <w:autoSpaceDN w:val="0"/>
+        <w:adjustRightInd w:val="0"/>
+        <w:spacing w:after="0"/>
+        <w:rPr>
+          <w:rFonts w:ascii="NewBaskerville-Roman" w:hAnsi="NewBaskerville-Roman" w:cs="NewBaskerville-Roman"/>
+          <w:color w:val="FF0000"/>
+          <w:sz w:val="20"/>
+          <w:szCs w:val="20"/>
+        </w:rPr>
+      </w:pPr>
+      <w:hyperlink r:id="rId10" w:history="1">
+        <w:r>
+          <w:rPr>
+            <w:rStyle w:val="Hyperlink"/>
+            <w:rFonts w:ascii="NewBaskerville-Roman" w:hAnsi="NewBaskerville-Roman" w:cs="NewBaskerville-Roman"/>
+            <w:sz w:val="20"/>
+            <w:szCs w:val="20"/>
+          </w:rPr>
+          <w:t>https://www.ibm.com/top</w:t>
+        </w:r>
+        <w:r>
+          <w:rPr>
+            <w:rStyle w:val="Hyperlink"/>
+            <w:rFonts w:ascii="NewBaskerville-Roman" w:hAnsi="NewBaskerville-Roman" w:cs="NewBaskerville-Roman"/>
+            <w:sz w:val="20"/>
+            <w:szCs w:val="20"/>
+          </w:rPr>
+          <w:t>ics/rest-apis</w:t>
+        </w:r>
+      </w:hyperlink>
+    </w:p>
+    <w:p>
+      <w:pPr>
+        <w:autoSpaceDE w:val="0"/>
+        <w:autoSpaceDN w:val="0"/>
+        <w:adjustRightInd w:val="0"/>
+        <w:spacing w:after="0"/>
+        <w:rPr>
+          <w:rFonts w:ascii="NewBaskerville-Roman" w:hAnsi="NewBaskerville-Roman" w:cs="NewBaskerville-Roman"/>
+          <w:color w:val="FF0000"/>
+          <w:sz w:val="20"/>
+          <w:szCs w:val="20"/>
+        </w:rPr>
+      </w:pPr>
+      <w:hyperlink r:id="rId11" w:history="1">
+        <w:r>
+          <w:rPr>
+            <w:rStyle w:val="Hyperlink"/>
+            <w:rFonts w:ascii="NewBaskerville-Roman" w:hAnsi="NewBaskerville-Roman" w:cs="NewBaskerville-Roman"/>
+            <w:sz w:val="20"/>
+            <w:szCs w:val="20"/>
+          </w:rPr>
+          <w:t>https://en.wikipedia.org/wiki/REST</w:t>
+        </w:r>
+      </w:hyperlink>
+    </w:p>
+    <w:p>
+      <w:pPr>
+        <w:autoSpaceDE w:val="0"/>
+        <w:autoSpaceDN w:val="0"/>
+        <w:adjustRightInd w:val="0"/>
+        <w:spacing w:after="0"/>
+        <w:rPr>
+          <w:rFonts w:ascii="NewBaskerville-Roman" w:hAnsi="NewBaskerville-Roman" w:cs="NewBaskerville-Roman"/>
+          <w:color w:val="FF0000"/>
+          <w:sz w:val="20"/>
+          <w:szCs w:val="20"/>
+        </w:rPr>
+      </w:pPr>
+      <w:r>
+        <w:rPr>
+          <w:rFonts w:ascii="NewBaskerville-Roman" w:hAnsi="NewBaskerville-Roman" w:cs="NewBaskerville-Roman"/>
+          <w:color w:val="FF0000"/>
+          <w:sz w:val="20"/>
+          <w:szCs w:val="20"/>
+        </w:rPr>
+        <w:t>)</w:t>
+      </w:r>
+      <w:r>
+        <w:rPr>
+          <w:rFonts w:ascii="NewBaskerville-Roman" w:hAnsi="NewBaskerville-Roman" w:cs="NewBaskerville-Roman"/>
+          <w:color w:val="FF0000"/>
+          <w:sz w:val="20"/>
+          <w:szCs w:val="20"/>
+        </w:rPr>
+        <w:t>.</w:t>
+      </w:r>
+    </w:p>
+    <w:p>
+      <w:pPr>
+        <w:autoSpaceDE w:val="0"/>
+        <w:autoSpaceDN w:val="0"/>
+        <w:adjustRightInd w:val="0"/>
+        <w:spacing w:after="0"/>
+        <w:rPr>
+          <w:rFonts w:ascii="NewBaskerville-Roman" w:hAnsi="NewBaskerville-Roman" w:cs="NewBaskerville-Roman"/>
+          <w:b/>
+          <w:bCs/>
+          <w:color w:val="FF0000"/>
+          <w:sz w:val="20"/>
+          <w:szCs w:val="20"/>
+        </w:rPr>
+      </w:pPr>
+    </w:p>
+    <w:p>
+      <w:pPr>
+        <w:pStyle w:val="NoSpacing"/>
+      </w:pPr>
+      <w:r>
+        <w:t>“</w:t>
+      </w:r>
+      <w:r>
+        <w:rPr>
+          <w:i/>
+          <w:iCs/>
+        </w:rPr>
+        <w:t xml:space="preserve">REST provides a set of architectural constraints that, when applied as a whole, emphasizes </w:t>
+      </w:r>
+      <w:r>
+        <w:rPr>
+          <w:b/>
+          <w:bCs/>
+          <w:i/>
+          <w:iCs/>
+        </w:rPr>
+        <w:t>scalability of component interactions</w:t>
+      </w:r>
+      <w:r>
+        <w:rPr>
+          <w:i/>
+          <w:iCs/>
+        </w:rPr>
+        <w:t xml:space="preserve">, </w:t>
+      </w:r>
+      <w:r>
+        <w:rPr>
+          <w:b/>
+          <w:bCs/>
+          <w:i/>
+          <w:iCs/>
+        </w:rPr>
+        <w:t>generality of interfaces, independent deployment of components</w:t>
+      </w:r>
+      <w:r>
+        <w:rPr>
+          <w:i/>
+          <w:iCs/>
+        </w:rPr>
+        <w:t xml:space="preserve">, </w:t>
+      </w:r>
+      <w:r>
+        <w:rPr>
+          <w:b/>
+          <w:bCs/>
+          <w:i/>
+          <w:iCs/>
+        </w:rPr>
+        <w:t>and intermediary components to reduce interaction latency, enforce security, and encapsulate legacy systems</w:t>
+      </w:r>
+      <w:r>
+        <w:rPr>
+          <w:b/>
+          <w:bCs/>
+        </w:rPr>
+        <w:t>.</w:t>
+      </w:r>
+      <w:r>
+        <w:rPr>
+          <w:b/>
+          <w:bCs/>
+        </w:rPr>
+        <w:t>”</w:t>
+      </w:r>
+    </w:p>
+    <w:p/>
+    <w:p>
+      <w:pPr>
+        <w:pStyle w:val="NoSpacing"/>
+        <w:numPr>
+          <w:ilvl w:val="0"/>
+          <w:numId w:val="32"/>
+        </w:numPr>
+      </w:pPr>
+      <w:r>
+        <w:t xml:space="preserve">A key concept in REST is a </w:t>
+      </w:r>
+      <w:r>
+        <w:rPr>
+          <w:rFonts w:ascii="NewBaskerville-Italic" w:hAnsi="NewBaskerville-Italic" w:cs="NewBaskerville-Italic"/>
+          <w:b/>
+          <w:bCs/>
+          <w:i/>
+          <w:iCs/>
+          <w:highlight w:val="yellow"/>
+        </w:rPr>
+        <w:t>resource</w:t>
+      </w:r>
+      <w:r>
+        <w:t xml:space="preserve">, </w:t>
+      </w:r>
+      <w:r>
+        <w:rPr>
+          <w:b/>
+          <w:bCs/>
+        </w:rPr>
+        <w:t>which typically represents a single business object, such as a Customer or Product, or a collection of business objects.</w:t>
+      </w:r>
+    </w:p>
+    <w:p>
+      <w:pPr>
+        <w:pStyle w:val="NoSpacing"/>
+        <w:ind w:left="720"/>
+      </w:pPr>
+    </w:p>
+    <w:p>
+      <w:pPr>
+        <w:pStyle w:val="ListParagraph"/>
+        <w:numPr>
+          <w:ilvl w:val="0"/>
+          <w:numId w:val="32"/>
+        </w:numPr>
+        <w:autoSpaceDE w:val="0"/>
+        <w:autoSpaceDN w:val="0"/>
+        <w:adjustRightInd w:val="0"/>
+        <w:spacing w:after="0"/>
+        <w:rPr>
+          <w:rFonts w:ascii="NewBaskerville-Roman" w:hAnsi="NewBaskerville-Roman" w:cs="NewBaskerville-Roman"/>
+          <w:b/>
+          <w:bCs/>
+          <w:color w:val="262626"/>
+          <w:sz w:val="20"/>
+          <w:szCs w:val="20"/>
+        </w:rPr>
+      </w:pPr>
+      <w:r>
+        <w:rPr>
+          <w:rFonts w:ascii="NewBaskerville-Roman" w:hAnsi="NewBaskerville-Roman" w:cs="NewBaskerville-Roman"/>
+          <w:b/>
+          <w:bCs/>
+          <w:color w:val="262626"/>
+          <w:sz w:val="20"/>
+          <w:szCs w:val="20"/>
+        </w:rPr>
+        <w:t xml:space="preserve">REST uses the HTTP </w:t>
+      </w:r>
+      <w:r>
+        <w:rPr>
+          <w:rFonts w:ascii="NewBaskerville-Roman" w:hAnsi="NewBaskerville-Roman" w:cs="NewBaskerville-Roman"/>
+          <w:b/>
+          <w:bCs/>
+          <w:color w:val="262626"/>
+          <w:sz w:val="20"/>
+          <w:szCs w:val="20"/>
+          <w:highlight w:val="yellow"/>
+        </w:rPr>
+        <w:t>verbs for manipulating resources</w:t>
+      </w:r>
+      <w:r>
+        <w:rPr>
+          <w:rFonts w:ascii="NewBaskerville-Roman" w:hAnsi="NewBaskerville-Roman" w:cs="NewBaskerville-Roman"/>
+          <w:color w:val="262626"/>
+          <w:sz w:val="20"/>
+          <w:szCs w:val="20"/>
+        </w:rPr>
+        <w:t xml:space="preserve">, </w:t>
+      </w:r>
+      <w:r>
+        <w:rPr>
+          <w:rFonts w:ascii="NewBaskerville-Roman" w:hAnsi="NewBaskerville-Roman" w:cs="NewBaskerville-Roman"/>
+          <w:b/>
+          <w:bCs/>
+          <w:color w:val="262626"/>
+          <w:sz w:val="20"/>
+          <w:szCs w:val="20"/>
+        </w:rPr>
+        <w:t>which are referenced using a URL</w:t>
+      </w:r>
+      <w:r>
+        <w:rPr>
+          <w:rFonts w:ascii="NewBaskerville-Roman" w:hAnsi="NewBaskerville-Roman" w:cs="NewBaskerville-Roman"/>
+          <w:b/>
+          <w:bCs/>
+          <w:color w:val="262626"/>
+          <w:sz w:val="20"/>
+          <w:szCs w:val="20"/>
+        </w:rPr>
+        <w:t>:</w:t>
+      </w:r>
+    </w:p>
+    <w:p>
+      <w:pPr>
+        <w:autoSpaceDE w:val="0"/>
+        <w:autoSpaceDN w:val="0"/>
+        <w:adjustRightInd w:val="0"/>
+        <w:spacing w:after="0"/>
+        <w:rPr>
+          <w:rFonts w:ascii="NewBaskerville-Roman" w:hAnsi="NewBaskerville-Roman" w:cs="NewBaskerville-Roman"/>
+          <w:color w:val="262626"/>
+          <w:sz w:val="20"/>
+          <w:szCs w:val="20"/>
+        </w:rPr>
+      </w:pPr>
+    </w:p>
+    <w:p>
+      <w:pPr>
+        <w:autoSpaceDE w:val="0"/>
+        <w:autoSpaceDN w:val="0"/>
+        <w:adjustRightInd w:val="0"/>
+        <w:spacing w:after="0"/>
+        <w:rPr>
+          <w:rFonts w:ascii="NewBaskerville-Roman" w:hAnsi="NewBaskerville-Roman" w:cs="NewBaskerville-Roman"/>
+          <w:color w:val="262626"/>
+          <w:sz w:val="20"/>
+          <w:szCs w:val="20"/>
+        </w:rPr>
+      </w:pPr>
+      <w:r>
+        <w:rPr>
+          <w:rFonts w:ascii="NewBaskerville-Roman" w:hAnsi="NewBaskerville-Roman" w:cs="NewBaskerville-Roman"/>
+          <w:color w:val="262626"/>
+          <w:sz w:val="20"/>
+          <w:szCs w:val="20"/>
+        </w:rPr>
+        <w:t xml:space="preserve">For example, a GET request returns the </w:t>
+      </w:r>
+      <w:r>
+        <w:rPr>
+          <w:rFonts w:ascii="NewBaskerville-Roman" w:hAnsi="NewBaskerville-Roman" w:cs="NewBaskerville-Roman"/>
+          <w:b/>
+          <w:bCs/>
+          <w:color w:val="262626"/>
+          <w:sz w:val="20"/>
+          <w:szCs w:val="20"/>
+        </w:rPr>
+        <w:t>representation of a resource</w:t>
+      </w:r>
+      <w:r>
+        <w:rPr>
+          <w:rFonts w:ascii="NewBaskerville-Roman" w:hAnsi="NewBaskerville-Roman" w:cs="NewBaskerville-Roman"/>
+          <w:color w:val="262626"/>
+          <w:sz w:val="20"/>
+          <w:szCs w:val="20"/>
+        </w:rPr>
+        <w:t xml:space="preserve">, which is </w:t>
+      </w:r>
+      <w:r>
+        <w:rPr>
+          <w:rFonts w:ascii="NewBaskerville-Roman" w:hAnsi="NewBaskerville-Roman" w:cs="NewBaskerville-Roman"/>
+          <w:b/>
+          <w:bCs/>
+          <w:color w:val="262626"/>
+          <w:sz w:val="20"/>
+          <w:szCs w:val="20"/>
+        </w:rPr>
+        <w:t>often</w:t>
+      </w:r>
+      <w:r>
+        <w:rPr>
+          <w:rFonts w:ascii="NewBaskerville-Roman" w:hAnsi="NewBaskerville-Roman" w:cs="NewBaskerville-Roman"/>
+          <w:color w:val="262626"/>
+          <w:sz w:val="20"/>
+          <w:szCs w:val="20"/>
+        </w:rPr>
+        <w:t xml:space="preserve"> in the form of </w:t>
+      </w:r>
+      <w:r>
+        <w:rPr>
+          <w:rFonts w:ascii="NewBaskerville-Roman" w:hAnsi="NewBaskerville-Roman" w:cs="NewBaskerville-Roman"/>
+          <w:b/>
+          <w:bCs/>
+          <w:color w:val="262626"/>
+          <w:sz w:val="20"/>
+          <w:szCs w:val="20"/>
+        </w:rPr>
+        <w:t>an XML document or JSON object</w:t>
+      </w:r>
+      <w:r>
+        <w:rPr>
+          <w:rFonts w:ascii="NewBaskerville-Roman" w:hAnsi="NewBaskerville-Roman" w:cs="NewBaskerville-Roman"/>
+          <w:color w:val="262626"/>
+          <w:sz w:val="20"/>
+          <w:szCs w:val="20"/>
+        </w:rPr>
+        <w:t xml:space="preserve">, although </w:t>
+      </w:r>
+      <w:r>
+        <w:rPr>
+          <w:rFonts w:ascii="NewBaskerville-Roman" w:hAnsi="NewBaskerville-Roman" w:cs="NewBaskerville-Roman"/>
+          <w:b/>
+          <w:bCs/>
+          <w:color w:val="262626"/>
+          <w:sz w:val="20"/>
+          <w:szCs w:val="20"/>
+        </w:rPr>
+        <w:t>other formats such as binary can be used.</w:t>
+      </w:r>
+      <w:r>
+        <w:rPr>
+          <w:rFonts w:ascii="NewBaskerville-Roman" w:hAnsi="NewBaskerville-Roman" w:cs="NewBaskerville-Roman"/>
+          <w:b/>
+          <w:bCs/>
+          <w:color w:val="262626"/>
+          <w:sz w:val="20"/>
+          <w:szCs w:val="20"/>
+        </w:rPr>
+        <w:t xml:space="preserve"> </w:t>
+      </w:r>
+      <w:r>
+        <w:rPr>
+          <w:rFonts w:ascii="NewBaskerville-Roman" w:hAnsi="NewBaskerville-Roman" w:cs="NewBaskerville-Roman"/>
+          <w:color w:val="262626"/>
+          <w:sz w:val="20"/>
+          <w:szCs w:val="20"/>
+        </w:rPr>
+        <w:t>A POST request creates a new resource, and a PUT request updates a resource.</w:t>
+      </w:r>
+      <w:r>
+        <w:rPr>
+          <w:rFonts w:ascii="NewBaskerville-Roman" w:hAnsi="NewBaskerville-Roman" w:cs="NewBaskerville-Roman"/>
+          <w:color w:val="262626"/>
+          <w:sz w:val="20"/>
+          <w:szCs w:val="20"/>
+        </w:rPr>
+        <w:t xml:space="preserve"> The </w:t>
+      </w:r>
+      <w:r>
+        <w:rPr>
+          <w:rFonts w:ascii="Courier" w:hAnsi="Courier" w:cs="Courier"/>
+          <w:color w:val="262626"/>
+          <w:sz w:val="19"/>
+          <w:szCs w:val="19"/>
+        </w:rPr>
+        <w:t>Order Service</w:t>
+      </w:r>
+      <w:r>
+        <w:rPr>
+          <w:rFonts w:ascii="NewBaskerville-Roman" w:hAnsi="NewBaskerville-Roman" w:cs="NewBaskerville-Roman"/>
+          <w:color w:val="262626"/>
+          <w:sz w:val="20"/>
+          <w:szCs w:val="20"/>
+        </w:rPr>
+        <w:t xml:space="preserve">, for example, has a </w:t>
+      </w:r>
+      <w:r>
+        <w:rPr>
+          <w:rFonts w:ascii="Courier" w:hAnsi="Courier" w:cs="Courier"/>
+          <w:color w:val="262626"/>
+          <w:sz w:val="19"/>
+          <w:szCs w:val="19"/>
+        </w:rPr>
+        <w:t xml:space="preserve">POST /orders </w:t>
+      </w:r>
+      <w:r>
+        <w:rPr>
+          <w:rFonts w:ascii="NewBaskerville-Roman" w:hAnsi="NewBaskerville-Roman" w:cs="NewBaskerville-Roman"/>
+          <w:color w:val="262626"/>
+          <w:sz w:val="20"/>
+          <w:szCs w:val="20"/>
+        </w:rPr>
+        <w:t xml:space="preserve">endpoint for creating an </w:t>
+      </w:r>
+      <w:r>
+        <w:rPr>
+          <w:rFonts w:ascii="Courier" w:hAnsi="Courier" w:cs="Courier"/>
+          <w:color w:val="262626"/>
+          <w:sz w:val="19"/>
+          <w:szCs w:val="19"/>
+        </w:rPr>
+        <w:t xml:space="preserve">Order </w:t>
+      </w:r>
+      <w:r>
+        <w:rPr>
+          <w:rFonts w:ascii="NewBaskerville-Roman" w:hAnsi="NewBaskerville-Roman" w:cs="NewBaskerville-Roman"/>
+          <w:color w:val="262626"/>
+          <w:sz w:val="20"/>
+          <w:szCs w:val="20"/>
+        </w:rPr>
+        <w:t xml:space="preserve">and a </w:t>
+      </w:r>
+      <w:r>
+        <w:rPr>
+          <w:rFonts w:ascii="Courier" w:hAnsi="Courier" w:cs="Courier"/>
+          <w:color w:val="262626"/>
+          <w:sz w:val="19"/>
+          <w:szCs w:val="19"/>
+        </w:rPr>
+        <w:t xml:space="preserve">GET /orders/{orderId} </w:t>
+      </w:r>
+      <w:r>
+        <w:rPr>
+          <w:rFonts w:ascii="NewBaskerville-Roman" w:hAnsi="NewBaskerville-Roman" w:cs="NewBaskerville-Roman"/>
+          <w:color w:val="262626"/>
+          <w:sz w:val="20"/>
+          <w:szCs w:val="20"/>
+        </w:rPr>
+        <w:t>endpoint for retrieving</w:t>
+      </w:r>
+      <w:r>
+        <w:rPr>
+          <w:rFonts w:ascii="Courier" w:hAnsi="Courier" w:cs="Courier"/>
+          <w:color w:val="262626"/>
+          <w:sz w:val="19"/>
+          <w:szCs w:val="19"/>
+        </w:rPr>
+        <w:t xml:space="preserve"> </w:t>
+      </w:r>
+      <w:r>
+        <w:rPr>
+          <w:rFonts w:ascii="NewBaskerville-Roman" w:hAnsi="NewBaskerville-Roman" w:cs="NewBaskerville-Roman"/>
+          <w:color w:val="262626"/>
+          <w:sz w:val="20"/>
+          <w:szCs w:val="20"/>
+        </w:rPr>
+        <w:t xml:space="preserve">an </w:t>
+      </w:r>
+      <w:r>
+        <w:rPr>
+          <w:rFonts w:ascii="Courier" w:hAnsi="Courier" w:cs="Courier"/>
+          <w:color w:val="262626"/>
+          <w:sz w:val="19"/>
+          <w:szCs w:val="19"/>
+        </w:rPr>
+        <w:t>Order</w:t>
+      </w:r>
+      <w:r>
+        <w:rPr>
+          <w:rFonts w:ascii="NewBaskerville-Roman" w:hAnsi="NewBaskerville-Roman" w:cs="NewBaskerville-Roman"/>
+          <w:color w:val="262626"/>
+          <w:sz w:val="20"/>
+          <w:szCs w:val="20"/>
+        </w:rPr>
+        <w:t>.</w:t>
+      </w:r>
+    </w:p>
+    <w:p>
+      <w:pPr>
+        <w:autoSpaceDE w:val="0"/>
+        <w:autoSpaceDN w:val="0"/>
+        <w:adjustRightInd w:val="0"/>
+        <w:spacing w:after="0"/>
+        <w:rPr>
+          <w:rFonts w:ascii="NewBaskerville-Roman" w:hAnsi="NewBaskerville-Roman" w:cs="NewBaskerville-Roman"/>
+          <w:color w:val="262626"/>
+          <w:sz w:val="20"/>
+          <w:szCs w:val="20"/>
+        </w:rPr>
+      </w:pPr>
+    </w:p>
+    <w:p>
+      <w:pPr>
+        <w:autoSpaceDE w:val="0"/>
+        <w:autoSpaceDN w:val="0"/>
+        <w:adjustRightInd w:val="0"/>
+        <w:spacing w:after="0"/>
+        <w:rPr>
+          <w:rFonts w:ascii="Courier" w:hAnsi="Courier" w:cs="Courier"/>
+          <w:color w:val="262626"/>
+          <w:sz w:val="19"/>
+          <w:szCs w:val="19"/>
+        </w:rPr>
+      </w:pPr>
+    </w:p>
+    <w:p>
+      <w:pPr>
+        <w:autoSpaceDE w:val="0"/>
+        <w:autoSpaceDN w:val="0"/>
+        <w:adjustRightInd w:val="0"/>
+        <w:spacing w:after="0"/>
+        <w:rPr>
+          <w:rFonts w:ascii="NewBaskerville-Roman" w:hAnsi="NewBaskerville-Roman" w:cs="NewBaskerville-Roman"/>
+          <w:b/>
+          <w:bCs/>
+          <w:color w:val="262626"/>
+          <w:sz w:val="20"/>
+          <w:szCs w:val="20"/>
+        </w:rPr>
+      </w:pPr>
+      <w:r>
+        <w:rPr>
+          <w:rFonts w:ascii="NewBaskerville-Roman" w:hAnsi="NewBaskerville-Roman" w:cs="NewBaskerville-Roman"/>
+          <w:color w:val="262626"/>
+          <w:sz w:val="20"/>
+          <w:szCs w:val="20"/>
+          <w:highlight w:val="yellow"/>
+        </w:rPr>
+        <w:t>Many developers claim their HTTP-based APIs are RESTful</w:t>
+      </w:r>
+      <w:r>
+        <w:rPr>
+          <w:rFonts w:ascii="NewBaskerville-Roman" w:hAnsi="NewBaskerville-Roman" w:cs="NewBaskerville-Roman"/>
+          <w:color w:val="262626"/>
+          <w:sz w:val="20"/>
+          <w:szCs w:val="20"/>
+        </w:rPr>
+        <w:t>. But as Roy Fielding describes in a blog post</w:t>
+      </w:r>
+      <w:r>
+        <w:rPr>
+          <w:rFonts w:ascii="NewBaskerville-Roman" w:hAnsi="NewBaskerville-Roman" w:cs="NewBaskerville-Roman"/>
+          <w:b/>
+          <w:bCs/>
+          <w:color w:val="262626"/>
+          <w:sz w:val="20"/>
+          <w:szCs w:val="20"/>
+          <w:highlight w:val="yellow"/>
+        </w:rPr>
+        <w:t>, not all of them actually are</w:t>
+      </w:r>
+      <w:r>
+        <w:rPr>
+          <w:rFonts w:ascii="NewBaskerville-Roman" w:hAnsi="NewBaskerville-Roman" w:cs="NewBaskerville-Roman"/>
+          <w:color w:val="262626"/>
+          <w:sz w:val="20"/>
+          <w:szCs w:val="20"/>
+        </w:rPr>
+        <w:t xml:space="preserve"> (</w:t>
+      </w:r>
+      <w:hyperlink r:id="rId12" w:history="1">
+        <w:r>
+          <w:rPr>
+            <w:rStyle w:val="Hyperlink"/>
+            <w:rFonts w:ascii="NewBaskerville-Roman" w:hAnsi="NewBaskerville-Roman" w:cs="NewBaskerville-Roman"/>
+            <w:sz w:val="20"/>
+            <w:szCs w:val="20"/>
+          </w:rPr>
+          <w:t>http://roy.gbiv.com/untangled/2008/rest-apis-must-be-hypertext-driven</w:t>
+        </w:r>
+      </w:hyperlink>
+      <w:r>
+        <w:rPr>
+          <w:rFonts w:ascii="NewBaskerville-Roman" w:hAnsi="NewBaskerville-Roman" w:cs="NewBaskerville-Roman"/>
+          <w:color w:val="262626"/>
+          <w:sz w:val="20"/>
+          <w:szCs w:val="20"/>
+        </w:rPr>
+        <w:t>). To understand why, let’s take a look at the</w:t>
+      </w:r>
+      <w:r>
+        <w:rPr>
+          <w:rFonts w:ascii="NewBaskerville-Roman" w:hAnsi="NewBaskerville-Roman" w:cs="NewBaskerville-Roman"/>
+          <w:color w:val="262626"/>
+          <w:sz w:val="20"/>
+          <w:szCs w:val="20"/>
+        </w:rPr>
+        <w:t xml:space="preserve"> </w:t>
+      </w:r>
+      <w:r>
+        <w:rPr>
+          <w:rFonts w:ascii="NewBaskerville-Roman" w:hAnsi="NewBaskerville-Roman" w:cs="NewBaskerville-Roman"/>
+          <w:b/>
+          <w:bCs/>
+          <w:color w:val="262626"/>
+          <w:sz w:val="20"/>
+          <w:szCs w:val="20"/>
+        </w:rPr>
+        <w:t>REST maturity model</w:t>
+      </w:r>
+      <w:r>
+        <w:rPr>
+          <w:rFonts w:ascii="NewBaskerville-Roman" w:hAnsi="NewBaskerville-Roman" w:cs="NewBaskerville-Roman"/>
+          <w:b/>
+          <w:bCs/>
+          <w:color w:val="262626"/>
+          <w:sz w:val="20"/>
+          <w:szCs w:val="20"/>
+        </w:rPr>
+        <w:t>:</w:t>
+      </w:r>
+    </w:p>
+    <w:p>
+      <w:pPr>
+        <w:autoSpaceDE w:val="0"/>
+        <w:autoSpaceDN w:val="0"/>
+        <w:adjustRightInd w:val="0"/>
+        <w:spacing w:after="0"/>
+        <w:rPr>
+          <w:rFonts w:ascii="NewBaskerville-Roman" w:hAnsi="NewBaskerville-Roman" w:cs="NewBaskerville-Roman"/>
+          <w:b/>
+          <w:bCs/>
+          <w:color w:val="262626"/>
+          <w:sz w:val="20"/>
+          <w:szCs w:val="20"/>
+        </w:rPr>
+      </w:pPr>
+    </w:p>
+    <w:p>
+      <w:pPr>
+        <w:pStyle w:val="Heading2"/>
+      </w:pPr>
+      <w:r>
+        <w:t>The REST Maturity Model</w:t>
+      </w:r>
+    </w:p>
+    <w:p>
+      <w:pPr>
+        <w:autoSpaceDE w:val="0"/>
+        <w:autoSpaceDN w:val="0"/>
+        <w:adjustRightInd w:val="0"/>
+        <w:spacing w:after="0"/>
+        <w:rPr>
+          <w:rFonts w:ascii="NewBaskerville-Roman" w:hAnsi="NewBaskerville-Roman" w:cs="NewBaskerville-Roman"/>
+          <w:color w:val="262626"/>
+          <w:sz w:val="20"/>
+          <w:szCs w:val="20"/>
+        </w:rPr>
+      </w:pPr>
+      <w:r>
+        <w:rPr>
+          <w:rFonts w:ascii="NewBaskerville-Roman" w:hAnsi="NewBaskerville-Roman" w:cs="NewBaskerville-Roman"/>
+          <w:color w:val="262626"/>
+          <w:sz w:val="20"/>
+          <w:szCs w:val="20"/>
+        </w:rPr>
+        <w:t>Leonard Richardson (no relation to your author) defines a very useful maturity model for REST (</w:t>
+      </w:r>
+      <w:r>
+        <w:rPr>
+          <w:rFonts w:ascii="NewBaskerville-Roman" w:hAnsi="NewBaskerville-Roman" w:cs="NewBaskerville-Roman"/>
+          <w:color w:val="001CA7"/>
+          <w:sz w:val="20"/>
+          <w:szCs w:val="20"/>
+        </w:rPr>
+        <w:t>http://martinfowler.com/articles/richardsonMaturityModel.html</w:t>
+      </w:r>
+      <w:r>
+        <w:rPr>
+          <w:rFonts w:ascii="NewBaskerville-Roman" w:hAnsi="NewBaskerville-Roman" w:cs="NewBaskerville-Roman"/>
+          <w:color w:val="262626"/>
+          <w:sz w:val="20"/>
+          <w:szCs w:val="20"/>
+        </w:rPr>
+        <w:t>) that consists of the following levels:</w:t>
+      </w:r>
+    </w:p>
+    <w:p>
+      <w:pPr>
+        <w:autoSpaceDE w:val="0"/>
+        <w:autoSpaceDN w:val="0"/>
+        <w:adjustRightInd w:val="0"/>
+        <w:spacing w:after="0"/>
+        <w:rPr>
+          <w:rFonts w:ascii="NewBaskerville-Roman" w:hAnsi="NewBaskerville-Roman" w:cs="NewBaskerville-Roman"/>
+          <w:b/>
+          <w:bCs/>
+          <w:color w:val="262626"/>
+          <w:sz w:val="20"/>
+          <w:szCs w:val="20"/>
+        </w:rPr>
+      </w:pPr>
+    </w:p>
+    <w:p>
+      <w:pPr>
+        <w:autoSpaceDE w:val="0"/>
+        <w:autoSpaceDN w:val="0"/>
+        <w:adjustRightInd w:val="0"/>
+        <w:spacing w:after="0"/>
+        <w:rPr>
+          <w:rFonts w:ascii="NewBaskerville-Roman" w:hAnsi="NewBaskerville-Roman" w:cs="NewBaskerville-Roman"/>
+          <w:color w:val="262626"/>
+          <w:sz w:val="20"/>
+          <w:szCs w:val="20"/>
+        </w:rPr>
+      </w:pPr>
+    </w:p>
+    <w:p>
+      <w:pPr>
+        <w:autoSpaceDE w:val="0"/>
+        <w:autoSpaceDN w:val="0"/>
+        <w:adjustRightInd w:val="0"/>
+        <w:spacing w:after="0"/>
+        <w:rPr>
+          <w:rFonts w:ascii="NewBaskerville-Roman" w:eastAsia="Wingdings2" w:hAnsi="NewBaskerville-Roman" w:cs="NewBaskerville-Roman"/>
+          <w:color w:val="262626"/>
+          <w:sz w:val="20"/>
+          <w:szCs w:val="20"/>
+        </w:rPr>
+      </w:pPr>
+      <w:r>
+        <w:rPr>
+          <w:rFonts w:ascii="Wingdings2" w:eastAsia="Wingdings2" w:cs="Wingdings2" w:hint="eastAsia"/>
+          <w:color w:val="CDA759"/>
+          <w:sz w:val="17"/>
+          <w:szCs w:val="17"/>
+        </w:rPr>
+        <w:t></w:t>
+      </w:r>
+      <w:r>
+        <w:rPr>
+          <w:rFonts w:ascii="Wingdings2" w:eastAsia="Wingdings2" w:cs="Wingdings2"/>
+          <w:color w:val="CDA759"/>
+          <w:sz w:val="17"/>
+          <w:szCs w:val="17"/>
+        </w:rPr>
+        <w:t xml:space="preserve"> </w:t>
+      </w:r>
+      <w:r>
+        <w:rPr>
+          <w:rFonts w:ascii="NewBaskerville-Italic" w:eastAsia="Wingdings2" w:hAnsi="NewBaskerville-Italic" w:cs="NewBaskerville-Italic"/>
+          <w:i/>
+          <w:iCs/>
+          <w:color w:val="262626"/>
+          <w:sz w:val="20"/>
+          <w:szCs w:val="20"/>
+        </w:rPr>
+        <w:t>Level 0</w:t>
+      </w:r>
+      <w:r>
+        <w:rPr>
+          <w:rFonts w:ascii="NewBaskerville-Roman" w:eastAsia="Wingdings2" w:hAnsi="NewBaskerville-Roman" w:cs="NewBaskerville-Roman"/>
+          <w:color w:val="262626"/>
+          <w:sz w:val="20"/>
+          <w:szCs w:val="20"/>
+        </w:rPr>
+        <w:t xml:space="preserve">—Clients of a level 0 service invoke the service by making HTTP POST requests to its </w:t>
+      </w:r>
+      <w:r>
+        <w:rPr>
+          <w:rFonts w:ascii="NewBaskerville-Roman" w:eastAsia="Wingdings2" w:hAnsi="NewBaskerville-Roman" w:cs="NewBaskerville-Roman"/>
+          <w:b/>
+          <w:bCs/>
+          <w:color w:val="262626"/>
+          <w:sz w:val="20"/>
+          <w:szCs w:val="20"/>
+        </w:rPr>
+        <w:t>sole URL endpoint.</w:t>
+      </w:r>
+      <w:r>
+        <w:rPr>
+          <w:rFonts w:ascii="NewBaskerville-Roman" w:eastAsia="Wingdings2" w:hAnsi="NewBaskerville-Roman" w:cs="NewBaskerville-Roman"/>
+          <w:color w:val="262626"/>
+          <w:sz w:val="20"/>
+          <w:szCs w:val="20"/>
+        </w:rPr>
+        <w:t xml:space="preserve"> Each request specifies the action to perform, the target of the action (for example, the business object), and any parameters.</w:t>
+      </w:r>
+      <w:r>
+        <w:rPr>
+          <w:rFonts w:ascii="NewBaskerville-Roman" w:eastAsia="Wingdings2" w:hAnsi="NewBaskerville-Roman" w:cs="NewBaskerville-Roman"/>
+          <w:color w:val="262626"/>
+          <w:sz w:val="20"/>
+          <w:szCs w:val="20"/>
+        </w:rPr>
+        <w:t>(single verb/single</w:t>
+      </w:r>
+      <w:r>
+        <w:rPr>
+          <w:rFonts w:ascii="NewBaskerville-Roman" w:eastAsia="Wingdings2" w:hAnsi="NewBaskerville-Roman" w:cs="NewBaskerville-Roman"/>
+          <w:color w:val="262626"/>
+          <w:sz w:val="20"/>
+          <w:szCs w:val="20"/>
+        </w:rPr>
+        <w:t xml:space="preserve"> </w:t>
+      </w:r>
+      <w:r>
+        <w:rPr>
+          <w:rFonts w:ascii="NewBaskerville-Roman" w:eastAsia="Wingdings2" w:hAnsi="NewBaskerville-Roman" w:cs="NewBaskerville-Roman"/>
+          <w:color w:val="262626"/>
+          <w:sz w:val="20"/>
+          <w:szCs w:val="20"/>
+        </w:rPr>
+        <w:t>URL)</w:t>
+      </w:r>
+    </w:p>
+    <w:p>
+      <w:pPr>
+        <w:autoSpaceDE w:val="0"/>
+        <w:autoSpaceDN w:val="0"/>
+        <w:adjustRightInd w:val="0"/>
+        <w:spacing w:after="0"/>
+        <w:rPr>
+          <w:rFonts w:ascii="NewBaskerville-Roman" w:eastAsia="Wingdings2" w:hAnsi="NewBaskerville-Roman" w:cs="NewBaskerville-Roman"/>
+          <w:color w:val="262626"/>
+          <w:sz w:val="20"/>
+          <w:szCs w:val="20"/>
+        </w:rPr>
+      </w:pPr>
+    </w:p>
+    <w:p>
+      <w:pPr>
+        <w:autoSpaceDE w:val="0"/>
+        <w:autoSpaceDN w:val="0"/>
+        <w:adjustRightInd w:val="0"/>
+        <w:spacing w:after="0"/>
+        <w:rPr>
+          <w:rFonts w:ascii="NewBaskerville-Roman" w:eastAsia="Wingdings2" w:hAnsi="NewBaskerville-Roman" w:cs="NewBaskerville-Roman"/>
+          <w:color w:val="262626"/>
+          <w:sz w:val="20"/>
+          <w:szCs w:val="20"/>
+        </w:rPr>
+      </w:pPr>
+      <w:r>
+        <w:rPr>
+          <w:rFonts w:ascii="NewBaskerville-Roman" w:eastAsia="Wingdings2" w:hAnsi="NewBaskerville-Roman" w:cs="NewBaskerville-Roman"/>
+          <w:color w:val="262626"/>
+          <w:sz w:val="20"/>
+          <w:szCs w:val="20"/>
+        </w:rPr>
+        <w:t>I add: on this level you’re basically using the HTTP as a transport tool to just invoke a remote procedure and you’re not using it as a platform to its fullest potential (verbs,</w:t>
+      </w:r>
+      <w:r>
+        <w:rPr>
+          <w:rFonts w:ascii="NewBaskerville-Roman" w:eastAsia="Wingdings2" w:hAnsi="NewBaskerville-Roman" w:cs="NewBaskerville-Roman"/>
+          <w:color w:val="262626"/>
+          <w:sz w:val="20"/>
+          <w:szCs w:val="20"/>
+        </w:rPr>
+        <w:t xml:space="preserve"> status codes,</w:t>
+      </w:r>
+      <w:r>
+        <w:rPr>
+          <w:rFonts w:ascii="NewBaskerville-Roman" w:eastAsia="Wingdings2" w:hAnsi="NewBaskerville-Roman" w:cs="NewBaskerville-Roman"/>
+          <w:color w:val="262626"/>
+          <w:sz w:val="20"/>
+          <w:szCs w:val="20"/>
+        </w:rPr>
+        <w:t xml:space="preserve"> etc.)</w:t>
+      </w:r>
+      <w:r>
+        <w:rPr>
+          <w:rFonts w:ascii="NewBaskerville-Roman" w:eastAsia="Wingdings2" w:hAnsi="NewBaskerville-Roman" w:cs="NewBaskerville-Roman"/>
+          <w:color w:val="262626"/>
+          <w:sz w:val="20"/>
+          <w:szCs w:val="20"/>
+        </w:rPr>
+        <w:t xml:space="preserve">. and at this level they use </w:t>
+      </w:r>
+      <w:r>
+        <w:rPr>
+          <w:rFonts w:ascii="NewBaskerville-Roman" w:eastAsia="Wingdings2" w:hAnsi="NewBaskerville-Roman" w:cs="NewBaskerville-Roman"/>
+          <w:b/>
+          <w:bCs/>
+          <w:color w:val="262626"/>
+          <w:sz w:val="20"/>
+          <w:szCs w:val="20"/>
+        </w:rPr>
+        <w:t>a single verb</w:t>
+      </w:r>
+      <w:r>
+        <w:rPr>
+          <w:rFonts w:ascii="NewBaskerville-Roman" w:eastAsia="Wingdings2" w:hAnsi="NewBaskerville-Roman" w:cs="NewBaskerville-Roman"/>
+          <w:color w:val="262626"/>
+          <w:sz w:val="20"/>
+          <w:szCs w:val="20"/>
+        </w:rPr>
+        <w:t xml:space="preserve"> that’s usually POST</w:t>
+      </w:r>
+      <w:r>
+        <w:rPr>
+          <w:rFonts w:ascii="NewBaskerville-Roman" w:eastAsia="Wingdings2" w:hAnsi="NewBaskerville-Roman" w:cs="NewBaskerville-Roman"/>
+          <w:color w:val="262626"/>
+          <w:sz w:val="20"/>
+          <w:szCs w:val="20"/>
+        </w:rPr>
+        <w:t xml:space="preserve"> and the request details come in the body of the request </w:t>
+      </w:r>
+      <w:r>
+        <w:rPr>
+          <w:rFonts w:ascii="NewBaskerville-Roman" w:eastAsia="Wingdings2" w:hAnsi="NewBaskerville-Roman" w:cs="NewBaskerville-Roman"/>
+          <w:color w:val="262626"/>
+          <w:sz w:val="20"/>
+          <w:szCs w:val="20"/>
+        </w:rPr>
+        <w:t xml:space="preserve">or GET with parameters and actions in the URL, </w:t>
+      </w:r>
+      <w:r>
+        <w:rPr>
+          <w:rFonts w:ascii="NewBaskerville-Roman" w:eastAsia="Wingdings2" w:hAnsi="NewBaskerville-Roman" w:cs="NewBaskerville-Roman"/>
+          <w:color w:val="262626"/>
+          <w:sz w:val="20"/>
+          <w:szCs w:val="20"/>
+        </w:rPr>
+        <w:t>and even the errors like 400 will be sent by 200ok announcing the error in the response body.</w:t>
+      </w:r>
+    </w:p>
+    <w:p>
+      <w:pPr>
+        <w:autoSpaceDE w:val="0"/>
+        <w:autoSpaceDN w:val="0"/>
+        <w:adjustRightInd w:val="0"/>
+        <w:spacing w:after="0"/>
+        <w:rPr>
+          <w:rFonts w:ascii="NewBaskerville-Roman" w:eastAsia="Wingdings2" w:hAnsi="NewBaskerville-Roman" w:cs="NewBaskerville-Roman"/>
+          <w:color w:val="262626"/>
+          <w:sz w:val="20"/>
+          <w:szCs w:val="20"/>
+        </w:rPr>
+      </w:pPr>
+    </w:p>
+    <w:p>
+      <w:pPr>
+        <w:autoSpaceDE w:val="0"/>
+        <w:autoSpaceDN w:val="0"/>
+        <w:adjustRightInd w:val="0"/>
+        <w:spacing w:after="0"/>
+        <w:rPr>
+          <w:rFonts w:ascii="NewBaskerville-Roman" w:eastAsia="Wingdings2" w:hAnsi="NewBaskerville-Roman" w:cs="NewBaskerville-Roman"/>
+          <w:color w:val="262626"/>
+          <w:sz w:val="20"/>
+          <w:szCs w:val="20"/>
+        </w:rPr>
+      </w:pPr>
+      <w:r>
+        <w:rPr>
+          <w:rFonts w:ascii="Wingdings2" w:eastAsia="Wingdings2" w:cs="Wingdings2" w:hint="eastAsia"/>
+          <w:color w:val="CDA759"/>
+          <w:sz w:val="17"/>
+          <w:szCs w:val="17"/>
+        </w:rPr>
+        <w:t></w:t>
+      </w:r>
+      <w:r>
+        <w:rPr>
+          <w:rFonts w:ascii="Wingdings2" w:eastAsia="Wingdings2" w:cs="Wingdings2"/>
+          <w:color w:val="CDA759"/>
+          <w:sz w:val="17"/>
+          <w:szCs w:val="17"/>
+        </w:rPr>
+        <w:t xml:space="preserve"> </w:t>
+      </w:r>
+      <w:r>
+        <w:rPr>
+          <w:rFonts w:ascii="NewBaskerville-Italic" w:eastAsia="Wingdings2" w:hAnsi="NewBaskerville-Italic" w:cs="NewBaskerville-Italic"/>
+          <w:i/>
+          <w:iCs/>
+          <w:color w:val="262626"/>
+          <w:sz w:val="20"/>
+          <w:szCs w:val="20"/>
+        </w:rPr>
+        <w:t>Level 1</w:t>
+      </w:r>
+      <w:r>
+        <w:rPr>
+          <w:rFonts w:ascii="NewBaskerville-Roman" w:eastAsia="Wingdings2" w:hAnsi="NewBaskerville-Roman" w:cs="NewBaskerville-Roman"/>
+          <w:color w:val="262626"/>
+          <w:sz w:val="20"/>
+          <w:szCs w:val="20"/>
+        </w:rPr>
+        <w:t>—</w:t>
+      </w:r>
+      <w:r>
+        <w:rPr>
+          <w:rFonts w:ascii="NewBaskerville-Roman" w:eastAsia="Wingdings2" w:hAnsi="NewBaskerville-Roman" w:cs="NewBaskerville-Roman"/>
+          <w:b/>
+          <w:bCs/>
+          <w:color w:val="262626"/>
+          <w:sz w:val="20"/>
+          <w:szCs w:val="20"/>
+        </w:rPr>
+        <w:t>A level 1 service supports the idea of resources</w:t>
+      </w:r>
+      <w:r>
+        <w:rPr>
+          <w:rFonts w:ascii="NewBaskerville-Roman" w:eastAsia="Wingdings2" w:hAnsi="NewBaskerville-Roman" w:cs="NewBaskerville-Roman"/>
+          <w:color w:val="262626"/>
+          <w:sz w:val="20"/>
+          <w:szCs w:val="20"/>
+        </w:rPr>
+        <w:t>.</w:t>
+      </w:r>
+      <w:r>
+        <w:rPr>
+          <w:rFonts w:ascii="NewBaskerville-Roman" w:eastAsia="Wingdings2" w:hAnsi="NewBaskerville-Roman" w:cs="NewBaskerville-Roman"/>
+          <w:color w:val="262626"/>
+          <w:sz w:val="20"/>
+          <w:szCs w:val="20"/>
+        </w:rPr>
+        <w:t xml:space="preserve"> Level one </w:t>
+      </w:r>
+      <w:r>
+        <w:rPr>
+          <w:rFonts w:ascii="MeridienLTStd-Roman" w:hAnsi="MeridienLTStd-Roman" w:cs="MeridienLTStd-Roman"/>
+          <w:sz w:val="19"/>
+          <w:szCs w:val="19"/>
+        </w:rPr>
+        <w:t xml:space="preserve">employs </w:t>
+      </w:r>
+      <w:r>
+        <w:rPr>
+          <w:rFonts w:ascii="MeridienLTStd-Roman" w:hAnsi="MeridienLTStd-Roman" w:cs="MeridienLTStd-Roman"/>
+          <w:b/>
+          <w:bCs/>
+          <w:sz w:val="19"/>
+          <w:szCs w:val="19"/>
+        </w:rPr>
+        <w:t>many URIs but only a single HTTP verb</w:t>
+      </w:r>
+      <w:r>
+        <w:rPr>
+          <w:rFonts w:ascii="NewBaskerville-Roman" w:eastAsia="Wingdings2" w:hAnsi="NewBaskerville-Roman" w:cs="NewBaskerville-Roman"/>
+          <w:b/>
+          <w:bCs/>
+          <w:color w:val="262626"/>
+          <w:sz w:val="20"/>
+          <w:szCs w:val="20"/>
+        </w:rPr>
+        <w:t xml:space="preserve"> To perform an action</w:t>
+      </w:r>
+      <w:r>
+        <w:rPr>
+          <w:rFonts w:ascii="NewBaskerville-Roman" w:eastAsia="Wingdings2" w:hAnsi="NewBaskerville-Roman" w:cs="NewBaskerville-Roman"/>
+          <w:b/>
+          <w:bCs/>
+          <w:color w:val="262626"/>
+          <w:sz w:val="20"/>
+          <w:szCs w:val="20"/>
+        </w:rPr>
+        <w:t xml:space="preserve"> </w:t>
+      </w:r>
+      <w:r>
+        <w:rPr>
+          <w:rFonts w:ascii="NewBaskerville-Roman" w:eastAsia="Wingdings2" w:hAnsi="NewBaskerville-Roman" w:cs="NewBaskerville-Roman"/>
+          <w:b/>
+          <w:bCs/>
+          <w:color w:val="262626"/>
+          <w:sz w:val="20"/>
+          <w:szCs w:val="20"/>
+        </w:rPr>
+        <w:t>on a resource</w:t>
+      </w:r>
+      <w:r>
+        <w:rPr>
+          <w:rFonts w:ascii="NewBaskerville-Roman" w:eastAsia="Wingdings2" w:hAnsi="NewBaskerville-Roman" w:cs="NewBaskerville-Roman"/>
+          <w:color w:val="262626"/>
+          <w:sz w:val="20"/>
+          <w:szCs w:val="20"/>
+        </w:rPr>
+        <w:t>.</w:t>
+      </w:r>
+      <w:r>
+        <w:rPr>
+          <w:rFonts w:ascii="NewBaskerville-Roman" w:eastAsia="Wingdings2" w:hAnsi="NewBaskerville-Roman" w:cs="NewBaskerville-Roman"/>
+          <w:color w:val="262626"/>
+          <w:sz w:val="20"/>
+          <w:szCs w:val="20"/>
+        </w:rPr>
+        <w:t>(single verb/ multiple URLs)</w:t>
+      </w:r>
+    </w:p>
+    <w:p>
+      <w:pPr>
+        <w:autoSpaceDE w:val="0"/>
+        <w:autoSpaceDN w:val="0"/>
+        <w:adjustRightInd w:val="0"/>
+        <w:spacing w:after="0"/>
+        <w:rPr>
+          <w:rFonts w:ascii="NewBaskerville-Roman" w:eastAsia="Wingdings2" w:hAnsi="NewBaskerville-Roman" w:cs="NewBaskerville-Roman"/>
+          <w:color w:val="262626"/>
+          <w:sz w:val="20"/>
+          <w:szCs w:val="20"/>
+        </w:rPr>
+      </w:pPr>
+      <w:r>
+        <w:rPr>
+          <w:rFonts w:ascii="NewBaskerville-Roman" w:eastAsia="Wingdings2" w:hAnsi="NewBaskerville-Roman" w:cs="NewBaskerville-Roman"/>
+          <w:color w:val="262626"/>
+          <w:sz w:val="20"/>
+          <w:szCs w:val="20"/>
+        </w:rPr>
+        <w:t>a</w:t>
+      </w:r>
+      <w:r>
+        <w:rPr>
+          <w:rFonts w:ascii="NewBaskerville-Roman" w:eastAsia="Wingdings2" w:hAnsi="NewBaskerville-Roman" w:cs="NewBaskerville-Roman"/>
+          <w:color w:val="262626"/>
+          <w:sz w:val="20"/>
+          <w:szCs w:val="20"/>
+        </w:rPr>
+        <w:t xml:space="preserve"> </w:t>
+      </w:r>
+      <w:r>
+        <w:rPr>
+          <w:rFonts w:ascii="NewBaskerville-Roman" w:eastAsia="Wingdings2" w:hAnsi="NewBaskerville-Roman" w:cs="NewBaskerville-Roman"/>
+          <w:color w:val="262626"/>
+          <w:sz w:val="20"/>
+          <w:szCs w:val="20"/>
+        </w:rPr>
+        <w:t xml:space="preserve">client </w:t>
+      </w:r>
+      <w:r>
+        <w:rPr>
+          <w:rFonts w:ascii="NewBaskerville-Roman" w:eastAsia="Wingdings2" w:hAnsi="NewBaskerville-Roman" w:cs="NewBaskerville-Roman"/>
+          <w:color w:val="262626"/>
+          <w:sz w:val="20"/>
+          <w:szCs w:val="20"/>
+        </w:rPr>
+        <w:t xml:space="preserve">for example </w:t>
+      </w:r>
+      <w:r>
+        <w:rPr>
+          <w:rFonts w:ascii="NewBaskerville-Roman" w:eastAsia="Wingdings2" w:hAnsi="NewBaskerville-Roman" w:cs="NewBaskerville-Roman"/>
+          <w:color w:val="262626"/>
+          <w:sz w:val="20"/>
+          <w:szCs w:val="20"/>
+        </w:rPr>
+        <w:t>makes a POST request that specifies the action to perform</w:t>
+      </w:r>
+      <w:r>
+        <w:rPr>
+          <w:rFonts w:ascii="NewBaskerville-Roman" w:eastAsia="Wingdings2" w:hAnsi="NewBaskerville-Roman" w:cs="NewBaskerville-Roman"/>
+          <w:color w:val="262626"/>
+          <w:sz w:val="20"/>
+          <w:szCs w:val="20"/>
+        </w:rPr>
+        <w:t xml:space="preserve"> </w:t>
+      </w:r>
+      <w:r>
+        <w:rPr>
+          <w:rFonts w:ascii="NewBaskerville-Roman" w:eastAsia="Wingdings2" w:hAnsi="NewBaskerville-Roman" w:cs="NewBaskerville-Roman"/>
+          <w:color w:val="262626"/>
+          <w:sz w:val="20"/>
+          <w:szCs w:val="20"/>
+        </w:rPr>
+        <w:t>and any parameters</w:t>
+      </w:r>
+      <w:r>
+        <w:rPr>
+          <w:rFonts w:ascii="NewBaskerville-Roman" w:eastAsia="Wingdings2" w:hAnsi="NewBaskerville-Roman" w:cs="NewBaskerville-Roman"/>
+          <w:color w:val="262626"/>
+          <w:sz w:val="20"/>
+          <w:szCs w:val="20"/>
+        </w:rPr>
+        <w:t xml:space="preserve"> in the body, or Get request with actions and parameters in the URL.</w:t>
+      </w:r>
+    </w:p>
+    <w:p>
+      <w:pPr>
+        <w:autoSpaceDE w:val="0"/>
+        <w:autoSpaceDN w:val="0"/>
+        <w:adjustRightInd w:val="0"/>
+        <w:spacing w:after="0"/>
+        <w:rPr>
+          <w:rFonts w:ascii="NewBaskerville-Roman" w:eastAsia="Wingdings2" w:hAnsi="NewBaskerville-Roman" w:cs="NewBaskerville-Roman"/>
+          <w:color w:val="262626"/>
+          <w:sz w:val="20"/>
+          <w:szCs w:val="20"/>
+        </w:rPr>
+      </w:pPr>
+    </w:p>
+    <w:p>
+      <w:pPr>
+        <w:autoSpaceDE w:val="0"/>
+        <w:autoSpaceDN w:val="0"/>
+        <w:adjustRightInd w:val="0"/>
+        <w:spacing w:after="0"/>
+        <w:rPr>
+          <w:rFonts w:ascii="NewBaskerville-Roman" w:eastAsia="Wingdings2" w:hAnsi="NewBaskerville-Roman" w:cs="NewBaskerville-Roman"/>
+          <w:color w:val="262626"/>
+          <w:sz w:val="20"/>
+          <w:szCs w:val="20"/>
+        </w:rPr>
+      </w:pPr>
+      <w:r>
+        <w:rPr>
+          <w:rFonts w:ascii="Wingdings2" w:eastAsia="Wingdings2" w:cs="Wingdings2" w:hint="eastAsia"/>
+          <w:color w:val="CDA759"/>
+          <w:sz w:val="17"/>
+          <w:szCs w:val="17"/>
+        </w:rPr>
+        <w:t></w:t>
+      </w:r>
+      <w:r>
+        <w:rPr>
+          <w:rFonts w:ascii="Wingdings2" w:eastAsia="Wingdings2" w:cs="Wingdings2"/>
+          <w:color w:val="CDA759"/>
+          <w:sz w:val="17"/>
+          <w:szCs w:val="17"/>
+        </w:rPr>
+        <w:t xml:space="preserve"> </w:t>
+      </w:r>
+      <w:r>
+        <w:rPr>
+          <w:rFonts w:ascii="NewBaskerville-Italic" w:eastAsia="Wingdings2" w:hAnsi="NewBaskerville-Italic" w:cs="NewBaskerville-Italic"/>
+          <w:i/>
+          <w:iCs/>
+          <w:color w:val="262626"/>
+          <w:sz w:val="20"/>
+          <w:szCs w:val="20"/>
+        </w:rPr>
+        <w:t>Level 2</w:t>
+      </w:r>
+      <w:r>
+        <w:rPr>
+          <w:rFonts w:ascii="NewBaskerville-Roman" w:eastAsia="Wingdings2" w:hAnsi="NewBaskerville-Roman" w:cs="NewBaskerville-Roman"/>
+          <w:color w:val="262626"/>
+          <w:sz w:val="20"/>
+          <w:szCs w:val="20"/>
+        </w:rPr>
+        <w:t>—</w:t>
+      </w:r>
+      <w:r>
+        <w:rPr>
+          <w:rFonts w:ascii="NewBaskerville-Roman" w:eastAsia="Wingdings2" w:hAnsi="NewBaskerville-Roman" w:cs="NewBaskerville-Roman"/>
+          <w:b/>
+          <w:bCs/>
+          <w:color w:val="262626"/>
+          <w:sz w:val="20"/>
+          <w:szCs w:val="20"/>
+        </w:rPr>
+        <w:t>A level 2 service uses HTTP verbs to perform actions</w:t>
+      </w:r>
+      <w:r>
+        <w:rPr>
+          <w:rFonts w:ascii="NewBaskerville-Roman" w:eastAsia="Wingdings2" w:hAnsi="NewBaskerville-Roman" w:cs="NewBaskerville-Roman"/>
+          <w:color w:val="262626"/>
+          <w:sz w:val="20"/>
+          <w:szCs w:val="20"/>
+        </w:rPr>
+        <w:t>: GET to retrieve,</w:t>
+      </w:r>
+      <w:r>
+        <w:rPr>
+          <w:rFonts w:ascii="NewBaskerville-Roman" w:eastAsia="Wingdings2" w:hAnsi="NewBaskerville-Roman" w:cs="NewBaskerville-Roman"/>
+          <w:color w:val="262626"/>
+          <w:sz w:val="20"/>
+          <w:szCs w:val="20"/>
+        </w:rPr>
+        <w:t xml:space="preserve"> </w:t>
+      </w:r>
+      <w:r>
+        <w:rPr>
+          <w:rFonts w:ascii="NewBaskerville-Roman" w:eastAsia="Wingdings2" w:hAnsi="NewBaskerville-Roman" w:cs="NewBaskerville-Roman"/>
+          <w:color w:val="262626"/>
+          <w:sz w:val="20"/>
+          <w:szCs w:val="20"/>
+        </w:rPr>
+        <w:t xml:space="preserve">POST to create, and PUT to update. </w:t>
+      </w:r>
+      <w:r>
+        <w:rPr>
+          <w:rFonts w:ascii="NewBaskerville-Roman" w:eastAsia="Wingdings2" w:hAnsi="NewBaskerville-Roman" w:cs="NewBaskerville-Roman"/>
+          <w:b/>
+          <w:bCs/>
+          <w:color w:val="262626"/>
+          <w:sz w:val="20"/>
+          <w:szCs w:val="20"/>
+        </w:rPr>
+        <w:t>The request query parameters and body</w:t>
+      </w:r>
+      <w:r>
+        <w:rPr>
+          <w:rFonts w:ascii="NewBaskerville-Roman" w:eastAsia="Wingdings2" w:hAnsi="NewBaskerville-Roman" w:cs="NewBaskerville-Roman"/>
+          <w:color w:val="262626"/>
+          <w:sz w:val="20"/>
+          <w:szCs w:val="20"/>
+        </w:rPr>
+        <w:t>, if</w:t>
+      </w:r>
+      <w:r>
+        <w:rPr>
+          <w:rFonts w:ascii="NewBaskerville-Roman" w:eastAsia="Wingdings2" w:hAnsi="NewBaskerville-Roman" w:cs="NewBaskerville-Roman"/>
+          <w:color w:val="262626"/>
+          <w:sz w:val="20"/>
+          <w:szCs w:val="20"/>
+        </w:rPr>
+        <w:t xml:space="preserve"> </w:t>
+      </w:r>
+      <w:r>
+        <w:rPr>
+          <w:rFonts w:ascii="NewBaskerville-Roman" w:eastAsia="Wingdings2" w:hAnsi="NewBaskerville-Roman" w:cs="NewBaskerville-Roman"/>
+          <w:color w:val="262626"/>
+          <w:sz w:val="20"/>
+          <w:szCs w:val="20"/>
+        </w:rPr>
+        <w:t xml:space="preserve">any, specify the </w:t>
+      </w:r>
+      <w:r>
+        <w:rPr>
+          <w:rFonts w:ascii="NewBaskerville-Roman" w:eastAsia="Wingdings2" w:hAnsi="NewBaskerville-Roman" w:cs="NewBaskerville-Roman"/>
+          <w:b/>
+          <w:bCs/>
+          <w:color w:val="262626"/>
+          <w:sz w:val="20"/>
+          <w:szCs w:val="20"/>
+        </w:rPr>
+        <w:t xml:space="preserve">actions' </w:t>
+      </w:r>
+      <w:r>
+        <w:rPr>
+          <w:rFonts w:ascii="NewBaskerville-Roman" w:eastAsia="Wingdings2" w:hAnsi="NewBaskerville-Roman" w:cs="NewBaskerville-Roman"/>
+          <w:b/>
+          <w:bCs/>
+          <w:color w:val="262626"/>
+          <w:sz w:val="20"/>
+          <w:szCs w:val="20"/>
+        </w:rPr>
+        <w:lastRenderedPageBreak/>
+        <w:t>parameters</w:t>
+      </w:r>
+      <w:r>
+        <w:rPr>
+          <w:rFonts w:ascii="NewBaskerville-Roman" w:eastAsia="Wingdings2" w:hAnsi="NewBaskerville-Roman" w:cs="NewBaskerville-Roman"/>
+          <w:color w:val="262626"/>
+          <w:sz w:val="20"/>
+          <w:szCs w:val="20"/>
+        </w:rPr>
+        <w:t>.</w:t>
+      </w:r>
+      <w:r>
+        <w:rPr>
+          <w:rFonts w:ascii="NewBaskerville-Roman" w:eastAsia="Wingdings2" w:hAnsi="NewBaskerville-Roman" w:cs="NewBaskerville-Roman"/>
+          <w:color w:val="262626"/>
+          <w:sz w:val="20"/>
+          <w:szCs w:val="20"/>
+        </w:rPr>
+        <w:t>(multiple URLs/multiple verbs/multiple status codes</w:t>
+      </w:r>
+      <w:r>
+        <w:rPr>
+          <w:rFonts w:ascii="NewBaskerville-Roman" w:eastAsia="Wingdings2" w:hAnsi="NewBaskerville-Roman" w:cs="NewBaskerville-Roman"/>
+          <w:color w:val="262626"/>
+          <w:sz w:val="20"/>
+          <w:szCs w:val="20"/>
+        </w:rPr>
+        <w:t>/even location header in a 201ok response pointing to where the new resource can be retrieved</w:t>
+      </w:r>
+      <w:r>
+        <w:rPr>
+          <w:rFonts w:ascii="NewBaskerville-Roman" w:eastAsia="Wingdings2" w:hAnsi="NewBaskerville-Roman" w:cs="NewBaskerville-Roman"/>
+          <w:color w:val="262626"/>
+          <w:sz w:val="20"/>
+          <w:szCs w:val="20"/>
+        </w:rPr>
+        <w:t>)</w:t>
+      </w:r>
+    </w:p>
+    <w:p>
+      <w:pPr>
+        <w:autoSpaceDE w:val="0"/>
+        <w:autoSpaceDN w:val="0"/>
+        <w:adjustRightInd w:val="0"/>
+        <w:spacing w:after="0"/>
+        <w:rPr>
+          <w:rFonts w:ascii="NewBaskerville-Roman" w:eastAsia="Wingdings2" w:hAnsi="NewBaskerville-Roman" w:cs="NewBaskerville-Roman"/>
+          <w:color w:val="262626"/>
+          <w:sz w:val="20"/>
+          <w:szCs w:val="20"/>
+        </w:rPr>
+      </w:pPr>
+    </w:p>
+    <w:p>
+      <w:pPr>
+        <w:autoSpaceDE w:val="0"/>
+        <w:autoSpaceDN w:val="0"/>
+        <w:adjustRightInd w:val="0"/>
+        <w:spacing w:after="0"/>
+        <w:rPr>
+          <w:rFonts w:ascii="NewBaskerville-Roman" w:eastAsia="Wingdings2" w:hAnsi="NewBaskerville-Roman" w:cs="NewBaskerville-Roman"/>
+          <w:b/>
+          <w:bCs/>
+          <w:color w:val="262626"/>
+          <w:sz w:val="20"/>
+          <w:szCs w:val="20"/>
+        </w:rPr>
+      </w:pPr>
+      <w:r>
+        <w:rPr>
+          <w:rFonts w:ascii="NewBaskerville-Roman" w:eastAsia="Wingdings2" w:hAnsi="NewBaskerville-Roman" w:cs="NewBaskerville-Roman"/>
+          <w:b/>
+          <w:bCs/>
+          <w:color w:val="262626"/>
+          <w:sz w:val="20"/>
+          <w:szCs w:val="20"/>
+          <w:highlight w:val="yellow"/>
+        </w:rPr>
+        <w:t>This enables services to use web infrastructure</w:t>
+      </w:r>
+      <w:r>
+        <w:rPr>
+          <w:rFonts w:ascii="NewBaskerville-Roman" w:eastAsia="Wingdings2" w:hAnsi="NewBaskerville-Roman" w:cs="NewBaskerville-Roman"/>
+          <w:b/>
+          <w:bCs/>
+          <w:color w:val="262626"/>
+          <w:sz w:val="20"/>
+          <w:szCs w:val="20"/>
+          <w:highlight w:val="yellow"/>
+        </w:rPr>
+        <w:t xml:space="preserve"> </w:t>
+      </w:r>
+      <w:r>
+        <w:rPr>
+          <w:rFonts w:ascii="NewBaskerville-Roman" w:eastAsia="Wingdings2" w:hAnsi="NewBaskerville-Roman" w:cs="NewBaskerville-Roman"/>
+          <w:b/>
+          <w:bCs/>
+          <w:color w:val="262626"/>
+          <w:sz w:val="20"/>
+          <w:szCs w:val="20"/>
+          <w:highlight w:val="yellow"/>
+        </w:rPr>
+        <w:t>such as caching for GET requests.</w:t>
+      </w:r>
+    </w:p>
+    <w:p>
+      <w:pPr>
+        <w:autoSpaceDE w:val="0"/>
+        <w:autoSpaceDN w:val="0"/>
+        <w:adjustRightInd w:val="0"/>
+        <w:spacing w:after="0"/>
+        <w:rPr>
+          <w:rFonts w:ascii="NewBaskerville-Roman" w:eastAsia="Wingdings2" w:hAnsi="NewBaskerville-Roman" w:cs="NewBaskerville-Roman"/>
+          <w:color w:val="262626"/>
+          <w:sz w:val="20"/>
+          <w:szCs w:val="20"/>
+        </w:rPr>
+      </w:pPr>
+    </w:p>
+    <w:p>
+      <w:pPr>
+        <w:autoSpaceDE w:val="0"/>
+        <w:autoSpaceDN w:val="0"/>
+        <w:adjustRightInd w:val="0"/>
+        <w:spacing w:after="0"/>
+        <w:rPr>
+          <w:rFonts w:ascii="NewBaskerville-Roman" w:eastAsia="Wingdings2" w:hAnsi="NewBaskerville-Roman" w:cs="NewBaskerville-Roman"/>
+          <w:color w:val="262626"/>
+          <w:sz w:val="20"/>
+          <w:szCs w:val="20"/>
+        </w:rPr>
+      </w:pPr>
+      <w:r>
+        <w:rPr>
+          <w:rFonts w:ascii="Wingdings2" w:eastAsia="Wingdings2" w:cs="Wingdings2" w:hint="eastAsia"/>
+          <w:color w:val="CDA759"/>
+          <w:sz w:val="17"/>
+          <w:szCs w:val="17"/>
+        </w:rPr>
+        <w:t></w:t>
+      </w:r>
+      <w:r>
+        <w:rPr>
+          <w:rFonts w:ascii="Wingdings2" w:eastAsia="Wingdings2" w:cs="Wingdings2"/>
+          <w:color w:val="CDA759"/>
+          <w:sz w:val="17"/>
+          <w:szCs w:val="17"/>
+        </w:rPr>
+        <w:t xml:space="preserve"> </w:t>
+      </w:r>
+      <w:r>
+        <w:rPr>
+          <w:rFonts w:ascii="NewBaskerville-Italic" w:eastAsia="Wingdings2" w:hAnsi="NewBaskerville-Italic" w:cs="NewBaskerville-Italic"/>
+          <w:i/>
+          <w:iCs/>
+          <w:color w:val="262626"/>
+          <w:sz w:val="20"/>
+          <w:szCs w:val="20"/>
+        </w:rPr>
+        <w:t>Level 3</w:t>
+      </w:r>
+      <w:r>
+        <w:rPr>
+          <w:rFonts w:ascii="NewBaskerville-Roman" w:eastAsia="Wingdings2" w:hAnsi="NewBaskerville-Roman" w:cs="NewBaskerville-Roman"/>
+          <w:color w:val="262626"/>
+          <w:sz w:val="20"/>
+          <w:szCs w:val="20"/>
+        </w:rPr>
+        <w:t>—The design of a level 3 service is based on the terribly named</w:t>
+      </w:r>
+      <w:r>
+        <w:rPr>
+          <w:rFonts w:ascii="NewBaskerville-Roman" w:eastAsia="Wingdings2" w:hAnsi="NewBaskerville-Roman" w:cs="NewBaskerville-Roman"/>
+          <w:color w:val="262626"/>
+          <w:sz w:val="20"/>
+          <w:szCs w:val="20"/>
+        </w:rPr>
+        <w:t xml:space="preserve"> </w:t>
+      </w:r>
+      <w:r>
+        <w:rPr>
+          <w:rFonts w:ascii="NewBaskerville-Roman" w:eastAsia="Wingdings2" w:hAnsi="NewBaskerville-Roman" w:cs="NewBaskerville-Roman"/>
+          <w:color w:val="262626"/>
+          <w:sz w:val="20"/>
+          <w:szCs w:val="20"/>
+        </w:rPr>
+        <w:t xml:space="preserve">HATEOAS (Hypertext As The Engine Of Application State) principle. </w:t>
+      </w:r>
+      <w:r>
+        <w:rPr>
+          <w:rFonts w:ascii="NewBaskerville-Roman" w:eastAsia="Wingdings2" w:hAnsi="NewBaskerville-Roman" w:cs="NewBaskerville-Roman"/>
+          <w:b/>
+          <w:bCs/>
+          <w:color w:val="262626"/>
+          <w:sz w:val="20"/>
+          <w:szCs w:val="20"/>
+        </w:rPr>
+        <w:t>The</w:t>
+      </w:r>
+      <w:r>
+        <w:rPr>
+          <w:rFonts w:ascii="NewBaskerville-Roman" w:eastAsia="Wingdings2" w:hAnsi="NewBaskerville-Roman" w:cs="NewBaskerville-Roman"/>
+          <w:b/>
+          <w:bCs/>
+          <w:color w:val="262626"/>
+          <w:sz w:val="20"/>
+          <w:szCs w:val="20"/>
+        </w:rPr>
+        <w:t xml:space="preserve"> </w:t>
+      </w:r>
+      <w:r>
+        <w:rPr>
+          <w:rFonts w:ascii="NewBaskerville-Roman" w:eastAsia="Wingdings2" w:hAnsi="NewBaskerville-Roman" w:cs="NewBaskerville-Roman"/>
+          <w:b/>
+          <w:bCs/>
+          <w:color w:val="262626"/>
+          <w:sz w:val="20"/>
+          <w:szCs w:val="20"/>
+        </w:rPr>
+        <w:t>basic idea is that the representation of a resource returned by a GET request</w:t>
+      </w:r>
+      <w:r>
+        <w:rPr>
+          <w:rFonts w:ascii="NewBaskerville-Roman" w:eastAsia="Wingdings2" w:hAnsi="NewBaskerville-Roman" w:cs="NewBaskerville-Roman"/>
+          <w:b/>
+          <w:bCs/>
+          <w:color w:val="262626"/>
+          <w:sz w:val="20"/>
+          <w:szCs w:val="20"/>
+        </w:rPr>
+        <w:t xml:space="preserve"> </w:t>
+      </w:r>
+      <w:r>
+        <w:rPr>
+          <w:rFonts w:ascii="NewBaskerville-Roman" w:eastAsia="Wingdings2" w:hAnsi="NewBaskerville-Roman" w:cs="NewBaskerville-Roman"/>
+          <w:b/>
+          <w:bCs/>
+          <w:color w:val="262626"/>
+          <w:sz w:val="20"/>
+          <w:szCs w:val="20"/>
+        </w:rPr>
+        <w:t>contains links for performing actions on that resource</w:t>
+      </w:r>
+      <w:r>
+        <w:rPr>
+          <w:rFonts w:ascii="NewBaskerville-Roman" w:eastAsia="Wingdings2" w:hAnsi="NewBaskerville-Roman" w:cs="NewBaskerville-Roman"/>
+          <w:color w:val="262626"/>
+          <w:sz w:val="20"/>
+          <w:szCs w:val="20"/>
+        </w:rPr>
+        <w:t>. For example, a client</w:t>
+      </w:r>
+      <w:r>
+        <w:rPr>
+          <w:rFonts w:ascii="NewBaskerville-Roman" w:eastAsia="Wingdings2" w:hAnsi="NewBaskerville-Roman" w:cs="NewBaskerville-Roman"/>
+          <w:color w:val="262626"/>
+          <w:sz w:val="20"/>
+          <w:szCs w:val="20"/>
+        </w:rPr>
+        <w:t xml:space="preserve"> </w:t>
+      </w:r>
+      <w:r>
+        <w:rPr>
+          <w:rFonts w:ascii="NewBaskerville-Roman" w:eastAsia="Wingdings2" w:hAnsi="NewBaskerville-Roman" w:cs="NewBaskerville-Roman"/>
+          <w:color w:val="262626"/>
+          <w:sz w:val="20"/>
+          <w:szCs w:val="20"/>
+        </w:rPr>
+        <w:t>can cancel an order using a link in the representation returned by the GET</w:t>
+      </w:r>
+      <w:r>
+        <w:rPr>
+          <w:rFonts w:ascii="NewBaskerville-Roman" w:eastAsia="Wingdings2" w:hAnsi="NewBaskerville-Roman" w:cs="NewBaskerville-Roman"/>
+          <w:color w:val="262626"/>
+          <w:sz w:val="20"/>
+          <w:szCs w:val="20"/>
+        </w:rPr>
+        <w:t xml:space="preserve"> </w:t>
+      </w:r>
+      <w:r>
+        <w:rPr>
+          <w:rFonts w:ascii="NewBaskerville-Roman" w:eastAsia="Wingdings2" w:hAnsi="NewBaskerville-Roman" w:cs="NewBaskerville-Roman"/>
+          <w:color w:val="262626"/>
+          <w:sz w:val="20"/>
+          <w:szCs w:val="20"/>
+        </w:rPr>
+        <w:t>request that retrieved the order</w:t>
+      </w:r>
+      <w:r>
+        <w:rPr>
+          <w:rFonts w:ascii="NewBaskerville-Roman" w:eastAsia="Wingdings2" w:hAnsi="NewBaskerville-Roman" w:cs="NewBaskerville-Roman"/>
+          <w:color w:val="262626"/>
+          <w:sz w:val="20"/>
+          <w:szCs w:val="20"/>
+        </w:rPr>
+        <w:t>(They can be sent as a response to a POST request too. Check out the below example)</w:t>
+      </w:r>
+      <w:r>
+        <w:rPr>
+          <w:rFonts w:ascii="NewBaskerville-Roman" w:eastAsia="Wingdings2" w:hAnsi="NewBaskerville-Roman" w:cs="NewBaskerville-Roman"/>
+          <w:color w:val="262626"/>
+          <w:sz w:val="20"/>
+          <w:szCs w:val="20"/>
+        </w:rPr>
+        <w:t xml:space="preserve">. The benefits of HATEOAS </w:t>
+      </w:r>
+      <w:r>
+        <w:rPr>
+          <w:rFonts w:ascii="NewBaskerville-Roman" w:eastAsia="Wingdings2" w:hAnsi="NewBaskerville-Roman" w:cs="NewBaskerville-Roman"/>
+          <w:b/>
+          <w:bCs/>
+          <w:color w:val="262626"/>
+          <w:sz w:val="20"/>
+          <w:szCs w:val="20"/>
+        </w:rPr>
+        <w:t>include no longer</w:t>
+      </w:r>
+      <w:r>
+        <w:rPr>
+          <w:rFonts w:ascii="NewBaskerville-Roman" w:eastAsia="Wingdings2" w:hAnsi="NewBaskerville-Roman" w:cs="NewBaskerville-Roman"/>
+          <w:b/>
+          <w:bCs/>
+          <w:color w:val="262626"/>
+          <w:sz w:val="20"/>
+          <w:szCs w:val="20"/>
+        </w:rPr>
+        <w:t xml:space="preserve"> </w:t>
+      </w:r>
+      <w:r>
+        <w:rPr>
+          <w:rFonts w:ascii="NewBaskerville-Roman" w:eastAsia="Wingdings2" w:hAnsi="NewBaskerville-Roman" w:cs="NewBaskerville-Roman"/>
+          <w:b/>
+          <w:bCs/>
+          <w:color w:val="262626"/>
+          <w:sz w:val="20"/>
+          <w:szCs w:val="20"/>
+        </w:rPr>
+        <w:t>having to hard-wire URLs into client code</w:t>
+      </w:r>
+      <w:r>
+        <w:rPr>
+          <w:rFonts w:ascii="NewBaskerville-Roman" w:eastAsia="Wingdings2" w:hAnsi="NewBaskerville-Roman" w:cs="NewBaskerville-Roman"/>
+          <w:color w:val="262626"/>
+          <w:sz w:val="20"/>
+          <w:szCs w:val="20"/>
+        </w:rPr>
+        <w:t xml:space="preserve"> (</w:t>
+      </w:r>
+      <w:hyperlink r:id="rId13" w:history="1">
+        <w:r>
+          <w:rPr>
+            <w:rStyle w:val="Hyperlink"/>
+            <w:rFonts w:ascii="NewBaskerville-Roman" w:eastAsia="Wingdings2" w:hAnsi="NewBaskerville-Roman" w:cs="NewBaskerville-Roman"/>
+            <w:sz w:val="20"/>
+            <w:szCs w:val="20"/>
+          </w:rPr>
+          <w:t>www.infoq.com/news/2009/04/hateoas-restful-api-advantages</w:t>
+        </w:r>
+      </w:hyperlink>
+      <w:r>
+        <w:rPr>
+          <w:rFonts w:ascii="NewBaskerville-Roman" w:eastAsia="Wingdings2" w:hAnsi="NewBaskerville-Roman" w:cs="NewBaskerville-Roman"/>
+          <w:color w:val="262626"/>
+          <w:sz w:val="20"/>
+          <w:szCs w:val="20"/>
+        </w:rPr>
+        <w:t>).</w:t>
+      </w:r>
+      <w:r>
+        <w:rPr>
+          <w:rFonts w:ascii="NewBaskerville-Roman" w:eastAsia="Wingdings2" w:hAnsi="NewBaskerville-Roman" w:cs="NewBaskerville-Roman"/>
+          <w:color w:val="262626"/>
+          <w:sz w:val="20"/>
+          <w:szCs w:val="20"/>
+        </w:rPr>
+        <w:t xml:space="preserve"> As an example of a response to a GET request for a list of open slots:</w:t>
+      </w:r>
+    </w:p>
+    <w:p>
+      <w:pPr>
+        <w:autoSpaceDE w:val="0"/>
+        <w:autoSpaceDN w:val="0"/>
+        <w:adjustRightInd w:val="0"/>
+        <w:spacing w:after="0"/>
+        <w:rPr>
+          <w:rFonts w:ascii="NewBaskerville-Roman" w:eastAsia="Wingdings2" w:hAnsi="NewBaskerville-Roman" w:cs="NewBaskerville-Roman"/>
+          <w:color w:val="262626"/>
+          <w:sz w:val="20"/>
+          <w:szCs w:val="20"/>
+        </w:rPr>
+      </w:pPr>
+    </w:p>
+    <w:p>
+      <w:pPr>
+        <w:shd w:val="clear" w:color="auto" w:fill="FFFFFF"/>
+        <w:tabs>
+          <w:tab w:val="left" w:pos="916"/>
+          <w:tab w:val="left" w:pos="1832"/>
+          <w:tab w:val="left" w:pos="2748"/>
+          <w:tab w:val="left" w:pos="3664"/>
+          <w:tab w:val="left" w:pos="4580"/>
+          <w:tab w:val="left" w:pos="5496"/>
+          <w:tab w:val="left" w:pos="6412"/>
+          <w:tab w:val="left" w:pos="7328"/>
+          <w:tab w:val="left" w:pos="8244"/>
+          <w:tab w:val="left" w:pos="9160"/>
+          <w:tab w:val="left" w:pos="10076"/>
+          <w:tab w:val="left" w:pos="10992"/>
+          <w:tab w:val="left" w:pos="11908"/>
+          <w:tab w:val="left" w:pos="12824"/>
+          <w:tab w:val="left" w:pos="13740"/>
+          <w:tab w:val="left" w:pos="14656"/>
+        </w:tabs>
+        <w:spacing w:after="0"/>
+        <w:textAlignment w:val="baseline"/>
+        <w:rPr>
+          <w:rFonts w:ascii="Inconsolata" w:eastAsia="Times New Roman" w:hAnsi="Inconsolata" w:cs="Courier New"/>
+          <w:color w:val="303633"/>
+        </w:rPr>
+      </w:pPr>
+      <w:r>
+        <w:rPr>
+          <w:rFonts w:ascii="Inconsolata" w:eastAsia="Times New Roman" w:hAnsi="Inconsolata" w:cs="Courier New"/>
+          <w:color w:val="303633"/>
+        </w:rPr>
+        <w:t>&lt;openSlotList&gt;</w:t>
+      </w:r>
+    </w:p>
+    <w:p>
+      <w:pPr>
+        <w:shd w:val="clear" w:color="auto" w:fill="FFFFFF"/>
+        <w:tabs>
+          <w:tab w:val="left" w:pos="916"/>
+          <w:tab w:val="left" w:pos="1832"/>
+          <w:tab w:val="left" w:pos="2748"/>
+          <w:tab w:val="left" w:pos="3664"/>
+          <w:tab w:val="left" w:pos="4580"/>
+          <w:tab w:val="left" w:pos="5496"/>
+          <w:tab w:val="left" w:pos="6412"/>
+          <w:tab w:val="left" w:pos="7328"/>
+          <w:tab w:val="left" w:pos="8244"/>
+          <w:tab w:val="left" w:pos="9160"/>
+          <w:tab w:val="left" w:pos="10076"/>
+          <w:tab w:val="left" w:pos="10992"/>
+          <w:tab w:val="left" w:pos="11908"/>
+          <w:tab w:val="left" w:pos="12824"/>
+          <w:tab w:val="left" w:pos="13740"/>
+          <w:tab w:val="left" w:pos="14656"/>
+        </w:tabs>
+        <w:spacing w:after="0"/>
+        <w:textAlignment w:val="baseline"/>
+        <w:rPr>
+          <w:rFonts w:ascii="Inconsolata" w:eastAsia="Times New Roman" w:hAnsi="Inconsolata" w:cs="Courier New"/>
+          <w:color w:val="303633"/>
+        </w:rPr>
+      </w:pPr>
+      <w:r>
+        <w:rPr>
+          <w:rFonts w:ascii="Inconsolata" w:eastAsia="Times New Roman" w:hAnsi="Inconsolata" w:cs="Courier New"/>
+          <w:color w:val="303633"/>
+        </w:rPr>
+        <w:t xml:space="preserve">  &lt;slot id = "1234" doctor = "mjones" start = "1400" end = "1450"&gt;</w:t>
+      </w:r>
+    </w:p>
+    <w:p>
+      <w:pPr>
+        <w:shd w:val="clear" w:color="auto" w:fill="FFFFFF"/>
+        <w:tabs>
+          <w:tab w:val="left" w:pos="916"/>
+          <w:tab w:val="left" w:pos="1832"/>
+          <w:tab w:val="left" w:pos="2748"/>
+          <w:tab w:val="left" w:pos="3664"/>
+          <w:tab w:val="left" w:pos="4580"/>
+          <w:tab w:val="left" w:pos="5496"/>
+          <w:tab w:val="left" w:pos="6412"/>
+          <w:tab w:val="left" w:pos="7328"/>
+          <w:tab w:val="left" w:pos="8244"/>
+          <w:tab w:val="left" w:pos="9160"/>
+          <w:tab w:val="left" w:pos="10076"/>
+          <w:tab w:val="left" w:pos="10992"/>
+          <w:tab w:val="left" w:pos="11908"/>
+          <w:tab w:val="left" w:pos="12824"/>
+          <w:tab w:val="left" w:pos="13740"/>
+          <w:tab w:val="left" w:pos="14656"/>
+        </w:tabs>
+        <w:spacing w:after="0"/>
+        <w:textAlignment w:val="baseline"/>
+        <w:rPr>
+          <w:rFonts w:ascii="Inconsolata" w:eastAsia="Times New Roman" w:hAnsi="Inconsolata" w:cs="Courier New"/>
+          <w:color w:val="303633"/>
+        </w:rPr>
+      </w:pPr>
+      <w:r>
+        <w:rPr>
+          <w:rFonts w:ascii="Inconsolata" w:eastAsia="Times New Roman" w:hAnsi="Inconsolata" w:cs="Courier New"/>
+          <w:color w:val="303633"/>
+        </w:rPr>
+        <w:t xml:space="preserve">     &lt;link rel = "/linkrels/slot/book" </w:t>
+      </w:r>
+    </w:p>
+    <w:p>
+      <w:pPr>
+        <w:shd w:val="clear" w:color="auto" w:fill="FFFFFF"/>
+        <w:tabs>
+          <w:tab w:val="left" w:pos="916"/>
+          <w:tab w:val="left" w:pos="1832"/>
+          <w:tab w:val="left" w:pos="2748"/>
+          <w:tab w:val="left" w:pos="3664"/>
+          <w:tab w:val="left" w:pos="4580"/>
+          <w:tab w:val="left" w:pos="5496"/>
+          <w:tab w:val="left" w:pos="6412"/>
+          <w:tab w:val="left" w:pos="7328"/>
+          <w:tab w:val="left" w:pos="8244"/>
+          <w:tab w:val="left" w:pos="9160"/>
+          <w:tab w:val="left" w:pos="10076"/>
+          <w:tab w:val="left" w:pos="10992"/>
+          <w:tab w:val="left" w:pos="11908"/>
+          <w:tab w:val="left" w:pos="12824"/>
+          <w:tab w:val="left" w:pos="13740"/>
+          <w:tab w:val="left" w:pos="14656"/>
+        </w:tabs>
+        <w:spacing w:after="0"/>
+        <w:textAlignment w:val="baseline"/>
+        <w:rPr>
+          <w:rFonts w:ascii="Inconsolata" w:eastAsia="Times New Roman" w:hAnsi="Inconsolata" w:cs="Courier New"/>
+          <w:color w:val="303633"/>
+        </w:rPr>
+      </w:pPr>
+      <w:r>
+        <w:rPr>
+          <w:rFonts w:ascii="Inconsolata" w:eastAsia="Times New Roman" w:hAnsi="Inconsolata" w:cs="Courier New"/>
+          <w:color w:val="303633"/>
+        </w:rPr>
+        <w:t xml:space="preserve">           uri = "/slots/1234"/&gt;</w:t>
+      </w:r>
+    </w:p>
+    <w:p>
+      <w:pPr>
+        <w:shd w:val="clear" w:color="auto" w:fill="FFFFFF"/>
+        <w:tabs>
+          <w:tab w:val="left" w:pos="916"/>
+          <w:tab w:val="left" w:pos="1832"/>
+          <w:tab w:val="left" w:pos="2748"/>
+          <w:tab w:val="left" w:pos="3664"/>
+          <w:tab w:val="left" w:pos="4580"/>
+          <w:tab w:val="left" w:pos="5496"/>
+          <w:tab w:val="left" w:pos="6412"/>
+          <w:tab w:val="left" w:pos="7328"/>
+          <w:tab w:val="left" w:pos="8244"/>
+          <w:tab w:val="left" w:pos="9160"/>
+          <w:tab w:val="left" w:pos="10076"/>
+          <w:tab w:val="left" w:pos="10992"/>
+          <w:tab w:val="left" w:pos="11908"/>
+          <w:tab w:val="left" w:pos="12824"/>
+          <w:tab w:val="left" w:pos="13740"/>
+          <w:tab w:val="left" w:pos="14656"/>
+        </w:tabs>
+        <w:spacing w:after="0"/>
+        <w:textAlignment w:val="baseline"/>
+        <w:rPr>
+          <w:rFonts w:ascii="Inconsolata" w:eastAsia="Times New Roman" w:hAnsi="Inconsolata" w:cs="Courier New"/>
+          <w:color w:val="303633"/>
+        </w:rPr>
+      </w:pPr>
+      <w:r>
+        <w:rPr>
+          <w:rFonts w:ascii="Inconsolata" w:eastAsia="Times New Roman" w:hAnsi="Inconsolata" w:cs="Courier New"/>
+          <w:color w:val="303633"/>
+        </w:rPr>
+        <w:t xml:space="preserve">  &lt;/slot&gt;</w:t>
+      </w:r>
+    </w:p>
+    <w:p>
+      <w:pPr>
+        <w:shd w:val="clear" w:color="auto" w:fill="FFFFFF"/>
+        <w:tabs>
+          <w:tab w:val="left" w:pos="916"/>
+          <w:tab w:val="left" w:pos="1832"/>
+          <w:tab w:val="left" w:pos="2748"/>
+          <w:tab w:val="left" w:pos="3664"/>
+          <w:tab w:val="left" w:pos="4580"/>
+          <w:tab w:val="left" w:pos="5496"/>
+          <w:tab w:val="left" w:pos="6412"/>
+          <w:tab w:val="left" w:pos="7328"/>
+          <w:tab w:val="left" w:pos="8244"/>
+          <w:tab w:val="left" w:pos="9160"/>
+          <w:tab w:val="left" w:pos="10076"/>
+          <w:tab w:val="left" w:pos="10992"/>
+          <w:tab w:val="left" w:pos="11908"/>
+          <w:tab w:val="left" w:pos="12824"/>
+          <w:tab w:val="left" w:pos="13740"/>
+          <w:tab w:val="left" w:pos="14656"/>
+        </w:tabs>
+        <w:spacing w:after="0"/>
+        <w:textAlignment w:val="baseline"/>
+        <w:rPr>
+          <w:rFonts w:ascii="Inconsolata" w:eastAsia="Times New Roman" w:hAnsi="Inconsolata" w:cs="Courier New"/>
+          <w:color w:val="303633"/>
+        </w:rPr>
+      </w:pPr>
+      <w:r>
+        <w:rPr>
+          <w:rFonts w:ascii="Inconsolata" w:eastAsia="Times New Roman" w:hAnsi="Inconsolata" w:cs="Courier New"/>
+          <w:color w:val="303633"/>
+        </w:rPr>
+        <w:t xml:space="preserve">  &lt;slot id = "5678" doctor = "mjones" start = "1600" end = "1650"&gt;</w:t>
+      </w:r>
+    </w:p>
+    <w:p>
+      <w:pPr>
+        <w:shd w:val="clear" w:color="auto" w:fill="FFFFFF"/>
+        <w:tabs>
+          <w:tab w:val="left" w:pos="916"/>
+          <w:tab w:val="left" w:pos="1832"/>
+          <w:tab w:val="left" w:pos="2748"/>
+          <w:tab w:val="left" w:pos="3664"/>
+          <w:tab w:val="left" w:pos="4580"/>
+          <w:tab w:val="left" w:pos="5496"/>
+          <w:tab w:val="left" w:pos="6412"/>
+          <w:tab w:val="left" w:pos="7328"/>
+          <w:tab w:val="left" w:pos="8244"/>
+          <w:tab w:val="left" w:pos="9160"/>
+          <w:tab w:val="left" w:pos="10076"/>
+          <w:tab w:val="left" w:pos="10992"/>
+          <w:tab w:val="left" w:pos="11908"/>
+          <w:tab w:val="left" w:pos="12824"/>
+          <w:tab w:val="left" w:pos="13740"/>
+          <w:tab w:val="left" w:pos="14656"/>
+        </w:tabs>
+        <w:spacing w:after="0"/>
+        <w:textAlignment w:val="baseline"/>
+        <w:rPr>
+          <w:rFonts w:ascii="Inconsolata" w:eastAsia="Times New Roman" w:hAnsi="Inconsolata" w:cs="Courier New"/>
+          <w:color w:val="303633"/>
+        </w:rPr>
+      </w:pPr>
+      <w:r>
+        <w:rPr>
+          <w:rFonts w:ascii="Inconsolata" w:eastAsia="Times New Roman" w:hAnsi="Inconsolata" w:cs="Courier New"/>
+          <w:color w:val="303633"/>
+        </w:rPr>
+        <w:t xml:space="preserve">     &lt;link rel = "/linkrels/slot/book" </w:t>
+      </w:r>
+    </w:p>
+    <w:p>
+      <w:pPr>
+        <w:shd w:val="clear" w:color="auto" w:fill="FFFFFF"/>
+        <w:tabs>
+          <w:tab w:val="left" w:pos="916"/>
+          <w:tab w:val="left" w:pos="1832"/>
+          <w:tab w:val="left" w:pos="2748"/>
+          <w:tab w:val="left" w:pos="3664"/>
+          <w:tab w:val="left" w:pos="4580"/>
+          <w:tab w:val="left" w:pos="5496"/>
+          <w:tab w:val="left" w:pos="6412"/>
+          <w:tab w:val="left" w:pos="7328"/>
+          <w:tab w:val="left" w:pos="8244"/>
+          <w:tab w:val="left" w:pos="9160"/>
+          <w:tab w:val="left" w:pos="10076"/>
+          <w:tab w:val="left" w:pos="10992"/>
+          <w:tab w:val="left" w:pos="11908"/>
+          <w:tab w:val="left" w:pos="12824"/>
+          <w:tab w:val="left" w:pos="13740"/>
+          <w:tab w:val="left" w:pos="14656"/>
+        </w:tabs>
+        <w:spacing w:after="0"/>
+        <w:textAlignment w:val="baseline"/>
+        <w:rPr>
+          <w:rFonts w:ascii="Inconsolata" w:eastAsia="Times New Roman" w:hAnsi="Inconsolata" w:cs="Courier New"/>
+          <w:color w:val="303633"/>
+        </w:rPr>
+      </w:pPr>
+      <w:r>
+        <w:rPr>
+          <w:rFonts w:ascii="Inconsolata" w:eastAsia="Times New Roman" w:hAnsi="Inconsolata" w:cs="Courier New"/>
+          <w:color w:val="303633"/>
+        </w:rPr>
+        <w:t xml:space="preserve">           uri = "/slots/5678"/&gt;</w:t>
+      </w:r>
+    </w:p>
+    <w:p>
+      <w:pPr>
+        <w:shd w:val="clear" w:color="auto" w:fill="FFFFFF"/>
+        <w:tabs>
+          <w:tab w:val="left" w:pos="916"/>
+          <w:tab w:val="left" w:pos="1832"/>
+          <w:tab w:val="left" w:pos="2748"/>
+          <w:tab w:val="left" w:pos="3664"/>
+          <w:tab w:val="left" w:pos="4580"/>
+          <w:tab w:val="left" w:pos="5496"/>
+          <w:tab w:val="left" w:pos="6412"/>
+          <w:tab w:val="left" w:pos="7328"/>
+          <w:tab w:val="left" w:pos="8244"/>
+          <w:tab w:val="left" w:pos="9160"/>
+          <w:tab w:val="left" w:pos="10076"/>
+          <w:tab w:val="left" w:pos="10992"/>
+          <w:tab w:val="left" w:pos="11908"/>
+          <w:tab w:val="left" w:pos="12824"/>
+          <w:tab w:val="left" w:pos="13740"/>
+          <w:tab w:val="left" w:pos="14656"/>
+        </w:tabs>
+        <w:spacing w:after="0"/>
+        <w:textAlignment w:val="baseline"/>
+        <w:rPr>
+          <w:rFonts w:ascii="Inconsolata" w:eastAsia="Times New Roman" w:hAnsi="Inconsolata" w:cs="Courier New"/>
+          <w:color w:val="303633"/>
+        </w:rPr>
+      </w:pPr>
+      <w:r>
+        <w:rPr>
+          <w:rFonts w:ascii="Inconsolata" w:eastAsia="Times New Roman" w:hAnsi="Inconsolata" w:cs="Courier New"/>
+          <w:color w:val="303633"/>
+        </w:rPr>
+        <w:t xml:space="preserve">  &lt;/slot&gt;</w:t>
+      </w:r>
+    </w:p>
+    <w:p>
+      <w:pPr>
+        <w:shd w:val="clear" w:color="auto" w:fill="FFFFFF"/>
+        <w:tabs>
+          <w:tab w:val="left" w:pos="916"/>
+          <w:tab w:val="left" w:pos="1832"/>
+          <w:tab w:val="left" w:pos="2748"/>
+          <w:tab w:val="left" w:pos="3664"/>
+          <w:tab w:val="left" w:pos="4580"/>
+          <w:tab w:val="left" w:pos="5496"/>
+          <w:tab w:val="left" w:pos="6412"/>
+          <w:tab w:val="left" w:pos="7328"/>
+          <w:tab w:val="left" w:pos="8244"/>
+          <w:tab w:val="left" w:pos="9160"/>
+          <w:tab w:val="left" w:pos="10076"/>
+          <w:tab w:val="left" w:pos="10992"/>
+          <w:tab w:val="left" w:pos="11908"/>
+          <w:tab w:val="left" w:pos="12824"/>
+          <w:tab w:val="left" w:pos="13740"/>
+          <w:tab w:val="left" w:pos="14656"/>
+        </w:tabs>
+        <w:spacing w:after="0"/>
+        <w:textAlignment w:val="baseline"/>
+        <w:rPr>
+          <w:rFonts w:ascii="Inconsolata" w:eastAsia="Times New Roman" w:hAnsi="Inconsolata" w:cs="Courier New"/>
+          <w:color w:val="303633"/>
+        </w:rPr>
+      </w:pPr>
+      <w:r>
+        <w:rPr>
+          <w:rFonts w:ascii="Inconsolata" w:eastAsia="Times New Roman" w:hAnsi="Inconsolata" w:cs="Courier New"/>
+          <w:color w:val="303633"/>
+        </w:rPr>
+        <w:t>&lt;/openSlotList&gt;</w:t>
+      </w:r>
+    </w:p>
+    <w:p>
+      <w:pPr>
+        <w:autoSpaceDE w:val="0"/>
+        <w:autoSpaceDN w:val="0"/>
+        <w:adjustRightInd w:val="0"/>
+        <w:spacing w:after="0"/>
+        <w:rPr>
+          <w:rFonts w:ascii="NewBaskerville-Roman" w:eastAsia="Wingdings2" w:hAnsi="NewBaskerville-Roman" w:cs="NewBaskerville-Roman"/>
+          <w:color w:val="262626"/>
+          <w:sz w:val="20"/>
+          <w:szCs w:val="20"/>
+        </w:rPr>
+      </w:pPr>
+    </w:p>
+    <w:p>
+      <w:pPr>
+        <w:pStyle w:val="NoSpacing"/>
+      </w:pPr>
+      <w:r>
+        <w:rPr>
+          <w:shd w:val="clear" w:color="auto" w:fill="FFFFFF"/>
+        </w:rPr>
+        <w:t>Each slot now has a link element which contains a URI to tell us how to book an</w:t>
+      </w:r>
+      <w:r>
+        <w:rPr>
+          <w:shd w:val="clear" w:color="auto" w:fill="FFFFFF"/>
+        </w:rPr>
+        <w:t xml:space="preserve"> </w:t>
+      </w:r>
+      <w:r>
+        <w:rPr>
+          <w:shd w:val="clear" w:color="auto" w:fill="FFFFFF"/>
+        </w:rPr>
+        <w:t>appointment.</w:t>
+      </w:r>
+      <w:r>
+        <w:rPr>
+          <w:shd w:val="clear" w:color="auto" w:fill="FFFFFF"/>
+        </w:rPr>
+        <w:t xml:space="preserve"> </w:t>
+      </w:r>
+      <w:r>
+        <w:t xml:space="preserve">The point of hypermedia controls is that </w:t>
+      </w:r>
+      <w:r>
+        <w:rPr>
+          <w:b/>
+          <w:bCs/>
+        </w:rPr>
+        <w:t>they tell us what we can do next</w:t>
+      </w:r>
+      <w:r>
+        <w:t xml:space="preserve">, </w:t>
+      </w:r>
+      <w:r>
+        <w:rPr>
+          <w:b/>
+          <w:bCs/>
+        </w:rPr>
+        <w:t>and</w:t>
+      </w:r>
+      <w:r>
+        <w:rPr>
+          <w:b/>
+          <w:bCs/>
+        </w:rPr>
+        <w:t xml:space="preserve"> </w:t>
+      </w:r>
+      <w:r>
+        <w:rPr>
+          <w:b/>
+          <w:bCs/>
+        </w:rPr>
+        <w:t>the URI of the resource we need to manipulate to do it</w:t>
+      </w:r>
+      <w:r>
+        <w:t>. Rather than us having to know</w:t>
+      </w:r>
+      <w:r>
+        <w:t xml:space="preserve"> </w:t>
+      </w:r>
+      <w:r>
+        <w:t>where to post our appointment request, the hypermedia controls in the response tell us</w:t>
+      </w:r>
+      <w:r>
+        <w:t xml:space="preserve"> </w:t>
+      </w:r>
+      <w:r>
+        <w:t>how to do it</w:t>
+      </w:r>
+      <w:r>
+        <w:t>:</w:t>
+      </w:r>
+    </w:p>
+    <w:p>
+      <w:pPr>
+        <w:pStyle w:val="NoSpacing"/>
+      </w:pPr>
+    </w:p>
+    <w:p>
+      <w:pPr>
+        <w:pStyle w:val="NoSpacing"/>
+      </w:pPr>
+      <w:r>
+        <w:rPr>
+          <w:noProof/>
+        </w:rPr>
+        <w:drawing>
+          <wp:inline distT="0" distB="0" distL="0" distR="0" wp14:anchorId="667E625E" wp14:editId="572BF939">
+            <wp:extent cx="3182112" cy="2967025"/>
+            <wp:effectExtent l="0" t="0" r="0" b="5080"/>
+            <wp:docPr id="2" name="Picture 2"/>
+            <wp:cNvGraphicFramePr>
+              <a:graphicFrameLocks xmlns:a="http://schemas.openxmlformats.org/drawingml/2006/main" noChangeAspect="1"/>
+            </wp:cNvGraphicFramePr>
+            <a:graphic xmlns:a="http://schemas.openxmlformats.org/drawingml/2006/main">
+              <a:graphicData uri="http://schemas.openxmlformats.org/drawingml/2006/picture">
+                <pic:pic xmlns:pic="http://schemas.openxmlformats.org/drawingml/2006/picture">
+                  <pic:nvPicPr>
+                    <pic:cNvPr id="1" name=""/>
+                    <pic:cNvPicPr/>
+                  </pic:nvPicPr>
+                  <pic:blipFill>
+                    <a:blip r:embed="rId14"/>
+                    <a:stretch>
+                      <a:fillRect/>
+                    </a:stretch>
+                  </pic:blipFill>
+                  <pic:spPr>
+                    <a:xfrm>
+                      <a:off x="0" y="0"/>
+                      <a:ext cx="3191673" cy="2975940"/>
+                    </a:xfrm>
+                    <a:prstGeom prst="rect">
+                      <a:avLst/>
+                    </a:prstGeom>
+                  </pic:spPr>
+                </pic:pic>
+              </a:graphicData>
+            </a:graphic>
+          </wp:inline>
+        </w:drawing>
+      </w:r>
+    </w:p>
+    <w:p>
+      <w:pPr>
+        <w:pStyle w:val="ListParagraph"/>
+        <w:numPr>
+          <w:ilvl w:val="0"/>
+          <w:numId w:val="33"/>
+        </w:numPr>
+      </w:pPr>
+      <w:r>
+        <w:rPr>
+          <w:rFonts w:ascii="Lora" w:hAnsi="Lora"/>
+          <w:color w:val="303633"/>
+          <w:shd w:val="clear" w:color="auto" w:fill="FFFFFF"/>
+        </w:rPr>
+        <w:t xml:space="preserve">One obvious benefit of hypermedia controls is that it allows the server to change its URI scheme without breaking clients. As long as clients look up </w:t>
+      </w:r>
+      <w:r>
+        <w:rPr>
+          <w:rFonts w:ascii="Lora" w:hAnsi="Lora"/>
+          <w:color w:val="303633"/>
+          <w:shd w:val="clear" w:color="auto" w:fill="FFFFFF"/>
+        </w:rPr>
+        <w:lastRenderedPageBreak/>
+        <w:t xml:space="preserve">the </w:t>
+      </w:r>
+      <w:r>
+        <w:rPr>
+          <w:rStyle w:val="code-snippetChar"/>
+        </w:rPr>
+        <w:t>“addTest”</w:t>
+      </w:r>
+      <w:r>
+        <w:rPr>
+          <w:rFonts w:ascii="Lora" w:hAnsi="Lora"/>
+          <w:color w:val="303633"/>
+          <w:shd w:val="clear" w:color="auto" w:fill="FFFFFF"/>
+        </w:rPr>
+        <w:t xml:space="preserve"> link URI then the server team can juggle all URIs other than the initial entry points.</w:t>
+      </w:r>
+    </w:p>
+    <w:p>
+      <w:pPr>
+        <w:pStyle w:val="Heading3"/>
+      </w:pPr>
+      <w:r>
+        <w:t xml:space="preserve">The meaning of </w:t>
+      </w:r>
+      <w:r>
+        <w:t xml:space="preserve">the </w:t>
+      </w:r>
+      <w:r>
+        <w:t>Levels</w:t>
+      </w:r>
+    </w:p>
+    <w:p>
+      <w:pPr>
+        <w:rPr>
+          <w:rFonts w:ascii="Lora" w:hAnsi="Lora"/>
+          <w:color w:val="303633"/>
+          <w:shd w:val="clear" w:color="auto" w:fill="FFFFFF"/>
+        </w:rPr>
+      </w:pPr>
+      <w:r>
+        <w:rPr>
+          <w:rFonts w:ascii="Lora" w:hAnsi="Lora"/>
+          <w:color w:val="303633"/>
+          <w:shd w:val="clear" w:color="auto" w:fill="FFFFFF"/>
+        </w:rPr>
+        <w:t>I should stress that the RMM, while a good way to think about what the elements of</w:t>
+      </w:r>
+      <w:r>
+        <w:rPr>
+          <w:rFonts w:ascii="Lora" w:hAnsi="Lora"/>
+          <w:color w:val="303633"/>
+          <w:shd w:val="clear" w:color="auto" w:fill="FFFFFF"/>
+        </w:rPr>
+        <w:t xml:space="preserve"> </w:t>
+      </w:r>
+      <w:r>
+        <w:rPr>
+          <w:rFonts w:ascii="Lora" w:hAnsi="Lora"/>
+          <w:color w:val="303633"/>
+          <w:shd w:val="clear" w:color="auto" w:fill="FFFFFF"/>
+        </w:rPr>
+        <w:t>REST</w:t>
+      </w:r>
+      <w:r>
+        <w:rPr>
+          <w:rFonts w:ascii="Lora" w:hAnsi="Lora"/>
+          <w:color w:val="303633"/>
+          <w:shd w:val="clear" w:color="auto" w:fill="FFFFFF"/>
+        </w:rPr>
+        <w:t xml:space="preserve"> are</w:t>
+      </w:r>
+      <w:r>
+        <w:rPr>
+          <w:rFonts w:ascii="Lora" w:hAnsi="Lora"/>
+          <w:color w:val="303633"/>
+          <w:shd w:val="clear" w:color="auto" w:fill="FFFFFF"/>
+        </w:rPr>
+        <w:t>, is not a definition of levels of REST itself.</w:t>
+      </w:r>
+    </w:p>
+    <w:p>
+      <w:pPr>
+        <w:rPr>
+          <w:rFonts w:ascii="Lora" w:hAnsi="Lora"/>
+          <w:b/>
+          <w:bCs/>
+          <w:color w:val="303633"/>
+          <w:shd w:val="clear" w:color="auto" w:fill="FFFFFF"/>
+        </w:rPr>
+      </w:pPr>
+      <w:r>
+        <w:rPr>
+          <w:rFonts w:ascii="Lora" w:hAnsi="Lora"/>
+          <w:color w:val="303633"/>
+          <w:shd w:val="clear" w:color="auto" w:fill="FFFFFF"/>
+        </w:rPr>
+        <w:t>Roy Fielding has made it clear that</w:t>
+      </w:r>
+      <w:r>
+        <w:rPr>
+          <w:rFonts w:ascii="Lora" w:hAnsi="Lora"/>
+          <w:color w:val="303633"/>
+          <w:shd w:val="clear" w:color="auto" w:fill="FFFFFF"/>
+        </w:rPr>
+        <w:t xml:space="preserve"> </w:t>
+      </w:r>
+      <w:r>
+        <w:rPr>
+          <w:rFonts w:ascii="Lora" w:hAnsi="Lora"/>
+          <w:color w:val="303633"/>
+          <w:shd w:val="clear" w:color="auto" w:fill="FFFFFF"/>
+        </w:rPr>
+        <w:t>Level 3 RMM(</w:t>
+      </w:r>
+      <w:r>
+        <w:rPr>
+          <w:rFonts w:ascii="Lora" w:hAnsi="Lora"/>
+          <w:color w:val="303633"/>
+          <w:shd w:val="clear" w:color="auto" w:fill="FFFFFF"/>
+        </w:rPr>
+        <w:t>Richardson</w:t>
+      </w:r>
+      <w:r>
+        <w:rPr>
+          <w:rFonts w:ascii="Lora" w:hAnsi="Lora"/>
+          <w:color w:val="303633"/>
+          <w:shd w:val="clear" w:color="auto" w:fill="FFFFFF"/>
+        </w:rPr>
+        <w:t xml:space="preserve"> Maturity Model)</w:t>
+      </w:r>
+      <w:r>
+        <w:rPr>
+          <w:rFonts w:ascii="Lora" w:hAnsi="Lora"/>
+          <w:color w:val="303633"/>
+          <w:shd w:val="clear" w:color="auto" w:fill="FFFFFF"/>
+        </w:rPr>
+        <w:t xml:space="preserve"> is a pre-condition for REST APIs meaning</w:t>
+      </w:r>
+      <w:r>
+        <w:rPr>
+          <w:rFonts w:ascii="Lora" w:hAnsi="Lora"/>
+          <w:color w:val="303633"/>
+          <w:shd w:val="clear" w:color="auto" w:fill="FFFFFF"/>
+        </w:rPr>
+        <w:t xml:space="preserve"> </w:t>
+      </w:r>
+      <w:r>
+        <w:rPr>
+          <w:rFonts w:ascii="Lora" w:hAnsi="Lora"/>
+          <w:color w:val="303633"/>
+          <w:shd w:val="clear" w:color="auto" w:fill="FFFFFF"/>
+        </w:rPr>
+        <w:t xml:space="preserve">that REST APIs must </w:t>
+      </w:r>
+      <w:r>
+        <w:rPr>
+          <w:rFonts w:ascii="Lora" w:hAnsi="Lora"/>
+          <w:color w:val="303633"/>
+          <w:shd w:val="clear" w:color="auto" w:fill="FFFFFF"/>
+        </w:rPr>
+        <w:t>be</w:t>
+      </w:r>
+      <w:r>
+        <w:rPr>
+          <w:rFonts w:ascii="Lora" w:hAnsi="Lora"/>
+          <w:color w:val="303633"/>
+          <w:shd w:val="clear" w:color="auto" w:fill="FFFFFF"/>
+        </w:rPr>
+        <w:t xml:space="preserve"> hypertext</w:t>
+      </w:r>
+      <w:r>
+        <w:rPr>
+          <w:rFonts w:ascii="Lora" w:hAnsi="Lora"/>
+          <w:color w:val="303633"/>
+          <w:shd w:val="clear" w:color="auto" w:fill="FFFFFF"/>
+        </w:rPr>
+        <w:t>-driven</w:t>
+      </w:r>
+      <w:r>
+        <w:rPr>
+          <w:rFonts w:ascii="Lora" w:hAnsi="Lora"/>
+          <w:color w:val="303633"/>
+          <w:shd w:val="clear" w:color="auto" w:fill="FFFFFF"/>
+        </w:rPr>
+        <w:t>. You can</w:t>
+      </w:r>
+      <w:r>
+        <w:rPr>
+          <w:rFonts w:ascii="Lora" w:hAnsi="Lora"/>
+          <w:color w:val="303633"/>
+          <w:shd w:val="clear" w:color="auto" w:fill="FFFFFF"/>
+        </w:rPr>
+        <w:t> see</w:t>
+      </w:r>
+      <w:r>
+        <w:rPr>
+          <w:rFonts w:ascii="Lora" w:hAnsi="Lora"/>
+          <w:color w:val="303633"/>
+          <w:shd w:val="clear" w:color="auto" w:fill="FFFFFF"/>
+        </w:rPr>
+        <w:t xml:space="preserve"> the levels</w:t>
+      </w:r>
+      <w:r>
+        <w:rPr>
+          <w:rFonts w:ascii="Lora" w:hAnsi="Lora"/>
+          <w:color w:val="303633"/>
+          <w:shd w:val="clear" w:color="auto" w:fill="FFFFFF"/>
+        </w:rPr>
+        <w:t xml:space="preserve"> as </w:t>
+      </w:r>
+      <w:r>
+        <w:rPr>
+          <w:rFonts w:ascii="Lora" w:hAnsi="Lora"/>
+          <w:b/>
+          <w:bCs/>
+          <w:color w:val="303633"/>
+          <w:shd w:val="clear" w:color="auto" w:fill="FFFFFF"/>
+        </w:rPr>
+        <w:t>tool to help us learn</w:t>
+      </w:r>
+      <w:r>
+        <w:rPr>
+          <w:rFonts w:ascii="Lora" w:hAnsi="Lora"/>
+          <w:b/>
+          <w:bCs/>
+          <w:color w:val="303633"/>
+          <w:shd w:val="clear" w:color="auto" w:fill="FFFFFF"/>
+        </w:rPr>
+        <w:t xml:space="preserve"> </w:t>
+      </w:r>
+      <w:r>
+        <w:rPr>
+          <w:rFonts w:ascii="Lora" w:hAnsi="Lora"/>
+          <w:b/>
+          <w:bCs/>
+          <w:color w:val="303633"/>
+          <w:shd w:val="clear" w:color="auto" w:fill="FFFFFF"/>
+        </w:rPr>
+        <w:t>about the concepts</w:t>
+      </w:r>
+      <w:r>
+        <w:rPr>
+          <w:rFonts w:ascii="Lora" w:hAnsi="Lora"/>
+          <w:color w:val="303633"/>
+          <w:shd w:val="clear" w:color="auto" w:fill="FFFFFF"/>
+        </w:rPr>
+        <w:t xml:space="preserve"> and </w:t>
+      </w:r>
+      <w:r>
+        <w:rPr>
+          <w:rFonts w:ascii="Lora" w:hAnsi="Lora"/>
+          <w:b/>
+          <w:bCs/>
+          <w:color w:val="303633"/>
+          <w:shd w:val="clear" w:color="auto" w:fill="FFFFFF"/>
+        </w:rPr>
+        <w:t>not something that should be used in some kind of</w:t>
+      </w:r>
+      <w:r>
+        <w:rPr>
+          <w:rFonts w:ascii="Lora" w:hAnsi="Lora"/>
+          <w:color w:val="303633"/>
+          <w:shd w:val="clear" w:color="auto" w:fill="FFFFFF"/>
+        </w:rPr>
+        <w:t xml:space="preserve"> </w:t>
+      </w:r>
+      <w:r>
+        <w:rPr>
+          <w:rFonts w:ascii="Lora" w:hAnsi="Lora"/>
+          <w:b/>
+          <w:bCs/>
+          <w:color w:val="303633"/>
+          <w:shd w:val="clear" w:color="auto" w:fill="FFFFFF"/>
+        </w:rPr>
+        <w:t>assessment mechanism</w:t>
+      </w:r>
+      <w:r>
+        <w:rPr>
+          <w:rFonts w:ascii="Lora" w:hAnsi="Lora"/>
+          <w:b/>
+          <w:bCs/>
+          <w:color w:val="303633"/>
+          <w:shd w:val="clear" w:color="auto" w:fill="FFFFFF"/>
+        </w:rPr>
+        <w:t>:</w:t>
+      </w:r>
+    </w:p>
+    <w:p>
+      <w:pPr>
+        <w:numPr>
+          <w:ilvl w:val="0"/>
+          <w:numId w:val="34"/>
+        </w:numPr>
+        <w:spacing w:after="0"/>
+        <w:ind w:left="1080"/>
+        <w:textAlignment w:val="baseline"/>
+        <w:rPr>
+          <w:rFonts w:ascii="Lora" w:eastAsia="Times New Roman" w:hAnsi="Lora" w:cs="Times New Roman"/>
+          <w:color w:val="303633"/>
+          <w:sz w:val="24"/>
+          <w:szCs w:val="24"/>
+        </w:rPr>
+      </w:pPr>
+      <w:r>
+        <w:rPr>
+          <w:rFonts w:ascii="Lora" w:eastAsia="Times New Roman" w:hAnsi="Lora" w:cs="Times New Roman"/>
+          <w:b/>
+          <w:bCs/>
+          <w:color w:val="303633"/>
+          <w:sz w:val="24"/>
+          <w:szCs w:val="24"/>
+        </w:rPr>
+        <w:t>Level 1</w:t>
+      </w:r>
+      <w:r>
+        <w:rPr>
+          <w:rFonts w:ascii="Lora" w:eastAsia="Times New Roman" w:hAnsi="Lora" w:cs="Times New Roman"/>
+          <w:color w:val="303633"/>
+          <w:sz w:val="24"/>
+          <w:szCs w:val="24"/>
+        </w:rPr>
+        <w:t xml:space="preserve"> tackles the question of </w:t>
+      </w:r>
+      <w:r>
+        <w:rPr>
+          <w:rFonts w:ascii="Lora" w:eastAsia="Times New Roman" w:hAnsi="Lora" w:cs="Times New Roman"/>
+          <w:b/>
+          <w:bCs/>
+          <w:color w:val="303633"/>
+          <w:sz w:val="24"/>
+          <w:szCs w:val="24"/>
+        </w:rPr>
+        <w:t>handling complexity</w:t>
+      </w:r>
+      <w:r>
+        <w:rPr>
+          <w:rFonts w:ascii="Lora" w:eastAsia="Times New Roman" w:hAnsi="Lora" w:cs="Times New Roman"/>
+          <w:color w:val="303633"/>
+          <w:sz w:val="24"/>
+          <w:szCs w:val="24"/>
+        </w:rPr>
+        <w:t xml:space="preserve"> by using </w:t>
+      </w:r>
+      <w:r>
+        <w:rPr>
+          <w:rFonts w:ascii="Lora" w:eastAsia="Times New Roman" w:hAnsi="Lora" w:cs="Times New Roman"/>
+          <w:b/>
+          <w:bCs/>
+          <w:color w:val="303633"/>
+          <w:sz w:val="24"/>
+          <w:szCs w:val="24"/>
+        </w:rPr>
+        <w:t>divide and conquer,</w:t>
+      </w:r>
+      <w:r>
+        <w:rPr>
+          <w:rFonts w:ascii="Lora" w:eastAsia="Times New Roman" w:hAnsi="Lora" w:cs="Times New Roman"/>
+          <w:color w:val="303633"/>
+          <w:sz w:val="24"/>
+          <w:szCs w:val="24"/>
+        </w:rPr>
+        <w:t xml:space="preserve"> breaking a large service endpoint down into multiple resources.</w:t>
+      </w:r>
+    </w:p>
+    <w:p>
+      <w:pPr>
+        <w:spacing w:after="0"/>
+        <w:ind w:left="1080"/>
+        <w:textAlignment w:val="baseline"/>
+        <w:rPr>
+          <w:rFonts w:ascii="Lora" w:eastAsia="Times New Roman" w:hAnsi="Lora" w:cs="Times New Roman"/>
+          <w:color w:val="303633"/>
+          <w:sz w:val="24"/>
+          <w:szCs w:val="24"/>
+        </w:rPr>
+      </w:pPr>
+    </w:p>
+    <w:p>
+      <w:pPr>
+        <w:numPr>
+          <w:ilvl w:val="0"/>
+          <w:numId w:val="34"/>
+        </w:numPr>
+        <w:spacing w:after="0"/>
+        <w:ind w:left="1080"/>
+        <w:textAlignment w:val="baseline"/>
+        <w:rPr>
+          <w:rFonts w:ascii="Lora" w:eastAsia="Times New Roman" w:hAnsi="Lora" w:cs="Times New Roman"/>
+          <w:color w:val="303633"/>
+          <w:sz w:val="24"/>
+          <w:szCs w:val="24"/>
+        </w:rPr>
+      </w:pPr>
+      <w:r>
+        <w:rPr>
+          <w:rFonts w:ascii="Lora" w:eastAsia="Times New Roman" w:hAnsi="Lora" w:cs="Times New Roman"/>
+          <w:b/>
+          <w:bCs/>
+          <w:color w:val="303633"/>
+          <w:sz w:val="24"/>
+          <w:szCs w:val="24"/>
+        </w:rPr>
+        <w:t>Level 2</w:t>
+      </w:r>
+      <w:r>
+        <w:rPr>
+          <w:rFonts w:ascii="Lora" w:eastAsia="Times New Roman" w:hAnsi="Lora" w:cs="Times New Roman"/>
+          <w:color w:val="303633"/>
+          <w:sz w:val="24"/>
+          <w:szCs w:val="24"/>
+        </w:rPr>
+        <w:t xml:space="preserve"> introduces a standard set of verbs so that </w:t>
+      </w:r>
+      <w:r>
+        <w:rPr>
+          <w:rFonts w:ascii="Lora" w:eastAsia="Times New Roman" w:hAnsi="Lora" w:cs="Times New Roman"/>
+          <w:b/>
+          <w:bCs/>
+          <w:color w:val="303633"/>
+          <w:sz w:val="24"/>
+          <w:szCs w:val="24"/>
+        </w:rPr>
+        <w:t>we handle similar situations in the same way, removing unnecessary variation.</w:t>
+      </w:r>
+    </w:p>
+    <w:p>
+      <w:pPr>
+        <w:spacing w:after="0"/>
+        <w:ind w:left="1080"/>
+        <w:textAlignment w:val="baseline"/>
+        <w:rPr>
+          <w:rFonts w:ascii="Lora" w:eastAsia="Times New Roman" w:hAnsi="Lora" w:cs="Times New Roman"/>
+          <w:color w:val="303633"/>
+          <w:sz w:val="24"/>
+          <w:szCs w:val="24"/>
+        </w:rPr>
+      </w:pPr>
+    </w:p>
+    <w:p>
+      <w:pPr>
+        <w:numPr>
+          <w:ilvl w:val="0"/>
+          <w:numId w:val="34"/>
+        </w:numPr>
+        <w:spacing w:after="0"/>
+        <w:ind w:left="1080"/>
+        <w:textAlignment w:val="baseline"/>
+        <w:rPr>
+          <w:rFonts w:ascii="Lora" w:eastAsia="Times New Roman" w:hAnsi="Lora" w:cs="Times New Roman"/>
+          <w:color w:val="303633"/>
+          <w:sz w:val="24"/>
+          <w:szCs w:val="24"/>
+        </w:rPr>
+      </w:pPr>
+      <w:r>
+        <w:rPr>
+          <w:rFonts w:ascii="Lora" w:eastAsia="Times New Roman" w:hAnsi="Lora" w:cs="Times New Roman"/>
+          <w:b/>
+          <w:bCs/>
+          <w:color w:val="303633"/>
+          <w:sz w:val="24"/>
+          <w:szCs w:val="24"/>
+        </w:rPr>
+        <w:t>Level 3 introduces discoverability</w:t>
+      </w:r>
+      <w:r>
+        <w:rPr>
+          <w:rFonts w:ascii="Lora" w:eastAsia="Times New Roman" w:hAnsi="Lora" w:cs="Times New Roman"/>
+          <w:color w:val="303633"/>
+          <w:sz w:val="24"/>
+          <w:szCs w:val="24"/>
+        </w:rPr>
+        <w:t xml:space="preserve">, providing a way of making a protocol </w:t>
+      </w:r>
+      <w:r>
+        <w:rPr>
+          <w:rFonts w:ascii="Lora" w:eastAsia="Times New Roman" w:hAnsi="Lora" w:cs="Times New Roman"/>
+          <w:b/>
+          <w:bCs/>
+          <w:color w:val="303633"/>
+          <w:sz w:val="24"/>
+          <w:szCs w:val="24"/>
+        </w:rPr>
+        <w:t>more self-documenting</w:t>
+      </w:r>
+      <w:r>
+        <w:rPr>
+          <w:rFonts w:ascii="Lora" w:eastAsia="Times New Roman" w:hAnsi="Lora" w:cs="Times New Roman"/>
+          <w:color w:val="303633"/>
+          <w:sz w:val="24"/>
+          <w:szCs w:val="24"/>
+        </w:rPr>
+        <w:t>.</w:t>
+      </w:r>
+    </w:p>
+    <w:p>
+      <w:pPr>
+        <w:rPr>
+          <w:rFonts w:ascii="Lora" w:hAnsi="Lora"/>
+          <w:color w:val="303633"/>
+          <w:shd w:val="clear" w:color="auto" w:fill="FFFFFF"/>
+        </w:rPr>
+      </w:pPr>
+    </w:p>
+    <w:p>
+      <w:pPr>
+        <w:pStyle w:val="Heading2"/>
+      </w:pPr>
+      <w:r>
+        <w:t>Specifying REST APIs</w:t>
+      </w:r>
+    </w:p>
+    <w:p/>
+    <w:p/>
+    <w:p/>
+    <w:p/>
+    <w:p/>
+    <w:p/>
+    <w:p/>
+    <w:p/>
+    <w:p/>
+    <w:p/>
+    <w:p/>
+    <w:p/>
+    <w:p/>
+    <w:p/>
+    <w:p/>
+    <w:p/>
+    <w:p/>
+    <w:p/>
+    <w:p/>
+    <w:p/>
+    <w:p/>
+    <w:p/>
+    <w:p/>
+    <w:p/>
+    <w:p/>
+    <w:p/>
     <w:p/>
     <w:p/>
     <w:p/>
     <w:p/>
     <w:p>
-      <w:r>
-        <w:t>Did u figure out what exactly synchronous mean?</w:t>
+      <w:pPr>
+        <w:rPr>
+          <w:color w:val="FF0000"/>
+        </w:rPr>
+      </w:pPr>
+      <w:r>
+        <w:rPr>
+          <w:color w:val="FF0000"/>
+          <w:highlight w:val="yellow"/>
+        </w:rPr>
+        <w:t>Did u figure out what exactly synchronous mean</w:t>
+      </w:r>
+      <w:r>
+        <w:rPr>
+          <w:color w:val="FF0000"/>
+          <w:highlight w:val="yellow"/>
+        </w:rPr>
+        <w:t>/reactive/asynchronous</w:t>
+      </w:r>
+      <w:r>
+        <w:rPr>
+          <w:color w:val="FF0000"/>
+          <w:highlight w:val="yellow"/>
+        </w:rPr>
+        <w:t>?</w:t>
       </w:r>
     </w:p>
     <w:sectPr>
@@ -820,6 +3838,155 @@
     </w:lvl>
   </w:abstractNum>
   <w:abstractNum w:abstractNumId="12" w15:restartNumberingAfterBreak="0">
+    <w:nsid w:val="112C762B"/>
+    <w:multiLevelType w:val="multilevel"/>
+    <w:tmpl w:val="655014DC"/>
+    <w:lvl w:ilvl="0">
+      <w:start w:val="1"/>
+      <w:numFmt w:val="bullet"/>
+      <w:lvlText w:val=""/>
+      <w:lvlJc w:val="left"/>
+      <w:pPr>
+        <w:tabs>
+          <w:tab w:val="num" w:pos="720"/>
+        </w:tabs>
+        <w:ind w:left="720" w:hanging="360"/>
+      </w:pPr>
+      <w:rPr>
+        <w:rFonts w:ascii="Wingdings" w:hAnsi="Wingdings" w:hint="default"/>
+        <w:sz w:val="20"/>
+      </w:rPr>
+    </w:lvl>
+    <w:lvl w:ilvl="1" w:tentative="1">
+      <w:start w:val="1"/>
+      <w:numFmt w:val="bullet"/>
+      <w:lvlText w:val=""/>
+      <w:lvlJc w:val="left"/>
+      <w:pPr>
+        <w:tabs>
+          <w:tab w:val="num" w:pos="1440"/>
+        </w:tabs>
+        <w:ind w:left="1440" w:hanging="360"/>
+      </w:pPr>
+      <w:rPr>
+        <w:rFonts w:ascii="Wingdings" w:hAnsi="Wingdings" w:hint="default"/>
+        <w:sz w:val="20"/>
+      </w:rPr>
+    </w:lvl>
+    <w:lvl w:ilvl="2" w:tentative="1">
+      <w:start w:val="1"/>
+      <w:numFmt w:val="bullet"/>
+      <w:lvlText w:val=""/>
+      <w:lvlJc w:val="left"/>
+      <w:pPr>
+        <w:tabs>
+          <w:tab w:val="num" w:pos="2160"/>
+        </w:tabs>
+        <w:ind w:left="2160" w:hanging="360"/>
+      </w:pPr>
+      <w:rPr>
+        <w:rFonts w:ascii="Wingdings" w:hAnsi="Wingdings" w:hint="default"/>
+        <w:sz w:val="20"/>
+      </w:rPr>
+    </w:lvl>
+    <w:lvl w:ilvl="3" w:tentative="1">
+      <w:start w:val="1"/>
+      <w:numFmt w:val="bullet"/>
+      <w:lvlText w:val=""/>
+      <w:lvlJc w:val="left"/>
+      <w:pPr>
+        <w:tabs>
+          <w:tab w:val="num" w:pos="2880"/>
+        </w:tabs>
+        <w:ind w:left="2880" w:hanging="360"/>
+      </w:pPr>
+      <w:rPr>
+        <w:rFonts w:ascii="Wingdings" w:hAnsi="Wingdings" w:hint="default"/>
+        <w:sz w:val="20"/>
+      </w:rPr>
+    </w:lvl>
+    <w:lvl w:ilvl="4" w:tentative="1">
+      <w:start w:val="1"/>
+      <w:numFmt w:val="bullet"/>
+      <w:lvlText w:val=""/>
+      <w:lvlJc w:val="left"/>
+      <w:pPr>
+        <w:tabs>
+          <w:tab w:val="num" w:pos="3600"/>
+        </w:tabs>
+        <w:ind w:left="3600" w:hanging="360"/>
+      </w:pPr>
+      <w:rPr>
+        <w:rFonts w:ascii="Wingdings" w:hAnsi="Wingdings" w:hint="default"/>
+        <w:sz w:val="20"/>
+      </w:rPr>
+    </w:lvl>
+    <w:lvl w:ilvl="5" w:tentative="1">
+      <w:start w:val="1"/>
+      <w:numFmt w:val="bullet"/>
+      <w:lvlText w:val=""/>
+      <w:lvlJc w:val="left"/>
+      <w:pPr>
+        <w:tabs>
+          <w:tab w:val="num" w:pos="4320"/>
+        </w:tabs>
+        <w:ind w:left="4320" w:hanging="360"/>
+      </w:pPr>
+      <w:rPr>
+        <w:rFonts w:ascii="Wingdings" w:hAnsi="Wingdings" w:hint="default"/>
+        <w:sz w:val="20"/>
+      </w:rPr>
+    </w:lvl>
+    <w:lvl w:ilvl="6" w:tentative="1">
+      <w:start w:val="1"/>
+      <w:numFmt w:val="bullet"/>
+      <w:lvlText w:val=""/>
+      <w:lvlJc w:val="left"/>
+      <w:pPr>
+        <w:tabs>
+          <w:tab w:val="num" w:pos="5040"/>
+        </w:tabs>
+        <w:ind w:left="5040" w:hanging="360"/>
+      </w:pPr>
+      <w:rPr>
+        <w:rFonts w:ascii="Wingdings" w:hAnsi="Wingdings" w:hint="default"/>
+        <w:sz w:val="20"/>
+      </w:rPr>
+    </w:lvl>
+    <w:lvl w:ilvl="7" w:tentative="1">
+      <w:start w:val="1"/>
+      <w:numFmt w:val="bullet"/>
+      <w:lvlText w:val=""/>
+      <w:lvlJc w:val="left"/>
+      <w:pPr>
+        <w:tabs>
+          <w:tab w:val="num" w:pos="5760"/>
+        </w:tabs>
+        <w:ind w:left="5760" w:hanging="360"/>
+      </w:pPr>
+      <w:rPr>
+        <w:rFonts w:ascii="Wingdings" w:hAnsi="Wingdings" w:hint="default"/>
+        <w:sz w:val="20"/>
+      </w:rPr>
+    </w:lvl>
+    <w:lvl w:ilvl="8" w:tentative="1">
+      <w:start w:val="1"/>
+      <w:numFmt w:val="bullet"/>
+      <w:lvlText w:val=""/>
+      <w:lvlJc w:val="left"/>
+      <w:pPr>
+        <w:tabs>
+          <w:tab w:val="num" w:pos="6480"/>
+        </w:tabs>
+        <w:ind w:left="6480" w:hanging="360"/>
+      </w:pPr>
+      <w:rPr>
+        <w:rFonts w:ascii="Wingdings" w:hAnsi="Wingdings" w:hint="default"/>
+        <w:sz w:val="20"/>
+      </w:rPr>
+    </w:lvl>
+  </w:abstractNum>
+  <w:abstractNum w:abstractNumId="13" w15:restartNumberingAfterBreak="0">
     <w:nsid w:val="117D165B"/>
     <w:multiLevelType w:val="hybridMultilevel"/>
     <w:tmpl w:val="A358FD36"/>
@@ -905,7 +4072,7 @@
       </w:pPr>
     </w:lvl>
   </w:abstractNum>
-  <w:abstractNum w:abstractNumId="13" w15:restartNumberingAfterBreak="0">
+  <w:abstractNum w:abstractNumId="14" w15:restartNumberingAfterBreak="0">
     <w:nsid w:val="14577E0E"/>
     <w:multiLevelType w:val="hybridMultilevel"/>
     <w:tmpl w:val="5776A6A6"/>
@@ -1018,7 +4185,7 @@
       </w:rPr>
     </w:lvl>
   </w:abstractNum>
-  <w:abstractNum w:abstractNumId="14" w15:restartNumberingAfterBreak="0">
+  <w:abstractNum w:abstractNumId="15" w15:restartNumberingAfterBreak="0">
     <w:nsid w:val="15730258"/>
     <w:multiLevelType w:val="hybridMultilevel"/>
     <w:tmpl w:val="5336A1C6"/>
@@ -1131,7 +4298,7 @@
       </w:rPr>
     </w:lvl>
   </w:abstractNum>
-  <w:abstractNum w:abstractNumId="15" w15:restartNumberingAfterBreak="0">
+  <w:abstractNum w:abstractNumId="16" w15:restartNumberingAfterBreak="0">
     <w:nsid w:val="1A9E4CF6"/>
     <w:multiLevelType w:val="hybridMultilevel"/>
     <w:tmpl w:val="91C83C70"/>
@@ -1244,7 +4411,120 @@
       </w:rPr>
     </w:lvl>
   </w:abstractNum>
-  <w:abstractNum w:abstractNumId="16" w15:restartNumberingAfterBreak="0">
+  <w:abstractNum w:abstractNumId="17" w15:restartNumberingAfterBreak="0">
+    <w:nsid w:val="1ADC0DDB"/>
+    <w:multiLevelType w:val="hybridMultilevel"/>
+    <w:tmpl w:val="75DE431E"/>
+    <w:lvl w:ilvl="0" w:tplc="04090001">
+      <w:start w:val="1"/>
+      <w:numFmt w:val="bullet"/>
+      <w:lvlText w:val=""/>
+      <w:lvlJc w:val="left"/>
+      <w:pPr>
+        <w:ind w:left="720" w:hanging="360"/>
+      </w:pPr>
+      <w:rPr>
+        <w:rFonts w:ascii="Symbol" w:hAnsi="Symbol" w:hint="default"/>
+      </w:rPr>
+    </w:lvl>
+    <w:lvl w:ilvl="1" w:tplc="04090003" w:tentative="1">
+      <w:start w:val="1"/>
+      <w:numFmt w:val="bullet"/>
+      <w:lvlText w:val="o"/>
+      <w:lvlJc w:val="left"/>
+      <w:pPr>
+        <w:ind w:left="1440" w:hanging="360"/>
+      </w:pPr>
+      <w:rPr>
+        <w:rFonts w:ascii="Courier New" w:hAnsi="Courier New" w:cs="Courier New" w:hint="default"/>
+      </w:rPr>
+    </w:lvl>
+    <w:lvl w:ilvl="2" w:tplc="04090005" w:tentative="1">
+      <w:start w:val="1"/>
+      <w:numFmt w:val="bullet"/>
+      <w:lvlText w:val=""/>
+      <w:lvlJc w:val="left"/>
+      <w:pPr>
+        <w:ind w:left="2160" w:hanging="360"/>
+      </w:pPr>
+      <w:rPr>
+        <w:rFonts w:ascii="Wingdings" w:hAnsi="Wingdings" w:hint="default"/>
+      </w:rPr>
+    </w:lvl>
+    <w:lvl w:ilvl="3" w:tplc="04090001" w:tentative="1">
+      <w:start w:val="1"/>
+      <w:numFmt w:val="bullet"/>
+      <w:lvlText w:val=""/>
+      <w:lvlJc w:val="left"/>
+      <w:pPr>
+        <w:ind w:left="2880" w:hanging="360"/>
+      </w:pPr>
+      <w:rPr>
+        <w:rFonts w:ascii="Symbol" w:hAnsi="Symbol" w:hint="default"/>
+      </w:rPr>
+    </w:lvl>
+    <w:lvl w:ilvl="4" w:tplc="04090003" w:tentative="1">
+      <w:start w:val="1"/>
+      <w:numFmt w:val="bullet"/>
+      <w:lvlText w:val="o"/>
+      <w:lvlJc w:val="left"/>
+      <w:pPr>
+        <w:ind w:left="3600" w:hanging="360"/>
+      </w:pPr>
+      <w:rPr>
+        <w:rFonts w:ascii="Courier New" w:hAnsi="Courier New" w:cs="Courier New" w:hint="default"/>
+      </w:rPr>
+    </w:lvl>
+    <w:lvl w:ilvl="5" w:tplc="04090005" w:tentative="1">
+      <w:start w:val="1"/>
+      <w:numFmt w:val="bullet"/>
+      <w:lvlText w:val=""/>
+      <w:lvlJc w:val="left"/>
+      <w:pPr>
+        <w:ind w:left="4320" w:hanging="360"/>
+      </w:pPr>
+      <w:rPr>
+        <w:rFonts w:ascii="Wingdings" w:hAnsi="Wingdings" w:hint="default"/>
+      </w:rPr>
+    </w:lvl>
+    <w:lvl w:ilvl="6" w:tplc="04090001" w:tentative="1">
+      <w:start w:val="1"/>
+      <w:numFmt w:val="bullet"/>
+      <w:lvlText w:val=""/>
+      <w:lvlJc w:val="left"/>
+      <w:pPr>
+        <w:ind w:left="5040" w:hanging="360"/>
+      </w:pPr>
+      <w:rPr>
+        <w:rFonts w:ascii="Symbol" w:hAnsi="Symbol" w:hint="default"/>
+      </w:rPr>
+    </w:lvl>
+    <w:lvl w:ilvl="7" w:tplc="04090003" w:tentative="1">
+      <w:start w:val="1"/>
+      <w:numFmt w:val="bullet"/>
+      <w:lvlText w:val="o"/>
+      <w:lvlJc w:val="left"/>
+      <w:pPr>
+        <w:ind w:left="5760" w:hanging="360"/>
+      </w:pPr>
+      <w:rPr>
+        <w:rFonts w:ascii="Courier New" w:hAnsi="Courier New" w:cs="Courier New" w:hint="default"/>
+      </w:rPr>
+    </w:lvl>
+    <w:lvl w:ilvl="8" w:tplc="04090005" w:tentative="1">
+      <w:start w:val="1"/>
+      <w:numFmt w:val="bullet"/>
+      <w:lvlText w:val=""/>
+      <w:lvlJc w:val="left"/>
+      <w:pPr>
+        <w:ind w:left="6480" w:hanging="360"/>
+      </w:pPr>
+      <w:rPr>
+        <w:rFonts w:ascii="Wingdings" w:hAnsi="Wingdings" w:hint="default"/>
+      </w:rPr>
+    </w:lvl>
+  </w:abstractNum>
+  <w:abstractNum w:abstractNumId="18" w15:restartNumberingAfterBreak="0">
     <w:nsid w:val="1B845F54"/>
     <w:multiLevelType w:val="hybridMultilevel"/>
     <w:tmpl w:val="E68AEA86"/>
@@ -1357,7 +4637,7 @@
       </w:rPr>
     </w:lvl>
   </w:abstractNum>
-  <w:abstractNum w:abstractNumId="17" w15:restartNumberingAfterBreak="0">
+  <w:abstractNum w:abstractNumId="19" w15:restartNumberingAfterBreak="0">
     <w:nsid w:val="1C326AA9"/>
     <w:multiLevelType w:val="hybridMultilevel"/>
     <w:tmpl w:val="8A0EC798"/>
@@ -1470,7 +4750,7 @@
       </w:rPr>
     </w:lvl>
   </w:abstractNum>
-  <w:abstractNum w:abstractNumId="18" w15:restartNumberingAfterBreak="0">
+  <w:abstractNum w:abstractNumId="20" w15:restartNumberingAfterBreak="0">
     <w:nsid w:val="21515E7B"/>
     <w:multiLevelType w:val="hybridMultilevel"/>
     <w:tmpl w:val="805E0038"/>
@@ -1584,7 +4864,120 @@
       </w:rPr>
     </w:lvl>
   </w:abstractNum>
-  <w:abstractNum w:abstractNumId="19" w15:restartNumberingAfterBreak="0">
+  <w:abstractNum w:abstractNumId="21" w15:restartNumberingAfterBreak="0">
+    <w:nsid w:val="26664D30"/>
+    <w:multiLevelType w:val="hybridMultilevel"/>
+    <w:tmpl w:val="FE34AC44"/>
+    <w:lvl w:ilvl="0" w:tplc="04090001">
+      <w:start w:val="1"/>
+      <w:numFmt w:val="bullet"/>
+      <w:lvlText w:val=""/>
+      <w:lvlJc w:val="left"/>
+      <w:pPr>
+        <w:ind w:left="720" w:hanging="360"/>
+      </w:pPr>
+      <w:rPr>
+        <w:rFonts w:ascii="Symbol" w:hAnsi="Symbol" w:hint="default"/>
+      </w:rPr>
+    </w:lvl>
+    <w:lvl w:ilvl="1" w:tplc="04090003" w:tentative="1">
+      <w:start w:val="1"/>
+      <w:numFmt w:val="bullet"/>
+      <w:lvlText w:val="o"/>
+      <w:lvlJc w:val="left"/>
+      <w:pPr>
+        <w:ind w:left="1440" w:hanging="360"/>
+      </w:pPr>
+      <w:rPr>
+        <w:rFonts w:ascii="Courier New" w:hAnsi="Courier New" w:cs="Courier New" w:hint="default"/>
+      </w:rPr>
+    </w:lvl>
+    <w:lvl w:ilvl="2" w:tplc="04090005" w:tentative="1">
+      <w:start w:val="1"/>
+      <w:numFmt w:val="bullet"/>
+      <w:lvlText w:val=""/>
+      <w:lvlJc w:val="left"/>
+      <w:pPr>
+        <w:ind w:left="2160" w:hanging="360"/>
+      </w:pPr>
+      <w:rPr>
+        <w:rFonts w:ascii="Wingdings" w:hAnsi="Wingdings" w:hint="default"/>
+      </w:rPr>
+    </w:lvl>
+    <w:lvl w:ilvl="3" w:tplc="04090001" w:tentative="1">
+      <w:start w:val="1"/>
+      <w:numFmt w:val="bullet"/>
+      <w:lvlText w:val=""/>
+      <w:lvlJc w:val="left"/>
+      <w:pPr>
+        <w:ind w:left="2880" w:hanging="360"/>
+      </w:pPr>
+      <w:rPr>
+        <w:rFonts w:ascii="Symbol" w:hAnsi="Symbol" w:hint="default"/>
+      </w:rPr>
+    </w:lvl>
+    <w:lvl w:ilvl="4" w:tplc="04090003" w:tentative="1">
+      <w:start w:val="1"/>
+      <w:numFmt w:val="bullet"/>
+      <w:lvlText w:val="o"/>
+      <w:lvlJc w:val="left"/>
+      <w:pPr>
+        <w:ind w:left="3600" w:hanging="360"/>
+      </w:pPr>
+      <w:rPr>
+        <w:rFonts w:ascii="Courier New" w:hAnsi="Courier New" w:cs="Courier New" w:hint="default"/>
+      </w:rPr>
+    </w:lvl>
+    <w:lvl w:ilvl="5" w:tplc="04090005" w:tentative="1">
+      <w:start w:val="1"/>
+      <w:numFmt w:val="bullet"/>
+      <w:lvlText w:val=""/>
+      <w:lvlJc w:val="left"/>
+      <w:pPr>
+        <w:ind w:left="4320" w:hanging="360"/>
+      </w:pPr>
+      <w:rPr>
+        <w:rFonts w:ascii="Wingdings" w:hAnsi="Wingdings" w:hint="default"/>
+      </w:rPr>
+    </w:lvl>
+    <w:lvl w:ilvl="6" w:tplc="04090001" w:tentative="1">
+      <w:start w:val="1"/>
+      <w:numFmt w:val="bullet"/>
+      <w:lvlText w:val=""/>
+      <w:lvlJc w:val="left"/>
+      <w:pPr>
+        <w:ind w:left="5040" w:hanging="360"/>
+      </w:pPr>
+      <w:rPr>
+        <w:rFonts w:ascii="Symbol" w:hAnsi="Symbol" w:hint="default"/>
+      </w:rPr>
+    </w:lvl>
+    <w:lvl w:ilvl="7" w:tplc="04090003" w:tentative="1">
+      <w:start w:val="1"/>
+      <w:numFmt w:val="bullet"/>
+      <w:lvlText w:val="o"/>
+      <w:lvlJc w:val="left"/>
+      <w:pPr>
+        <w:ind w:left="5760" w:hanging="360"/>
+      </w:pPr>
+      <w:rPr>
+        <w:rFonts w:ascii="Courier New" w:hAnsi="Courier New" w:cs="Courier New" w:hint="default"/>
+      </w:rPr>
+    </w:lvl>
+    <w:lvl w:ilvl="8" w:tplc="04090005" w:tentative="1">
+      <w:start w:val="1"/>
+      <w:numFmt w:val="bullet"/>
+      <w:lvlText w:val=""/>
+      <w:lvlJc w:val="left"/>
+      <w:pPr>
+        <w:ind w:left="6480" w:hanging="360"/>
+      </w:pPr>
+      <w:rPr>
+        <w:rFonts w:ascii="Wingdings" w:hAnsi="Wingdings" w:hint="default"/>
+      </w:rPr>
+    </w:lvl>
+  </w:abstractNum>
+  <w:abstractNum w:abstractNumId="22" w15:restartNumberingAfterBreak="0">
     <w:nsid w:val="268A3225"/>
     <w:multiLevelType w:val="hybridMultilevel"/>
     <w:tmpl w:val="F3409F28"/>
@@ -1697,7 +5090,7 @@
       </w:rPr>
     </w:lvl>
   </w:abstractNum>
-  <w:abstractNum w:abstractNumId="20" w15:restartNumberingAfterBreak="0">
+  <w:abstractNum w:abstractNumId="23" w15:restartNumberingAfterBreak="0">
     <w:nsid w:val="2CD47A1B"/>
     <w:multiLevelType w:val="multilevel"/>
     <w:tmpl w:val="AA866742"/>
@@ -1813,7 +5206,7 @@
       </w:rPr>
     </w:lvl>
   </w:abstractNum>
-  <w:abstractNum w:abstractNumId="21" w15:restartNumberingAfterBreak="0">
+  <w:abstractNum w:abstractNumId="24" w15:restartNumberingAfterBreak="0">
     <w:nsid w:val="37711FA7"/>
     <w:multiLevelType w:val="hybridMultilevel"/>
     <w:tmpl w:val="22FEDA86"/>
@@ -1899,7 +5292,7 @@
       </w:pPr>
     </w:lvl>
   </w:abstractNum>
-  <w:abstractNum w:abstractNumId="22" w15:restartNumberingAfterBreak="0">
+  <w:abstractNum w:abstractNumId="25" w15:restartNumberingAfterBreak="0">
     <w:nsid w:val="3B4E58F9"/>
     <w:multiLevelType w:val="hybridMultilevel"/>
     <w:tmpl w:val="A8F8C774"/>
@@ -2012,7 +5405,7 @@
       </w:rPr>
     </w:lvl>
   </w:abstractNum>
-  <w:abstractNum w:abstractNumId="23" w15:restartNumberingAfterBreak="0">
+  <w:abstractNum w:abstractNumId="26" w15:restartNumberingAfterBreak="0">
     <w:nsid w:val="45934EC6"/>
     <w:multiLevelType w:val="hybridMultilevel"/>
     <w:tmpl w:val="855CA17C"/>
@@ -2125,7 +5518,7 @@
       </w:rPr>
     </w:lvl>
   </w:abstractNum>
-  <w:abstractNum w:abstractNumId="24" w15:restartNumberingAfterBreak="0">
+  <w:abstractNum w:abstractNumId="27" w15:restartNumberingAfterBreak="0">
     <w:nsid w:val="470B27A6"/>
     <w:multiLevelType w:val="hybridMultilevel"/>
     <w:tmpl w:val="4134FE34"/>
@@ -2238,7 +5631,7 @@
       </w:rPr>
     </w:lvl>
   </w:abstractNum>
-  <w:abstractNum w:abstractNumId="25" w15:restartNumberingAfterBreak="0">
+  <w:abstractNum w:abstractNumId="28" w15:restartNumberingAfterBreak="0">
     <w:nsid w:val="4A100835"/>
     <w:multiLevelType w:val="hybridMultilevel"/>
     <w:tmpl w:val="2D381DF6"/>
@@ -2351,7 +5744,7 @@
       </w:rPr>
     </w:lvl>
   </w:abstractNum>
-  <w:abstractNum w:abstractNumId="26" w15:restartNumberingAfterBreak="0">
+  <w:abstractNum w:abstractNumId="29" w15:restartNumberingAfterBreak="0">
     <w:nsid w:val="50D534E8"/>
     <w:multiLevelType w:val="hybridMultilevel"/>
     <w:tmpl w:val="60307286"/>
@@ -2464,7 +5857,120 @@
       </w:rPr>
     </w:lvl>
   </w:abstractNum>
-  <w:abstractNum w:abstractNumId="27" w15:restartNumberingAfterBreak="0">
+  <w:abstractNum w:abstractNumId="30" w15:restartNumberingAfterBreak="0">
+    <w:nsid w:val="5EE70FB5"/>
+    <w:multiLevelType w:val="hybridMultilevel"/>
+    <w:tmpl w:val="6B54D32C"/>
+    <w:lvl w:ilvl="0" w:tplc="04090001">
+      <w:start w:val="1"/>
+      <w:numFmt w:val="bullet"/>
+      <w:lvlText w:val=""/>
+      <w:lvlJc w:val="left"/>
+      <w:pPr>
+        <w:ind w:left="720" w:hanging="360"/>
+      </w:pPr>
+      <w:rPr>
+        <w:rFonts w:ascii="Symbol" w:hAnsi="Symbol" w:hint="default"/>
+      </w:rPr>
+    </w:lvl>
+    <w:lvl w:ilvl="1" w:tplc="04090003" w:tentative="1">
+      <w:start w:val="1"/>
+      <w:numFmt w:val="bullet"/>
+      <w:lvlText w:val="o"/>
+      <w:lvlJc w:val="left"/>
+      <w:pPr>
+        <w:ind w:left="1440" w:hanging="360"/>
+      </w:pPr>
+      <w:rPr>
+        <w:rFonts w:ascii="Courier New" w:hAnsi="Courier New" w:cs="Courier New" w:hint="default"/>
+      </w:rPr>
+    </w:lvl>
+    <w:lvl w:ilvl="2" w:tplc="04090005" w:tentative="1">
+      <w:start w:val="1"/>
+      <w:numFmt w:val="bullet"/>
+      <w:lvlText w:val=""/>
+      <w:lvlJc w:val="left"/>
+      <w:pPr>
+        <w:ind w:left="2160" w:hanging="360"/>
+      </w:pPr>
+      <w:rPr>
+        <w:rFonts w:ascii="Wingdings" w:hAnsi="Wingdings" w:hint="default"/>
+      </w:rPr>
+    </w:lvl>
+    <w:lvl w:ilvl="3" w:tplc="04090001" w:tentative="1">
+      <w:start w:val="1"/>
+      <w:numFmt w:val="bullet"/>
+      <w:lvlText w:val=""/>
+      <w:lvlJc w:val="left"/>
+      <w:pPr>
+        <w:ind w:left="2880" w:hanging="360"/>
+      </w:pPr>
+      <w:rPr>
+        <w:rFonts w:ascii="Symbol" w:hAnsi="Symbol" w:hint="default"/>
+      </w:rPr>
+    </w:lvl>
+    <w:lvl w:ilvl="4" w:tplc="04090003" w:tentative="1">
+      <w:start w:val="1"/>
+      <w:numFmt w:val="bullet"/>
+      <w:lvlText w:val="o"/>
+      <w:lvlJc w:val="left"/>
+      <w:pPr>
+        <w:ind w:left="3600" w:hanging="360"/>
+      </w:pPr>
+      <w:rPr>
+        <w:rFonts w:ascii="Courier New" w:hAnsi="Courier New" w:cs="Courier New" w:hint="default"/>
+      </w:rPr>
+    </w:lvl>
+    <w:lvl w:ilvl="5" w:tplc="04090005" w:tentative="1">
+      <w:start w:val="1"/>
+      <w:numFmt w:val="bullet"/>
+      <w:lvlText w:val=""/>
+      <w:lvlJc w:val="left"/>
+      <w:pPr>
+        <w:ind w:left="4320" w:hanging="360"/>
+      </w:pPr>
+      <w:rPr>
+        <w:rFonts w:ascii="Wingdings" w:hAnsi="Wingdings" w:hint="default"/>
+      </w:rPr>
+    </w:lvl>
+    <w:lvl w:ilvl="6" w:tplc="04090001" w:tentative="1">
+      <w:start w:val="1"/>
+      <w:numFmt w:val="bullet"/>
+      <w:lvlText w:val=""/>
+      <w:lvlJc w:val="left"/>
+      <w:pPr>
+        <w:ind w:left="5040" w:hanging="360"/>
+      </w:pPr>
+      <w:rPr>
+        <w:rFonts w:ascii="Symbol" w:hAnsi="Symbol" w:hint="default"/>
+      </w:rPr>
+    </w:lvl>
+    <w:lvl w:ilvl="7" w:tplc="04090003" w:tentative="1">
+      <w:start w:val="1"/>
+      <w:numFmt w:val="bullet"/>
+      <w:lvlText w:val="o"/>
+      <w:lvlJc w:val="left"/>
+      <w:pPr>
+        <w:ind w:left="5760" w:hanging="360"/>
+      </w:pPr>
+      <w:rPr>
+        <w:rFonts w:ascii="Courier New" w:hAnsi="Courier New" w:cs="Courier New" w:hint="default"/>
+      </w:rPr>
+    </w:lvl>
+    <w:lvl w:ilvl="8" w:tplc="04090005" w:tentative="1">
+      <w:start w:val="1"/>
+      <w:numFmt w:val="bullet"/>
+      <w:lvlText w:val=""/>
+      <w:lvlJc w:val="left"/>
+      <w:pPr>
+        <w:ind w:left="6480" w:hanging="360"/>
+      </w:pPr>
+      <w:rPr>
+        <w:rFonts w:ascii="Wingdings" w:hAnsi="Wingdings" w:hint="default"/>
+      </w:rPr>
+    </w:lvl>
+  </w:abstractNum>
+  <w:abstractNum w:abstractNumId="31" w15:restartNumberingAfterBreak="0">
     <w:nsid w:val="73554DEE"/>
     <w:multiLevelType w:val="hybridMultilevel"/>
     <w:tmpl w:val="E3B6833E"/>
@@ -2577,7 +6083,7 @@
       </w:rPr>
     </w:lvl>
   </w:abstractNum>
-  <w:abstractNum w:abstractNumId="28" w15:restartNumberingAfterBreak="0">
+  <w:abstractNum w:abstractNumId="32" w15:restartNumberingAfterBreak="0">
     <w:nsid w:val="73BC4502"/>
     <w:multiLevelType w:val="hybridMultilevel"/>
     <w:tmpl w:val="329E6890"/>
@@ -2690,7 +6196,7 @@
       </w:rPr>
     </w:lvl>
   </w:abstractNum>
-  <w:abstractNum w:abstractNumId="29" w15:restartNumberingAfterBreak="0">
+  <w:abstractNum w:abstractNumId="33" w15:restartNumberingAfterBreak="0">
     <w:nsid w:val="78CB4BDE"/>
     <w:multiLevelType w:val="hybridMultilevel"/>
     <w:tmpl w:val="A5401418"/>
@@ -2831,67 +6337,79 @@
     <w:abstractNumId w:val="0"/>
   </w:num>
   <w:num w:numId="10">
-    <w:abstractNumId w:val="20"/>
+    <w:abstractNumId w:val="23"/>
   </w:num>
   <w:num w:numId="11">
+    <w:abstractNumId w:val="27"/>
+  </w:num>
+  <w:num w:numId="12">
     <w:abstractNumId w:val="24"/>
   </w:num>
-  <w:num w:numId="12">
-    <w:abstractNumId w:val="21"/>
-  </w:num>
   <w:num w:numId="13">
-    <w:abstractNumId w:val="12"/>
+    <w:abstractNumId w:val="13"/>
   </w:num>
   <w:num w:numId="14">
     <w:abstractNumId w:val="10"/>
   </w:num>
   <w:num w:numId="15">
-    <w:abstractNumId w:val="25"/>
+    <w:abstractNumId w:val="28"/>
   </w:num>
   <w:num w:numId="16">
     <w:abstractNumId w:val="9"/>
   </w:num>
   <w:num w:numId="17">
-    <w:abstractNumId w:val="18"/>
+    <w:abstractNumId w:val="20"/>
   </w:num>
   <w:num w:numId="18">
-    <w:abstractNumId w:val="27"/>
+    <w:abstractNumId w:val="31"/>
   </w:num>
   <w:num w:numId="19">
-    <w:abstractNumId w:val="28"/>
+    <w:abstractNumId w:val="32"/>
   </w:num>
   <w:num w:numId="20">
-    <w:abstractNumId w:val="29"/>
+    <w:abstractNumId w:val="33"/>
   </w:num>
   <w:num w:numId="21">
     <w:abstractNumId w:val="11"/>
   </w:num>
   <w:num w:numId="22">
+    <w:abstractNumId w:val="18"/>
+  </w:num>
+  <w:num w:numId="23">
     <w:abstractNumId w:val="16"/>
   </w:num>
-  <w:num w:numId="23">
+  <w:num w:numId="24">
+    <w:abstractNumId w:val="29"/>
+  </w:num>
+  <w:num w:numId="25">
     <w:abstractNumId w:val="15"/>
   </w:num>
-  <w:num w:numId="24">
+  <w:num w:numId="26">
+    <w:abstractNumId w:val="14"/>
+  </w:num>
+  <w:num w:numId="27">
+    <w:abstractNumId w:val="22"/>
+  </w:num>
+  <w:num w:numId="28">
+    <w:abstractNumId w:val="25"/>
+  </w:num>
+  <w:num w:numId="29">
+    <w:abstractNumId w:val="19"/>
+  </w:num>
+  <w:num w:numId="30">
     <w:abstractNumId w:val="26"/>
   </w:num>
-  <w:num w:numId="25">
-    <w:abstractNumId w:val="14"/>
+  <w:num w:numId="31">
+    <w:abstractNumId w:val="21"/>
   </w:num>
-  <w:num w:numId="26">
-    <w:abstractNumId w:val="13"/>
-  </w:num>
-  <w:num w:numId="27">
-    <w:abstractNumId w:val="19"/>
-  </w:num>
-  <w:num w:numId="28">
-    <w:abstractNumId w:val="22"/>
-  </w:num>
-  <w:num w:numId="29">
+  <w:num w:numId="32">
     <w:abstractNumId w:val="17"/>
   </w:num>
-  <w:num w:numId="30">
-    <w:abstractNumId w:val="23"/>
+  <w:num w:numId="33">
+    <w:abstractNumId w:val="30"/>
+  </w:num>
+  <w:num w:numId="34">
+    <w:abstractNumId w:val="12"/>
   </w:num>
 </w:numbering>
 </file>
@@ -3517,7 +7035,6 @@
   <w:style w:type="character" w:default="1" w:styleId="DefaultParagraphFont">
     <w:name w:val="Default Paragraph Font"/>
     <w:uiPriority w:val="1"/>
-    <w:semiHidden/>
     <w:unhideWhenUsed/>
   </w:style>
   <w:style w:type="table" w:default="1" w:styleId="TableNormal">
@@ -14336,6 +17853,66 @@
       <w:shd w:val="clear" w:color="auto" w:fill="E1DFDD"/>
     </w:rPr>
   </w:style>
+  <w:style w:type="character" w:styleId="FollowedHyperlink">
+    <w:name w:val="FollowedHyperlink"/>
+    <w:basedOn w:val="DefaultParagraphFont"/>
+    <w:uiPriority w:val="99"/>
+    <w:semiHidden/>
+    <w:unhideWhenUsed/>
+    <w:rsid w:val="00F404CC"/>
+    <w:rPr>
+      <w:color w:val="800080" w:themeColor="followedHyperlink"/>
+      <w:u w:val="single"/>
+    </w:rPr>
+  </w:style>
+  <w:style w:type="paragraph" w:styleId="HTMLPreformatted">
+    <w:name w:val="HTML Preformatted"/>
+    <w:basedOn w:val="Normal"/>
+    <w:link w:val="HTMLPreformattedChar"/>
+    <w:uiPriority w:val="99"/>
+    <w:semiHidden/>
+    <w:unhideWhenUsed/>
+    <w:rsid w:val="00BF3A13"/>
+    <w:pPr>
+      <w:tabs>
+        <w:tab w:val="left" w:pos="916"/>
+        <w:tab w:val="left" w:pos="1832"/>
+        <w:tab w:val="left" w:pos="2748"/>
+        <w:tab w:val="left" w:pos="3664"/>
+        <w:tab w:val="left" w:pos="4580"/>
+        <w:tab w:val="left" w:pos="5496"/>
+        <w:tab w:val="left" w:pos="6412"/>
+        <w:tab w:val="left" w:pos="7328"/>
+        <w:tab w:val="left" w:pos="8244"/>
+        <w:tab w:val="left" w:pos="9160"/>
+        <w:tab w:val="left" w:pos="10076"/>
+        <w:tab w:val="left" w:pos="10992"/>
+        <w:tab w:val="left" w:pos="11908"/>
+        <w:tab w:val="left" w:pos="12824"/>
+        <w:tab w:val="left" w:pos="13740"/>
+        <w:tab w:val="left" w:pos="14656"/>
+      </w:tabs>
+      <w:spacing w:after="0"/>
+    </w:pPr>
+    <w:rPr>
+      <w:rFonts w:ascii="Courier New" w:eastAsia="Times New Roman" w:hAnsi="Courier New" w:cs="Courier New"/>
+      <w:sz w:val="20"/>
+      <w:szCs w:val="20"/>
+    </w:rPr>
+  </w:style>
+  <w:style w:type="character" w:customStyle="1" w:styleId="HTMLPreformattedChar">
+    <w:name w:val="HTML Preformatted Char"/>
+    <w:basedOn w:val="DefaultParagraphFont"/>
+    <w:link w:val="HTMLPreformatted"/>
+    <w:uiPriority w:val="99"/>
+    <w:semiHidden/>
+    <w:rsid w:val="00BF3A13"/>
+    <w:rPr>
+      <w:rFonts w:ascii="Courier New" w:eastAsia="Times New Roman" w:hAnsi="Courier New" w:cs="Courier New"/>
+      <w:sz w:val="20"/>
+      <w:szCs w:val="20"/>
+    </w:rPr>
+  </w:style>
 </w:styles>
 </file>
 

</xml_diff>

<commit_message>
chore: learn about the challenges of using REST
</commit_message>
<xml_diff>
--- a/communication-in-microservices/synchronous-remote-procedure-invocation-pattern.docx
+++ b/communication-in-microservices/synchronous-remote-procedure-invocation-pattern.docx
@@ -434,16 +434,7 @@
             <w:sz w:val="20"/>
             <w:szCs w:val="20"/>
           </w:rPr>
-          <w:t>https://www.ibm.com/top</w:t>
-        </w:r>
-        <w:r>
-          <w:rPr>
-            <w:rStyle w:val="Hyperlink"/>
-            <w:rFonts w:ascii="NewBaskerville-Roman" w:hAnsi="NewBaskerville-Roman" w:cs="NewBaskerville-Roman"/>
-            <w:sz w:val="20"/>
-            <w:szCs w:val="20"/>
-          </w:rPr>
-          <w:t>ics/rest-apis</w:t>
+          <w:t>https://www.ibm.com/topics/rest-apis</w:t>
         </w:r>
       </w:hyperlink>
     </w:p>
@@ -2576,19 +2567,7 @@
         <w:rPr>
           <w:shd w:val="clear" w:color="auto" w:fill="FFFFFF"/>
         </w:rPr>
-        <w:t>Each slot now has a link element which contains a URI to tell us how to book an</w:t>
-      </w:r>
-      <w:r>
-        <w:rPr>
-          <w:shd w:val="clear" w:color="auto" w:fill="FFFFFF"/>
-        </w:rPr>
-        <w:t xml:space="preserve"> </w:t>
-      </w:r>
-      <w:r>
-        <w:rPr>
-          <w:shd w:val="clear" w:color="auto" w:fill="FFFFFF"/>
-        </w:rPr>
-        <w:t>appointment.</w:t>
+        <w:t>Each slot now has a link element which contains a URI to tell us how to book an appointment.</w:t>
       </w:r>
       <w:r>
         <w:rPr>
@@ -2906,31 +2885,7 @@
           <w:color w:val="303633"/>
           <w:shd w:val="clear" w:color="auto" w:fill="FFFFFF"/>
         </w:rPr>
-        <w:t>. You can</w:t>
-      </w:r>
-      <w:r>
-        <w:rPr>
-          <w:rFonts w:ascii="Lora" w:hAnsi="Lora"/>
-          <w:color w:val="303633"/>
-          <w:shd w:val="clear" w:color="auto" w:fill="FFFFFF"/>
-        </w:rPr>
-        <w:t> see</w:t>
-      </w:r>
-      <w:r>
-        <w:rPr>
-          <w:rFonts w:ascii="Lora" w:hAnsi="Lora"/>
-          <w:color w:val="303633"/>
-          <w:shd w:val="clear" w:color="auto" w:fill="FFFFFF"/>
-        </w:rPr>
-        <w:t xml:space="preserve"> the levels</w:t>
-      </w:r>
-      <w:r>
-        <w:rPr>
-          <w:rFonts w:ascii="Lora" w:hAnsi="Lora"/>
-          <w:color w:val="303633"/>
-          <w:shd w:val="clear" w:color="auto" w:fill="FFFFFF"/>
-        </w:rPr>
-        <w:t xml:space="preserve"> as </w:t>
+        <w:t xml:space="preserve">. You can see the levels as </w:t>
       </w:r>
       <w:r>
         <w:rPr>
@@ -3232,6 +3187,2646 @@
       </w:pPr>
       <w:r>
         <w:t>Specifying REST APIs</w:t>
+      </w:r>
+    </w:p>
+    <w:p>
+      <w:pPr>
+        <w:autoSpaceDE w:val="0"/>
+        <w:autoSpaceDN w:val="0"/>
+        <w:adjustRightInd w:val="0"/>
+        <w:spacing w:after="0"/>
+        <w:rPr>
+          <w:rFonts w:ascii="NewBaskerville-Roman" w:hAnsi="NewBaskerville-Roman" w:cs="NewBaskerville-Roman"/>
+          <w:color w:val="262626"/>
+          <w:sz w:val="20"/>
+          <w:szCs w:val="20"/>
+        </w:rPr>
+      </w:pPr>
+      <w:r>
+        <w:rPr>
+          <w:rFonts w:ascii="NewBaskerville-Roman" w:hAnsi="NewBaskerville-Roman" w:cs="NewBaskerville-Roman"/>
+          <w:color w:val="262626"/>
+          <w:sz w:val="20"/>
+          <w:szCs w:val="20"/>
+        </w:rPr>
+        <w:t xml:space="preserve">As mentioned earlier in section 3.1, </w:t>
+      </w:r>
+      <w:r>
+        <w:rPr>
+          <w:rFonts w:ascii="NewBaskerville-Roman" w:hAnsi="NewBaskerville-Roman" w:cs="NewBaskerville-Roman"/>
+          <w:b/>
+          <w:bCs/>
+          <w:color w:val="262626"/>
+          <w:sz w:val="20"/>
+          <w:szCs w:val="20"/>
+        </w:rPr>
+        <w:t>you must define your APIs using an interface definition</w:t>
+      </w:r>
+      <w:r>
+        <w:rPr>
+          <w:rFonts w:ascii="NewBaskerville-Roman" w:hAnsi="NewBaskerville-Roman" w:cs="NewBaskerville-Roman"/>
+          <w:b/>
+          <w:bCs/>
+          <w:color w:val="262626"/>
+          <w:sz w:val="20"/>
+          <w:szCs w:val="20"/>
+        </w:rPr>
+        <w:t xml:space="preserve"> </w:t>
+      </w:r>
+      <w:r>
+        <w:rPr>
+          <w:rFonts w:ascii="NewBaskerville-Roman" w:hAnsi="NewBaskerville-Roman" w:cs="NewBaskerville-Roman"/>
+          <w:b/>
+          <w:bCs/>
+          <w:color w:val="262626"/>
+          <w:sz w:val="20"/>
+          <w:szCs w:val="20"/>
+        </w:rPr>
+        <w:t>language</w:t>
+      </w:r>
+      <w:r>
+        <w:rPr>
+          <w:rFonts w:ascii="NewBaskerville-Roman" w:hAnsi="NewBaskerville-Roman" w:cs="NewBaskerville-Roman"/>
+          <w:color w:val="262626"/>
+          <w:sz w:val="20"/>
+          <w:szCs w:val="20"/>
+        </w:rPr>
+        <w:t xml:space="preserve"> (IDL). Unlike older communication protocols like CORBA and</w:t>
+      </w:r>
+      <w:r>
+        <w:rPr>
+          <w:rFonts w:ascii="NewBaskerville-Roman" w:hAnsi="NewBaskerville-Roman" w:cs="NewBaskerville-Roman"/>
+          <w:color w:val="262626"/>
+          <w:sz w:val="20"/>
+          <w:szCs w:val="20"/>
+        </w:rPr>
+        <w:t xml:space="preserve"> </w:t>
+      </w:r>
+      <w:r>
+        <w:rPr>
+          <w:rFonts w:ascii="NewBaskerville-Roman" w:hAnsi="NewBaskerville-Roman" w:cs="NewBaskerville-Roman"/>
+          <w:color w:val="262626"/>
+          <w:sz w:val="20"/>
+          <w:szCs w:val="20"/>
+        </w:rPr>
+        <w:t>SOAP, REST did not originally have an IDL. Fortunately, the developer community</w:t>
+      </w:r>
+      <w:r>
+        <w:rPr>
+          <w:rFonts w:ascii="NewBaskerville-Roman" w:hAnsi="NewBaskerville-Roman" w:cs="NewBaskerville-Roman"/>
+          <w:color w:val="262626"/>
+          <w:sz w:val="20"/>
+          <w:szCs w:val="20"/>
+        </w:rPr>
+        <w:t xml:space="preserve"> </w:t>
+      </w:r>
+      <w:r>
+        <w:rPr>
+          <w:rFonts w:ascii="NewBaskerville-Roman" w:hAnsi="NewBaskerville-Roman" w:cs="NewBaskerville-Roman"/>
+          <w:color w:val="262626"/>
+          <w:sz w:val="20"/>
+          <w:szCs w:val="20"/>
+        </w:rPr>
+        <w:t>has rediscovered the value of an IDL for RESTful APIs.</w:t>
+      </w:r>
+    </w:p>
+    <w:p>
+      <w:pPr>
+        <w:autoSpaceDE w:val="0"/>
+        <w:autoSpaceDN w:val="0"/>
+        <w:adjustRightInd w:val="0"/>
+        <w:spacing w:after="0"/>
+        <w:rPr>
+          <w:rFonts w:ascii="NewBaskerville-Roman" w:hAnsi="NewBaskerville-Roman" w:cs="NewBaskerville-Roman"/>
+          <w:b/>
+          <w:bCs/>
+          <w:color w:val="262626"/>
+          <w:sz w:val="20"/>
+          <w:szCs w:val="20"/>
+        </w:rPr>
+      </w:pPr>
+      <w:r>
+        <w:rPr>
+          <w:rFonts w:ascii="NewBaskerville-Roman" w:hAnsi="NewBaskerville-Roman" w:cs="NewBaskerville-Roman"/>
+          <w:color w:val="262626"/>
+          <w:sz w:val="20"/>
+          <w:szCs w:val="20"/>
+        </w:rPr>
+        <w:t xml:space="preserve">The most popular </w:t>
+      </w:r>
+      <w:r>
+        <w:rPr>
+          <w:rFonts w:ascii="NewBaskerville-Roman" w:hAnsi="NewBaskerville-Roman" w:cs="NewBaskerville-Roman"/>
+          <w:b/>
+          <w:bCs/>
+          <w:color w:val="262626"/>
+          <w:sz w:val="20"/>
+          <w:szCs w:val="20"/>
+        </w:rPr>
+        <w:t>REST IDL is</w:t>
+      </w:r>
+      <w:r>
+        <w:rPr>
+          <w:rFonts w:ascii="NewBaskerville-Roman" w:hAnsi="NewBaskerville-Roman" w:cs="NewBaskerville-Roman"/>
+          <w:b/>
+          <w:bCs/>
+          <w:color w:val="262626"/>
+          <w:sz w:val="20"/>
+          <w:szCs w:val="20"/>
+        </w:rPr>
+        <w:t xml:space="preserve"> </w:t>
+      </w:r>
+      <w:r>
+        <w:rPr>
+          <w:rFonts w:ascii="NewBaskerville-Roman" w:hAnsi="NewBaskerville-Roman" w:cs="NewBaskerville-Roman"/>
+          <w:b/>
+          <w:bCs/>
+          <w:color w:val="262626"/>
+          <w:sz w:val="20"/>
+          <w:szCs w:val="20"/>
+        </w:rPr>
+        <w:t>the Open API Specification</w:t>
+      </w:r>
+      <w:r>
+        <w:rPr>
+          <w:rFonts w:ascii="NewBaskerville-Roman" w:hAnsi="NewBaskerville-Roman" w:cs="NewBaskerville-Roman"/>
+          <w:color w:val="262626"/>
+          <w:sz w:val="20"/>
+          <w:szCs w:val="20"/>
+        </w:rPr>
+        <w:t xml:space="preserve"> (</w:t>
+      </w:r>
+      <w:r>
+        <w:rPr>
+          <w:rFonts w:ascii="NewBaskerville-Roman" w:hAnsi="NewBaskerville-Roman" w:cs="NewBaskerville-Roman"/>
+          <w:color w:val="001CA7"/>
+          <w:sz w:val="20"/>
+          <w:szCs w:val="20"/>
+        </w:rPr>
+        <w:t>www.openapis.org</w:t>
+      </w:r>
+      <w:r>
+        <w:rPr>
+          <w:rFonts w:ascii="NewBaskerville-Roman" w:hAnsi="NewBaskerville-Roman" w:cs="NewBaskerville-Roman"/>
+          <w:color w:val="262626"/>
+          <w:sz w:val="20"/>
+          <w:szCs w:val="20"/>
+        </w:rPr>
+        <w:t>), which evolved from the Swagger</w:t>
+      </w:r>
+      <w:r>
+        <w:rPr>
+          <w:rFonts w:ascii="NewBaskerville-Roman" w:hAnsi="NewBaskerville-Roman" w:cs="NewBaskerville-Roman"/>
+          <w:color w:val="262626"/>
+          <w:sz w:val="20"/>
+          <w:szCs w:val="20"/>
+        </w:rPr>
+        <w:t xml:space="preserve"> </w:t>
+      </w:r>
+      <w:r>
+        <w:rPr>
+          <w:rFonts w:ascii="NewBaskerville-Roman" w:hAnsi="NewBaskerville-Roman" w:cs="NewBaskerville-Roman"/>
+          <w:color w:val="262626"/>
+          <w:sz w:val="20"/>
+          <w:szCs w:val="20"/>
+        </w:rPr>
+        <w:t>open</w:t>
+      </w:r>
+      <w:r>
+        <w:rPr>
+          <w:rFonts w:ascii="NewBaskerville-Roman" w:hAnsi="NewBaskerville-Roman" w:cs="NewBaskerville-Roman"/>
+          <w:color w:val="262626"/>
+          <w:sz w:val="20"/>
+          <w:szCs w:val="20"/>
+        </w:rPr>
+        <w:t>-</w:t>
+      </w:r>
+      <w:r>
+        <w:rPr>
+          <w:rFonts w:ascii="NewBaskerville-Roman" w:hAnsi="NewBaskerville-Roman" w:cs="NewBaskerville-Roman"/>
+          <w:color w:val="262626"/>
+          <w:sz w:val="20"/>
+          <w:szCs w:val="20"/>
+        </w:rPr>
+        <w:t>source project. The Swagger project is a set of tools for developing and documenting</w:t>
+      </w:r>
+      <w:r>
+        <w:rPr>
+          <w:rFonts w:ascii="NewBaskerville-Roman" w:hAnsi="NewBaskerville-Roman" w:cs="NewBaskerville-Roman"/>
+          <w:color w:val="262626"/>
+          <w:sz w:val="20"/>
+          <w:szCs w:val="20"/>
+        </w:rPr>
+        <w:t xml:space="preserve"> </w:t>
+      </w:r>
+      <w:r>
+        <w:rPr>
+          <w:rFonts w:ascii="NewBaskerville-Roman" w:hAnsi="NewBaskerville-Roman" w:cs="NewBaskerville-Roman"/>
+          <w:color w:val="262626"/>
+          <w:sz w:val="20"/>
+          <w:szCs w:val="20"/>
+        </w:rPr>
+        <w:t>REST APIs. It includes tools that generate client stubs and server skeletons</w:t>
+      </w:r>
+      <w:r>
+        <w:rPr>
+          <w:rFonts w:ascii="NewBaskerville-Roman" w:hAnsi="NewBaskerville-Roman" w:cs="NewBaskerville-Roman"/>
+          <w:color w:val="262626"/>
+          <w:sz w:val="20"/>
+          <w:szCs w:val="20"/>
+        </w:rPr>
+        <w:t xml:space="preserve"> </w:t>
+      </w:r>
+      <w:r>
+        <w:rPr>
+          <w:rFonts w:ascii="NewBaskerville-Roman" w:hAnsi="NewBaskerville-Roman" w:cs="NewBaskerville-Roman"/>
+          <w:b/>
+          <w:bCs/>
+          <w:color w:val="262626"/>
+          <w:sz w:val="20"/>
+          <w:szCs w:val="20"/>
+        </w:rPr>
+        <w:t>from an interface definition.</w:t>
+      </w:r>
+    </w:p>
+    <w:p>
+      <w:pPr>
+        <w:autoSpaceDE w:val="0"/>
+        <w:autoSpaceDN w:val="0"/>
+        <w:adjustRightInd w:val="0"/>
+        <w:spacing w:after="0"/>
+        <w:rPr>
+          <w:rFonts w:ascii="NewBaskerville-Roman" w:hAnsi="NewBaskerville-Roman" w:cs="NewBaskerville-Roman"/>
+          <w:b/>
+          <w:bCs/>
+          <w:color w:val="262626"/>
+          <w:sz w:val="20"/>
+          <w:szCs w:val="20"/>
+        </w:rPr>
+      </w:pPr>
+    </w:p>
+    <w:p>
+      <w:pPr>
+        <w:pStyle w:val="Heading2"/>
+      </w:pPr>
+      <w:r>
+        <w:t>The Challenge of Fetching Multiple Resources in a Single Request</w:t>
+      </w:r>
+    </w:p>
+    <w:p>
+      <w:pPr>
+        <w:autoSpaceDE w:val="0"/>
+        <w:autoSpaceDN w:val="0"/>
+        <w:adjustRightInd w:val="0"/>
+        <w:spacing w:after="0"/>
+        <w:rPr>
+          <w:rFonts w:ascii="NewBaskerville-Roman" w:hAnsi="NewBaskerville-Roman" w:cs="NewBaskerville-Roman"/>
+          <w:color w:val="262626"/>
+          <w:sz w:val="20"/>
+          <w:szCs w:val="20"/>
+        </w:rPr>
+      </w:pPr>
+      <w:r>
+        <w:rPr>
+          <w:rFonts w:ascii="NewBaskerville-Roman" w:hAnsi="NewBaskerville-Roman" w:cs="NewBaskerville-Roman"/>
+          <w:color w:val="262626"/>
+          <w:sz w:val="20"/>
+          <w:szCs w:val="20"/>
+        </w:rPr>
+        <w:t xml:space="preserve">REST resources are usually oriented around business objects, such as </w:t>
+      </w:r>
+      <w:r>
+        <w:rPr>
+          <w:rFonts w:ascii="Courier" w:hAnsi="Courier" w:cs="Courier"/>
+          <w:color w:val="262626"/>
+          <w:sz w:val="19"/>
+          <w:szCs w:val="19"/>
+        </w:rPr>
+        <w:t xml:space="preserve">Consumer </w:t>
+      </w:r>
+      <w:r>
+        <w:rPr>
+          <w:rFonts w:ascii="NewBaskerville-Roman" w:hAnsi="NewBaskerville-Roman" w:cs="NewBaskerville-Roman"/>
+          <w:color w:val="262626"/>
+          <w:sz w:val="20"/>
+          <w:szCs w:val="20"/>
+        </w:rPr>
+        <w:t>and</w:t>
+      </w:r>
+      <w:r>
+        <w:rPr>
+          <w:rFonts w:ascii="NewBaskerville-Roman" w:hAnsi="NewBaskerville-Roman" w:cs="NewBaskerville-Roman"/>
+          <w:color w:val="262626"/>
+          <w:sz w:val="20"/>
+          <w:szCs w:val="20"/>
+        </w:rPr>
+        <w:t xml:space="preserve"> </w:t>
+      </w:r>
+      <w:r>
+        <w:rPr>
+          <w:rFonts w:ascii="Courier" w:hAnsi="Courier" w:cs="Courier"/>
+          <w:color w:val="262626"/>
+          <w:sz w:val="19"/>
+          <w:szCs w:val="19"/>
+        </w:rPr>
+        <w:t>Order</w:t>
+      </w:r>
+      <w:r>
+        <w:rPr>
+          <w:rFonts w:ascii="NewBaskerville-Roman" w:hAnsi="NewBaskerville-Roman" w:cs="NewBaskerville-Roman"/>
+          <w:color w:val="262626"/>
+          <w:sz w:val="20"/>
+          <w:szCs w:val="20"/>
+        </w:rPr>
+        <w:t>. Consequently, a common problem when designing a REST API is how to</w:t>
+      </w:r>
+      <w:r>
+        <w:rPr>
+          <w:rFonts w:ascii="NewBaskerville-Roman" w:hAnsi="NewBaskerville-Roman" w:cs="NewBaskerville-Roman"/>
+          <w:color w:val="262626"/>
+          <w:sz w:val="20"/>
+          <w:szCs w:val="20"/>
+        </w:rPr>
+        <w:t xml:space="preserve"> </w:t>
+      </w:r>
+      <w:r>
+        <w:rPr>
+          <w:rFonts w:ascii="NewBaskerville-Roman" w:hAnsi="NewBaskerville-Roman" w:cs="NewBaskerville-Roman"/>
+          <w:color w:val="262626"/>
+          <w:sz w:val="20"/>
+          <w:szCs w:val="20"/>
+        </w:rPr>
+        <w:t>enable the client to retrieve</w:t>
+      </w:r>
+      <w:r>
+        <w:rPr>
+          <w:rFonts w:ascii="NewBaskerville-Roman" w:hAnsi="NewBaskerville-Roman" w:cs="NewBaskerville-Roman"/>
+          <w:color w:val="262626"/>
+          <w:sz w:val="20"/>
+          <w:szCs w:val="20"/>
+        </w:rPr>
+        <w:t xml:space="preserve"> </w:t>
+      </w:r>
+      <w:r>
+        <w:rPr>
+          <w:rFonts w:ascii="NewBaskerville-Roman" w:hAnsi="NewBaskerville-Roman" w:cs="NewBaskerville-Roman"/>
+          <w:color w:val="262626"/>
+          <w:sz w:val="20"/>
+          <w:szCs w:val="20"/>
+        </w:rPr>
+        <w:t>multiple related objects in a single request. For example,</w:t>
+      </w:r>
+      <w:r>
+        <w:rPr>
+          <w:rFonts w:ascii="NewBaskerville-Roman" w:hAnsi="NewBaskerville-Roman" w:cs="NewBaskerville-Roman"/>
+          <w:color w:val="262626"/>
+          <w:sz w:val="20"/>
+          <w:szCs w:val="20"/>
+        </w:rPr>
+        <w:t xml:space="preserve"> </w:t>
+      </w:r>
+      <w:r>
+        <w:rPr>
+          <w:rFonts w:ascii="NewBaskerville-Roman" w:hAnsi="NewBaskerville-Roman" w:cs="NewBaskerville-Roman"/>
+          <w:color w:val="262626"/>
+          <w:sz w:val="20"/>
+          <w:szCs w:val="20"/>
+        </w:rPr>
+        <w:t xml:space="preserve">imagine that a REST client wanted to retrieve an </w:t>
+      </w:r>
+      <w:r>
+        <w:rPr>
+          <w:rFonts w:ascii="Courier" w:hAnsi="Courier" w:cs="Courier"/>
+          <w:color w:val="262626"/>
+          <w:sz w:val="19"/>
+          <w:szCs w:val="19"/>
+        </w:rPr>
+        <w:t xml:space="preserve">Order </w:t>
+      </w:r>
+      <w:r>
+        <w:rPr>
+          <w:rFonts w:ascii="NewBaskerville-Roman" w:hAnsi="NewBaskerville-Roman" w:cs="NewBaskerville-Roman"/>
+          <w:color w:val="262626"/>
+          <w:sz w:val="20"/>
+          <w:szCs w:val="20"/>
+        </w:rPr>
+        <w:t xml:space="preserve">and the </w:t>
+      </w:r>
+      <w:r>
+        <w:rPr>
+          <w:rFonts w:ascii="Courier" w:hAnsi="Courier" w:cs="Courier"/>
+          <w:color w:val="262626"/>
+          <w:sz w:val="19"/>
+          <w:szCs w:val="19"/>
+        </w:rPr>
+        <w:t>Order</w:t>
+      </w:r>
+      <w:r>
+        <w:rPr>
+          <w:rFonts w:ascii="NewBaskerville-Roman" w:hAnsi="NewBaskerville-Roman" w:cs="NewBaskerville-Roman"/>
+          <w:color w:val="262626"/>
+          <w:sz w:val="20"/>
+          <w:szCs w:val="20"/>
+        </w:rPr>
+        <w:t xml:space="preserve">'s </w:t>
+      </w:r>
+      <w:r>
+        <w:rPr>
+          <w:rFonts w:ascii="Courier" w:hAnsi="Courier" w:cs="Courier"/>
+          <w:color w:val="262626"/>
+          <w:sz w:val="19"/>
+          <w:szCs w:val="19"/>
+        </w:rPr>
+        <w:t>Consumer</w:t>
+      </w:r>
+      <w:r>
+        <w:rPr>
+          <w:rFonts w:ascii="NewBaskerville-Roman" w:hAnsi="NewBaskerville-Roman" w:cs="NewBaskerville-Roman"/>
+          <w:color w:val="262626"/>
+          <w:sz w:val="20"/>
+          <w:szCs w:val="20"/>
+        </w:rPr>
+        <w:t xml:space="preserve">. </w:t>
+      </w:r>
+      <w:r>
+        <w:rPr>
+          <w:rFonts w:ascii="NewBaskerville-Roman" w:hAnsi="NewBaskerville-Roman" w:cs="NewBaskerville-Roman"/>
+          <w:b/>
+          <w:bCs/>
+          <w:color w:val="262626"/>
+          <w:sz w:val="20"/>
+          <w:szCs w:val="20"/>
+        </w:rPr>
+        <w:t>A</w:t>
+      </w:r>
+      <w:r>
+        <w:rPr>
+          <w:rFonts w:ascii="NewBaskerville-Roman" w:hAnsi="NewBaskerville-Roman" w:cs="NewBaskerville-Roman"/>
+          <w:b/>
+          <w:bCs/>
+          <w:color w:val="262626"/>
+          <w:sz w:val="20"/>
+          <w:szCs w:val="20"/>
+        </w:rPr>
+        <w:t xml:space="preserve"> </w:t>
+      </w:r>
+      <w:r>
+        <w:rPr>
+          <w:rFonts w:ascii="NewBaskerville-Roman" w:hAnsi="NewBaskerville-Roman" w:cs="NewBaskerville-Roman"/>
+          <w:b/>
+          <w:bCs/>
+          <w:color w:val="262626"/>
+          <w:sz w:val="20"/>
+          <w:szCs w:val="20"/>
+        </w:rPr>
+        <w:t>pure REST API would require the client to</w:t>
+      </w:r>
+      <w:r>
+        <w:rPr>
+          <w:rFonts w:ascii="NewBaskerville-Roman" w:hAnsi="NewBaskerville-Roman" w:cs="NewBaskerville-Roman"/>
+          <w:b/>
+          <w:bCs/>
+          <w:color w:val="262626"/>
+          <w:sz w:val="20"/>
+          <w:szCs w:val="20"/>
+        </w:rPr>
+        <w:t xml:space="preserve"> </w:t>
+      </w:r>
+      <w:r>
+        <w:rPr>
+          <w:rFonts w:ascii="NewBaskerville-Roman" w:hAnsi="NewBaskerville-Roman" w:cs="NewBaskerville-Roman"/>
+          <w:b/>
+          <w:bCs/>
+          <w:color w:val="262626"/>
+          <w:sz w:val="20"/>
+          <w:szCs w:val="20"/>
+        </w:rPr>
+        <w:t>make at least two requests, one for the</w:t>
+      </w:r>
+      <w:r>
+        <w:rPr>
+          <w:rFonts w:ascii="NewBaskerville-Roman" w:hAnsi="NewBaskerville-Roman" w:cs="NewBaskerville-Roman"/>
+          <w:b/>
+          <w:bCs/>
+          <w:color w:val="262626"/>
+          <w:sz w:val="20"/>
+          <w:szCs w:val="20"/>
+        </w:rPr>
+        <w:t xml:space="preserve"> </w:t>
+      </w:r>
+      <w:r>
+        <w:rPr>
+          <w:rFonts w:ascii="Courier" w:hAnsi="Courier" w:cs="Courier"/>
+          <w:b/>
+          <w:bCs/>
+          <w:color w:val="262626"/>
+          <w:sz w:val="19"/>
+          <w:szCs w:val="19"/>
+        </w:rPr>
+        <w:t xml:space="preserve">Order </w:t>
+      </w:r>
+      <w:r>
+        <w:rPr>
+          <w:rFonts w:ascii="NewBaskerville-Roman" w:hAnsi="NewBaskerville-Roman" w:cs="NewBaskerville-Roman"/>
+          <w:b/>
+          <w:bCs/>
+          <w:color w:val="262626"/>
+          <w:sz w:val="20"/>
+          <w:szCs w:val="20"/>
+        </w:rPr>
+        <w:t xml:space="preserve">and another for its </w:t>
+      </w:r>
+      <w:r>
+        <w:rPr>
+          <w:rFonts w:ascii="Courier" w:hAnsi="Courier" w:cs="Courier"/>
+          <w:b/>
+          <w:bCs/>
+          <w:color w:val="262626"/>
+          <w:sz w:val="19"/>
+          <w:szCs w:val="19"/>
+        </w:rPr>
+        <w:t>Consumer</w:t>
+      </w:r>
+      <w:r>
+        <w:rPr>
+          <w:rFonts w:ascii="NewBaskerville-Roman" w:hAnsi="NewBaskerville-Roman" w:cs="NewBaskerville-Roman"/>
+          <w:color w:val="262626"/>
+          <w:sz w:val="20"/>
+          <w:szCs w:val="20"/>
+        </w:rPr>
+        <w:t>. A more complex</w:t>
+      </w:r>
+      <w:r>
+        <w:rPr>
+          <w:rFonts w:ascii="NewBaskerville-Roman" w:hAnsi="NewBaskerville-Roman" w:cs="NewBaskerville-Roman"/>
+          <w:color w:val="262626"/>
+          <w:sz w:val="20"/>
+          <w:szCs w:val="20"/>
+        </w:rPr>
+        <w:t xml:space="preserve"> </w:t>
+      </w:r>
+      <w:r>
+        <w:rPr>
+          <w:rFonts w:ascii="NewBaskerville-Roman" w:hAnsi="NewBaskerville-Roman" w:cs="NewBaskerville-Roman"/>
+          <w:color w:val="262626"/>
+          <w:sz w:val="20"/>
+          <w:szCs w:val="20"/>
+        </w:rPr>
+        <w:t>scenario would require even</w:t>
+      </w:r>
+      <w:r>
+        <w:rPr>
+          <w:rFonts w:ascii="NewBaskerville-Roman" w:hAnsi="NewBaskerville-Roman" w:cs="NewBaskerville-Roman"/>
+          <w:color w:val="262626"/>
+          <w:sz w:val="20"/>
+          <w:szCs w:val="20"/>
+        </w:rPr>
+        <w:t xml:space="preserve"> </w:t>
+      </w:r>
+      <w:r>
+        <w:rPr>
+          <w:rFonts w:ascii="NewBaskerville-Roman" w:hAnsi="NewBaskerville-Roman" w:cs="NewBaskerville-Roman"/>
+          <w:color w:val="262626"/>
+          <w:sz w:val="20"/>
+          <w:szCs w:val="20"/>
+        </w:rPr>
+        <w:t>more round-trips and suffer from excessive latency.</w:t>
+      </w:r>
+    </w:p>
+    <w:p>
+      <w:pPr>
+        <w:autoSpaceDE w:val="0"/>
+        <w:autoSpaceDN w:val="0"/>
+        <w:adjustRightInd w:val="0"/>
+        <w:spacing w:after="0"/>
+        <w:rPr>
+          <w:rFonts w:ascii="NewBaskerville-Roman" w:hAnsi="NewBaskerville-Roman" w:cs="NewBaskerville-Roman"/>
+          <w:color w:val="262626"/>
+          <w:sz w:val="20"/>
+          <w:szCs w:val="20"/>
+        </w:rPr>
+      </w:pPr>
+    </w:p>
+    <w:p>
+      <w:pPr>
+        <w:autoSpaceDE w:val="0"/>
+        <w:autoSpaceDN w:val="0"/>
+        <w:adjustRightInd w:val="0"/>
+        <w:spacing w:after="0"/>
+        <w:rPr>
+          <w:rFonts w:ascii="NewBaskerville-Roman" w:hAnsi="NewBaskerville-Roman" w:cs="NewBaskerville-Roman"/>
+          <w:color w:val="262626"/>
+          <w:sz w:val="20"/>
+          <w:szCs w:val="20"/>
+        </w:rPr>
+      </w:pPr>
+      <w:r>
+        <w:rPr>
+          <w:rFonts w:ascii="NewBaskerville-Roman" w:hAnsi="NewBaskerville-Roman" w:cs="NewBaskerville-Roman"/>
+          <w:color w:val="262626"/>
+          <w:sz w:val="20"/>
+          <w:szCs w:val="20"/>
+        </w:rPr>
+        <w:t>One solution to this problem is for an API to allow the client to retrieve related</w:t>
+      </w:r>
+      <w:r>
+        <w:rPr>
+          <w:rFonts w:ascii="NewBaskerville-Roman" w:hAnsi="NewBaskerville-Roman" w:cs="NewBaskerville-Roman"/>
+          <w:color w:val="262626"/>
+          <w:sz w:val="20"/>
+          <w:szCs w:val="20"/>
+        </w:rPr>
+        <w:t xml:space="preserve"> </w:t>
+      </w:r>
+      <w:r>
+        <w:rPr>
+          <w:rFonts w:ascii="NewBaskerville-Roman" w:hAnsi="NewBaskerville-Roman" w:cs="NewBaskerville-Roman"/>
+          <w:color w:val="262626"/>
+          <w:sz w:val="20"/>
+          <w:szCs w:val="20"/>
+        </w:rPr>
+        <w:t>resources when it gets</w:t>
+      </w:r>
+      <w:r>
+        <w:rPr>
+          <w:rFonts w:ascii="NewBaskerville-Roman" w:hAnsi="NewBaskerville-Roman" w:cs="NewBaskerville-Roman"/>
+          <w:color w:val="262626"/>
+          <w:sz w:val="20"/>
+          <w:szCs w:val="20"/>
+        </w:rPr>
+        <w:t xml:space="preserve"> </w:t>
+      </w:r>
+      <w:r>
+        <w:rPr>
+          <w:rFonts w:ascii="NewBaskerville-Roman" w:hAnsi="NewBaskerville-Roman" w:cs="NewBaskerville-Roman"/>
+          <w:color w:val="262626"/>
+          <w:sz w:val="20"/>
+          <w:szCs w:val="20"/>
+        </w:rPr>
+        <w:t xml:space="preserve">a resource. For example, a client could retrieve an </w:t>
+      </w:r>
+      <w:r>
+        <w:rPr>
+          <w:rFonts w:ascii="Courier" w:hAnsi="Courier" w:cs="Courier"/>
+          <w:color w:val="262626"/>
+          <w:sz w:val="19"/>
+          <w:szCs w:val="19"/>
+        </w:rPr>
+        <w:t xml:space="preserve">Order </w:t>
+      </w:r>
+      <w:r>
+        <w:rPr>
+          <w:rFonts w:ascii="NewBaskerville-Roman" w:hAnsi="NewBaskerville-Roman" w:cs="NewBaskerville-Roman"/>
+          <w:color w:val="262626"/>
+          <w:sz w:val="20"/>
+          <w:szCs w:val="20"/>
+        </w:rPr>
+        <w:t>and its</w:t>
+      </w:r>
+      <w:r>
+        <w:rPr>
+          <w:rFonts w:ascii="NewBaskerville-Roman" w:hAnsi="NewBaskerville-Roman" w:cs="NewBaskerville-Roman"/>
+          <w:color w:val="262626"/>
+          <w:sz w:val="20"/>
+          <w:szCs w:val="20"/>
+        </w:rPr>
+        <w:t xml:space="preserve"> </w:t>
+      </w:r>
+      <w:r>
+        <w:rPr>
+          <w:rFonts w:ascii="Courier" w:hAnsi="Courier" w:cs="Courier"/>
+          <w:color w:val="262626"/>
+          <w:sz w:val="19"/>
+          <w:szCs w:val="19"/>
+        </w:rPr>
+        <w:t xml:space="preserve">Consumer </w:t>
+      </w:r>
+      <w:r>
+        <w:rPr>
+          <w:rFonts w:ascii="NewBaskerville-Roman" w:hAnsi="NewBaskerville-Roman" w:cs="NewBaskerville-Roman"/>
+          <w:color w:val="262626"/>
+          <w:sz w:val="20"/>
+          <w:szCs w:val="20"/>
+        </w:rPr>
+        <w:t xml:space="preserve">using </w:t>
+      </w:r>
+      <w:r>
+        <w:rPr>
+          <w:rFonts w:ascii="Courier" w:hAnsi="Courier" w:cs="Courier"/>
+          <w:color w:val="262626"/>
+          <w:sz w:val="19"/>
+          <w:szCs w:val="19"/>
+        </w:rPr>
+        <w:t>GET</w:t>
+      </w:r>
+      <w:r>
+        <w:rPr>
+          <w:rFonts w:ascii="Courier" w:hAnsi="Courier" w:cs="Courier"/>
+          <w:color w:val="262626"/>
+          <w:sz w:val="19"/>
+          <w:szCs w:val="19"/>
+        </w:rPr>
+        <w:t xml:space="preserve"> </w:t>
+      </w:r>
+      <w:r>
+        <w:rPr>
+          <w:rFonts w:ascii="Courier" w:hAnsi="Courier" w:cs="Courier"/>
+          <w:color w:val="262626"/>
+          <w:sz w:val="19"/>
+          <w:szCs w:val="19"/>
+        </w:rPr>
+        <w:t>/orders/order-id-1345</w:t>
+      </w:r>
+      <w:r>
+        <w:rPr>
+          <w:rFonts w:ascii="Courier" w:hAnsi="Courier" w:cs="Courier"/>
+          <w:b/>
+          <w:bCs/>
+          <w:color w:val="262626"/>
+          <w:sz w:val="19"/>
+          <w:szCs w:val="19"/>
+          <w:highlight w:val="yellow"/>
+        </w:rPr>
+        <w:t>?expand=consumer</w:t>
+      </w:r>
+      <w:r>
+        <w:rPr>
+          <w:rFonts w:ascii="NewBaskerville-Roman" w:hAnsi="NewBaskerville-Roman" w:cs="NewBaskerville-Roman"/>
+          <w:color w:val="262626"/>
+          <w:sz w:val="20"/>
+          <w:szCs w:val="20"/>
+        </w:rPr>
+        <w:t>:</w:t>
+      </w:r>
+    </w:p>
+    <w:p>
+      <w:pPr>
+        <w:pStyle w:val="ListParagraph"/>
+        <w:numPr>
+          <w:ilvl w:val="0"/>
+          <w:numId w:val="33"/>
+        </w:numPr>
+        <w:autoSpaceDE w:val="0"/>
+        <w:autoSpaceDN w:val="0"/>
+        <w:adjustRightInd w:val="0"/>
+        <w:spacing w:after="0"/>
+        <w:rPr>
+          <w:rFonts w:ascii="NewBaskerville-Roman" w:hAnsi="NewBaskerville-Roman" w:cs="NewBaskerville-Roman"/>
+          <w:color w:val="262626"/>
+          <w:sz w:val="20"/>
+          <w:szCs w:val="20"/>
+        </w:rPr>
+      </w:pPr>
+      <w:r>
+        <w:rPr>
+          <w:rFonts w:ascii="NewBaskerville-Roman" w:hAnsi="NewBaskerville-Roman" w:cs="NewBaskerville-Roman"/>
+          <w:color w:val="262626"/>
+          <w:sz w:val="20"/>
+          <w:szCs w:val="20"/>
+        </w:rPr>
+        <w:t>The query parameter</w:t>
+      </w:r>
+      <w:r>
+        <w:rPr>
+          <w:rFonts w:ascii="NewBaskerville-Roman" w:hAnsi="NewBaskerville-Roman" w:cs="NewBaskerville-Roman"/>
+          <w:color w:val="262626"/>
+          <w:sz w:val="20"/>
+          <w:szCs w:val="20"/>
+        </w:rPr>
+        <w:t xml:space="preserve"> </w:t>
+      </w:r>
+      <w:r>
+        <w:rPr>
+          <w:rFonts w:ascii="NewBaskerville-Roman" w:hAnsi="NewBaskerville-Roman" w:cs="NewBaskerville-Roman"/>
+          <w:color w:val="262626"/>
+          <w:sz w:val="20"/>
+          <w:szCs w:val="20"/>
+        </w:rPr>
+        <w:t>specifies the related</w:t>
+      </w:r>
+      <w:r>
+        <w:rPr>
+          <w:rFonts w:ascii="NewBaskerville-Roman" w:hAnsi="NewBaskerville-Roman" w:cs="NewBaskerville-Roman"/>
+          <w:color w:val="262626"/>
+          <w:sz w:val="20"/>
+          <w:szCs w:val="20"/>
+        </w:rPr>
+        <w:t xml:space="preserve"> </w:t>
+      </w:r>
+      <w:r>
+        <w:rPr>
+          <w:rFonts w:ascii="NewBaskerville-Roman" w:hAnsi="NewBaskerville-Roman" w:cs="NewBaskerville-Roman"/>
+          <w:color w:val="262626"/>
+          <w:sz w:val="20"/>
+          <w:szCs w:val="20"/>
+        </w:rPr>
+        <w:t xml:space="preserve">resources to return with the </w:t>
+      </w:r>
+      <w:r>
+        <w:rPr>
+          <w:rFonts w:ascii="Courier" w:hAnsi="Courier" w:cs="Courier"/>
+          <w:color w:val="262626"/>
+          <w:sz w:val="19"/>
+          <w:szCs w:val="19"/>
+        </w:rPr>
+        <w:t>Order</w:t>
+      </w:r>
+      <w:r>
+        <w:rPr>
+          <w:rFonts w:ascii="NewBaskerville-Roman" w:hAnsi="NewBaskerville-Roman" w:cs="NewBaskerville-Roman"/>
+          <w:color w:val="262626"/>
+          <w:sz w:val="20"/>
+          <w:szCs w:val="20"/>
+        </w:rPr>
+        <w:t>.</w:t>
+      </w:r>
+    </w:p>
+    <w:p>
+      <w:pPr>
+        <w:pStyle w:val="ListParagraph"/>
+        <w:numPr>
+          <w:ilvl w:val="0"/>
+          <w:numId w:val="33"/>
+        </w:numPr>
+        <w:autoSpaceDE w:val="0"/>
+        <w:autoSpaceDN w:val="0"/>
+        <w:adjustRightInd w:val="0"/>
+        <w:spacing w:after="0"/>
+        <w:rPr>
+          <w:rFonts w:ascii="NewBaskerville-Roman" w:hAnsi="NewBaskerville-Roman" w:cs="NewBaskerville-Roman"/>
+          <w:b/>
+          <w:bCs/>
+          <w:color w:val="262626"/>
+          <w:sz w:val="20"/>
+          <w:szCs w:val="20"/>
+        </w:rPr>
+      </w:pPr>
+      <w:r>
+        <w:rPr>
+          <w:rFonts w:ascii="NewBaskerville-Roman" w:hAnsi="NewBaskerville-Roman" w:cs="NewBaskerville-Roman"/>
+          <w:color w:val="262626"/>
+          <w:sz w:val="20"/>
+          <w:szCs w:val="20"/>
+        </w:rPr>
+        <w:t xml:space="preserve">This approach </w:t>
+      </w:r>
+      <w:r>
+        <w:rPr>
+          <w:rFonts w:ascii="NewBaskerville-Roman" w:hAnsi="NewBaskerville-Roman" w:cs="NewBaskerville-Roman"/>
+          <w:b/>
+          <w:bCs/>
+          <w:color w:val="262626"/>
+          <w:sz w:val="20"/>
+          <w:szCs w:val="20"/>
+        </w:rPr>
+        <w:t>works well</w:t>
+      </w:r>
+      <w:r>
+        <w:rPr>
+          <w:rFonts w:ascii="NewBaskerville-Roman" w:hAnsi="NewBaskerville-Roman" w:cs="NewBaskerville-Roman"/>
+          <w:b/>
+          <w:bCs/>
+          <w:color w:val="262626"/>
+          <w:sz w:val="20"/>
+          <w:szCs w:val="20"/>
+        </w:rPr>
+        <w:t xml:space="preserve"> </w:t>
+      </w:r>
+      <w:r>
+        <w:rPr>
+          <w:rFonts w:ascii="NewBaskerville-Roman" w:hAnsi="NewBaskerville-Roman" w:cs="NewBaskerville-Roman"/>
+          <w:b/>
+          <w:bCs/>
+          <w:color w:val="262626"/>
+          <w:sz w:val="20"/>
+          <w:szCs w:val="20"/>
+        </w:rPr>
+        <w:t>in many scenarios</w:t>
+      </w:r>
+      <w:r>
+        <w:rPr>
+          <w:rFonts w:ascii="NewBaskerville-Roman" w:hAnsi="NewBaskerville-Roman" w:cs="NewBaskerville-Roman"/>
+          <w:color w:val="262626"/>
+          <w:sz w:val="20"/>
+          <w:szCs w:val="20"/>
+        </w:rPr>
+        <w:t xml:space="preserve"> but it’s often</w:t>
+      </w:r>
+      <w:r>
+        <w:rPr>
+          <w:rFonts w:ascii="NewBaskerville-Roman" w:hAnsi="NewBaskerville-Roman" w:cs="NewBaskerville-Roman"/>
+          <w:color w:val="262626"/>
+          <w:sz w:val="20"/>
+          <w:szCs w:val="20"/>
+        </w:rPr>
+        <w:t xml:space="preserve"> </w:t>
+      </w:r>
+      <w:r>
+        <w:rPr>
+          <w:rFonts w:ascii="NewBaskerville-Roman" w:hAnsi="NewBaskerville-Roman" w:cs="NewBaskerville-Roman"/>
+          <w:b/>
+          <w:bCs/>
+          <w:color w:val="262626"/>
+          <w:sz w:val="20"/>
+          <w:szCs w:val="20"/>
+        </w:rPr>
+        <w:t>insufficient for more complex scenarios</w:t>
+      </w:r>
+    </w:p>
+    <w:p>
+      <w:pPr>
+        <w:pStyle w:val="ListParagraph"/>
+        <w:numPr>
+          <w:ilvl w:val="0"/>
+          <w:numId w:val="33"/>
+        </w:numPr>
+        <w:autoSpaceDE w:val="0"/>
+        <w:autoSpaceDN w:val="0"/>
+        <w:adjustRightInd w:val="0"/>
+        <w:spacing w:after="0"/>
+        <w:rPr>
+          <w:rFonts w:ascii="NewBaskerville-Roman" w:hAnsi="NewBaskerville-Roman" w:cs="NewBaskerville-Roman"/>
+          <w:color w:val="262626"/>
+          <w:sz w:val="20"/>
+          <w:szCs w:val="20"/>
+        </w:rPr>
+      </w:pPr>
+      <w:r>
+        <w:rPr>
+          <w:rFonts w:ascii="NewBaskerville-Roman" w:hAnsi="NewBaskerville-Roman" w:cs="NewBaskerville-Roman"/>
+          <w:color w:val="262626"/>
+          <w:sz w:val="20"/>
+          <w:szCs w:val="20"/>
+        </w:rPr>
+        <w:lastRenderedPageBreak/>
+        <w:t>It’s also</w:t>
+      </w:r>
+      <w:r>
+        <w:rPr>
+          <w:rFonts w:ascii="NewBaskerville-Roman" w:hAnsi="NewBaskerville-Roman" w:cs="NewBaskerville-Roman"/>
+          <w:color w:val="262626"/>
+          <w:sz w:val="20"/>
+          <w:szCs w:val="20"/>
+        </w:rPr>
+        <w:t xml:space="preserve"> </w:t>
+      </w:r>
+      <w:r>
+        <w:rPr>
+          <w:rFonts w:ascii="NewBaskerville-Roman" w:hAnsi="NewBaskerville-Roman" w:cs="NewBaskerville-Roman"/>
+          <w:color w:val="262626"/>
+          <w:sz w:val="20"/>
+          <w:szCs w:val="20"/>
+        </w:rPr>
+        <w:t>potentially time consuming to implement.</w:t>
+      </w:r>
+    </w:p>
+    <w:p>
+      <w:pPr>
+        <w:pStyle w:val="NoSpacing"/>
+      </w:pPr>
+    </w:p>
+    <w:p>
+      <w:pPr>
+        <w:pStyle w:val="NoSpacing"/>
+      </w:pPr>
+      <w:r>
+        <w:rPr>
+          <w:b/>
+          <w:bCs/>
+        </w:rPr>
+        <w:t>This has led to</w:t>
+      </w:r>
+      <w:r>
+        <w:t xml:space="preserve"> the increasing popularity of</w:t>
+      </w:r>
+      <w:r>
+        <w:t xml:space="preserve"> </w:t>
+      </w:r>
+      <w:r>
+        <w:t xml:space="preserve">alternative API technologies such as </w:t>
+      </w:r>
+      <w:r>
+        <w:rPr>
+          <w:b/>
+          <w:bCs/>
+        </w:rPr>
+        <w:t>GraphQL</w:t>
+      </w:r>
+      <w:r>
+        <w:t xml:space="preserve"> (</w:t>
+      </w:r>
+      <w:r>
+        <w:rPr>
+          <w:color w:val="001CA7"/>
+        </w:rPr>
+        <w:t>http://graphql.org</w:t>
+      </w:r>
+      <w:r>
+        <w:t xml:space="preserve">) and </w:t>
+      </w:r>
+      <w:r>
+        <w:rPr>
+          <w:b/>
+          <w:bCs/>
+        </w:rPr>
+        <w:t>Netflix Falcor</w:t>
+      </w:r>
+      <w:r>
+        <w:t xml:space="preserve"> </w:t>
+      </w:r>
+      <w:r>
+        <w:t>(</w:t>
+      </w:r>
+      <w:r>
+        <w:rPr>
+          <w:color w:val="001CA7"/>
+        </w:rPr>
+        <w:t>http://netflix.github.io/falcor/</w:t>
+      </w:r>
+      <w:r>
+        <w:t>), which are designed to support efficient data fetching.</w:t>
+      </w:r>
+    </w:p>
+    <w:p>
+      <w:pPr>
+        <w:pStyle w:val="NoSpacing"/>
+      </w:pPr>
+    </w:p>
+    <w:p>
+      <w:pPr>
+        <w:pStyle w:val="Heading2"/>
+      </w:pPr>
+      <w:r>
+        <w:t>The Challenge of Mapping Operations to HTTP Verbs</w:t>
+      </w:r>
+    </w:p>
+    <w:p>
+      <w:pPr>
+        <w:autoSpaceDE w:val="0"/>
+        <w:autoSpaceDN w:val="0"/>
+        <w:adjustRightInd w:val="0"/>
+        <w:spacing w:after="0"/>
+        <w:rPr>
+          <w:rFonts w:ascii="NewBaskerville-Roman" w:hAnsi="NewBaskerville-Roman" w:cs="NewBaskerville-Roman"/>
+          <w:color w:val="262626"/>
+          <w:sz w:val="20"/>
+          <w:szCs w:val="20"/>
+        </w:rPr>
+      </w:pPr>
+      <w:r>
+        <w:rPr>
+          <w:rFonts w:ascii="NewBaskerville-Roman" w:hAnsi="NewBaskerville-Roman" w:cs="NewBaskerville-Roman"/>
+          <w:color w:val="262626"/>
+          <w:sz w:val="20"/>
+          <w:szCs w:val="20"/>
+        </w:rPr>
+        <w:t>Another common REST API design problem is how to map the operations you want</w:t>
+      </w:r>
+      <w:r>
+        <w:rPr>
+          <w:rFonts w:ascii="NewBaskerville-Roman" w:hAnsi="NewBaskerville-Roman" w:cs="NewBaskerville-Roman"/>
+          <w:color w:val="262626"/>
+          <w:sz w:val="20"/>
+          <w:szCs w:val="20"/>
+        </w:rPr>
+        <w:t xml:space="preserve"> </w:t>
+      </w:r>
+      <w:r>
+        <w:rPr>
+          <w:rFonts w:ascii="NewBaskerville-Roman" w:hAnsi="NewBaskerville-Roman" w:cs="NewBaskerville-Roman"/>
+          <w:color w:val="262626"/>
+          <w:sz w:val="20"/>
+          <w:szCs w:val="20"/>
+        </w:rPr>
+        <w:t>to perform on a business object to an HTTP verb.</w:t>
+      </w:r>
+    </w:p>
+    <w:p>
+      <w:pPr>
+        <w:autoSpaceDE w:val="0"/>
+        <w:autoSpaceDN w:val="0"/>
+        <w:adjustRightInd w:val="0"/>
+        <w:spacing w:after="0"/>
+        <w:rPr>
+          <w:rFonts w:ascii="NewBaskerville-Roman" w:hAnsi="NewBaskerville-Roman" w:cs="NewBaskerville-Roman"/>
+          <w:color w:val="262626"/>
+          <w:sz w:val="20"/>
+          <w:szCs w:val="20"/>
+        </w:rPr>
+      </w:pPr>
+    </w:p>
+    <w:p>
+      <w:pPr>
+        <w:autoSpaceDE w:val="0"/>
+        <w:autoSpaceDN w:val="0"/>
+        <w:adjustRightInd w:val="0"/>
+        <w:spacing w:after="0"/>
+        <w:rPr>
+          <w:rFonts w:ascii="NewBaskerville-Roman" w:hAnsi="NewBaskerville-Roman" w:cs="NewBaskerville-Roman"/>
+          <w:color w:val="262626"/>
+          <w:sz w:val="20"/>
+          <w:szCs w:val="20"/>
+        </w:rPr>
+      </w:pPr>
+      <w:r>
+        <w:rPr>
+          <w:rFonts w:ascii="NewBaskerville-Roman" w:hAnsi="NewBaskerville-Roman" w:cs="NewBaskerville-Roman"/>
+          <w:color w:val="262626"/>
+          <w:sz w:val="20"/>
+          <w:szCs w:val="20"/>
+        </w:rPr>
+        <w:t>A REST API should use PUT for</w:t>
+      </w:r>
+      <w:r>
+        <w:rPr>
+          <w:rFonts w:ascii="NewBaskerville-Roman" w:hAnsi="NewBaskerville-Roman" w:cs="NewBaskerville-Roman"/>
+          <w:color w:val="262626"/>
+          <w:sz w:val="20"/>
+          <w:szCs w:val="20"/>
+        </w:rPr>
+        <w:t xml:space="preserve"> </w:t>
+      </w:r>
+      <w:r>
+        <w:rPr>
+          <w:rFonts w:ascii="NewBaskerville-Roman" w:hAnsi="NewBaskerville-Roman" w:cs="NewBaskerville-Roman"/>
+          <w:color w:val="262626"/>
+          <w:sz w:val="20"/>
+          <w:szCs w:val="20"/>
+        </w:rPr>
+        <w:t xml:space="preserve">updates, </w:t>
+      </w:r>
+      <w:r>
+        <w:rPr>
+          <w:rFonts w:ascii="NewBaskerville-Roman" w:hAnsi="NewBaskerville-Roman" w:cs="NewBaskerville-Roman"/>
+          <w:b/>
+          <w:bCs/>
+          <w:color w:val="262626"/>
+          <w:sz w:val="20"/>
+          <w:szCs w:val="20"/>
+        </w:rPr>
+        <w:t>but there may be multiple ways to update an order</w:t>
+      </w:r>
+      <w:r>
+        <w:rPr>
+          <w:rFonts w:ascii="NewBaskerville-Roman" w:hAnsi="NewBaskerville-Roman" w:cs="NewBaskerville-Roman"/>
+          <w:color w:val="262626"/>
+          <w:sz w:val="20"/>
+          <w:szCs w:val="20"/>
+        </w:rPr>
+        <w:t xml:space="preserve">, including </w:t>
+      </w:r>
+      <w:r>
+        <w:rPr>
+          <w:rFonts w:ascii="NewBaskerville-Roman" w:hAnsi="NewBaskerville-Roman" w:cs="NewBaskerville-Roman"/>
+          <w:b/>
+          <w:bCs/>
+          <w:color w:val="262626"/>
+          <w:sz w:val="20"/>
+          <w:szCs w:val="20"/>
+        </w:rPr>
+        <w:t>cancelling it,</w:t>
+      </w:r>
+      <w:r>
+        <w:rPr>
+          <w:rFonts w:ascii="NewBaskerville-Roman" w:hAnsi="NewBaskerville-Roman" w:cs="NewBaskerville-Roman"/>
+          <w:b/>
+          <w:bCs/>
+          <w:color w:val="262626"/>
+          <w:sz w:val="20"/>
+          <w:szCs w:val="20"/>
+        </w:rPr>
+        <w:t xml:space="preserve"> </w:t>
+      </w:r>
+      <w:r>
+        <w:rPr>
+          <w:rFonts w:ascii="NewBaskerville-Roman" w:hAnsi="NewBaskerville-Roman" w:cs="NewBaskerville-Roman"/>
+          <w:b/>
+          <w:bCs/>
+          <w:color w:val="262626"/>
+          <w:sz w:val="20"/>
+          <w:szCs w:val="20"/>
+        </w:rPr>
+        <w:t>revising the order</w:t>
+      </w:r>
+      <w:r>
+        <w:rPr>
+          <w:rFonts w:ascii="NewBaskerville-Roman" w:hAnsi="NewBaskerville-Roman" w:cs="NewBaskerville-Roman"/>
+          <w:color w:val="262626"/>
+          <w:sz w:val="20"/>
+          <w:szCs w:val="20"/>
+        </w:rPr>
+        <w:t>, and so on.</w:t>
+      </w:r>
+    </w:p>
+    <w:p>
+      <w:pPr>
+        <w:autoSpaceDE w:val="0"/>
+        <w:autoSpaceDN w:val="0"/>
+        <w:adjustRightInd w:val="0"/>
+        <w:spacing w:after="0"/>
+        <w:rPr>
+          <w:rFonts w:ascii="NewBaskerville-Roman" w:hAnsi="NewBaskerville-Roman" w:cs="NewBaskerville-Roman"/>
+          <w:color w:val="262626"/>
+          <w:sz w:val="20"/>
+          <w:szCs w:val="20"/>
+        </w:rPr>
+      </w:pPr>
+    </w:p>
+    <w:p>
+      <w:pPr>
+        <w:autoSpaceDE w:val="0"/>
+        <w:autoSpaceDN w:val="0"/>
+        <w:adjustRightInd w:val="0"/>
+        <w:spacing w:after="0"/>
+        <w:rPr>
+          <w:rFonts w:ascii="NewBaskerville-Roman" w:hAnsi="NewBaskerville-Roman" w:cs="NewBaskerville-Roman"/>
+          <w:color w:val="262626"/>
+          <w:sz w:val="20"/>
+          <w:szCs w:val="20"/>
+        </w:rPr>
+      </w:pPr>
+      <w:r>
+        <w:rPr>
+          <w:rFonts w:ascii="NewBaskerville-Roman" w:hAnsi="NewBaskerville-Roman" w:cs="NewBaskerville-Roman"/>
+          <w:color w:val="262626"/>
+          <w:sz w:val="20"/>
+          <w:szCs w:val="20"/>
+        </w:rPr>
+        <w:t xml:space="preserve">Also, </w:t>
+      </w:r>
+      <w:r>
+        <w:rPr>
+          <w:rFonts w:ascii="NewBaskerville-Roman" w:hAnsi="NewBaskerville-Roman" w:cs="NewBaskerville-Roman"/>
+          <w:b/>
+          <w:bCs/>
+          <w:color w:val="262626"/>
+          <w:sz w:val="20"/>
+          <w:szCs w:val="20"/>
+        </w:rPr>
+        <w:t>an update might not be idempotent</w:t>
+      </w:r>
+      <w:r>
+        <w:rPr>
+          <w:rFonts w:ascii="NewBaskerville-Roman" w:hAnsi="NewBaskerville-Roman" w:cs="NewBaskerville-Roman"/>
+          <w:color w:val="262626"/>
+          <w:sz w:val="20"/>
+          <w:szCs w:val="20"/>
+        </w:rPr>
+        <w:t xml:space="preserve">, </w:t>
+      </w:r>
+      <w:r>
+        <w:rPr>
+          <w:rFonts w:ascii="NewBaskerville-Roman" w:hAnsi="NewBaskerville-Roman" w:cs="NewBaskerville-Roman"/>
+          <w:b/>
+          <w:bCs/>
+          <w:color w:val="262626"/>
+          <w:sz w:val="20"/>
+          <w:szCs w:val="20"/>
+        </w:rPr>
+        <w:t>which is a</w:t>
+      </w:r>
+      <w:r>
+        <w:rPr>
+          <w:rFonts w:ascii="NewBaskerville-Roman" w:hAnsi="NewBaskerville-Roman" w:cs="NewBaskerville-Roman"/>
+          <w:b/>
+          <w:bCs/>
+          <w:color w:val="262626"/>
+          <w:sz w:val="20"/>
+          <w:szCs w:val="20"/>
+        </w:rPr>
+        <w:t xml:space="preserve"> </w:t>
+      </w:r>
+      <w:r>
+        <w:rPr>
+          <w:rFonts w:ascii="NewBaskerville-Roman" w:hAnsi="NewBaskerville-Roman" w:cs="NewBaskerville-Roman"/>
+          <w:b/>
+          <w:bCs/>
+          <w:color w:val="262626"/>
+          <w:sz w:val="20"/>
+          <w:szCs w:val="20"/>
+        </w:rPr>
+        <w:t>requirement for using PUT</w:t>
+      </w:r>
+      <w:r>
+        <w:rPr>
+          <w:rFonts w:ascii="NewBaskerville-Roman" w:hAnsi="NewBaskerville-Roman" w:cs="NewBaskerville-Roman"/>
+          <w:color w:val="262626"/>
+          <w:sz w:val="20"/>
+          <w:szCs w:val="20"/>
+        </w:rPr>
+        <w:t>.</w:t>
+      </w:r>
+    </w:p>
+    <w:p>
+      <w:pPr>
+        <w:autoSpaceDE w:val="0"/>
+        <w:autoSpaceDN w:val="0"/>
+        <w:adjustRightInd w:val="0"/>
+        <w:spacing w:after="0"/>
+        <w:rPr>
+          <w:rFonts w:ascii="NewBaskerville-Roman" w:hAnsi="NewBaskerville-Roman" w:cs="NewBaskerville-Roman"/>
+          <w:color w:val="262626"/>
+          <w:sz w:val="20"/>
+          <w:szCs w:val="20"/>
+        </w:rPr>
+      </w:pPr>
+    </w:p>
+    <w:p>
+      <w:pPr>
+        <w:pStyle w:val="ListParagraph"/>
+        <w:numPr>
+          <w:ilvl w:val="0"/>
+          <w:numId w:val="35"/>
+        </w:numPr>
+        <w:autoSpaceDE w:val="0"/>
+        <w:autoSpaceDN w:val="0"/>
+        <w:adjustRightInd w:val="0"/>
+        <w:spacing w:after="0"/>
+        <w:rPr>
+          <w:rFonts w:ascii="NewBaskerville-Roman" w:hAnsi="NewBaskerville-Roman" w:cs="NewBaskerville-Roman"/>
+          <w:color w:val="262626"/>
+          <w:sz w:val="20"/>
+          <w:szCs w:val="20"/>
+        </w:rPr>
+      </w:pPr>
+      <w:r>
+        <w:rPr>
+          <w:rFonts w:ascii="NewBaskerville-Roman" w:hAnsi="NewBaskerville-Roman" w:cs="NewBaskerville-Roman"/>
+          <w:color w:val="262626"/>
+          <w:sz w:val="20"/>
+          <w:szCs w:val="20"/>
+        </w:rPr>
+        <w:t xml:space="preserve">One solution is to define a </w:t>
+      </w:r>
+      <w:r>
+        <w:rPr>
+          <w:rFonts w:ascii="NewBaskerville-Roman" w:hAnsi="NewBaskerville-Roman" w:cs="NewBaskerville-Roman"/>
+          <w:b/>
+          <w:bCs/>
+          <w:color w:val="262626"/>
+          <w:sz w:val="20"/>
+          <w:szCs w:val="20"/>
+        </w:rPr>
+        <w:t>sub-resource for updating a</w:t>
+      </w:r>
+      <w:r>
+        <w:rPr>
+          <w:rFonts w:ascii="NewBaskerville-Roman" w:hAnsi="NewBaskerville-Roman" w:cs="NewBaskerville-Roman"/>
+          <w:b/>
+          <w:bCs/>
+          <w:color w:val="262626"/>
+          <w:sz w:val="20"/>
+          <w:szCs w:val="20"/>
+        </w:rPr>
+        <w:t xml:space="preserve"> </w:t>
+      </w:r>
+      <w:r>
+        <w:rPr>
+          <w:rFonts w:ascii="NewBaskerville-Roman" w:hAnsi="NewBaskerville-Roman" w:cs="NewBaskerville-Roman"/>
+          <w:b/>
+          <w:bCs/>
+          <w:color w:val="262626"/>
+          <w:sz w:val="20"/>
+          <w:szCs w:val="20"/>
+        </w:rPr>
+        <w:t>particular aspect of a resource</w:t>
+      </w:r>
+      <w:r>
+        <w:rPr>
+          <w:rFonts w:ascii="NewBaskerville-Roman" w:hAnsi="NewBaskerville-Roman" w:cs="NewBaskerville-Roman"/>
+          <w:color w:val="262626"/>
+          <w:sz w:val="20"/>
+          <w:szCs w:val="20"/>
+        </w:rPr>
+        <w:t xml:space="preserve">. The </w:t>
+      </w:r>
+      <w:r>
+        <w:rPr>
+          <w:rFonts w:ascii="Courier" w:hAnsi="Courier" w:cs="Courier"/>
+          <w:color w:val="262626"/>
+          <w:sz w:val="19"/>
+          <w:szCs w:val="19"/>
+        </w:rPr>
+        <w:t>Order Service</w:t>
+      </w:r>
+      <w:r>
+        <w:rPr>
+          <w:rFonts w:ascii="NewBaskerville-Roman" w:hAnsi="NewBaskerville-Roman" w:cs="NewBaskerville-Roman"/>
+          <w:color w:val="262626"/>
+          <w:sz w:val="20"/>
+          <w:szCs w:val="20"/>
+        </w:rPr>
+        <w:t xml:space="preserve">, for example, has a </w:t>
+      </w:r>
+      <w:r>
+        <w:rPr>
+          <w:rFonts w:ascii="Courier" w:hAnsi="Courier" w:cs="Courier"/>
+          <w:color w:val="262626"/>
+          <w:sz w:val="19"/>
+          <w:szCs w:val="19"/>
+        </w:rPr>
+        <w:t>POST</w:t>
+      </w:r>
+      <w:r>
+        <w:rPr>
+          <w:rFonts w:ascii="Courier" w:hAnsi="Courier" w:cs="Courier"/>
+          <w:color w:val="262626"/>
+          <w:sz w:val="19"/>
+          <w:szCs w:val="19"/>
+        </w:rPr>
+        <w:t xml:space="preserve"> “</w:t>
+      </w:r>
+      <w:r>
+        <w:rPr>
+          <w:rFonts w:ascii="Courier" w:hAnsi="Courier" w:cs="Courier"/>
+          <w:color w:val="262626"/>
+          <w:sz w:val="19"/>
+          <w:szCs w:val="19"/>
+        </w:rPr>
+        <w:t>/orders/</w:t>
+      </w:r>
+      <w:r>
+        <w:rPr>
+          <w:rFonts w:ascii="NewBaskerville-Roman" w:hAnsi="NewBaskerville-Roman" w:cs="NewBaskerville-Roman"/>
+          <w:color w:val="262626"/>
+          <w:sz w:val="20"/>
+          <w:szCs w:val="20"/>
+        </w:rPr>
+        <w:t xml:space="preserve"> </w:t>
+      </w:r>
+      <w:r>
+        <w:rPr>
+          <w:rFonts w:ascii="Courier" w:hAnsi="Courier" w:cs="Courier"/>
+          <w:color w:val="262626"/>
+          <w:sz w:val="19"/>
+          <w:szCs w:val="19"/>
+        </w:rPr>
+        <w:t>{orderId}/cancel</w:t>
+      </w:r>
+      <w:r>
+        <w:rPr>
+          <w:rFonts w:ascii="Courier" w:hAnsi="Courier" w:cs="Courier"/>
+          <w:color w:val="262626"/>
+          <w:sz w:val="19"/>
+          <w:szCs w:val="19"/>
+        </w:rPr>
+        <w:t>”</w:t>
+      </w:r>
+      <w:r>
+        <w:rPr>
+          <w:rFonts w:ascii="Courier" w:hAnsi="Courier" w:cs="Courier"/>
+          <w:color w:val="262626"/>
+          <w:sz w:val="19"/>
+          <w:szCs w:val="19"/>
+        </w:rPr>
+        <w:t xml:space="preserve"> </w:t>
+      </w:r>
+      <w:r>
+        <w:rPr>
+          <w:rFonts w:ascii="NewBaskerville-Roman" w:hAnsi="NewBaskerville-Roman" w:cs="NewBaskerville-Roman"/>
+          <w:color w:val="262626"/>
+          <w:sz w:val="20"/>
+          <w:szCs w:val="20"/>
+        </w:rPr>
+        <w:t xml:space="preserve">endpoint for cancelling orders, and a </w:t>
+      </w:r>
+      <w:r>
+        <w:rPr>
+          <w:rFonts w:ascii="Courier" w:hAnsi="Courier" w:cs="Courier"/>
+          <w:color w:val="262626"/>
+          <w:sz w:val="19"/>
+          <w:szCs w:val="19"/>
+        </w:rPr>
+        <w:t xml:space="preserve">POST </w:t>
+      </w:r>
+      <w:r>
+        <w:rPr>
+          <w:rFonts w:ascii="Courier" w:hAnsi="Courier" w:cs="Courier"/>
+          <w:color w:val="262626"/>
+          <w:sz w:val="19"/>
+          <w:szCs w:val="19"/>
+        </w:rPr>
+        <w:t>“</w:t>
+      </w:r>
+      <w:r>
+        <w:rPr>
+          <w:rFonts w:ascii="Courier" w:hAnsi="Courier" w:cs="Courier"/>
+          <w:color w:val="262626"/>
+          <w:sz w:val="19"/>
+          <w:szCs w:val="19"/>
+        </w:rPr>
+        <w:t>/orders/{orderId}/</w:t>
+      </w:r>
+      <w:r>
+        <w:rPr>
+          <w:rFonts w:ascii="NewBaskerville-Roman" w:hAnsi="NewBaskerville-Roman" w:cs="NewBaskerville-Roman"/>
+          <w:color w:val="262626"/>
+          <w:sz w:val="20"/>
+          <w:szCs w:val="20"/>
+        </w:rPr>
+        <w:t xml:space="preserve"> </w:t>
+      </w:r>
+      <w:r>
+        <w:rPr>
+          <w:rFonts w:ascii="Courier" w:hAnsi="Courier" w:cs="Courier"/>
+          <w:color w:val="262626"/>
+          <w:sz w:val="19"/>
+          <w:szCs w:val="19"/>
+        </w:rPr>
+        <w:t>revise</w:t>
+      </w:r>
+      <w:r>
+        <w:rPr>
+          <w:rFonts w:ascii="Courier" w:hAnsi="Courier" w:cs="Courier"/>
+          <w:color w:val="262626"/>
+          <w:sz w:val="19"/>
+          <w:szCs w:val="19"/>
+        </w:rPr>
+        <w:t>”</w:t>
+      </w:r>
+      <w:r>
+        <w:rPr>
+          <w:rFonts w:ascii="Courier" w:hAnsi="Courier" w:cs="Courier"/>
+          <w:color w:val="262626"/>
+          <w:sz w:val="19"/>
+          <w:szCs w:val="19"/>
+        </w:rPr>
+        <w:t xml:space="preserve"> </w:t>
+      </w:r>
+      <w:r>
+        <w:rPr>
+          <w:rFonts w:ascii="NewBaskerville-Roman" w:hAnsi="NewBaskerville-Roman" w:cs="NewBaskerville-Roman"/>
+          <w:color w:val="262626"/>
+          <w:sz w:val="20"/>
+          <w:szCs w:val="20"/>
+        </w:rPr>
+        <w:t>endpoint for revising orders.</w:t>
+      </w:r>
+    </w:p>
+    <w:p>
+      <w:pPr>
+        <w:pStyle w:val="ListParagraph"/>
+        <w:numPr>
+          <w:ilvl w:val="0"/>
+          <w:numId w:val="35"/>
+        </w:numPr>
+        <w:autoSpaceDE w:val="0"/>
+        <w:autoSpaceDN w:val="0"/>
+        <w:adjustRightInd w:val="0"/>
+        <w:spacing w:after="0"/>
+        <w:rPr>
+          <w:rFonts w:ascii="NewBaskerville-Roman" w:hAnsi="NewBaskerville-Roman" w:cs="NewBaskerville-Roman"/>
+          <w:color w:val="262626"/>
+          <w:sz w:val="20"/>
+          <w:szCs w:val="20"/>
+        </w:rPr>
+      </w:pPr>
+      <w:r>
+        <w:rPr>
+          <w:rFonts w:ascii="NewBaskerville-Roman" w:hAnsi="NewBaskerville-Roman" w:cs="NewBaskerville-Roman"/>
+          <w:color w:val="262626"/>
+          <w:sz w:val="20"/>
+          <w:szCs w:val="20"/>
+        </w:rPr>
+        <w:t xml:space="preserve">Another solution is to </w:t>
+      </w:r>
+      <w:r>
+        <w:rPr>
+          <w:rFonts w:ascii="NewBaskerville-Roman" w:hAnsi="NewBaskerville-Roman" w:cs="NewBaskerville-Roman"/>
+          <w:b/>
+          <w:bCs/>
+          <w:color w:val="262626"/>
+          <w:sz w:val="20"/>
+          <w:szCs w:val="20"/>
+        </w:rPr>
+        <w:t>specify a verb as a URL</w:t>
+      </w:r>
+      <w:r>
+        <w:rPr>
+          <w:rFonts w:ascii="NewBaskerville-Roman" w:hAnsi="NewBaskerville-Roman" w:cs="NewBaskerville-Roman"/>
+          <w:b/>
+          <w:bCs/>
+          <w:color w:val="262626"/>
+          <w:sz w:val="20"/>
+          <w:szCs w:val="20"/>
+        </w:rPr>
+        <w:t xml:space="preserve"> </w:t>
+      </w:r>
+      <w:r>
+        <w:rPr>
+          <w:rFonts w:ascii="NewBaskerville-Roman" w:hAnsi="NewBaskerville-Roman" w:cs="NewBaskerville-Roman"/>
+          <w:b/>
+          <w:bCs/>
+          <w:color w:val="262626"/>
+          <w:sz w:val="20"/>
+          <w:szCs w:val="20"/>
+        </w:rPr>
+        <w:t>query parameter.</w:t>
+      </w:r>
+    </w:p>
+    <w:p>
+      <w:pPr>
+        <w:pStyle w:val="ListParagraph"/>
+        <w:numPr>
+          <w:ilvl w:val="0"/>
+          <w:numId w:val="35"/>
+        </w:numPr>
+        <w:autoSpaceDE w:val="0"/>
+        <w:autoSpaceDN w:val="0"/>
+        <w:adjustRightInd w:val="0"/>
+        <w:spacing w:after="0"/>
+        <w:rPr>
+          <w:rFonts w:ascii="NewBaskerville-Roman" w:hAnsi="NewBaskerville-Roman" w:cs="NewBaskerville-Roman"/>
+          <w:color w:val="262626"/>
+          <w:sz w:val="20"/>
+          <w:szCs w:val="20"/>
+        </w:rPr>
+      </w:pPr>
+      <w:r>
+        <w:rPr>
+          <w:rFonts w:ascii="NewBaskerville-Roman" w:hAnsi="NewBaskerville-Roman" w:cs="NewBaskerville-Roman"/>
+          <w:color w:val="262626"/>
+          <w:sz w:val="20"/>
+          <w:szCs w:val="20"/>
+        </w:rPr>
+        <w:t xml:space="preserve">Sadly, </w:t>
+      </w:r>
+      <w:r>
+        <w:rPr>
+          <w:rFonts w:ascii="NewBaskerville-Roman" w:hAnsi="NewBaskerville-Roman" w:cs="NewBaskerville-Roman"/>
+          <w:b/>
+          <w:bCs/>
+          <w:color w:val="262626"/>
+          <w:sz w:val="20"/>
+          <w:szCs w:val="20"/>
+        </w:rPr>
+        <w:t>neither solution is</w:t>
+      </w:r>
+      <w:r>
+        <w:rPr>
+          <w:rFonts w:ascii="NewBaskerville-Roman" w:hAnsi="NewBaskerville-Roman" w:cs="NewBaskerville-Roman"/>
+          <w:b/>
+          <w:bCs/>
+          <w:color w:val="262626"/>
+          <w:sz w:val="20"/>
+          <w:szCs w:val="20"/>
+        </w:rPr>
+        <w:t xml:space="preserve"> </w:t>
+      </w:r>
+      <w:r>
+        <w:rPr>
+          <w:rFonts w:ascii="NewBaskerville-Roman" w:hAnsi="NewBaskerville-Roman" w:cs="NewBaskerville-Roman"/>
+          <w:b/>
+          <w:bCs/>
+          <w:color w:val="262626"/>
+          <w:sz w:val="20"/>
+          <w:szCs w:val="20"/>
+        </w:rPr>
+        <w:t>particularly RESTful.</w:t>
+      </w:r>
+    </w:p>
+    <w:p>
+      <w:pPr>
+        <w:pStyle w:val="ListParagraph"/>
+        <w:autoSpaceDE w:val="0"/>
+        <w:autoSpaceDN w:val="0"/>
+        <w:adjustRightInd w:val="0"/>
+        <w:spacing w:after="0"/>
+        <w:rPr>
+          <w:rFonts w:ascii="NewBaskerville-Roman" w:hAnsi="NewBaskerville-Roman" w:cs="NewBaskerville-Roman"/>
+          <w:color w:val="262626"/>
+          <w:sz w:val="20"/>
+          <w:szCs w:val="20"/>
+        </w:rPr>
+      </w:pPr>
+    </w:p>
+    <w:p>
+      <w:pPr>
+        <w:pStyle w:val="NoSpacing"/>
+      </w:pPr>
+      <w:r>
+        <w:rPr>
+          <w:b/>
+          <w:bCs/>
+        </w:rPr>
+        <w:t xml:space="preserve">This problem with </w:t>
+      </w:r>
+      <w:r>
+        <w:rPr>
+          <w:b/>
+          <w:bCs/>
+          <w:highlight w:val="yellow"/>
+        </w:rPr>
+        <w:t>mapping operations to HTTP verbs</w:t>
+      </w:r>
+      <w:r>
+        <w:rPr>
+          <w:b/>
+          <w:bCs/>
+        </w:rPr>
+        <w:t xml:space="preserve"> has led to the</w:t>
+      </w:r>
+      <w:r>
+        <w:rPr>
+          <w:b/>
+          <w:bCs/>
+        </w:rPr>
+        <w:t xml:space="preserve"> </w:t>
+      </w:r>
+      <w:r>
+        <w:rPr>
+          <w:b/>
+          <w:bCs/>
+        </w:rPr>
+        <w:t>growing popularity</w:t>
+      </w:r>
+      <w:r>
+        <w:rPr>
+          <w:b/>
+          <w:bCs/>
+        </w:rPr>
+        <w:t xml:space="preserve"> </w:t>
+      </w:r>
+      <w:r>
+        <w:rPr>
+          <w:b/>
+          <w:bCs/>
+        </w:rPr>
+        <w:t xml:space="preserve">of alternatives to REST, such </w:t>
+      </w:r>
+      <w:r>
+        <w:rPr>
+          <w:b/>
+          <w:bCs/>
+          <w:highlight w:val="yellow"/>
+        </w:rPr>
+        <w:t>as gPRC</w:t>
+      </w:r>
+      <w:r>
+        <w:t>, discussed shortly in section 3.2.2.</w:t>
+      </w:r>
+    </w:p>
+    <w:p>
+      <w:pPr>
+        <w:pStyle w:val="NoSpacing"/>
+      </w:pPr>
+    </w:p>
+    <w:p>
+      <w:pPr>
+        <w:pStyle w:val="NoSpacing"/>
+      </w:pPr>
+      <w:r>
+        <w:t>But</w:t>
+      </w:r>
+      <w:r>
+        <w:t xml:space="preserve"> </w:t>
+      </w:r>
+      <w:r>
+        <w:t>first let’s look at the benefits and drawbacks of REST.</w:t>
+      </w:r>
+    </w:p>
+    <w:p/>
+    <w:p>
+      <w:pPr>
+        <w:pStyle w:val="Heading2"/>
+      </w:pPr>
+      <w:r>
+        <w:t>Benefits and Drawbacks of REST</w:t>
+      </w:r>
+    </w:p>
+    <w:p>
+      <w:pPr>
+        <w:autoSpaceDE w:val="0"/>
+        <w:autoSpaceDN w:val="0"/>
+        <w:adjustRightInd w:val="0"/>
+        <w:spacing w:after="0"/>
+        <w:rPr>
+          <w:rFonts w:ascii="NewBaskerville-Roman" w:hAnsi="NewBaskerville-Roman" w:cs="NewBaskerville-Roman"/>
+          <w:color w:val="262626"/>
+          <w:sz w:val="20"/>
+          <w:szCs w:val="20"/>
+        </w:rPr>
+      </w:pPr>
+      <w:r>
+        <w:rPr>
+          <w:rFonts w:ascii="NewBaskerville-Roman" w:hAnsi="NewBaskerville-Roman" w:cs="NewBaskerville-Roman"/>
+          <w:color w:val="262626"/>
+          <w:sz w:val="20"/>
+          <w:szCs w:val="20"/>
+        </w:rPr>
+        <w:t>There are numerous benefits to using REST:</w:t>
+      </w:r>
+    </w:p>
+    <w:p>
+      <w:pPr>
+        <w:autoSpaceDE w:val="0"/>
+        <w:autoSpaceDN w:val="0"/>
+        <w:adjustRightInd w:val="0"/>
+        <w:spacing w:after="0"/>
+        <w:rPr>
+          <w:rFonts w:ascii="NewBaskerville-Roman" w:hAnsi="NewBaskerville-Roman" w:cs="NewBaskerville-Roman"/>
+          <w:color w:val="262626"/>
+          <w:sz w:val="20"/>
+          <w:szCs w:val="20"/>
+        </w:rPr>
+      </w:pPr>
+      <w:r>
+        <w:rPr>
+          <w:rFonts w:ascii="Wingdings2" w:eastAsia="Wingdings2" w:hAnsi="NewBaskerville-Roman" w:cs="Wingdings2" w:hint="eastAsia"/>
+          <w:color w:val="CDA759"/>
+          <w:sz w:val="17"/>
+          <w:szCs w:val="17"/>
+        </w:rPr>
+        <w:t></w:t>
+      </w:r>
+      <w:r>
+        <w:rPr>
+          <w:rFonts w:ascii="Wingdings2" w:eastAsia="Wingdings2" w:hAnsi="NewBaskerville-Roman" w:cs="Wingdings2"/>
+          <w:color w:val="CDA759"/>
+          <w:sz w:val="17"/>
+          <w:szCs w:val="17"/>
+        </w:rPr>
+        <w:t xml:space="preserve"> </w:t>
+      </w:r>
+      <w:r>
+        <w:rPr>
+          <w:rFonts w:ascii="NewBaskerville-Roman" w:hAnsi="NewBaskerville-Roman" w:cs="NewBaskerville-Roman"/>
+          <w:color w:val="262626"/>
+          <w:sz w:val="20"/>
+          <w:szCs w:val="20"/>
+        </w:rPr>
+        <w:t>It’s simple and familiar.</w:t>
+      </w:r>
+    </w:p>
+    <w:p>
+      <w:pPr>
+        <w:autoSpaceDE w:val="0"/>
+        <w:autoSpaceDN w:val="0"/>
+        <w:adjustRightInd w:val="0"/>
+        <w:spacing w:after="0"/>
+        <w:rPr>
+          <w:rFonts w:ascii="NewBaskerville-Roman" w:hAnsi="NewBaskerville-Roman" w:cs="NewBaskerville-Roman"/>
+          <w:color w:val="262626"/>
+          <w:sz w:val="20"/>
+          <w:szCs w:val="20"/>
+        </w:rPr>
+      </w:pPr>
+      <w:r>
+        <w:rPr>
+          <w:rFonts w:ascii="Wingdings2" w:eastAsia="Wingdings2" w:hAnsi="NewBaskerville-Roman" w:cs="Wingdings2" w:hint="eastAsia"/>
+          <w:color w:val="CDA759"/>
+          <w:sz w:val="17"/>
+          <w:szCs w:val="17"/>
+        </w:rPr>
+        <w:t></w:t>
+      </w:r>
+      <w:r>
+        <w:rPr>
+          <w:rFonts w:ascii="Wingdings2" w:eastAsia="Wingdings2" w:hAnsi="NewBaskerville-Roman" w:cs="Wingdings2"/>
+          <w:color w:val="CDA759"/>
+          <w:sz w:val="17"/>
+          <w:szCs w:val="17"/>
+        </w:rPr>
+        <w:t xml:space="preserve"> </w:t>
+      </w:r>
+      <w:r>
+        <w:rPr>
+          <w:rFonts w:ascii="NewBaskerville-Roman" w:hAnsi="NewBaskerville-Roman" w:cs="NewBaskerville-Roman"/>
+          <w:color w:val="262626"/>
+          <w:sz w:val="20"/>
+          <w:szCs w:val="20"/>
+        </w:rPr>
+        <w:t>You can test an HTTP API from within a browser using, for example, the Postman</w:t>
+      </w:r>
+      <w:r>
+        <w:rPr>
+          <w:rFonts w:ascii="NewBaskerville-Roman" w:hAnsi="NewBaskerville-Roman" w:cs="NewBaskerville-Roman"/>
+          <w:color w:val="262626"/>
+          <w:sz w:val="20"/>
+          <w:szCs w:val="20"/>
+        </w:rPr>
+        <w:t xml:space="preserve"> </w:t>
+      </w:r>
+      <w:r>
+        <w:rPr>
+          <w:rFonts w:ascii="NewBaskerville-Roman" w:hAnsi="NewBaskerville-Roman" w:cs="NewBaskerville-Roman"/>
+          <w:color w:val="262626"/>
+          <w:sz w:val="20"/>
+          <w:szCs w:val="20"/>
+        </w:rPr>
+        <w:t>plugin, or from the command line using curl (assuming JSON or some</w:t>
+      </w:r>
+      <w:r>
+        <w:rPr>
+          <w:rFonts w:ascii="NewBaskerville-Roman" w:hAnsi="NewBaskerville-Roman" w:cs="NewBaskerville-Roman"/>
+          <w:color w:val="262626"/>
+          <w:sz w:val="20"/>
+          <w:szCs w:val="20"/>
+        </w:rPr>
+        <w:t xml:space="preserve"> </w:t>
+      </w:r>
+      <w:r>
+        <w:rPr>
+          <w:rFonts w:ascii="NewBaskerville-Roman" w:hAnsi="NewBaskerville-Roman" w:cs="NewBaskerville-Roman"/>
+          <w:color w:val="262626"/>
+          <w:sz w:val="20"/>
+          <w:szCs w:val="20"/>
+        </w:rPr>
+        <w:t>other text format is used).</w:t>
+      </w:r>
+    </w:p>
+    <w:p>
+      <w:pPr>
+        <w:autoSpaceDE w:val="0"/>
+        <w:autoSpaceDN w:val="0"/>
+        <w:adjustRightInd w:val="0"/>
+        <w:spacing w:after="0"/>
+        <w:rPr>
+          <w:rFonts w:ascii="NewBaskerville-Roman" w:hAnsi="NewBaskerville-Roman" w:cs="NewBaskerville-Roman"/>
+          <w:color w:val="262626"/>
+          <w:sz w:val="20"/>
+          <w:szCs w:val="20"/>
+        </w:rPr>
+      </w:pPr>
+      <w:r>
+        <w:rPr>
+          <w:rFonts w:ascii="Wingdings2" w:eastAsia="Wingdings2" w:hAnsi="NewBaskerville-Roman" w:cs="Wingdings2" w:hint="eastAsia"/>
+          <w:color w:val="CDA759"/>
+          <w:sz w:val="17"/>
+          <w:szCs w:val="17"/>
+        </w:rPr>
+        <w:t></w:t>
+      </w:r>
+      <w:r>
+        <w:rPr>
+          <w:rFonts w:ascii="Wingdings2" w:eastAsia="Wingdings2" w:hAnsi="NewBaskerville-Roman" w:cs="Wingdings2"/>
+          <w:color w:val="CDA759"/>
+          <w:sz w:val="17"/>
+          <w:szCs w:val="17"/>
+        </w:rPr>
+        <w:t xml:space="preserve"> </w:t>
+      </w:r>
+      <w:r>
+        <w:rPr>
+          <w:rFonts w:ascii="NewBaskerville-Roman" w:hAnsi="NewBaskerville-Roman" w:cs="NewBaskerville-Roman"/>
+          <w:color w:val="262626"/>
+          <w:sz w:val="20"/>
+          <w:szCs w:val="20"/>
+        </w:rPr>
+        <w:t>It directly supports request/response style communication.</w:t>
+      </w:r>
+    </w:p>
+    <w:p>
+      <w:pPr>
+        <w:autoSpaceDE w:val="0"/>
+        <w:autoSpaceDN w:val="0"/>
+        <w:adjustRightInd w:val="0"/>
+        <w:spacing w:after="0"/>
+        <w:rPr>
+          <w:rFonts w:ascii="NewBaskerville-Roman" w:hAnsi="NewBaskerville-Roman" w:cs="NewBaskerville-Roman"/>
+          <w:color w:val="262626"/>
+          <w:sz w:val="20"/>
+          <w:szCs w:val="20"/>
+        </w:rPr>
+      </w:pPr>
+      <w:r>
+        <w:rPr>
+          <w:rFonts w:ascii="Wingdings2" w:eastAsia="Wingdings2" w:hAnsi="NewBaskerville-Roman" w:cs="Wingdings2" w:hint="eastAsia"/>
+          <w:color w:val="CDA759"/>
+          <w:sz w:val="17"/>
+          <w:szCs w:val="17"/>
+        </w:rPr>
+        <w:t></w:t>
+      </w:r>
+      <w:r>
+        <w:rPr>
+          <w:rFonts w:ascii="Wingdings2" w:eastAsia="Wingdings2" w:hAnsi="NewBaskerville-Roman" w:cs="Wingdings2"/>
+          <w:color w:val="CDA759"/>
+          <w:sz w:val="17"/>
+          <w:szCs w:val="17"/>
+        </w:rPr>
+        <w:t xml:space="preserve"> </w:t>
+      </w:r>
+      <w:r>
+        <w:rPr>
+          <w:rFonts w:ascii="NewBaskerville-Roman" w:hAnsi="NewBaskerville-Roman" w:cs="NewBaskerville-Roman"/>
+          <w:b/>
+          <w:bCs/>
+          <w:color w:val="262626"/>
+          <w:sz w:val="20"/>
+          <w:szCs w:val="20"/>
+        </w:rPr>
+        <w:t>HTTP is, of course, firewall friendly.</w:t>
+      </w:r>
+    </w:p>
+    <w:p>
+      <w:r>
+        <w:rPr>
+          <w:rFonts w:ascii="Wingdings2" w:eastAsia="Wingdings2" w:hAnsi="NewBaskerville-Roman" w:cs="Wingdings2" w:hint="eastAsia"/>
+          <w:color w:val="CDA759"/>
+          <w:sz w:val="17"/>
+          <w:szCs w:val="17"/>
+        </w:rPr>
+        <w:t></w:t>
+      </w:r>
+      <w:r>
+        <w:rPr>
+          <w:rFonts w:ascii="Wingdings2" w:eastAsia="Wingdings2" w:hAnsi="NewBaskerville-Roman" w:cs="Wingdings2"/>
+          <w:color w:val="CDA759"/>
+          <w:sz w:val="17"/>
+          <w:szCs w:val="17"/>
+        </w:rPr>
+        <w:t xml:space="preserve"> </w:t>
+      </w:r>
+      <w:r>
+        <w:rPr>
+          <w:rFonts w:ascii="NewBaskerville-Roman" w:hAnsi="NewBaskerville-Roman" w:cs="NewBaskerville-Roman"/>
+          <w:b/>
+          <w:bCs/>
+          <w:color w:val="262626"/>
+          <w:sz w:val="20"/>
+          <w:szCs w:val="20"/>
+        </w:rPr>
+        <w:t>It doesn’t require an intermediate broker</w:t>
+      </w:r>
+      <w:r>
+        <w:rPr>
+          <w:rFonts w:ascii="NewBaskerville-Roman" w:hAnsi="NewBaskerville-Roman" w:cs="NewBaskerville-Roman"/>
+          <w:color w:val="262626"/>
+          <w:sz w:val="20"/>
+          <w:szCs w:val="20"/>
+        </w:rPr>
+        <w:t>, which simplifies the system’s architecture.</w:t>
+      </w:r>
+    </w:p>
+    <w:p>
+      <w:pPr>
+        <w:autoSpaceDE w:val="0"/>
+        <w:autoSpaceDN w:val="0"/>
+        <w:adjustRightInd w:val="0"/>
+        <w:spacing w:after="0"/>
+        <w:rPr>
+          <w:rFonts w:ascii="NewBaskerville-Roman" w:hAnsi="NewBaskerville-Roman" w:cs="NewBaskerville-Roman"/>
+          <w:color w:val="262626"/>
+          <w:sz w:val="20"/>
+          <w:szCs w:val="20"/>
+        </w:rPr>
+      </w:pPr>
+      <w:r>
+        <w:rPr>
+          <w:rFonts w:ascii="NewBaskerville-Roman" w:hAnsi="NewBaskerville-Roman" w:cs="NewBaskerville-Roman"/>
+          <w:color w:val="262626"/>
+          <w:sz w:val="20"/>
+          <w:szCs w:val="20"/>
+        </w:rPr>
+        <w:t>There are some drawbacks to using REST:</w:t>
+      </w:r>
+    </w:p>
+    <w:p>
+      <w:pPr>
+        <w:autoSpaceDE w:val="0"/>
+        <w:autoSpaceDN w:val="0"/>
+        <w:adjustRightInd w:val="0"/>
+        <w:spacing w:after="0"/>
+        <w:rPr>
+          <w:rFonts w:ascii="NewBaskerville-Roman" w:hAnsi="NewBaskerville-Roman" w:cs="NewBaskerville-Roman"/>
+          <w:b/>
+          <w:bCs/>
+          <w:color w:val="262626"/>
+          <w:sz w:val="20"/>
+          <w:szCs w:val="20"/>
+        </w:rPr>
+      </w:pPr>
+      <w:r>
+        <w:rPr>
+          <w:rFonts w:ascii="Wingdings2" w:eastAsia="Wingdings2" w:hAnsi="NewBaskerville-Roman" w:cs="Wingdings2" w:hint="eastAsia"/>
+          <w:b/>
+          <w:bCs/>
+          <w:color w:val="CDA759"/>
+          <w:sz w:val="17"/>
+          <w:szCs w:val="17"/>
+        </w:rPr>
+        <w:t></w:t>
+      </w:r>
+      <w:r>
+        <w:rPr>
+          <w:rFonts w:ascii="Wingdings2" w:eastAsia="Wingdings2" w:hAnsi="NewBaskerville-Roman" w:cs="Wingdings2"/>
+          <w:b/>
+          <w:bCs/>
+          <w:color w:val="CDA759"/>
+          <w:sz w:val="17"/>
+          <w:szCs w:val="17"/>
+        </w:rPr>
+        <w:t xml:space="preserve"> </w:t>
+      </w:r>
+      <w:r>
+        <w:rPr>
+          <w:rFonts w:ascii="NewBaskerville-Roman" w:hAnsi="NewBaskerville-Roman" w:cs="NewBaskerville-Roman"/>
+          <w:b/>
+          <w:bCs/>
+          <w:color w:val="262626"/>
+          <w:sz w:val="20"/>
+          <w:szCs w:val="20"/>
+        </w:rPr>
+        <w:t>It only supports the request/response style of communication.</w:t>
+      </w:r>
+    </w:p>
+    <w:p>
+      <w:pPr>
+        <w:autoSpaceDE w:val="0"/>
+        <w:autoSpaceDN w:val="0"/>
+        <w:adjustRightInd w:val="0"/>
+        <w:spacing w:after="0"/>
+        <w:rPr>
+          <w:rFonts w:ascii="NewBaskerville-Roman" w:hAnsi="NewBaskerville-Roman" w:cs="NewBaskerville-Roman"/>
+          <w:b/>
+          <w:bCs/>
+          <w:color w:val="262626"/>
+          <w:sz w:val="20"/>
+          <w:szCs w:val="20"/>
+        </w:rPr>
+      </w:pPr>
+    </w:p>
+    <w:p>
+      <w:pPr>
+        <w:autoSpaceDE w:val="0"/>
+        <w:autoSpaceDN w:val="0"/>
+        <w:adjustRightInd w:val="0"/>
+        <w:spacing w:after="0"/>
+        <w:rPr>
+          <w:rFonts w:ascii="NewBaskerville-Roman" w:hAnsi="NewBaskerville-Roman" w:cs="NewBaskerville-Roman"/>
+          <w:color w:val="262626"/>
+          <w:sz w:val="20"/>
+          <w:szCs w:val="20"/>
+        </w:rPr>
+      </w:pPr>
+      <w:r>
+        <w:rPr>
+          <w:rFonts w:ascii="Wingdings2" w:eastAsia="Wingdings2" w:hAnsi="NewBaskerville-Roman" w:cs="Wingdings2" w:hint="eastAsia"/>
+          <w:color w:val="CDA759"/>
+          <w:sz w:val="17"/>
+          <w:szCs w:val="17"/>
+        </w:rPr>
+        <w:t></w:t>
+      </w:r>
+      <w:r>
+        <w:rPr>
+          <w:rFonts w:ascii="Wingdings2" w:eastAsia="Wingdings2" w:hAnsi="NewBaskerville-Roman" w:cs="Wingdings2"/>
+          <w:color w:val="CDA759"/>
+          <w:sz w:val="17"/>
+          <w:szCs w:val="17"/>
+        </w:rPr>
+        <w:t xml:space="preserve"> </w:t>
+      </w:r>
+      <w:r>
+        <w:rPr>
+          <w:rFonts w:ascii="NewBaskerville-Roman" w:hAnsi="NewBaskerville-Roman" w:cs="NewBaskerville-Roman"/>
+          <w:b/>
+          <w:bCs/>
+          <w:color w:val="262626"/>
+          <w:sz w:val="20"/>
+          <w:szCs w:val="20"/>
+        </w:rPr>
+        <w:t>Reduced availability</w:t>
+      </w:r>
+      <w:r>
+        <w:rPr>
+          <w:rFonts w:ascii="NewBaskerville-Roman" w:hAnsi="NewBaskerville-Roman" w:cs="NewBaskerville-Roman"/>
+          <w:color w:val="262626"/>
+          <w:sz w:val="20"/>
+          <w:szCs w:val="20"/>
+        </w:rPr>
+        <w:t>. Because the client and service communicate directly without</w:t>
+      </w:r>
+      <w:r>
+        <w:rPr>
+          <w:rFonts w:ascii="NewBaskerville-Roman" w:hAnsi="NewBaskerville-Roman" w:cs="NewBaskerville-Roman"/>
+          <w:color w:val="262626"/>
+          <w:sz w:val="20"/>
+          <w:szCs w:val="20"/>
+        </w:rPr>
+        <w:t xml:space="preserve"> </w:t>
+      </w:r>
+      <w:r>
+        <w:rPr>
+          <w:rFonts w:ascii="NewBaskerville-Roman" w:hAnsi="NewBaskerville-Roman" w:cs="NewBaskerville-Roman"/>
+          <w:color w:val="262626"/>
+          <w:sz w:val="20"/>
+          <w:szCs w:val="20"/>
+        </w:rPr>
+        <w:t>an intermediary to buffer messages, they must both be running for the</w:t>
+      </w:r>
+      <w:r>
+        <w:rPr>
+          <w:rFonts w:ascii="NewBaskerville-Roman" w:hAnsi="NewBaskerville-Roman" w:cs="NewBaskerville-Roman"/>
+          <w:color w:val="262626"/>
+          <w:sz w:val="20"/>
+          <w:szCs w:val="20"/>
+        </w:rPr>
+        <w:t xml:space="preserve"> </w:t>
+      </w:r>
+      <w:r>
+        <w:rPr>
+          <w:rFonts w:ascii="NewBaskerville-Roman" w:hAnsi="NewBaskerville-Roman" w:cs="NewBaskerville-Roman"/>
+          <w:color w:val="262626"/>
+          <w:sz w:val="20"/>
+          <w:szCs w:val="20"/>
+        </w:rPr>
+        <w:t>duration of the exchange.</w:t>
+      </w:r>
+    </w:p>
+    <w:p>
+      <w:pPr>
+        <w:autoSpaceDE w:val="0"/>
+        <w:autoSpaceDN w:val="0"/>
+        <w:adjustRightInd w:val="0"/>
+        <w:spacing w:after="0"/>
+        <w:rPr>
+          <w:rFonts w:ascii="NewBaskerville-Roman" w:hAnsi="NewBaskerville-Roman" w:cs="NewBaskerville-Roman"/>
+          <w:color w:val="262626"/>
+          <w:sz w:val="20"/>
+          <w:szCs w:val="20"/>
+        </w:rPr>
+      </w:pPr>
+    </w:p>
+    <w:p>
+      <w:pPr>
+        <w:autoSpaceDE w:val="0"/>
+        <w:autoSpaceDN w:val="0"/>
+        <w:adjustRightInd w:val="0"/>
+        <w:spacing w:after="0"/>
+        <w:rPr>
+          <w:rFonts w:ascii="NewBaskerville-Roman" w:eastAsia="Wingdings2" w:hAnsi="NewBaskerville-Roman" w:cs="NewBaskerville-Roman"/>
+          <w:color w:val="262626"/>
+          <w:sz w:val="20"/>
+          <w:szCs w:val="20"/>
+        </w:rPr>
+      </w:pPr>
+      <w:r>
+        <w:rPr>
+          <w:rFonts w:ascii="Wingdings2" w:eastAsia="Wingdings2" w:cs="Wingdings2" w:hint="eastAsia"/>
+          <w:color w:val="CDA759"/>
+          <w:sz w:val="17"/>
+          <w:szCs w:val="17"/>
+        </w:rPr>
+        <w:t></w:t>
+      </w:r>
+      <w:r>
+        <w:rPr>
+          <w:rFonts w:ascii="Wingdings2" w:eastAsia="Wingdings2" w:cs="Wingdings2"/>
+          <w:color w:val="CDA759"/>
+          <w:sz w:val="17"/>
+          <w:szCs w:val="17"/>
+        </w:rPr>
+        <w:t xml:space="preserve"> </w:t>
+      </w:r>
+      <w:r>
+        <w:rPr>
+          <w:rFonts w:ascii="NewBaskerville-Roman" w:eastAsia="Wingdings2" w:hAnsi="NewBaskerville-Roman" w:cs="NewBaskerville-Roman"/>
+          <w:color w:val="262626"/>
+          <w:sz w:val="20"/>
+          <w:szCs w:val="20"/>
+        </w:rPr>
+        <w:t>Clients must know the locations (URLs) of the service instances(s). As described</w:t>
+      </w:r>
+      <w:r>
+        <w:rPr>
+          <w:rFonts w:ascii="NewBaskerville-Roman" w:eastAsia="Wingdings2" w:hAnsi="NewBaskerville-Roman" w:cs="NewBaskerville-Roman"/>
+          <w:color w:val="262626"/>
+          <w:sz w:val="20"/>
+          <w:szCs w:val="20"/>
+        </w:rPr>
+        <w:t xml:space="preserve"> </w:t>
+      </w:r>
+      <w:r>
+        <w:rPr>
+          <w:rFonts w:ascii="NewBaskerville-Roman" w:eastAsia="Wingdings2" w:hAnsi="NewBaskerville-Roman" w:cs="NewBaskerville-Roman"/>
+          <w:color w:val="262626"/>
+          <w:sz w:val="20"/>
+          <w:szCs w:val="20"/>
+        </w:rPr>
+        <w:t>in section 3.2.4, this is a nontrivial problem in a modern application. Clients must</w:t>
+      </w:r>
+      <w:r>
+        <w:rPr>
+          <w:rFonts w:ascii="NewBaskerville-Roman" w:eastAsia="Wingdings2" w:hAnsi="NewBaskerville-Roman" w:cs="NewBaskerville-Roman"/>
+          <w:color w:val="262626"/>
+          <w:sz w:val="20"/>
+          <w:szCs w:val="20"/>
+        </w:rPr>
+        <w:t xml:space="preserve"> </w:t>
+      </w:r>
+      <w:r>
+        <w:rPr>
+          <w:rFonts w:ascii="NewBaskerville-Roman" w:eastAsia="Wingdings2" w:hAnsi="NewBaskerville-Roman" w:cs="NewBaskerville-Roman"/>
+          <w:color w:val="262626"/>
+          <w:sz w:val="20"/>
+          <w:szCs w:val="20"/>
+        </w:rPr>
+        <w:t xml:space="preserve">use what is known as a </w:t>
+      </w:r>
+      <w:r>
+        <w:rPr>
+          <w:rFonts w:ascii="NewBaskerville-Italic" w:eastAsia="Wingdings2" w:hAnsi="NewBaskerville-Italic" w:cs="NewBaskerville-Italic"/>
+          <w:i/>
+          <w:iCs/>
+          <w:color w:val="262626"/>
+          <w:sz w:val="20"/>
+          <w:szCs w:val="20"/>
+        </w:rPr>
+        <w:t xml:space="preserve">service discovery mechanism </w:t>
+      </w:r>
+      <w:r>
+        <w:rPr>
+          <w:rFonts w:ascii="NewBaskerville-Roman" w:eastAsia="Wingdings2" w:hAnsi="NewBaskerville-Roman" w:cs="NewBaskerville-Roman"/>
+          <w:color w:val="262626"/>
+          <w:sz w:val="20"/>
+          <w:szCs w:val="20"/>
+        </w:rPr>
+        <w:t>to locate service instances.</w:t>
+      </w:r>
+    </w:p>
+    <w:p>
+      <w:pPr>
+        <w:autoSpaceDE w:val="0"/>
+        <w:autoSpaceDN w:val="0"/>
+        <w:adjustRightInd w:val="0"/>
+        <w:spacing w:after="0"/>
+        <w:rPr>
+          <w:rFonts w:ascii="NewBaskerville-Roman" w:eastAsia="Wingdings2" w:hAnsi="NewBaskerville-Roman" w:cs="NewBaskerville-Roman"/>
+          <w:color w:val="262626"/>
+          <w:sz w:val="20"/>
+          <w:szCs w:val="20"/>
+        </w:rPr>
+      </w:pPr>
+    </w:p>
+    <w:p>
+      <w:pPr>
+        <w:autoSpaceDE w:val="0"/>
+        <w:autoSpaceDN w:val="0"/>
+        <w:adjustRightInd w:val="0"/>
+        <w:spacing w:after="0"/>
+        <w:rPr>
+          <w:rFonts w:ascii="NewBaskerville-Roman" w:eastAsia="Wingdings2" w:hAnsi="NewBaskerville-Roman" w:cs="NewBaskerville-Roman"/>
+          <w:color w:val="262626"/>
+          <w:sz w:val="20"/>
+          <w:szCs w:val="20"/>
+        </w:rPr>
+      </w:pPr>
+      <w:r>
+        <w:rPr>
+          <w:rFonts w:ascii="Wingdings2" w:eastAsia="Wingdings2" w:cs="Wingdings2" w:hint="eastAsia"/>
+          <w:color w:val="CDA759"/>
+          <w:sz w:val="17"/>
+          <w:szCs w:val="17"/>
+        </w:rPr>
+        <w:t></w:t>
+      </w:r>
+      <w:r>
+        <w:rPr>
+          <w:rFonts w:ascii="Wingdings2" w:eastAsia="Wingdings2" w:cs="Wingdings2"/>
+          <w:color w:val="CDA759"/>
+          <w:sz w:val="17"/>
+          <w:szCs w:val="17"/>
+        </w:rPr>
+        <w:t xml:space="preserve"> </w:t>
+      </w:r>
+      <w:r>
+        <w:rPr>
+          <w:rFonts w:ascii="NewBaskerville-Roman" w:eastAsia="Wingdings2" w:hAnsi="NewBaskerville-Roman" w:cs="NewBaskerville-Roman"/>
+          <w:color w:val="262626"/>
+          <w:sz w:val="20"/>
+          <w:szCs w:val="20"/>
+        </w:rPr>
+        <w:t>Fetching multiple resources in a single request is challenging.</w:t>
+      </w:r>
+    </w:p>
+    <w:p>
+      <w:pPr>
+        <w:autoSpaceDE w:val="0"/>
+        <w:autoSpaceDN w:val="0"/>
+        <w:adjustRightInd w:val="0"/>
+        <w:spacing w:after="0"/>
+        <w:rPr>
+          <w:rFonts w:ascii="NewBaskerville-Roman" w:eastAsia="Wingdings2" w:hAnsi="NewBaskerville-Roman" w:cs="NewBaskerville-Roman"/>
+          <w:color w:val="262626"/>
+          <w:sz w:val="20"/>
+          <w:szCs w:val="20"/>
+        </w:rPr>
+      </w:pPr>
+    </w:p>
+    <w:p>
+      <w:pPr>
+        <w:autoSpaceDE w:val="0"/>
+        <w:autoSpaceDN w:val="0"/>
+        <w:adjustRightInd w:val="0"/>
+        <w:spacing w:after="0"/>
+        <w:rPr>
+          <w:rFonts w:ascii="NewBaskerville-Roman" w:eastAsia="Wingdings2" w:hAnsi="NewBaskerville-Roman" w:cs="NewBaskerville-Roman"/>
+          <w:color w:val="262626"/>
+          <w:sz w:val="20"/>
+          <w:szCs w:val="20"/>
+        </w:rPr>
+      </w:pPr>
+      <w:r>
+        <w:rPr>
+          <w:rFonts w:ascii="Wingdings2" w:eastAsia="Wingdings2" w:cs="Wingdings2" w:hint="eastAsia"/>
+          <w:color w:val="CDA759"/>
+          <w:sz w:val="17"/>
+          <w:szCs w:val="17"/>
+        </w:rPr>
+        <w:t></w:t>
+      </w:r>
+      <w:r>
+        <w:rPr>
+          <w:rFonts w:ascii="Wingdings2" w:eastAsia="Wingdings2" w:cs="Wingdings2"/>
+          <w:color w:val="CDA759"/>
+          <w:sz w:val="17"/>
+          <w:szCs w:val="17"/>
+        </w:rPr>
+        <w:t xml:space="preserve"> </w:t>
+      </w:r>
+      <w:r>
+        <w:rPr>
+          <w:rFonts w:ascii="NewBaskerville-Roman" w:eastAsia="Wingdings2" w:hAnsi="NewBaskerville-Roman" w:cs="NewBaskerville-Roman"/>
+          <w:color w:val="262626"/>
+          <w:sz w:val="20"/>
+          <w:szCs w:val="20"/>
+        </w:rPr>
+        <w:t>It’s sometimes difficult to map multiple update operations to HTTP verbs.</w:t>
+      </w:r>
+    </w:p>
+    <w:p>
+      <w:pPr>
+        <w:autoSpaceDE w:val="0"/>
+        <w:autoSpaceDN w:val="0"/>
+        <w:adjustRightInd w:val="0"/>
+        <w:spacing w:after="0"/>
+        <w:rPr>
+          <w:rFonts w:ascii="NewBaskerville-Roman" w:eastAsia="Wingdings2" w:hAnsi="NewBaskerville-Roman" w:cs="NewBaskerville-Roman"/>
+          <w:color w:val="262626"/>
+          <w:sz w:val="20"/>
+          <w:szCs w:val="20"/>
+        </w:rPr>
+      </w:pPr>
+      <w:r>
+        <w:rPr>
+          <w:rFonts w:ascii="NewBaskerville-Roman" w:eastAsia="Wingdings2" w:hAnsi="NewBaskerville-Roman" w:cs="NewBaskerville-Roman"/>
+          <w:color w:val="262626"/>
+          <w:sz w:val="20"/>
+          <w:szCs w:val="20"/>
+        </w:rPr>
+        <w:lastRenderedPageBreak/>
+        <w:t xml:space="preserve">Despite these drawbacks, </w:t>
+      </w:r>
+      <w:r>
+        <w:rPr>
+          <w:rFonts w:ascii="NewBaskerville-Roman" w:eastAsia="Wingdings2" w:hAnsi="NewBaskerville-Roman" w:cs="NewBaskerville-Roman"/>
+          <w:b/>
+          <w:bCs/>
+          <w:color w:val="262626"/>
+          <w:sz w:val="20"/>
+          <w:szCs w:val="20"/>
+        </w:rPr>
+        <w:t>REST seems to be the de facto standard for APIs</w:t>
+      </w:r>
+      <w:r>
+        <w:rPr>
+          <w:rFonts w:ascii="NewBaskerville-Roman" w:eastAsia="Wingdings2" w:hAnsi="NewBaskerville-Roman" w:cs="NewBaskerville-Roman"/>
+          <w:color w:val="262626"/>
+          <w:sz w:val="20"/>
+          <w:szCs w:val="20"/>
+        </w:rPr>
+        <w:t>, though</w:t>
+      </w:r>
+      <w:r>
+        <w:rPr>
+          <w:rFonts w:ascii="NewBaskerville-Roman" w:eastAsia="Wingdings2" w:hAnsi="NewBaskerville-Roman" w:cs="NewBaskerville-Roman"/>
+          <w:color w:val="262626"/>
+          <w:sz w:val="20"/>
+          <w:szCs w:val="20"/>
+        </w:rPr>
+        <w:t xml:space="preserve"> </w:t>
+      </w:r>
+      <w:r>
+        <w:rPr>
+          <w:rFonts w:ascii="NewBaskerville-Roman" w:eastAsia="Wingdings2" w:hAnsi="NewBaskerville-Roman" w:cs="NewBaskerville-Roman"/>
+          <w:color w:val="262626"/>
+          <w:sz w:val="20"/>
+          <w:szCs w:val="20"/>
+        </w:rPr>
+        <w:t>there are a couple of interesting alternatives. GraphQL, for example, implements</w:t>
+      </w:r>
+      <w:r>
+        <w:rPr>
+          <w:rFonts w:ascii="NewBaskerville-Roman" w:eastAsia="Wingdings2" w:hAnsi="NewBaskerville-Roman" w:cs="NewBaskerville-Roman"/>
+          <w:color w:val="262626"/>
+          <w:sz w:val="20"/>
+          <w:szCs w:val="20"/>
+        </w:rPr>
+        <w:t xml:space="preserve"> </w:t>
+      </w:r>
+      <w:r>
+        <w:rPr>
+          <w:rFonts w:ascii="NewBaskerville-Roman" w:eastAsia="Wingdings2" w:hAnsi="NewBaskerville-Roman" w:cs="NewBaskerville-Roman"/>
+          <w:b/>
+          <w:bCs/>
+          <w:color w:val="262626"/>
+          <w:sz w:val="20"/>
+          <w:szCs w:val="20"/>
+        </w:rPr>
+        <w:t>flexible, efficient data fetching</w:t>
+      </w:r>
+      <w:r>
+        <w:rPr>
+          <w:rFonts w:ascii="NewBaskerville-Roman" w:eastAsia="Wingdings2" w:hAnsi="NewBaskerville-Roman" w:cs="NewBaskerville-Roman"/>
+          <w:color w:val="262626"/>
+          <w:sz w:val="20"/>
+          <w:szCs w:val="20"/>
+        </w:rPr>
+        <w:t>.</w:t>
+      </w:r>
+    </w:p>
+    <w:p>
+      <w:pPr>
+        <w:autoSpaceDE w:val="0"/>
+        <w:autoSpaceDN w:val="0"/>
+        <w:adjustRightInd w:val="0"/>
+        <w:spacing w:after="0"/>
+        <w:rPr>
+          <w:rFonts w:ascii="NewBaskerville-Roman" w:eastAsia="Wingdings2" w:hAnsi="NewBaskerville-Roman" w:cs="NewBaskerville-Roman"/>
+          <w:color w:val="262626"/>
+          <w:sz w:val="20"/>
+          <w:szCs w:val="20"/>
+        </w:rPr>
+      </w:pPr>
+    </w:p>
+    <w:p>
+      <w:pPr>
+        <w:autoSpaceDE w:val="0"/>
+        <w:autoSpaceDN w:val="0"/>
+        <w:adjustRightInd w:val="0"/>
+        <w:spacing w:after="0"/>
+        <w:rPr>
+          <w:rFonts w:ascii="NewBaskerville-Roman" w:eastAsia="Wingdings2" w:hAnsi="NewBaskerville-Roman" w:cs="NewBaskerville-Roman"/>
+          <w:color w:val="262626"/>
+          <w:sz w:val="20"/>
+          <w:szCs w:val="20"/>
+        </w:rPr>
+      </w:pPr>
+      <w:r>
+        <w:rPr>
+          <w:rFonts w:ascii="NewBaskerville-Roman" w:eastAsia="Wingdings2" w:hAnsi="NewBaskerville-Roman" w:cs="NewBaskerville-Roman"/>
+          <w:color w:val="262626"/>
+          <w:sz w:val="20"/>
+          <w:szCs w:val="20"/>
+        </w:rPr>
+        <w:t>Chapter 8 discusses GraphQL and covers the API</w:t>
+      </w:r>
+      <w:r>
+        <w:rPr>
+          <w:rFonts w:ascii="NewBaskerville-Roman" w:eastAsia="Wingdings2" w:hAnsi="NewBaskerville-Roman" w:cs="NewBaskerville-Roman"/>
+          <w:color w:val="262626"/>
+          <w:sz w:val="20"/>
+          <w:szCs w:val="20"/>
+        </w:rPr>
+        <w:t xml:space="preserve"> </w:t>
+      </w:r>
+      <w:r>
+        <w:rPr>
+          <w:rFonts w:ascii="NewBaskerville-Roman" w:eastAsia="Wingdings2" w:hAnsi="NewBaskerville-Roman" w:cs="NewBaskerville-Roman"/>
+          <w:color w:val="262626"/>
+          <w:sz w:val="20"/>
+          <w:szCs w:val="20"/>
+        </w:rPr>
+        <w:t>gateway pattern.</w:t>
+      </w:r>
+    </w:p>
+    <w:p>
+      <w:pPr>
+        <w:rPr>
+          <w:rFonts w:ascii="NewBaskerville-Roman" w:hAnsi="NewBaskerville-Roman" w:cs="NewBaskerville-Roman"/>
+          <w:color w:val="262626"/>
+          <w:sz w:val="20"/>
+          <w:szCs w:val="20"/>
+        </w:rPr>
+      </w:pPr>
+      <w:r>
+        <w:rPr>
+          <w:rFonts w:ascii="NewBaskerville-Roman" w:eastAsia="Wingdings2" w:hAnsi="NewBaskerville-Roman" w:cs="NewBaskerville-Roman"/>
+          <w:color w:val="262626"/>
+          <w:sz w:val="20"/>
+          <w:szCs w:val="20"/>
+        </w:rPr>
+        <w:t>gRPC is another alternative to REST. Let’s take a look at how it works.</w:t>
+      </w:r>
+    </w:p>
+    <w:p>
+      <w:pPr>
+        <w:pStyle w:val="Heading1"/>
+      </w:pPr>
+      <w:r>
+        <w:t>Using gRPC</w:t>
       </w:r>
     </w:p>
     <w:p/>
@@ -3261,9 +5856,6 @@
     <w:p/>
     <w:p/>
     <w:p/>
-    <w:p/>
-    <w:p/>
-    <w:p/>
     <w:p>
       <w:pPr>
         <w:rPr>
@@ -4073,6 +6665,119 @@
     </w:lvl>
   </w:abstractNum>
   <w:abstractNum w:abstractNumId="14" w15:restartNumberingAfterBreak="0">
+    <w:nsid w:val="11CC60B8"/>
+    <w:multiLevelType w:val="hybridMultilevel"/>
+    <w:tmpl w:val="744C217E"/>
+    <w:lvl w:ilvl="0" w:tplc="04090001">
+      <w:start w:val="1"/>
+      <w:numFmt w:val="bullet"/>
+      <w:lvlText w:val=""/>
+      <w:lvlJc w:val="left"/>
+      <w:pPr>
+        <w:ind w:left="720" w:hanging="360"/>
+      </w:pPr>
+      <w:rPr>
+        <w:rFonts w:ascii="Symbol" w:hAnsi="Symbol" w:hint="default"/>
+      </w:rPr>
+    </w:lvl>
+    <w:lvl w:ilvl="1" w:tplc="04090003" w:tentative="1">
+      <w:start w:val="1"/>
+      <w:numFmt w:val="bullet"/>
+      <w:lvlText w:val="o"/>
+      <w:lvlJc w:val="left"/>
+      <w:pPr>
+        <w:ind w:left="1440" w:hanging="360"/>
+      </w:pPr>
+      <w:rPr>
+        <w:rFonts w:ascii="Courier New" w:hAnsi="Courier New" w:cs="Courier New" w:hint="default"/>
+      </w:rPr>
+    </w:lvl>
+    <w:lvl w:ilvl="2" w:tplc="04090005" w:tentative="1">
+      <w:start w:val="1"/>
+      <w:numFmt w:val="bullet"/>
+      <w:lvlText w:val=""/>
+      <w:lvlJc w:val="left"/>
+      <w:pPr>
+        <w:ind w:left="2160" w:hanging="360"/>
+      </w:pPr>
+      <w:rPr>
+        <w:rFonts w:ascii="Wingdings" w:hAnsi="Wingdings" w:hint="default"/>
+      </w:rPr>
+    </w:lvl>
+    <w:lvl w:ilvl="3" w:tplc="04090001" w:tentative="1">
+      <w:start w:val="1"/>
+      <w:numFmt w:val="bullet"/>
+      <w:lvlText w:val=""/>
+      <w:lvlJc w:val="left"/>
+      <w:pPr>
+        <w:ind w:left="2880" w:hanging="360"/>
+      </w:pPr>
+      <w:rPr>
+        <w:rFonts w:ascii="Symbol" w:hAnsi="Symbol" w:hint="default"/>
+      </w:rPr>
+    </w:lvl>
+    <w:lvl w:ilvl="4" w:tplc="04090003" w:tentative="1">
+      <w:start w:val="1"/>
+      <w:numFmt w:val="bullet"/>
+      <w:lvlText w:val="o"/>
+      <w:lvlJc w:val="left"/>
+      <w:pPr>
+        <w:ind w:left="3600" w:hanging="360"/>
+      </w:pPr>
+      <w:rPr>
+        <w:rFonts w:ascii="Courier New" w:hAnsi="Courier New" w:cs="Courier New" w:hint="default"/>
+      </w:rPr>
+    </w:lvl>
+    <w:lvl w:ilvl="5" w:tplc="04090005" w:tentative="1">
+      <w:start w:val="1"/>
+      <w:numFmt w:val="bullet"/>
+      <w:lvlText w:val=""/>
+      <w:lvlJc w:val="left"/>
+      <w:pPr>
+        <w:ind w:left="4320" w:hanging="360"/>
+      </w:pPr>
+      <w:rPr>
+        <w:rFonts w:ascii="Wingdings" w:hAnsi="Wingdings" w:hint="default"/>
+      </w:rPr>
+    </w:lvl>
+    <w:lvl w:ilvl="6" w:tplc="04090001" w:tentative="1">
+      <w:start w:val="1"/>
+      <w:numFmt w:val="bullet"/>
+      <w:lvlText w:val=""/>
+      <w:lvlJc w:val="left"/>
+      <w:pPr>
+        <w:ind w:left="5040" w:hanging="360"/>
+      </w:pPr>
+      <w:rPr>
+        <w:rFonts w:ascii="Symbol" w:hAnsi="Symbol" w:hint="default"/>
+      </w:rPr>
+    </w:lvl>
+    <w:lvl w:ilvl="7" w:tplc="04090003" w:tentative="1">
+      <w:start w:val="1"/>
+      <w:numFmt w:val="bullet"/>
+      <w:lvlText w:val="o"/>
+      <w:lvlJc w:val="left"/>
+      <w:pPr>
+        <w:ind w:left="5760" w:hanging="360"/>
+      </w:pPr>
+      <w:rPr>
+        <w:rFonts w:ascii="Courier New" w:hAnsi="Courier New" w:cs="Courier New" w:hint="default"/>
+      </w:rPr>
+    </w:lvl>
+    <w:lvl w:ilvl="8" w:tplc="04090005" w:tentative="1">
+      <w:start w:val="1"/>
+      <w:numFmt w:val="bullet"/>
+      <w:lvlText w:val=""/>
+      <w:lvlJc w:val="left"/>
+      <w:pPr>
+        <w:ind w:left="6480" w:hanging="360"/>
+      </w:pPr>
+      <w:rPr>
+        <w:rFonts w:ascii="Wingdings" w:hAnsi="Wingdings" w:hint="default"/>
+      </w:rPr>
+    </w:lvl>
+  </w:abstractNum>
+  <w:abstractNum w:abstractNumId="15" w15:restartNumberingAfterBreak="0">
     <w:nsid w:val="14577E0E"/>
     <w:multiLevelType w:val="hybridMultilevel"/>
     <w:tmpl w:val="5776A6A6"/>
@@ -4185,7 +6890,7 @@
       </w:rPr>
     </w:lvl>
   </w:abstractNum>
-  <w:abstractNum w:abstractNumId="15" w15:restartNumberingAfterBreak="0">
+  <w:abstractNum w:abstractNumId="16" w15:restartNumberingAfterBreak="0">
     <w:nsid w:val="15730258"/>
     <w:multiLevelType w:val="hybridMultilevel"/>
     <w:tmpl w:val="5336A1C6"/>
@@ -4298,7 +7003,7 @@
       </w:rPr>
     </w:lvl>
   </w:abstractNum>
-  <w:abstractNum w:abstractNumId="16" w15:restartNumberingAfterBreak="0">
+  <w:abstractNum w:abstractNumId="17" w15:restartNumberingAfterBreak="0">
     <w:nsid w:val="1A9E4CF6"/>
     <w:multiLevelType w:val="hybridMultilevel"/>
     <w:tmpl w:val="91C83C70"/>
@@ -4411,7 +7116,7 @@
       </w:rPr>
     </w:lvl>
   </w:abstractNum>
-  <w:abstractNum w:abstractNumId="17" w15:restartNumberingAfterBreak="0">
+  <w:abstractNum w:abstractNumId="18" w15:restartNumberingAfterBreak="0">
     <w:nsid w:val="1ADC0DDB"/>
     <w:multiLevelType w:val="hybridMultilevel"/>
     <w:tmpl w:val="75DE431E"/>
@@ -4524,7 +7229,7 @@
       </w:rPr>
     </w:lvl>
   </w:abstractNum>
-  <w:abstractNum w:abstractNumId="18" w15:restartNumberingAfterBreak="0">
+  <w:abstractNum w:abstractNumId="19" w15:restartNumberingAfterBreak="0">
     <w:nsid w:val="1B845F54"/>
     <w:multiLevelType w:val="hybridMultilevel"/>
     <w:tmpl w:val="E68AEA86"/>
@@ -4637,7 +7342,7 @@
       </w:rPr>
     </w:lvl>
   </w:abstractNum>
-  <w:abstractNum w:abstractNumId="19" w15:restartNumberingAfterBreak="0">
+  <w:abstractNum w:abstractNumId="20" w15:restartNumberingAfterBreak="0">
     <w:nsid w:val="1C326AA9"/>
     <w:multiLevelType w:val="hybridMultilevel"/>
     <w:tmpl w:val="8A0EC798"/>
@@ -4750,7 +7455,7 @@
       </w:rPr>
     </w:lvl>
   </w:abstractNum>
-  <w:abstractNum w:abstractNumId="20" w15:restartNumberingAfterBreak="0">
+  <w:abstractNum w:abstractNumId="21" w15:restartNumberingAfterBreak="0">
     <w:nsid w:val="21515E7B"/>
     <w:multiLevelType w:val="hybridMultilevel"/>
     <w:tmpl w:val="805E0038"/>
@@ -4864,7 +7569,7 @@
       </w:rPr>
     </w:lvl>
   </w:abstractNum>
-  <w:abstractNum w:abstractNumId="21" w15:restartNumberingAfterBreak="0">
+  <w:abstractNum w:abstractNumId="22" w15:restartNumberingAfterBreak="0">
     <w:nsid w:val="26664D30"/>
     <w:multiLevelType w:val="hybridMultilevel"/>
     <w:tmpl w:val="FE34AC44"/>
@@ -4977,7 +7682,7 @@
       </w:rPr>
     </w:lvl>
   </w:abstractNum>
-  <w:abstractNum w:abstractNumId="22" w15:restartNumberingAfterBreak="0">
+  <w:abstractNum w:abstractNumId="23" w15:restartNumberingAfterBreak="0">
     <w:nsid w:val="268A3225"/>
     <w:multiLevelType w:val="hybridMultilevel"/>
     <w:tmpl w:val="F3409F28"/>
@@ -5090,7 +7795,7 @@
       </w:rPr>
     </w:lvl>
   </w:abstractNum>
-  <w:abstractNum w:abstractNumId="23" w15:restartNumberingAfterBreak="0">
+  <w:abstractNum w:abstractNumId="24" w15:restartNumberingAfterBreak="0">
     <w:nsid w:val="2CD47A1B"/>
     <w:multiLevelType w:val="multilevel"/>
     <w:tmpl w:val="AA866742"/>
@@ -5206,7 +7911,7 @@
       </w:rPr>
     </w:lvl>
   </w:abstractNum>
-  <w:abstractNum w:abstractNumId="24" w15:restartNumberingAfterBreak="0">
+  <w:abstractNum w:abstractNumId="25" w15:restartNumberingAfterBreak="0">
     <w:nsid w:val="37711FA7"/>
     <w:multiLevelType w:val="hybridMultilevel"/>
     <w:tmpl w:val="22FEDA86"/>
@@ -5292,7 +7997,7 @@
       </w:pPr>
     </w:lvl>
   </w:abstractNum>
-  <w:abstractNum w:abstractNumId="25" w15:restartNumberingAfterBreak="0">
+  <w:abstractNum w:abstractNumId="26" w15:restartNumberingAfterBreak="0">
     <w:nsid w:val="3B4E58F9"/>
     <w:multiLevelType w:val="hybridMultilevel"/>
     <w:tmpl w:val="A8F8C774"/>
@@ -5405,7 +8110,7 @@
       </w:rPr>
     </w:lvl>
   </w:abstractNum>
-  <w:abstractNum w:abstractNumId="26" w15:restartNumberingAfterBreak="0">
+  <w:abstractNum w:abstractNumId="27" w15:restartNumberingAfterBreak="0">
     <w:nsid w:val="45934EC6"/>
     <w:multiLevelType w:val="hybridMultilevel"/>
     <w:tmpl w:val="855CA17C"/>
@@ -5518,7 +8223,7 @@
       </w:rPr>
     </w:lvl>
   </w:abstractNum>
-  <w:abstractNum w:abstractNumId="27" w15:restartNumberingAfterBreak="0">
+  <w:abstractNum w:abstractNumId="28" w15:restartNumberingAfterBreak="0">
     <w:nsid w:val="470B27A6"/>
     <w:multiLevelType w:val="hybridMultilevel"/>
     <w:tmpl w:val="4134FE34"/>
@@ -5631,7 +8336,7 @@
       </w:rPr>
     </w:lvl>
   </w:abstractNum>
-  <w:abstractNum w:abstractNumId="28" w15:restartNumberingAfterBreak="0">
+  <w:abstractNum w:abstractNumId="29" w15:restartNumberingAfterBreak="0">
     <w:nsid w:val="4A100835"/>
     <w:multiLevelType w:val="hybridMultilevel"/>
     <w:tmpl w:val="2D381DF6"/>
@@ -5744,7 +8449,7 @@
       </w:rPr>
     </w:lvl>
   </w:abstractNum>
-  <w:abstractNum w:abstractNumId="29" w15:restartNumberingAfterBreak="0">
+  <w:abstractNum w:abstractNumId="30" w15:restartNumberingAfterBreak="0">
     <w:nsid w:val="50D534E8"/>
     <w:multiLevelType w:val="hybridMultilevel"/>
     <w:tmpl w:val="60307286"/>
@@ -5857,10 +8562,10 @@
       </w:rPr>
     </w:lvl>
   </w:abstractNum>
-  <w:abstractNum w:abstractNumId="30" w15:restartNumberingAfterBreak="0">
+  <w:abstractNum w:abstractNumId="31" w15:restartNumberingAfterBreak="0">
     <w:nsid w:val="5EE70FB5"/>
     <w:multiLevelType w:val="hybridMultilevel"/>
-    <w:tmpl w:val="6B54D32C"/>
+    <w:tmpl w:val="7708DF38"/>
     <w:lvl w:ilvl="0" w:tplc="04090001">
       <w:start w:val="1"/>
       <w:numFmt w:val="bullet"/>
@@ -5970,7 +8675,7 @@
       </w:rPr>
     </w:lvl>
   </w:abstractNum>
-  <w:abstractNum w:abstractNumId="31" w15:restartNumberingAfterBreak="0">
+  <w:abstractNum w:abstractNumId="32" w15:restartNumberingAfterBreak="0">
     <w:nsid w:val="73554DEE"/>
     <w:multiLevelType w:val="hybridMultilevel"/>
     <w:tmpl w:val="E3B6833E"/>
@@ -6083,7 +8788,7 @@
       </w:rPr>
     </w:lvl>
   </w:abstractNum>
-  <w:abstractNum w:abstractNumId="32" w15:restartNumberingAfterBreak="0">
+  <w:abstractNum w:abstractNumId="33" w15:restartNumberingAfterBreak="0">
     <w:nsid w:val="73BC4502"/>
     <w:multiLevelType w:val="hybridMultilevel"/>
     <w:tmpl w:val="329E6890"/>
@@ -6196,7 +8901,7 @@
       </w:rPr>
     </w:lvl>
   </w:abstractNum>
-  <w:abstractNum w:abstractNumId="33" w15:restartNumberingAfterBreak="0">
+  <w:abstractNum w:abstractNumId="34" w15:restartNumberingAfterBreak="0">
     <w:nsid w:val="78CB4BDE"/>
     <w:multiLevelType w:val="hybridMultilevel"/>
     <w:tmpl w:val="A5401418"/>
@@ -6337,13 +9042,13 @@
     <w:abstractNumId w:val="0"/>
   </w:num>
   <w:num w:numId="10">
-    <w:abstractNumId w:val="23"/>
+    <w:abstractNumId w:val="24"/>
   </w:num>
   <w:num w:numId="11">
-    <w:abstractNumId w:val="27"/>
+    <w:abstractNumId w:val="28"/>
   </w:num>
   <w:num w:numId="12">
-    <w:abstractNumId w:val="24"/>
+    <w:abstractNumId w:val="25"/>
   </w:num>
   <w:num w:numId="13">
     <w:abstractNumId w:val="13"/>
@@ -6352,64 +9057,67 @@
     <w:abstractNumId w:val="10"/>
   </w:num>
   <w:num w:numId="15">
-    <w:abstractNumId w:val="28"/>
+    <w:abstractNumId w:val="29"/>
   </w:num>
   <w:num w:numId="16">
     <w:abstractNumId w:val="9"/>
   </w:num>
   <w:num w:numId="17">
-    <w:abstractNumId w:val="20"/>
+    <w:abstractNumId w:val="21"/>
   </w:num>
   <w:num w:numId="18">
-    <w:abstractNumId w:val="31"/>
+    <w:abstractNumId w:val="32"/>
   </w:num>
   <w:num w:numId="19">
-    <w:abstractNumId w:val="32"/>
+    <w:abstractNumId w:val="33"/>
   </w:num>
   <w:num w:numId="20">
-    <w:abstractNumId w:val="33"/>
+    <w:abstractNumId w:val="34"/>
   </w:num>
   <w:num w:numId="21">
     <w:abstractNumId w:val="11"/>
   </w:num>
   <w:num w:numId="22">
+    <w:abstractNumId w:val="19"/>
+  </w:num>
+  <w:num w:numId="23">
+    <w:abstractNumId w:val="17"/>
+  </w:num>
+  <w:num w:numId="24">
+    <w:abstractNumId w:val="30"/>
+  </w:num>
+  <w:num w:numId="25">
+    <w:abstractNumId w:val="16"/>
+  </w:num>
+  <w:num w:numId="26">
+    <w:abstractNumId w:val="15"/>
+  </w:num>
+  <w:num w:numId="27">
+    <w:abstractNumId w:val="23"/>
+  </w:num>
+  <w:num w:numId="28">
+    <w:abstractNumId w:val="26"/>
+  </w:num>
+  <w:num w:numId="29">
+    <w:abstractNumId w:val="20"/>
+  </w:num>
+  <w:num w:numId="30">
+    <w:abstractNumId w:val="27"/>
+  </w:num>
+  <w:num w:numId="31">
+    <w:abstractNumId w:val="22"/>
+  </w:num>
+  <w:num w:numId="32">
     <w:abstractNumId w:val="18"/>
   </w:num>
-  <w:num w:numId="23">
-    <w:abstractNumId w:val="16"/>
-  </w:num>
-  <w:num w:numId="24">
-    <w:abstractNumId w:val="29"/>
-  </w:num>
-  <w:num w:numId="25">
-    <w:abstractNumId w:val="15"/>
-  </w:num>
-  <w:num w:numId="26">
-    <w:abstractNumId w:val="14"/>
-  </w:num>
-  <w:num w:numId="27">
-    <w:abstractNumId w:val="22"/>
-  </w:num>
-  <w:num w:numId="28">
-    <w:abstractNumId w:val="25"/>
-  </w:num>
-  <w:num w:numId="29">
-    <w:abstractNumId w:val="19"/>
-  </w:num>
-  <w:num w:numId="30">
-    <w:abstractNumId w:val="26"/>
-  </w:num>
-  <w:num w:numId="31">
-    <w:abstractNumId w:val="21"/>
-  </w:num>
-  <w:num w:numId="32">
-    <w:abstractNumId w:val="17"/>
-  </w:num>
   <w:num w:numId="33">
-    <w:abstractNumId w:val="30"/>
+    <w:abstractNumId w:val="31"/>
   </w:num>
   <w:num w:numId="34">
     <w:abstractNumId w:val="12"/>
+  </w:num>
+  <w:num w:numId="35">
+    <w:abstractNumId w:val="14"/>
   </w:num>
 </w:numbering>
 </file>
@@ -7035,6 +9743,7 @@
   <w:style w:type="character" w:default="1" w:styleId="DefaultParagraphFont">
     <w:name w:val="Default Paragraph Font"/>
     <w:uiPriority w:val="1"/>
+    <w:semiHidden/>
     <w:unhideWhenUsed/>
   </w:style>
   <w:style w:type="table" w:default="1" w:styleId="TableNormal">

</xml_diff>

<commit_message>
chore: learn about how gRPC solves some of the problems with REST APIs
</commit_message>
<xml_diff>
--- a/communication-in-microservices/synchronous-remote-procedure-invocation-pattern.docx
+++ b/communication-in-microservices/synchronous-remote-procedure-invocation-pattern.docx
@@ -3220,74 +3220,16 @@
           <w:sz w:val="20"/>
           <w:szCs w:val="20"/>
         </w:rPr>
-        <w:t>you must define your APIs using an interface definition</w:t>
-      </w:r>
-      <w:r>
-        <w:rPr>
-          <w:rFonts w:ascii="NewBaskerville-Roman" w:hAnsi="NewBaskerville-Roman" w:cs="NewBaskerville-Roman"/>
-          <w:b/>
-          <w:bCs/>
-          <w:color w:val="262626"/>
-          <w:sz w:val="20"/>
-          <w:szCs w:val="20"/>
-        </w:rPr>
-        <w:t xml:space="preserve"> </w:t>
-      </w:r>
-      <w:r>
-        <w:rPr>
-          <w:rFonts w:ascii="NewBaskerville-Roman" w:hAnsi="NewBaskerville-Roman" w:cs="NewBaskerville-Roman"/>
-          <w:b/>
-          <w:bCs/>
-          <w:color w:val="262626"/>
-          <w:sz w:val="20"/>
-          <w:szCs w:val="20"/>
-        </w:rPr>
-        <w:t>language</w:t>
-      </w:r>
-      <w:r>
-        <w:rPr>
-          <w:rFonts w:ascii="NewBaskerville-Roman" w:hAnsi="NewBaskerville-Roman" w:cs="NewBaskerville-Roman"/>
-          <w:color w:val="262626"/>
-          <w:sz w:val="20"/>
-          <w:szCs w:val="20"/>
-        </w:rPr>
-        <w:t xml:space="preserve"> (IDL). Unlike older communication protocols like CORBA and</w:t>
-      </w:r>
-      <w:r>
-        <w:rPr>
-          <w:rFonts w:ascii="NewBaskerville-Roman" w:hAnsi="NewBaskerville-Roman" w:cs="NewBaskerville-Roman"/>
-          <w:color w:val="262626"/>
-          <w:sz w:val="20"/>
-          <w:szCs w:val="20"/>
-        </w:rPr>
-        <w:t xml:space="preserve"> </w:t>
-      </w:r>
-      <w:r>
-        <w:rPr>
-          <w:rFonts w:ascii="NewBaskerville-Roman" w:hAnsi="NewBaskerville-Roman" w:cs="NewBaskerville-Roman"/>
-          <w:color w:val="262626"/>
-          <w:sz w:val="20"/>
-          <w:szCs w:val="20"/>
-        </w:rPr>
-        <w:t>SOAP, REST did not originally have an IDL. Fortunately, the developer community</w:t>
-      </w:r>
-      <w:r>
-        <w:rPr>
-          <w:rFonts w:ascii="NewBaskerville-Roman" w:hAnsi="NewBaskerville-Roman" w:cs="NewBaskerville-Roman"/>
-          <w:color w:val="262626"/>
-          <w:sz w:val="20"/>
-          <w:szCs w:val="20"/>
-        </w:rPr>
-        <w:t xml:space="preserve"> </w:t>
-      </w:r>
-      <w:r>
-        <w:rPr>
-          <w:rFonts w:ascii="NewBaskerville-Roman" w:hAnsi="NewBaskerville-Roman" w:cs="NewBaskerville-Roman"/>
-          <w:color w:val="262626"/>
-          <w:sz w:val="20"/>
-          <w:szCs w:val="20"/>
-        </w:rPr>
-        <w:t>has rediscovered the value of an IDL for RESTful APIs.</w:t>
+        <w:t>you must define your APIs using an interface definition language</w:t>
+      </w:r>
+      <w:r>
+        <w:rPr>
+          <w:rFonts w:ascii="NewBaskerville-Roman" w:hAnsi="NewBaskerville-Roman" w:cs="NewBaskerville-Roman"/>
+          <w:color w:val="262626"/>
+          <w:sz w:val="20"/>
+          <w:szCs w:val="20"/>
+        </w:rPr>
+        <w:t xml:space="preserve"> (IDL). Unlike older communication protocols like CORBA and SOAP, REST did not originally have an IDL. Fortunately, the developer community has rediscovered the value of an IDL for RESTful APIs.</w:t>
       </w:r>
     </w:p>
     <w:p>
@@ -3323,29 +3265,7 @@
           <w:sz w:val="20"/>
           <w:szCs w:val="20"/>
         </w:rPr>
-        <w:t>REST IDL is</w:t>
-      </w:r>
-      <w:r>
-        <w:rPr>
-          <w:rFonts w:ascii="NewBaskerville-Roman" w:hAnsi="NewBaskerville-Roman" w:cs="NewBaskerville-Roman"/>
-          <w:b/>
-          <w:bCs/>
-          <w:color w:val="262626"/>
-          <w:sz w:val="20"/>
-          <w:szCs w:val="20"/>
-        </w:rPr>
-        <w:t xml:space="preserve"> </w:t>
-      </w:r>
-      <w:r>
-        <w:rPr>
-          <w:rFonts w:ascii="NewBaskerville-Roman" w:hAnsi="NewBaskerville-Roman" w:cs="NewBaskerville-Roman"/>
-          <w:b/>
-          <w:bCs/>
-          <w:color w:val="262626"/>
-          <w:sz w:val="20"/>
-          <w:szCs w:val="20"/>
-        </w:rPr>
-        <w:t>the Open API Specification</w:t>
+        <w:t>REST IDL is the Open API Specification</w:t>
       </w:r>
       <w:r>
         <w:rPr>
@@ -3372,25 +3292,7 @@
           <w:sz w:val="20"/>
           <w:szCs w:val="20"/>
         </w:rPr>
-        <w:t>), which evolved from the Swagger</w:t>
-      </w:r>
-      <w:r>
-        <w:rPr>
-          <w:rFonts w:ascii="NewBaskerville-Roman" w:hAnsi="NewBaskerville-Roman" w:cs="NewBaskerville-Roman"/>
-          <w:color w:val="262626"/>
-          <w:sz w:val="20"/>
-          <w:szCs w:val="20"/>
-        </w:rPr>
-        <w:t xml:space="preserve"> </w:t>
-      </w:r>
-      <w:r>
-        <w:rPr>
-          <w:rFonts w:ascii="NewBaskerville-Roman" w:hAnsi="NewBaskerville-Roman" w:cs="NewBaskerville-Roman"/>
-          <w:color w:val="262626"/>
-          <w:sz w:val="20"/>
-          <w:szCs w:val="20"/>
-        </w:rPr>
-        <w:t>open</w:t>
+        <w:t>), which evolved from the Swagger open</w:t>
       </w:r>
       <w:r>
         <w:rPr>
@@ -3408,34 +3310,7 @@
           <w:sz w:val="20"/>
           <w:szCs w:val="20"/>
         </w:rPr>
-        <w:t>source project. The Swagger project is a set of tools for developing and documenting</w:t>
-      </w:r>
-      <w:r>
-        <w:rPr>
-          <w:rFonts w:ascii="NewBaskerville-Roman" w:hAnsi="NewBaskerville-Roman" w:cs="NewBaskerville-Roman"/>
-          <w:color w:val="262626"/>
-          <w:sz w:val="20"/>
-          <w:szCs w:val="20"/>
-        </w:rPr>
-        <w:t xml:space="preserve"> </w:t>
-      </w:r>
-      <w:r>
-        <w:rPr>
-          <w:rFonts w:ascii="NewBaskerville-Roman" w:hAnsi="NewBaskerville-Roman" w:cs="NewBaskerville-Roman"/>
-          <w:color w:val="262626"/>
-          <w:sz w:val="20"/>
-          <w:szCs w:val="20"/>
-        </w:rPr>
-        <w:t>REST APIs. It includes tools that generate client stubs and server skeletons</w:t>
-      </w:r>
-      <w:r>
-        <w:rPr>
-          <w:rFonts w:ascii="NewBaskerville-Roman" w:hAnsi="NewBaskerville-Roman" w:cs="NewBaskerville-Roman"/>
-          <w:color w:val="262626"/>
-          <w:sz w:val="20"/>
-          <w:szCs w:val="20"/>
-        </w:rPr>
-        <w:t xml:space="preserve"> </w:t>
+        <w:t xml:space="preserve">source project. The Swagger project is a set of tools for developing and documenting REST APIs. It includes tools that generate client stubs and server skeletons </w:t>
       </w:r>
       <w:r>
         <w:rPr>
@@ -3511,16 +3386,7 @@
           <w:sz w:val="20"/>
           <w:szCs w:val="20"/>
         </w:rPr>
-        <w:t>and</w:t>
-      </w:r>
-      <w:r>
-        <w:rPr>
-          <w:rFonts w:ascii="NewBaskerville-Roman" w:hAnsi="NewBaskerville-Roman" w:cs="NewBaskerville-Roman"/>
-          <w:color w:val="262626"/>
-          <w:sz w:val="20"/>
-          <w:szCs w:val="20"/>
-        </w:rPr>
-        <w:t xml:space="preserve"> </w:t>
+        <w:t xml:space="preserve">and </w:t>
       </w:r>
       <w:r>
         <w:rPr>
@@ -3538,61 +3404,7 @@
           <w:sz w:val="20"/>
           <w:szCs w:val="20"/>
         </w:rPr>
-        <w:t>. Consequently, a common problem when designing a REST API is how to</w:t>
-      </w:r>
-      <w:r>
-        <w:rPr>
-          <w:rFonts w:ascii="NewBaskerville-Roman" w:hAnsi="NewBaskerville-Roman" w:cs="NewBaskerville-Roman"/>
-          <w:color w:val="262626"/>
-          <w:sz w:val="20"/>
-          <w:szCs w:val="20"/>
-        </w:rPr>
-        <w:t xml:space="preserve"> </w:t>
-      </w:r>
-      <w:r>
-        <w:rPr>
-          <w:rFonts w:ascii="NewBaskerville-Roman" w:hAnsi="NewBaskerville-Roman" w:cs="NewBaskerville-Roman"/>
-          <w:color w:val="262626"/>
-          <w:sz w:val="20"/>
-          <w:szCs w:val="20"/>
-        </w:rPr>
-        <w:t>enable the client to retrieve</w:t>
-      </w:r>
-      <w:r>
-        <w:rPr>
-          <w:rFonts w:ascii="NewBaskerville-Roman" w:hAnsi="NewBaskerville-Roman" w:cs="NewBaskerville-Roman"/>
-          <w:color w:val="262626"/>
-          <w:sz w:val="20"/>
-          <w:szCs w:val="20"/>
-        </w:rPr>
-        <w:t xml:space="preserve"> </w:t>
-      </w:r>
-      <w:r>
-        <w:rPr>
-          <w:rFonts w:ascii="NewBaskerville-Roman" w:hAnsi="NewBaskerville-Roman" w:cs="NewBaskerville-Roman"/>
-          <w:color w:val="262626"/>
-          <w:sz w:val="20"/>
-          <w:szCs w:val="20"/>
-        </w:rPr>
-        <w:t>multiple related objects in a single request. For example,</w:t>
-      </w:r>
-      <w:r>
-        <w:rPr>
-          <w:rFonts w:ascii="NewBaskerville-Roman" w:hAnsi="NewBaskerville-Roman" w:cs="NewBaskerville-Roman"/>
-          <w:color w:val="262626"/>
-          <w:sz w:val="20"/>
-          <w:szCs w:val="20"/>
-        </w:rPr>
-        <w:t xml:space="preserve"> </w:t>
-      </w:r>
-      <w:r>
-        <w:rPr>
-          <w:rFonts w:ascii="NewBaskerville-Roman" w:hAnsi="NewBaskerville-Roman" w:cs="NewBaskerville-Roman"/>
-          <w:color w:val="262626"/>
-          <w:sz w:val="20"/>
-          <w:szCs w:val="20"/>
-        </w:rPr>
-        <w:t xml:space="preserve">imagine that a REST client wanted to retrieve an </w:t>
+        <w:t xml:space="preserve">. Consequently, a common problem when designing a REST API is how to enable the client to retrieve multiple related objects in a single request. For example, imagine that a REST client wanted to retrieve an </w:t>
       </w:r>
       <w:r>
         <w:rPr>
@@ -3657,7 +3469,7 @@
           <w:sz w:val="20"/>
           <w:szCs w:val="20"/>
         </w:rPr>
-        <w:t>A</w:t>
+        <w:t>A pure REST API would require the client to</w:t>
       </w:r>
       <w:r>
         <w:rPr>
@@ -3679,40 +3491,7 @@
           <w:sz w:val="20"/>
           <w:szCs w:val="20"/>
         </w:rPr>
-        <w:t>pure REST API would require the client to</w:t>
-      </w:r>
-      <w:r>
-        <w:rPr>
-          <w:rFonts w:ascii="NewBaskerville-Roman" w:hAnsi="NewBaskerville-Roman" w:cs="NewBaskerville-Roman"/>
-          <w:b/>
-          <w:bCs/>
-          <w:color w:val="262626"/>
-          <w:sz w:val="20"/>
-          <w:szCs w:val="20"/>
-        </w:rPr>
-        <w:t xml:space="preserve"> </w:t>
-      </w:r>
-      <w:r>
-        <w:rPr>
-          <w:rFonts w:ascii="NewBaskerville-Roman" w:hAnsi="NewBaskerville-Roman" w:cs="NewBaskerville-Roman"/>
-          <w:b/>
-          <w:bCs/>
-          <w:color w:val="262626"/>
-          <w:sz w:val="20"/>
-          <w:szCs w:val="20"/>
-        </w:rPr>
-        <w:t>make at least two requests, one for the</w:t>
-      </w:r>
-      <w:r>
-        <w:rPr>
-          <w:rFonts w:ascii="NewBaskerville-Roman" w:hAnsi="NewBaskerville-Roman" w:cs="NewBaskerville-Roman"/>
-          <w:b/>
-          <w:bCs/>
-          <w:color w:val="262626"/>
-          <w:sz w:val="20"/>
-          <w:szCs w:val="20"/>
-        </w:rPr>
-        <w:t xml:space="preserve"> </w:t>
+        <w:t xml:space="preserve">make at least two requests, one for the </w:t>
       </w:r>
       <w:r>
         <w:rPr>
@@ -3772,25 +3551,7 @@
           <w:sz w:val="20"/>
           <w:szCs w:val="20"/>
         </w:rPr>
-        <w:t>scenario would require even</w:t>
-      </w:r>
-      <w:r>
-        <w:rPr>
-          <w:rFonts w:ascii="NewBaskerville-Roman" w:hAnsi="NewBaskerville-Roman" w:cs="NewBaskerville-Roman"/>
-          <w:color w:val="262626"/>
-          <w:sz w:val="20"/>
-          <w:szCs w:val="20"/>
-        </w:rPr>
-        <w:t xml:space="preserve"> </w:t>
-      </w:r>
-      <w:r>
-        <w:rPr>
-          <w:rFonts w:ascii="NewBaskerville-Roman" w:hAnsi="NewBaskerville-Roman" w:cs="NewBaskerville-Roman"/>
-          <w:color w:val="262626"/>
-          <w:sz w:val="20"/>
-          <w:szCs w:val="20"/>
-        </w:rPr>
-        <w:t>more round-trips and suffer from excessive latency.</w:t>
+        <w:t>scenario would require even more round-trips and suffer from excessive latency.</w:t>
       </w:r>
     </w:p>
     <w:p>
@@ -3827,25 +3588,7 @@
           <w:sz w:val="20"/>
           <w:szCs w:val="20"/>
         </w:rPr>
-        <w:t>One solution to this problem is for an API to allow the client to retrieve related</w:t>
-      </w:r>
-      <w:r>
-        <w:rPr>
-          <w:rFonts w:ascii="NewBaskerville-Roman" w:hAnsi="NewBaskerville-Roman" w:cs="NewBaskerville-Roman"/>
-          <w:color w:val="262626"/>
-          <w:sz w:val="20"/>
-          <w:szCs w:val="20"/>
-        </w:rPr>
-        <w:t xml:space="preserve"> </w:t>
-      </w:r>
-      <w:r>
-        <w:rPr>
-          <w:rFonts w:ascii="NewBaskerville-Roman" w:hAnsi="NewBaskerville-Roman" w:cs="NewBaskerville-Roman"/>
-          <w:color w:val="262626"/>
-          <w:sz w:val="20"/>
-          <w:szCs w:val="20"/>
-        </w:rPr>
-        <w:t>resources when it gets</w:t>
+        <w:t>One solution to this problem is for an API to allow the client to retrieve related resources when it gets</w:t>
       </w:r>
       <w:r>
         <w:rPr>
@@ -3881,16 +3624,7 @@
           <w:sz w:val="20"/>
           <w:szCs w:val="20"/>
         </w:rPr>
-        <w:t>and its</w:t>
-      </w:r>
-      <w:r>
-        <w:rPr>
-          <w:rFonts w:ascii="NewBaskerville-Roman" w:hAnsi="NewBaskerville-Roman" w:cs="NewBaskerville-Roman"/>
-          <w:color w:val="262626"/>
-          <w:sz w:val="20"/>
-          <w:szCs w:val="20"/>
-        </w:rPr>
-        <w:t xml:space="preserve"> </w:t>
+        <w:t xml:space="preserve">and its </w:t>
       </w:r>
       <w:r>
         <w:rPr>
@@ -3984,25 +3718,7 @@
           <w:sz w:val="20"/>
           <w:szCs w:val="20"/>
         </w:rPr>
-        <w:t>The query parameter</w:t>
-      </w:r>
-      <w:r>
-        <w:rPr>
-          <w:rFonts w:ascii="NewBaskerville-Roman" w:hAnsi="NewBaskerville-Roman" w:cs="NewBaskerville-Roman"/>
-          <w:color w:val="262626"/>
-          <w:sz w:val="20"/>
-          <w:szCs w:val="20"/>
-        </w:rPr>
-        <w:t xml:space="preserve"> </w:t>
-      </w:r>
-      <w:r>
-        <w:rPr>
-          <w:rFonts w:ascii="NewBaskerville-Roman" w:hAnsi="NewBaskerville-Roman" w:cs="NewBaskerville-Roman"/>
-          <w:color w:val="262626"/>
-          <w:sz w:val="20"/>
-          <w:szCs w:val="20"/>
-        </w:rPr>
-        <w:t>specifies the related</w:t>
+        <w:t>The query parameter specifies the related</w:t>
       </w:r>
       <w:r>
         <w:rPr>
@@ -4079,29 +3795,7 @@
           <w:sz w:val="20"/>
           <w:szCs w:val="20"/>
         </w:rPr>
-        <w:t>works well</w:t>
-      </w:r>
-      <w:r>
-        <w:rPr>
-          <w:rFonts w:ascii="NewBaskerville-Roman" w:hAnsi="NewBaskerville-Roman" w:cs="NewBaskerville-Roman"/>
-          <w:b/>
-          <w:bCs/>
-          <w:color w:val="262626"/>
-          <w:sz w:val="20"/>
-          <w:szCs w:val="20"/>
-        </w:rPr>
-        <w:t xml:space="preserve"> </w:t>
-      </w:r>
-      <w:r>
-        <w:rPr>
-          <w:rFonts w:ascii="NewBaskerville-Roman" w:hAnsi="NewBaskerville-Roman" w:cs="NewBaskerville-Roman"/>
-          <w:b/>
-          <w:bCs/>
-          <w:color w:val="262626"/>
-          <w:sz w:val="20"/>
-          <w:szCs w:val="20"/>
-        </w:rPr>
-        <w:t>in many scenarios</w:t>
+        <w:t>works well in many scenarios</w:t>
       </w:r>
       <w:r>
         <w:rPr>
@@ -4159,25 +3853,7 @@
           <w:szCs w:val="20"/>
         </w:rPr>
         <w:lastRenderedPageBreak/>
-        <w:t>It’s also</w:t>
-      </w:r>
-      <w:r>
-        <w:rPr>
-          <w:rFonts w:ascii="NewBaskerville-Roman" w:hAnsi="NewBaskerville-Roman" w:cs="NewBaskerville-Roman"/>
-          <w:color w:val="262626"/>
-          <w:sz w:val="20"/>
-          <w:szCs w:val="20"/>
-        </w:rPr>
-        <w:t xml:space="preserve"> </w:t>
-      </w:r>
-      <w:r>
-        <w:rPr>
-          <w:rFonts w:ascii="NewBaskerville-Roman" w:hAnsi="NewBaskerville-Roman" w:cs="NewBaskerville-Roman"/>
-          <w:color w:val="262626"/>
-          <w:sz w:val="20"/>
-          <w:szCs w:val="20"/>
-        </w:rPr>
-        <w:t>potentially time consuming to implement.</w:t>
+        <w:t>It’s also potentially time consuming to implement.</w:t>
       </w:r>
     </w:p>
     <w:p>
@@ -5096,43 +4772,7 @@
           <w:sz w:val="20"/>
           <w:szCs w:val="20"/>
         </w:rPr>
-        <w:t>You can test an HTTP API from within a browser using, for example, the Postman</w:t>
-      </w:r>
-      <w:r>
-        <w:rPr>
-          <w:rFonts w:ascii="NewBaskerville-Roman" w:hAnsi="NewBaskerville-Roman" w:cs="NewBaskerville-Roman"/>
-          <w:color w:val="262626"/>
-          <w:sz w:val="20"/>
-          <w:szCs w:val="20"/>
-        </w:rPr>
-        <w:t xml:space="preserve"> </w:t>
-      </w:r>
-      <w:r>
-        <w:rPr>
-          <w:rFonts w:ascii="NewBaskerville-Roman" w:hAnsi="NewBaskerville-Roman" w:cs="NewBaskerville-Roman"/>
-          <w:color w:val="262626"/>
-          <w:sz w:val="20"/>
-          <w:szCs w:val="20"/>
-        </w:rPr>
-        <w:t>plugin, or from the command line using curl (assuming JSON or some</w:t>
-      </w:r>
-      <w:r>
-        <w:rPr>
-          <w:rFonts w:ascii="NewBaskerville-Roman" w:hAnsi="NewBaskerville-Roman" w:cs="NewBaskerville-Roman"/>
-          <w:color w:val="262626"/>
-          <w:sz w:val="20"/>
-          <w:szCs w:val="20"/>
-        </w:rPr>
-        <w:t xml:space="preserve"> </w:t>
-      </w:r>
-      <w:r>
-        <w:rPr>
-          <w:rFonts w:ascii="NewBaskerville-Roman" w:hAnsi="NewBaskerville-Roman" w:cs="NewBaskerville-Roman"/>
-          <w:color w:val="262626"/>
-          <w:sz w:val="20"/>
-          <w:szCs w:val="20"/>
-        </w:rPr>
-        <w:t>other text format is used).</w:t>
+        <w:t>You can test an HTTP API from within a browser using, for example, the Postman plugin, or from the command line using curl (assuming JSON or some other text format is used).</w:t>
       </w:r>
     </w:p>
     <w:p>
@@ -5246,6 +4886,7 @@
           <w:color w:val="262626"/>
           <w:sz w:val="20"/>
           <w:szCs w:val="20"/>
+          <w:highlight w:val="yellow"/>
         </w:rPr>
         <w:t>It doesn’t require an intermediate broker</w:t>
       </w:r>
@@ -5255,6 +4896,7 @@
           <w:color w:val="262626"/>
           <w:sz w:val="20"/>
           <w:szCs w:val="20"/>
+          <w:highlight w:val="yellow"/>
         </w:rPr>
         <w:t>, which simplifies the system’s architecture.</w:t>
       </w:r>
@@ -5396,11 +5038,24 @@
           <w:sz w:val="20"/>
           <w:szCs w:val="20"/>
         </w:rPr>
-        <w:t>. Because the client and service communicate directly without</w:t>
-      </w:r>
-      <w:r>
-        <w:rPr>
-          <w:rFonts w:ascii="NewBaskerville-Roman" w:hAnsi="NewBaskerville-Roman" w:cs="NewBaskerville-Roman"/>
+        <w:t xml:space="preserve">. Because the client and service communicate directly </w:t>
+      </w:r>
+      <w:r>
+        <w:rPr>
+          <w:rFonts w:ascii="NewBaskerville-Roman" w:hAnsi="NewBaskerville-Roman" w:cs="NewBaskerville-Roman"/>
+          <w:b/>
+          <w:bCs/>
+          <w:color w:val="262626"/>
+          <w:sz w:val="20"/>
+          <w:szCs w:val="20"/>
+        </w:rPr>
+        <w:t>without</w:t>
+      </w:r>
+      <w:r>
+        <w:rPr>
+          <w:rFonts w:ascii="NewBaskerville-Roman" w:hAnsi="NewBaskerville-Roman" w:cs="NewBaskerville-Roman"/>
+          <w:b/>
+          <w:bCs/>
           <w:color w:val="262626"/>
           <w:sz w:val="20"/>
           <w:szCs w:val="20"/>
@@ -5410,11 +5065,22 @@
       <w:r>
         <w:rPr>
           <w:rFonts w:ascii="NewBaskerville-Roman" w:hAnsi="NewBaskerville-Roman" w:cs="NewBaskerville-Roman"/>
-          <w:color w:val="262626"/>
-          <w:sz w:val="20"/>
-          <w:szCs w:val="20"/>
-        </w:rPr>
-        <w:t>an intermediary to buffer messages, they must both be running for the</w:t>
+          <w:b/>
+          <w:bCs/>
+          <w:color w:val="262626"/>
+          <w:sz w:val="20"/>
+          <w:szCs w:val="20"/>
+        </w:rPr>
+        <w:t>an intermediary to buffer messages,</w:t>
+      </w:r>
+      <w:r>
+        <w:rPr>
+          <w:rFonts w:ascii="NewBaskerville-Roman" w:hAnsi="NewBaskerville-Roman" w:cs="NewBaskerville-Roman"/>
+          <w:color w:val="262626"/>
+          <w:sz w:val="20"/>
+          <w:szCs w:val="20"/>
+        </w:rPr>
+        <w:t xml:space="preserve"> they must both be running for the</w:t>
       </w:r>
       <w:r>
         <w:rPr>
@@ -5594,6 +5260,8 @@
       <w:r>
         <w:rPr>
           <w:rFonts w:ascii="NewBaskerville-Roman" w:eastAsia="Wingdings2" w:hAnsi="NewBaskerville-Roman" w:cs="NewBaskerville-Roman"/>
+          <w:b/>
+          <w:bCs/>
           <w:color w:val="262626"/>
           <w:sz w:val="20"/>
           <w:szCs w:val="20"/>
@@ -5649,11 +5317,36 @@
       <w:r>
         <w:rPr>
           <w:rFonts w:ascii="NewBaskerville-Roman" w:eastAsia="Wingdings2" w:hAnsi="NewBaskerville-Roman" w:cs="NewBaskerville-Roman"/>
-          <w:color w:val="262626"/>
-          <w:sz w:val="20"/>
-          <w:szCs w:val="20"/>
-        </w:rPr>
-        <w:t>It’s sometimes difficult to map multiple update operations to HTTP verbs.</w:t>
+          <w:b/>
+          <w:bCs/>
+          <w:color w:val="262626"/>
+          <w:sz w:val="20"/>
+          <w:szCs w:val="20"/>
+        </w:rPr>
+        <w:t xml:space="preserve">It’s sometimes difficult to map </w:t>
+      </w:r>
+      <w:r>
+        <w:rPr>
+          <w:rFonts w:ascii="NewBaskerville-Roman" w:eastAsia="Wingdings2" w:hAnsi="NewBaskerville-Roman" w:cs="NewBaskerville-Roman"/>
+          <w:b/>
+          <w:bCs/>
+          <w:color w:val="262626"/>
+          <w:sz w:val="20"/>
+          <w:szCs w:val="20"/>
+          <w:highlight w:val="yellow"/>
+        </w:rPr>
+        <w:t>multiple update</w:t>
+      </w:r>
+      <w:r>
+        <w:rPr>
+          <w:rFonts w:ascii="NewBaskerville-Roman" w:eastAsia="Wingdings2" w:hAnsi="NewBaskerville-Roman" w:cs="NewBaskerville-Roman"/>
+          <w:b/>
+          <w:bCs/>
+          <w:color w:val="262626"/>
+          <w:sz w:val="20"/>
+          <w:szCs w:val="20"/>
+        </w:rPr>
+        <w:t xml:space="preserve"> operations to HTTP verbs.</w:t>
       </w:r>
     </w:p>
     <w:p>
@@ -5827,6 +5520,1494 @@
       </w:pPr>
       <w:r>
         <w:t>Using gRPC</w:t>
+      </w:r>
+    </w:p>
+    <w:p>
+      <w:pPr>
+        <w:pStyle w:val="ListParagraph"/>
+        <w:numPr>
+          <w:ilvl w:val="0"/>
+          <w:numId w:val="36"/>
+        </w:numPr>
+        <w:autoSpaceDE w:val="0"/>
+        <w:autoSpaceDN w:val="0"/>
+        <w:adjustRightInd w:val="0"/>
+        <w:spacing w:after="0"/>
+        <w:rPr>
+          <w:rFonts w:ascii="NewBaskerville-Roman" w:hAnsi="NewBaskerville-Roman" w:cs="NewBaskerville-Roman"/>
+          <w:color w:val="262626"/>
+          <w:sz w:val="20"/>
+          <w:szCs w:val="20"/>
+        </w:rPr>
+      </w:pPr>
+      <w:r>
+        <w:rPr>
+          <w:rFonts w:ascii="NewBaskerville-Roman" w:hAnsi="NewBaskerville-Roman" w:cs="NewBaskerville-Roman"/>
+          <w:color w:val="262626"/>
+          <w:sz w:val="20"/>
+          <w:szCs w:val="20"/>
+        </w:rPr>
+        <w:t>As mentioned in the preceding section, one challenge with using REST is that</w:t>
+      </w:r>
+      <w:r>
+        <w:rPr>
+          <w:rFonts w:ascii="NewBaskerville-Roman" w:hAnsi="NewBaskerville-Roman" w:cs="NewBaskerville-Roman"/>
+          <w:color w:val="262626"/>
+          <w:sz w:val="20"/>
+          <w:szCs w:val="20"/>
+        </w:rPr>
+        <w:t xml:space="preserve"> </w:t>
+      </w:r>
+      <w:r>
+        <w:rPr>
+          <w:rFonts w:ascii="NewBaskerville-Roman" w:hAnsi="NewBaskerville-Roman" w:cs="NewBaskerville-Roman"/>
+          <w:color w:val="262626"/>
+          <w:sz w:val="20"/>
+          <w:szCs w:val="20"/>
+        </w:rPr>
+        <w:t xml:space="preserve">because HTTP only provides </w:t>
+      </w:r>
+      <w:r>
+        <w:rPr>
+          <w:rFonts w:ascii="NewBaskerville-Roman" w:hAnsi="NewBaskerville-Roman" w:cs="NewBaskerville-Roman"/>
+          <w:b/>
+          <w:bCs/>
+          <w:color w:val="262626"/>
+          <w:sz w:val="20"/>
+          <w:szCs w:val="20"/>
+        </w:rPr>
+        <w:t>a limited number of verbs</w:t>
+      </w:r>
+      <w:r>
+        <w:rPr>
+          <w:rFonts w:ascii="NewBaskerville-Roman" w:hAnsi="NewBaskerville-Roman" w:cs="NewBaskerville-Roman"/>
+          <w:color w:val="262626"/>
+          <w:sz w:val="20"/>
+          <w:szCs w:val="20"/>
+        </w:rPr>
+        <w:t xml:space="preserve">, it’s </w:t>
+      </w:r>
+      <w:r>
+        <w:rPr>
+          <w:rFonts w:ascii="NewBaskerville-Roman" w:hAnsi="NewBaskerville-Roman" w:cs="NewBaskerville-Roman"/>
+          <w:b/>
+          <w:bCs/>
+          <w:color w:val="262626"/>
+          <w:sz w:val="20"/>
+          <w:szCs w:val="20"/>
+        </w:rPr>
+        <w:t>not</w:t>
+      </w:r>
+      <w:r>
+        <w:rPr>
+          <w:rFonts w:ascii="NewBaskerville-Roman" w:hAnsi="NewBaskerville-Roman" w:cs="NewBaskerville-Roman"/>
+          <w:color w:val="262626"/>
+          <w:sz w:val="20"/>
+          <w:szCs w:val="20"/>
+        </w:rPr>
+        <w:t xml:space="preserve"> always </w:t>
+      </w:r>
+      <w:r>
+        <w:rPr>
+          <w:rFonts w:ascii="NewBaskerville-Roman" w:hAnsi="NewBaskerville-Roman" w:cs="NewBaskerville-Roman"/>
+          <w:b/>
+          <w:bCs/>
+          <w:color w:val="262626"/>
+          <w:sz w:val="20"/>
+          <w:szCs w:val="20"/>
+        </w:rPr>
+        <w:t>straightforward</w:t>
+      </w:r>
+      <w:r>
+        <w:rPr>
+          <w:rFonts w:ascii="NewBaskerville-Roman" w:hAnsi="NewBaskerville-Roman" w:cs="NewBaskerville-Roman"/>
+          <w:color w:val="262626"/>
+          <w:sz w:val="20"/>
+          <w:szCs w:val="20"/>
+        </w:rPr>
+        <w:t xml:space="preserve"> </w:t>
+      </w:r>
+      <w:r>
+        <w:rPr>
+          <w:rFonts w:ascii="NewBaskerville-Roman" w:hAnsi="NewBaskerville-Roman" w:cs="NewBaskerville-Roman"/>
+          <w:b/>
+          <w:bCs/>
+          <w:color w:val="262626"/>
+          <w:sz w:val="20"/>
+          <w:szCs w:val="20"/>
+        </w:rPr>
+        <w:t>to design a REST</w:t>
+      </w:r>
+      <w:r>
+        <w:rPr>
+          <w:rFonts w:ascii="NewBaskerville-Roman" w:hAnsi="NewBaskerville-Roman" w:cs="NewBaskerville-Roman"/>
+          <w:color w:val="262626"/>
+          <w:sz w:val="20"/>
+          <w:szCs w:val="20"/>
+        </w:rPr>
+        <w:t xml:space="preserve"> API </w:t>
+      </w:r>
+      <w:r>
+        <w:rPr>
+          <w:rFonts w:ascii="NewBaskerville-Roman" w:hAnsi="NewBaskerville-Roman" w:cs="NewBaskerville-Roman"/>
+          <w:b/>
+          <w:bCs/>
+          <w:color w:val="262626"/>
+          <w:sz w:val="20"/>
+          <w:szCs w:val="20"/>
+        </w:rPr>
+        <w:t>that supports multiple update operations</w:t>
+      </w:r>
+      <w:r>
+        <w:rPr>
+          <w:rFonts w:ascii="NewBaskerville-Roman" w:hAnsi="NewBaskerville-Roman" w:cs="NewBaskerville-Roman"/>
+          <w:color w:val="262626"/>
+          <w:sz w:val="20"/>
+          <w:szCs w:val="20"/>
+        </w:rPr>
+        <w:t>. An IPC technology</w:t>
+      </w:r>
+      <w:r>
+        <w:rPr>
+          <w:rFonts w:ascii="NewBaskerville-Roman" w:hAnsi="NewBaskerville-Roman" w:cs="NewBaskerville-Roman"/>
+          <w:color w:val="262626"/>
+          <w:sz w:val="20"/>
+          <w:szCs w:val="20"/>
+        </w:rPr>
+        <w:t xml:space="preserve"> </w:t>
+      </w:r>
+      <w:r>
+        <w:rPr>
+          <w:rFonts w:ascii="NewBaskerville-Roman" w:hAnsi="NewBaskerville-Roman" w:cs="NewBaskerville-Roman"/>
+          <w:color w:val="262626"/>
+          <w:sz w:val="20"/>
+          <w:szCs w:val="20"/>
+        </w:rPr>
+        <w:t>that avoids this issue is gRPC (</w:t>
+      </w:r>
+      <w:hyperlink r:id="rId15" w:history="1">
+        <w:r>
+          <w:rPr>
+            <w:rStyle w:val="Hyperlink"/>
+            <w:rFonts w:ascii="NewBaskerville-Roman" w:hAnsi="NewBaskerville-Roman" w:cs="NewBaskerville-Roman"/>
+            <w:sz w:val="20"/>
+            <w:szCs w:val="20"/>
+          </w:rPr>
+          <w:t>www.grpc.io</w:t>
+        </w:r>
+      </w:hyperlink>
+      <w:r>
+        <w:rPr>
+          <w:rFonts w:ascii="NewBaskerville-Roman" w:hAnsi="NewBaskerville-Roman" w:cs="NewBaskerville-Roman"/>
+          <w:color w:val="262626"/>
+          <w:sz w:val="20"/>
+          <w:szCs w:val="20"/>
+        </w:rPr>
+        <w:t>), a framework for writing cross-language</w:t>
+      </w:r>
+      <w:r>
+        <w:rPr>
+          <w:rFonts w:ascii="NewBaskerville-Roman" w:hAnsi="NewBaskerville-Roman" w:cs="NewBaskerville-Roman"/>
+          <w:color w:val="262626"/>
+          <w:sz w:val="20"/>
+          <w:szCs w:val="20"/>
+        </w:rPr>
+        <w:t xml:space="preserve"> </w:t>
+      </w:r>
+      <w:r>
+        <w:rPr>
+          <w:rFonts w:ascii="NewBaskerville-Roman" w:hAnsi="NewBaskerville-Roman" w:cs="NewBaskerville-Roman"/>
+          <w:color w:val="262626"/>
+          <w:sz w:val="20"/>
+          <w:szCs w:val="20"/>
+        </w:rPr>
+        <w:t xml:space="preserve">clients and servers (see </w:t>
+      </w:r>
+      <w:hyperlink r:id="rId16" w:history="1">
+        <w:r>
+          <w:rPr>
+            <w:rStyle w:val="Hyperlink"/>
+            <w:rFonts w:ascii="NewBaskerville-Roman" w:hAnsi="NewBaskerville-Roman" w:cs="NewBaskerville-Roman"/>
+            <w:sz w:val="20"/>
+            <w:szCs w:val="20"/>
+          </w:rPr>
+          <w:t>https://en.wikipedia.org/wiki/Remote_procedure_call</w:t>
+        </w:r>
+      </w:hyperlink>
+      <w:r>
+        <w:rPr>
+          <w:rFonts w:ascii="NewBaskerville-Roman" w:hAnsi="NewBaskerville-Roman" w:cs="NewBaskerville-Roman"/>
+          <w:color w:val="001CA7"/>
+          <w:sz w:val="20"/>
+          <w:szCs w:val="20"/>
+        </w:rPr>
+        <w:t xml:space="preserve"> </w:t>
+      </w:r>
+      <w:r>
+        <w:rPr>
+          <w:rFonts w:ascii="NewBaskerville-Roman" w:hAnsi="NewBaskerville-Roman" w:cs="NewBaskerville-Roman"/>
+          <w:color w:val="262626"/>
+          <w:sz w:val="20"/>
+          <w:szCs w:val="20"/>
+        </w:rPr>
+        <w:t>for</w:t>
+      </w:r>
+      <w:r>
+        <w:rPr>
+          <w:rFonts w:ascii="NewBaskerville-Roman" w:hAnsi="NewBaskerville-Roman" w:cs="NewBaskerville-Roman"/>
+          <w:color w:val="262626"/>
+          <w:sz w:val="20"/>
+          <w:szCs w:val="20"/>
+        </w:rPr>
+        <w:t xml:space="preserve"> </w:t>
+      </w:r>
+      <w:r>
+        <w:rPr>
+          <w:rFonts w:ascii="NewBaskerville-Roman" w:hAnsi="NewBaskerville-Roman" w:cs="NewBaskerville-Roman"/>
+          <w:color w:val="262626"/>
+          <w:sz w:val="20"/>
+          <w:szCs w:val="20"/>
+        </w:rPr>
+        <w:t>more).</w:t>
+      </w:r>
+    </w:p>
+    <w:p>
+      <w:pPr>
+        <w:pStyle w:val="ListParagraph"/>
+        <w:autoSpaceDE w:val="0"/>
+        <w:autoSpaceDN w:val="0"/>
+        <w:adjustRightInd w:val="0"/>
+        <w:spacing w:after="0"/>
+        <w:rPr>
+          <w:rFonts w:ascii="NewBaskerville-Roman" w:hAnsi="NewBaskerville-Roman" w:cs="NewBaskerville-Roman"/>
+          <w:color w:val="262626"/>
+          <w:sz w:val="20"/>
+          <w:szCs w:val="20"/>
+        </w:rPr>
+      </w:pPr>
+    </w:p>
+    <w:p>
+      <w:pPr>
+        <w:pStyle w:val="ListParagraph"/>
+        <w:numPr>
+          <w:ilvl w:val="0"/>
+          <w:numId w:val="36"/>
+        </w:numPr>
+        <w:autoSpaceDE w:val="0"/>
+        <w:autoSpaceDN w:val="0"/>
+        <w:adjustRightInd w:val="0"/>
+        <w:spacing w:after="0"/>
+        <w:rPr>
+          <w:rFonts w:ascii="NewBaskerville-Roman" w:hAnsi="NewBaskerville-Roman" w:cs="NewBaskerville-Roman"/>
+          <w:b/>
+          <w:bCs/>
+          <w:color w:val="262626"/>
+          <w:sz w:val="20"/>
+          <w:szCs w:val="20"/>
+        </w:rPr>
+      </w:pPr>
+      <w:r>
+        <w:rPr>
+          <w:rFonts w:ascii="NewBaskerville-Roman" w:hAnsi="NewBaskerville-Roman" w:cs="NewBaskerville-Roman"/>
+          <w:b/>
+          <w:bCs/>
+          <w:color w:val="262626"/>
+          <w:sz w:val="20"/>
+          <w:szCs w:val="20"/>
+        </w:rPr>
+        <w:t>gRPC is a binary message-based protocol</w:t>
+      </w:r>
+      <w:r>
+        <w:rPr>
+          <w:rFonts w:ascii="NewBaskerville-Roman" w:hAnsi="NewBaskerville-Roman" w:cs="NewBaskerville-Roman"/>
+          <w:color w:val="262626"/>
+          <w:sz w:val="20"/>
+          <w:szCs w:val="20"/>
+        </w:rPr>
+        <w:t>, and this means—as mentioned earlier</w:t>
+      </w:r>
+      <w:r>
+        <w:rPr>
+          <w:rFonts w:ascii="NewBaskerville-Roman" w:hAnsi="NewBaskerville-Roman" w:cs="NewBaskerville-Roman"/>
+          <w:color w:val="262626"/>
+          <w:sz w:val="20"/>
+          <w:szCs w:val="20"/>
+        </w:rPr>
+        <w:t xml:space="preserve"> </w:t>
+      </w:r>
+      <w:r>
+        <w:rPr>
+          <w:rFonts w:ascii="NewBaskerville-Roman" w:hAnsi="NewBaskerville-Roman" w:cs="NewBaskerville-Roman"/>
+          <w:color w:val="262626"/>
+          <w:sz w:val="20"/>
+          <w:szCs w:val="20"/>
+        </w:rPr>
+        <w:t>in the discussion of binary message formats—</w:t>
+      </w:r>
+      <w:r>
+        <w:rPr>
+          <w:rFonts w:ascii="NewBaskerville-Roman" w:hAnsi="NewBaskerville-Roman" w:cs="NewBaskerville-Roman"/>
+          <w:b/>
+          <w:bCs/>
+          <w:color w:val="262626"/>
+          <w:sz w:val="20"/>
+          <w:szCs w:val="20"/>
+        </w:rPr>
+        <w:t>you’re forced to take an API-first</w:t>
+      </w:r>
+      <w:r>
+        <w:rPr>
+          <w:rFonts w:ascii="NewBaskerville-Roman" w:hAnsi="NewBaskerville-Roman" w:cs="NewBaskerville-Roman"/>
+          <w:b/>
+          <w:bCs/>
+          <w:color w:val="262626"/>
+          <w:sz w:val="20"/>
+          <w:szCs w:val="20"/>
+        </w:rPr>
+        <w:t xml:space="preserve"> </w:t>
+      </w:r>
+      <w:r>
+        <w:rPr>
+          <w:rFonts w:ascii="NewBaskerville-Roman" w:hAnsi="NewBaskerville-Roman" w:cs="NewBaskerville-Roman"/>
+          <w:b/>
+          <w:bCs/>
+          <w:color w:val="262626"/>
+          <w:sz w:val="20"/>
+          <w:szCs w:val="20"/>
+        </w:rPr>
+        <w:t>approach to service</w:t>
+      </w:r>
+      <w:r>
+        <w:rPr>
+          <w:rFonts w:ascii="NewBaskerville-Roman" w:hAnsi="NewBaskerville-Roman" w:cs="NewBaskerville-Roman"/>
+          <w:b/>
+          <w:bCs/>
+          <w:color w:val="262626"/>
+          <w:sz w:val="20"/>
+          <w:szCs w:val="20"/>
+        </w:rPr>
+        <w:t xml:space="preserve"> </w:t>
+      </w:r>
+      <w:r>
+        <w:rPr>
+          <w:rFonts w:ascii="NewBaskerville-Roman" w:hAnsi="NewBaskerville-Roman" w:cs="NewBaskerville-Roman"/>
+          <w:b/>
+          <w:bCs/>
+          <w:color w:val="262626"/>
+          <w:sz w:val="20"/>
+          <w:szCs w:val="20"/>
+        </w:rPr>
+        <w:t>design.</w:t>
+      </w:r>
+    </w:p>
+    <w:p>
+      <w:pPr>
+        <w:pStyle w:val="ListParagraph"/>
+        <w:rPr>
+          <w:rFonts w:ascii="NewBaskerville-Roman" w:hAnsi="NewBaskerville-Roman" w:cs="NewBaskerville-Roman"/>
+          <w:b/>
+          <w:bCs/>
+          <w:color w:val="262626"/>
+          <w:sz w:val="20"/>
+          <w:szCs w:val="20"/>
+        </w:rPr>
+      </w:pPr>
+    </w:p>
+    <w:p>
+      <w:pPr>
+        <w:pStyle w:val="ListParagraph"/>
+        <w:numPr>
+          <w:ilvl w:val="0"/>
+          <w:numId w:val="36"/>
+        </w:numPr>
+        <w:autoSpaceDE w:val="0"/>
+        <w:autoSpaceDN w:val="0"/>
+        <w:adjustRightInd w:val="0"/>
+        <w:spacing w:after="0"/>
+        <w:rPr>
+          <w:rFonts w:ascii="NewBaskerville-Roman" w:hAnsi="NewBaskerville-Roman" w:cs="NewBaskerville-Roman"/>
+          <w:color w:val="262626"/>
+          <w:sz w:val="20"/>
+          <w:szCs w:val="20"/>
+        </w:rPr>
+      </w:pPr>
+      <w:r>
+        <w:rPr>
+          <w:rFonts w:ascii="NewBaskerville-Roman" w:hAnsi="NewBaskerville-Roman" w:cs="NewBaskerville-Roman"/>
+          <w:color w:val="262626"/>
+          <w:sz w:val="20"/>
+          <w:szCs w:val="20"/>
+        </w:rPr>
+        <w:t>You define your gRPC APIs using a Protocol Buffers-based</w:t>
+      </w:r>
+      <w:r>
+        <w:rPr>
+          <w:rFonts w:ascii="NewBaskerville-Roman" w:hAnsi="NewBaskerville-Roman" w:cs="NewBaskerville-Roman"/>
+          <w:color w:val="262626"/>
+          <w:sz w:val="20"/>
+          <w:szCs w:val="20"/>
+        </w:rPr>
+        <w:t xml:space="preserve"> </w:t>
+      </w:r>
+      <w:r>
+        <w:rPr>
+          <w:rFonts w:ascii="NewBaskerville-Roman" w:hAnsi="NewBaskerville-Roman" w:cs="NewBaskerville-Roman"/>
+          <w:color w:val="262626"/>
+          <w:sz w:val="20"/>
+          <w:szCs w:val="20"/>
+        </w:rPr>
+        <w:t>IDL, which is Google’s language-neutral mechanism for serializing structured data.</w:t>
+      </w:r>
+      <w:r>
+        <w:rPr>
+          <w:rFonts w:ascii="NewBaskerville-Roman" w:hAnsi="NewBaskerville-Roman" w:cs="NewBaskerville-Roman"/>
+          <w:color w:val="262626"/>
+          <w:sz w:val="20"/>
+          <w:szCs w:val="20"/>
+        </w:rPr>
+        <w:t xml:space="preserve"> </w:t>
+      </w:r>
+      <w:r>
+        <w:rPr>
+          <w:rFonts w:ascii="NewBaskerville-Roman" w:hAnsi="NewBaskerville-Roman" w:cs="NewBaskerville-Roman"/>
+          <w:color w:val="262626"/>
+          <w:sz w:val="20"/>
+          <w:szCs w:val="20"/>
+        </w:rPr>
+        <w:t xml:space="preserve">You use the </w:t>
+      </w:r>
+      <w:r>
+        <w:rPr>
+          <w:rFonts w:ascii="NewBaskerville-Roman" w:hAnsi="NewBaskerville-Roman" w:cs="NewBaskerville-Roman"/>
+          <w:b/>
+          <w:bCs/>
+          <w:color w:val="262626"/>
+          <w:sz w:val="20"/>
+          <w:szCs w:val="20"/>
+        </w:rPr>
+        <w:t>Protocol Buffer compiler</w:t>
+      </w:r>
+      <w:r>
+        <w:rPr>
+          <w:rFonts w:ascii="NewBaskerville-Roman" w:hAnsi="NewBaskerville-Roman" w:cs="NewBaskerville-Roman"/>
+          <w:color w:val="262626"/>
+          <w:sz w:val="20"/>
+          <w:szCs w:val="20"/>
+        </w:rPr>
+        <w:t xml:space="preserve"> to generate </w:t>
+      </w:r>
+      <w:r>
+        <w:rPr>
+          <w:rFonts w:ascii="NewBaskerville-Roman" w:hAnsi="NewBaskerville-Roman" w:cs="NewBaskerville-Roman"/>
+          <w:b/>
+          <w:bCs/>
+          <w:color w:val="262626"/>
+          <w:sz w:val="20"/>
+          <w:szCs w:val="20"/>
+        </w:rPr>
+        <w:t>client-side stubs</w:t>
+      </w:r>
+      <w:r>
+        <w:rPr>
+          <w:rFonts w:ascii="NewBaskerville-Roman" w:hAnsi="NewBaskerville-Roman" w:cs="NewBaskerville-Roman"/>
+          <w:color w:val="262626"/>
+          <w:sz w:val="20"/>
+          <w:szCs w:val="20"/>
+        </w:rPr>
+        <w:t xml:space="preserve"> and </w:t>
+      </w:r>
+      <w:r>
+        <w:rPr>
+          <w:rFonts w:ascii="NewBaskerville-Roman" w:hAnsi="NewBaskerville-Roman" w:cs="NewBaskerville-Roman"/>
+          <w:b/>
+          <w:bCs/>
+          <w:color w:val="262626"/>
+          <w:sz w:val="20"/>
+          <w:szCs w:val="20"/>
+        </w:rPr>
+        <w:t>server-side skeletons</w:t>
+      </w:r>
+      <w:r>
+        <w:rPr>
+          <w:rFonts w:ascii="NewBaskerville-Roman" w:hAnsi="NewBaskerville-Roman" w:cs="NewBaskerville-Roman"/>
+          <w:color w:val="262626"/>
+          <w:sz w:val="20"/>
+          <w:szCs w:val="20"/>
+        </w:rPr>
+        <w:t>.</w:t>
+      </w:r>
+      <w:r>
+        <w:rPr>
+          <w:rFonts w:ascii="NewBaskerville-Roman" w:hAnsi="NewBaskerville-Roman" w:cs="NewBaskerville-Roman"/>
+          <w:color w:val="262626"/>
+          <w:sz w:val="20"/>
+          <w:szCs w:val="20"/>
+        </w:rPr>
+        <w:t xml:space="preserve"> </w:t>
+      </w:r>
+      <w:r>
+        <w:rPr>
+          <w:rFonts w:ascii="NewBaskerville-Roman" w:hAnsi="NewBaskerville-Roman" w:cs="NewBaskerville-Roman"/>
+          <w:color w:val="262626"/>
+          <w:sz w:val="20"/>
+          <w:szCs w:val="20"/>
+        </w:rPr>
+        <w:t>The compiler can generate code for a variety of languages, including Java, C#,</w:t>
+      </w:r>
+      <w:r>
+        <w:rPr>
+          <w:rFonts w:ascii="NewBaskerville-Roman" w:hAnsi="NewBaskerville-Roman" w:cs="NewBaskerville-Roman"/>
+          <w:color w:val="262626"/>
+          <w:sz w:val="20"/>
+          <w:szCs w:val="20"/>
+        </w:rPr>
+        <w:t xml:space="preserve"> </w:t>
+      </w:r>
+      <w:r>
+        <w:rPr>
+          <w:rFonts w:ascii="NewBaskerville-Roman" w:hAnsi="NewBaskerville-Roman" w:cs="NewBaskerville-Roman"/>
+          <w:color w:val="262626"/>
+          <w:sz w:val="20"/>
+          <w:szCs w:val="20"/>
+        </w:rPr>
+        <w:t>NodeJS, and GoLang. Clients and servers exchange binary messages in the Protocol</w:t>
+      </w:r>
+      <w:r>
+        <w:rPr>
+          <w:rFonts w:ascii="NewBaskerville-Roman" w:hAnsi="NewBaskerville-Roman" w:cs="NewBaskerville-Roman"/>
+          <w:color w:val="262626"/>
+          <w:sz w:val="20"/>
+          <w:szCs w:val="20"/>
+        </w:rPr>
+        <w:t xml:space="preserve"> </w:t>
+      </w:r>
+      <w:r>
+        <w:rPr>
+          <w:rFonts w:ascii="NewBaskerville-Roman" w:hAnsi="NewBaskerville-Roman" w:cs="NewBaskerville-Roman"/>
+          <w:color w:val="262626"/>
+          <w:sz w:val="20"/>
+          <w:szCs w:val="20"/>
+        </w:rPr>
+        <w:t xml:space="preserve">Buffers format </w:t>
+      </w:r>
+      <w:r>
+        <w:rPr>
+          <w:rFonts w:ascii="NewBaskerville-Roman" w:hAnsi="NewBaskerville-Roman" w:cs="NewBaskerville-Roman"/>
+          <w:b/>
+          <w:bCs/>
+          <w:color w:val="262626"/>
+          <w:sz w:val="20"/>
+          <w:szCs w:val="20"/>
+        </w:rPr>
+        <w:t>using HTTP/2.</w:t>
+      </w:r>
+    </w:p>
+    <w:p>
+      <w:pPr>
+        <w:pStyle w:val="ListParagraph"/>
+        <w:rPr>
+          <w:rFonts w:ascii="NewBaskerville-Roman" w:hAnsi="NewBaskerville-Roman" w:cs="NewBaskerville-Roman"/>
+          <w:color w:val="262626"/>
+          <w:sz w:val="20"/>
+          <w:szCs w:val="20"/>
+        </w:rPr>
+      </w:pPr>
+    </w:p>
+    <w:p>
+      <w:pPr>
+        <w:pStyle w:val="ListParagraph"/>
+        <w:numPr>
+          <w:ilvl w:val="0"/>
+          <w:numId w:val="36"/>
+        </w:numPr>
+        <w:autoSpaceDE w:val="0"/>
+        <w:autoSpaceDN w:val="0"/>
+        <w:adjustRightInd w:val="0"/>
+        <w:spacing w:after="0"/>
+        <w:rPr>
+          <w:rFonts w:ascii="NewBaskerville-Roman" w:hAnsi="NewBaskerville-Roman" w:cs="NewBaskerville-Roman"/>
+          <w:color w:val="262626"/>
+          <w:sz w:val="20"/>
+          <w:szCs w:val="20"/>
+        </w:rPr>
+      </w:pPr>
+      <w:r>
+        <w:rPr>
+          <w:rFonts w:ascii="NewBaskerville-Roman" w:hAnsi="NewBaskerville-Roman" w:cs="NewBaskerville-Roman"/>
+          <w:color w:val="262626"/>
+          <w:sz w:val="20"/>
+          <w:szCs w:val="20"/>
+        </w:rPr>
+        <w:t xml:space="preserve">A gRPC API consists of </w:t>
+      </w:r>
+      <w:r>
+        <w:rPr>
+          <w:rFonts w:ascii="NewBaskerville-Roman" w:hAnsi="NewBaskerville-Roman" w:cs="NewBaskerville-Roman"/>
+          <w:b/>
+          <w:bCs/>
+          <w:color w:val="262626"/>
+          <w:sz w:val="20"/>
+          <w:szCs w:val="20"/>
+        </w:rPr>
+        <w:t>one or more services</w:t>
+      </w:r>
+      <w:r>
+        <w:rPr>
+          <w:rFonts w:ascii="NewBaskerville-Roman" w:hAnsi="NewBaskerville-Roman" w:cs="NewBaskerville-Roman"/>
+          <w:color w:val="262626"/>
+          <w:sz w:val="20"/>
+          <w:szCs w:val="20"/>
+        </w:rPr>
+        <w:t xml:space="preserve"> </w:t>
+      </w:r>
+      <w:r>
+        <w:rPr>
+          <w:rFonts w:ascii="NewBaskerville-Roman" w:hAnsi="NewBaskerville-Roman" w:cs="NewBaskerville-Roman"/>
+          <w:b/>
+          <w:bCs/>
+          <w:color w:val="262626"/>
+          <w:sz w:val="20"/>
+          <w:szCs w:val="20"/>
+        </w:rPr>
+        <w:t>and request/response message definitions</w:t>
+      </w:r>
+      <w:r>
+        <w:rPr>
+          <w:rFonts w:ascii="NewBaskerville-Roman" w:hAnsi="NewBaskerville-Roman" w:cs="NewBaskerville-Roman"/>
+          <w:color w:val="262626"/>
+          <w:sz w:val="20"/>
+          <w:szCs w:val="20"/>
+        </w:rPr>
+        <w:t>.</w:t>
+      </w:r>
+      <w:r>
+        <w:rPr>
+          <w:rFonts w:ascii="NewBaskerville-Roman" w:hAnsi="NewBaskerville-Roman" w:cs="NewBaskerville-Roman"/>
+          <w:color w:val="262626"/>
+          <w:sz w:val="20"/>
+          <w:szCs w:val="20"/>
+        </w:rPr>
+        <w:t xml:space="preserve"> </w:t>
+      </w:r>
+      <w:r>
+        <w:rPr>
+          <w:rFonts w:ascii="NewBaskerville-Roman" w:hAnsi="NewBaskerville-Roman" w:cs="NewBaskerville-Roman"/>
+          <w:b/>
+          <w:bCs/>
+          <w:color w:val="262626"/>
+          <w:sz w:val="20"/>
+          <w:szCs w:val="20"/>
+        </w:rPr>
+        <w:t xml:space="preserve">A </w:t>
+      </w:r>
+      <w:r>
+        <w:rPr>
+          <w:rFonts w:ascii="NewBaskerville-Italic" w:hAnsi="NewBaskerville-Italic" w:cs="NewBaskerville-Italic"/>
+          <w:b/>
+          <w:bCs/>
+          <w:i/>
+          <w:iCs/>
+          <w:color w:val="262626"/>
+          <w:sz w:val="20"/>
+          <w:szCs w:val="20"/>
+        </w:rPr>
+        <w:t xml:space="preserve">service definition </w:t>
+      </w:r>
+      <w:r>
+        <w:rPr>
+          <w:rFonts w:ascii="NewBaskerville-Roman" w:hAnsi="NewBaskerville-Roman" w:cs="NewBaskerville-Roman"/>
+          <w:b/>
+          <w:bCs/>
+          <w:color w:val="262626"/>
+          <w:sz w:val="20"/>
+          <w:szCs w:val="20"/>
+        </w:rPr>
+        <w:t>is analogous to a Java interface and is a collection of strongly</w:t>
+      </w:r>
+      <w:r>
+        <w:rPr>
+          <w:rFonts w:ascii="NewBaskerville-Roman" w:hAnsi="NewBaskerville-Roman" w:cs="NewBaskerville-Roman"/>
+          <w:b/>
+          <w:bCs/>
+          <w:color w:val="262626"/>
+          <w:sz w:val="20"/>
+          <w:szCs w:val="20"/>
+        </w:rPr>
+        <w:t xml:space="preserve"> </w:t>
+      </w:r>
+      <w:r>
+        <w:rPr>
+          <w:rFonts w:ascii="NewBaskerville-Roman" w:hAnsi="NewBaskerville-Roman" w:cs="NewBaskerville-Roman"/>
+          <w:b/>
+          <w:bCs/>
+          <w:color w:val="262626"/>
+          <w:sz w:val="20"/>
+          <w:szCs w:val="20"/>
+        </w:rPr>
+        <w:t>typed methods.</w:t>
+      </w:r>
+    </w:p>
+    <w:p>
+      <w:pPr>
+        <w:pStyle w:val="ListParagraph"/>
+        <w:rPr>
+          <w:rFonts w:ascii="NewBaskerville-Roman" w:hAnsi="NewBaskerville-Roman" w:cs="NewBaskerville-Roman"/>
+          <w:color w:val="262626"/>
+          <w:sz w:val="20"/>
+          <w:szCs w:val="20"/>
+        </w:rPr>
+      </w:pPr>
+    </w:p>
+    <w:p>
+      <w:pPr>
+        <w:pStyle w:val="NoSpacing"/>
+        <w:numPr>
+          <w:ilvl w:val="0"/>
+          <w:numId w:val="36"/>
+        </w:numPr>
+      </w:pPr>
+      <w:r>
+        <w:t xml:space="preserve">As well as supporting simple request/response RPC, </w:t>
+      </w:r>
+      <w:r>
+        <w:rPr>
+          <w:b/>
+          <w:bCs/>
+        </w:rPr>
+        <w:t>gRPC support</w:t>
+      </w:r>
+      <w:r>
+        <w:rPr>
+          <w:b/>
+          <w:bCs/>
+        </w:rPr>
+        <w:t xml:space="preserve"> </w:t>
+      </w:r>
+      <w:r>
+        <w:rPr>
+          <w:b/>
+          <w:bCs/>
+        </w:rPr>
+        <w:t>streaming RPC</w:t>
+      </w:r>
+      <w:r>
+        <w:t xml:space="preserve">. </w:t>
+      </w:r>
+      <w:r>
+        <w:rPr>
+          <w:b/>
+          <w:bCs/>
+        </w:rPr>
+        <w:t>A server can reply with a stream of messages to the client</w:t>
+      </w:r>
+      <w:r>
+        <w:t>. Alternatively,</w:t>
+      </w:r>
+      <w:r>
+        <w:t xml:space="preserve"> </w:t>
+      </w:r>
+      <w:r>
+        <w:rPr>
+          <w:b/>
+          <w:bCs/>
+        </w:rPr>
+        <w:t xml:space="preserve">a client can </w:t>
+      </w:r>
+      <w:r>
+        <w:rPr>
+          <w:b/>
+          <w:bCs/>
+        </w:rPr>
+        <w:t>send a stream of messages</w:t>
+      </w:r>
+      <w:r>
+        <w:t xml:space="preserve"> to the server.</w:t>
+      </w:r>
+    </w:p>
+    <w:p>
+      <w:pPr>
+        <w:pStyle w:val="ListParagraph"/>
+      </w:pPr>
+    </w:p>
+    <w:p>
+      <w:pPr>
+        <w:pStyle w:val="ListParagraph"/>
+        <w:numPr>
+          <w:ilvl w:val="0"/>
+          <w:numId w:val="36"/>
+        </w:numPr>
+        <w:autoSpaceDE w:val="0"/>
+        <w:autoSpaceDN w:val="0"/>
+        <w:adjustRightInd w:val="0"/>
+        <w:spacing w:after="0"/>
+        <w:rPr>
+          <w:rFonts w:ascii="NewBaskerville-Roman" w:hAnsi="NewBaskerville-Roman" w:cs="NewBaskerville-Roman"/>
+          <w:color w:val="262626"/>
+          <w:sz w:val="20"/>
+          <w:szCs w:val="20"/>
+        </w:rPr>
+      </w:pPr>
+      <w:r>
+        <w:rPr>
+          <w:rFonts w:ascii="NewBaskerville-Roman" w:hAnsi="NewBaskerville-Roman" w:cs="NewBaskerville-Roman"/>
+          <w:color w:val="262626"/>
+          <w:sz w:val="20"/>
+          <w:szCs w:val="20"/>
+        </w:rPr>
+        <w:t>gRPC uses Protocol Buffers as the message format. Protocol Buffers is, as mentioned</w:t>
+      </w:r>
+      <w:r>
+        <w:rPr>
+          <w:rFonts w:ascii="NewBaskerville-Roman" w:hAnsi="NewBaskerville-Roman" w:cs="NewBaskerville-Roman"/>
+          <w:color w:val="262626"/>
+          <w:sz w:val="20"/>
+          <w:szCs w:val="20"/>
+        </w:rPr>
+        <w:t xml:space="preserve"> </w:t>
+      </w:r>
+      <w:r>
+        <w:rPr>
+          <w:rFonts w:ascii="NewBaskerville-Roman" w:hAnsi="NewBaskerville-Roman" w:cs="NewBaskerville-Roman"/>
+          <w:color w:val="262626"/>
+          <w:sz w:val="20"/>
+          <w:szCs w:val="20"/>
+        </w:rPr>
+        <w:t>earlier, an efficient, compact, binary format. It’s a tagged format. Each field of</w:t>
+      </w:r>
+      <w:r>
+        <w:rPr>
+          <w:rFonts w:ascii="NewBaskerville-Roman" w:hAnsi="NewBaskerville-Roman" w:cs="NewBaskerville-Roman"/>
+          <w:color w:val="262626"/>
+          <w:sz w:val="20"/>
+          <w:szCs w:val="20"/>
+        </w:rPr>
+        <w:t xml:space="preserve"> </w:t>
+      </w:r>
+      <w:r>
+        <w:rPr>
+          <w:rFonts w:ascii="NewBaskerville-Roman" w:hAnsi="NewBaskerville-Roman" w:cs="NewBaskerville-Roman"/>
+          <w:color w:val="262626"/>
+          <w:sz w:val="20"/>
+          <w:szCs w:val="20"/>
+        </w:rPr>
+        <w:t>a Protocol Buffers message is numbered and has a type code. A message recipient can</w:t>
+      </w:r>
+      <w:r>
+        <w:rPr>
+          <w:rFonts w:ascii="NewBaskerville-Roman" w:hAnsi="NewBaskerville-Roman" w:cs="NewBaskerville-Roman"/>
+          <w:color w:val="262626"/>
+          <w:sz w:val="20"/>
+          <w:szCs w:val="20"/>
+        </w:rPr>
+        <w:t xml:space="preserve"> </w:t>
+      </w:r>
+      <w:r>
+        <w:rPr>
+          <w:rFonts w:ascii="NewBaskerville-Roman" w:hAnsi="NewBaskerville-Roman" w:cs="NewBaskerville-Roman"/>
+          <w:color w:val="262626"/>
+          <w:sz w:val="20"/>
+          <w:szCs w:val="20"/>
+        </w:rPr>
+        <w:t>extract the fields that it needs and skip over the fields that it doesn’t recognize. As a</w:t>
+      </w:r>
+      <w:r>
+        <w:rPr>
+          <w:rFonts w:ascii="NewBaskerville-Roman" w:hAnsi="NewBaskerville-Roman" w:cs="NewBaskerville-Roman"/>
+          <w:color w:val="262626"/>
+          <w:sz w:val="20"/>
+          <w:szCs w:val="20"/>
+        </w:rPr>
+        <w:t xml:space="preserve"> </w:t>
+      </w:r>
+      <w:r>
+        <w:rPr>
+          <w:rFonts w:ascii="NewBaskerville-Roman" w:hAnsi="NewBaskerville-Roman" w:cs="NewBaskerville-Roman"/>
+          <w:color w:val="262626"/>
+          <w:sz w:val="20"/>
+          <w:szCs w:val="20"/>
+        </w:rPr>
+        <w:t>result, gRPC enables APIs to evolve while remaining backward-compatible.</w:t>
+      </w:r>
+    </w:p>
+    <w:p>
+      <w:pPr>
+        <w:pStyle w:val="ListParagraph"/>
+        <w:rPr>
+          <w:rFonts w:ascii="NewBaskerville-Roman" w:hAnsi="NewBaskerville-Roman" w:cs="NewBaskerville-Roman"/>
+          <w:color w:val="262626"/>
+          <w:sz w:val="20"/>
+          <w:szCs w:val="20"/>
+        </w:rPr>
+      </w:pPr>
+    </w:p>
+    <w:p>
+      <w:pPr>
+        <w:pStyle w:val="ListParagraph"/>
+        <w:numPr>
+          <w:ilvl w:val="0"/>
+          <w:numId w:val="36"/>
+        </w:numPr>
+        <w:autoSpaceDE w:val="0"/>
+        <w:autoSpaceDN w:val="0"/>
+        <w:adjustRightInd w:val="0"/>
+        <w:spacing w:after="0"/>
+        <w:rPr>
+          <w:rFonts w:ascii="NewBaskerville-Roman" w:hAnsi="NewBaskerville-Roman" w:cs="NewBaskerville-Roman"/>
+          <w:color w:val="262626"/>
+          <w:sz w:val="20"/>
+          <w:szCs w:val="20"/>
+        </w:rPr>
+      </w:pPr>
+      <w:r>
+        <w:rPr>
+          <w:rFonts w:ascii="NewBaskerville-Roman" w:hAnsi="NewBaskerville-Roman" w:cs="NewBaskerville-Roman"/>
+          <w:color w:val="262626"/>
+          <w:sz w:val="20"/>
+          <w:szCs w:val="20"/>
+        </w:rPr>
+        <w:t xml:space="preserve">Listing 3.1 shows an excerpt of the gRPC API for the </w:t>
+      </w:r>
+      <w:r>
+        <w:rPr>
+          <w:rFonts w:ascii="Courier" w:hAnsi="Courier" w:cs="Courier"/>
+          <w:color w:val="262626"/>
+          <w:sz w:val="19"/>
+          <w:szCs w:val="19"/>
+        </w:rPr>
+        <w:t>Order Service</w:t>
+      </w:r>
+      <w:r>
+        <w:rPr>
+          <w:rFonts w:ascii="NewBaskerville-Roman" w:hAnsi="NewBaskerville-Roman" w:cs="NewBaskerville-Roman"/>
+          <w:color w:val="262626"/>
+          <w:sz w:val="20"/>
+          <w:szCs w:val="20"/>
+        </w:rPr>
+        <w:t>. It defines several</w:t>
+      </w:r>
+      <w:r>
+        <w:rPr>
+          <w:rFonts w:ascii="NewBaskerville-Roman" w:hAnsi="NewBaskerville-Roman" w:cs="NewBaskerville-Roman"/>
+          <w:color w:val="262626"/>
+          <w:sz w:val="20"/>
+          <w:szCs w:val="20"/>
+        </w:rPr>
+        <w:t xml:space="preserve"> </w:t>
+      </w:r>
+      <w:r>
+        <w:rPr>
+          <w:rFonts w:ascii="NewBaskerville-Roman" w:hAnsi="NewBaskerville-Roman" w:cs="NewBaskerville-Roman"/>
+          <w:color w:val="262626"/>
+          <w:sz w:val="20"/>
+          <w:szCs w:val="20"/>
+        </w:rPr>
+        <w:t xml:space="preserve">methods, including </w:t>
+      </w:r>
+      <w:r>
+        <w:rPr>
+          <w:rFonts w:ascii="Courier" w:hAnsi="Courier" w:cs="Courier"/>
+          <w:color w:val="262626"/>
+          <w:sz w:val="19"/>
+          <w:szCs w:val="19"/>
+        </w:rPr>
+        <w:t>createOrder()</w:t>
+      </w:r>
+      <w:r>
+        <w:rPr>
+          <w:rFonts w:ascii="NewBaskerville-Roman" w:hAnsi="NewBaskerville-Roman" w:cs="NewBaskerville-Roman"/>
+          <w:color w:val="262626"/>
+          <w:sz w:val="20"/>
+          <w:szCs w:val="20"/>
+        </w:rPr>
+        <w:t xml:space="preserve">. This method takes a </w:t>
+      </w:r>
+      <w:r>
+        <w:rPr>
+          <w:rFonts w:ascii="Courier" w:hAnsi="Courier" w:cs="Courier"/>
+          <w:color w:val="262626"/>
+          <w:sz w:val="19"/>
+          <w:szCs w:val="19"/>
+        </w:rPr>
+        <w:t xml:space="preserve">CreateOrderRequest </w:t>
+      </w:r>
+      <w:r>
+        <w:rPr>
+          <w:rFonts w:ascii="NewBaskerville-Roman" w:hAnsi="NewBaskerville-Roman" w:cs="NewBaskerville-Roman"/>
+          <w:color w:val="262626"/>
+          <w:sz w:val="20"/>
+          <w:szCs w:val="20"/>
+        </w:rPr>
+        <w:t>as</w:t>
+      </w:r>
+      <w:r>
+        <w:rPr>
+          <w:rFonts w:ascii="NewBaskerville-Roman" w:hAnsi="NewBaskerville-Roman" w:cs="NewBaskerville-Roman"/>
+          <w:color w:val="262626"/>
+          <w:sz w:val="20"/>
+          <w:szCs w:val="20"/>
+        </w:rPr>
+        <w:t xml:space="preserve"> </w:t>
+      </w:r>
+      <w:r>
+        <w:rPr>
+          <w:rFonts w:ascii="NewBaskerville-Roman" w:hAnsi="NewBaskerville-Roman" w:cs="NewBaskerville-Roman"/>
+          <w:color w:val="262626"/>
+          <w:sz w:val="20"/>
+          <w:szCs w:val="20"/>
+        </w:rPr>
+        <w:t xml:space="preserve">a parameter and returns a </w:t>
+      </w:r>
+      <w:r>
+        <w:rPr>
+          <w:rFonts w:ascii="Courier" w:hAnsi="Courier" w:cs="Courier"/>
+          <w:color w:val="262626"/>
+          <w:sz w:val="19"/>
+          <w:szCs w:val="19"/>
+        </w:rPr>
+        <w:t>CreateOrderReply</w:t>
+      </w:r>
+      <w:r>
+        <w:rPr>
+          <w:rFonts w:ascii="NewBaskerville-Roman" w:hAnsi="NewBaskerville-Roman" w:cs="NewBaskerville-Roman"/>
+          <w:color w:val="262626"/>
+          <w:sz w:val="20"/>
+          <w:szCs w:val="20"/>
+        </w:rPr>
+        <w:t>:</w:t>
+      </w:r>
+      <w:r>
+        <w:rPr>
+          <w:rFonts w:ascii="NewBaskerville-Roman" w:hAnsi="NewBaskerville-Roman" w:cs="NewBaskerville-Roman"/>
+          <w:color w:val="262626"/>
+          <w:sz w:val="20"/>
+          <w:szCs w:val="20"/>
+        </w:rPr>
+        <w:t xml:space="preserve"> (=2 for example defines the </w:t>
+      </w:r>
+      <w:r>
+        <w:rPr>
+          <w:rFonts w:ascii="NewBaskerville-Roman" w:hAnsi="NewBaskerville-Roman" w:cs="NewBaskerville-Roman"/>
+          <w:b/>
+          <w:bCs/>
+          <w:color w:val="262626"/>
+          <w:sz w:val="20"/>
+          <w:szCs w:val="20"/>
+        </w:rPr>
+        <w:t>field tag</w:t>
+      </w:r>
+      <w:r>
+        <w:rPr>
+          <w:rFonts w:ascii="NewBaskerville-Roman" w:hAnsi="NewBaskerville-Roman" w:cs="NewBaskerville-Roman"/>
+          <w:color w:val="262626"/>
+          <w:sz w:val="20"/>
+          <w:szCs w:val="20"/>
+        </w:rPr>
+        <w:t>)</w:t>
+      </w:r>
+    </w:p>
+    <w:p>
+      <w:pPr>
+        <w:pStyle w:val="ListParagraph"/>
+        <w:rPr>
+          <w:rFonts w:ascii="NewBaskerville-Roman" w:hAnsi="NewBaskerville-Roman" w:cs="NewBaskerville-Roman"/>
+          <w:color w:val="262626"/>
+          <w:sz w:val="20"/>
+          <w:szCs w:val="20"/>
+        </w:rPr>
+      </w:pPr>
+    </w:p>
+    <w:p>
+      <w:pPr>
+        <w:pStyle w:val="ListParagraph"/>
+        <w:autoSpaceDE w:val="0"/>
+        <w:autoSpaceDN w:val="0"/>
+        <w:adjustRightInd w:val="0"/>
+        <w:spacing w:after="0"/>
+        <w:rPr>
+          <w:rFonts w:ascii="NewBaskerville-Roman" w:hAnsi="NewBaskerville-Roman" w:cs="NewBaskerville-Roman"/>
+          <w:color w:val="262626"/>
+          <w:sz w:val="20"/>
+          <w:szCs w:val="20"/>
+        </w:rPr>
+      </w:pPr>
+    </w:p>
+    <w:p>
+      <w:r>
+        <w:rPr>
+          <w:noProof/>
+        </w:rPr>
+        <w:drawing>
+          <wp:inline distT="0" distB="0" distL="0" distR="0" wp14:anchorId="5B2D7E41" wp14:editId="0C66569B">
+            <wp:extent cx="5486400" cy="723900"/>
+            <wp:effectExtent l="0" t="0" r="0" b="0"/>
+            <wp:docPr id="3" name="Picture 3"/>
+            <wp:cNvGraphicFramePr>
+              <a:graphicFrameLocks xmlns:a="http://schemas.openxmlformats.org/drawingml/2006/main" noChangeAspect="1"/>
+            </wp:cNvGraphicFramePr>
+            <a:graphic xmlns:a="http://schemas.openxmlformats.org/drawingml/2006/main">
+              <a:graphicData uri="http://schemas.openxmlformats.org/drawingml/2006/picture">
+                <pic:pic xmlns:pic="http://schemas.openxmlformats.org/drawingml/2006/picture">
+                  <pic:nvPicPr>
+                    <pic:cNvPr id="1" name=""/>
+                    <pic:cNvPicPr/>
+                  </pic:nvPicPr>
+                  <pic:blipFill>
+                    <a:blip r:embed="rId17"/>
+                    <a:stretch>
+                      <a:fillRect/>
+                    </a:stretch>
+                  </pic:blipFill>
+                  <pic:spPr>
+                    <a:xfrm>
+                      <a:off x="0" y="0"/>
+                      <a:ext cx="5486400" cy="723900"/>
+                    </a:xfrm>
+                    <a:prstGeom prst="rect">
+                      <a:avLst/>
+                    </a:prstGeom>
+                  </pic:spPr>
+                </pic:pic>
+              </a:graphicData>
+            </a:graphic>
+          </wp:inline>
+        </w:drawing>
+      </w:r>
+    </w:p>
+    <w:p/>
+    <w:p>
+      <w:r>
+        <w:rPr>
+          <w:noProof/>
+        </w:rPr>
+        <w:lastRenderedPageBreak/>
+        <w:drawing>
+          <wp:inline distT="0" distB="0" distL="0" distR="0" wp14:anchorId="112344B8" wp14:editId="244D30AD">
+            <wp:extent cx="5486400" cy="3620770"/>
+            <wp:effectExtent l="0" t="0" r="0" b="0"/>
+            <wp:docPr id="4" name="Picture 4"/>
+            <wp:cNvGraphicFramePr>
+              <a:graphicFrameLocks xmlns:a="http://schemas.openxmlformats.org/drawingml/2006/main" noChangeAspect="1"/>
+            </wp:cNvGraphicFramePr>
+            <a:graphic xmlns:a="http://schemas.openxmlformats.org/drawingml/2006/main">
+              <a:graphicData uri="http://schemas.openxmlformats.org/drawingml/2006/picture">
+                <pic:pic xmlns:pic="http://schemas.openxmlformats.org/drawingml/2006/picture">
+                  <pic:nvPicPr>
+                    <pic:cNvPr id="1" name=""/>
+                    <pic:cNvPicPr/>
+                  </pic:nvPicPr>
+                  <pic:blipFill>
+                    <a:blip r:embed="rId18"/>
+                    <a:stretch>
+                      <a:fillRect/>
+                    </a:stretch>
+                  </pic:blipFill>
+                  <pic:spPr>
+                    <a:xfrm>
+                      <a:off x="0" y="0"/>
+                      <a:ext cx="5486400" cy="3620770"/>
+                    </a:xfrm>
+                    <a:prstGeom prst="rect">
+                      <a:avLst/>
+                    </a:prstGeom>
+                  </pic:spPr>
+                </pic:pic>
+              </a:graphicData>
+            </a:graphic>
+          </wp:inline>
+        </w:drawing>
+      </w:r>
+    </w:p>
+    <w:p/>
+    <w:p>
+      <w:pPr>
+        <w:pStyle w:val="NoSpacing"/>
+        <w:numPr>
+          <w:ilvl w:val="0"/>
+          <w:numId w:val="37"/>
+        </w:numPr>
+      </w:pPr>
+      <w:r>
+        <w:t>gRPC has several benefits:</w:t>
+      </w:r>
+    </w:p>
+    <w:p>
+      <w:pPr>
+        <w:pStyle w:val="NoSpacing"/>
+      </w:pPr>
+      <w:r>
+        <w:rPr>
+          <w:rFonts w:ascii="Wingdings2" w:eastAsia="Wingdings2" w:cs="Wingdings2" w:hint="eastAsia"/>
+          <w:color w:val="CDA759"/>
+          <w:sz w:val="17"/>
+          <w:szCs w:val="17"/>
+        </w:rPr>
+        <w:t></w:t>
+      </w:r>
+      <w:r>
+        <w:rPr>
+          <w:rFonts w:ascii="Wingdings2" w:eastAsia="Wingdings2" w:cs="Wingdings2"/>
+          <w:color w:val="CDA759"/>
+          <w:sz w:val="17"/>
+          <w:szCs w:val="17"/>
+        </w:rPr>
+        <w:t xml:space="preserve"> </w:t>
+      </w:r>
+      <w:r>
+        <w:t xml:space="preserve">It’s straightforward to design an API that has </w:t>
+      </w:r>
+      <w:r>
+        <w:rPr>
+          <w:b/>
+          <w:bCs/>
+        </w:rPr>
+        <w:t>a rich set of update operations.</w:t>
+      </w:r>
+    </w:p>
+    <w:p>
+      <w:pPr>
+        <w:pStyle w:val="NoSpacing"/>
+      </w:pPr>
+    </w:p>
+    <w:p>
+      <w:pPr>
+        <w:pStyle w:val="NoSpacing"/>
+      </w:pPr>
+      <w:r>
+        <w:rPr>
+          <w:rFonts w:ascii="Wingdings2" w:eastAsia="Wingdings2" w:cs="Wingdings2" w:hint="eastAsia"/>
+          <w:color w:val="CDA759"/>
+          <w:sz w:val="17"/>
+          <w:szCs w:val="17"/>
+        </w:rPr>
+        <w:t></w:t>
+      </w:r>
+      <w:r>
+        <w:rPr>
+          <w:rFonts w:ascii="Wingdings2" w:eastAsia="Wingdings2" w:cs="Wingdings2"/>
+          <w:color w:val="CDA759"/>
+          <w:sz w:val="17"/>
+          <w:szCs w:val="17"/>
+        </w:rPr>
+        <w:t xml:space="preserve"> </w:t>
+      </w:r>
+      <w:r>
+        <w:t>It has an efficient, compact IPC mechanism, especially when exchanging large</w:t>
+      </w:r>
+      <w:r>
+        <w:t xml:space="preserve"> </w:t>
+      </w:r>
+      <w:r>
+        <w:t>messages.</w:t>
+      </w:r>
+    </w:p>
+    <w:p>
+      <w:pPr>
+        <w:pStyle w:val="NoSpacing"/>
+      </w:pPr>
+    </w:p>
+    <w:p>
+      <w:pPr>
+        <w:pStyle w:val="NoSpacing"/>
+      </w:pPr>
+      <w:r>
+        <w:rPr>
+          <w:rFonts w:ascii="Wingdings2" w:eastAsia="Wingdings2" w:cs="Wingdings2" w:hint="eastAsia"/>
+          <w:color w:val="CDA759"/>
+          <w:sz w:val="17"/>
+          <w:szCs w:val="17"/>
+        </w:rPr>
+        <w:t></w:t>
+      </w:r>
+      <w:r>
+        <w:rPr>
+          <w:rFonts w:ascii="Wingdings2" w:eastAsia="Wingdings2" w:cs="Wingdings2"/>
+          <w:color w:val="CDA759"/>
+          <w:sz w:val="17"/>
+          <w:szCs w:val="17"/>
+        </w:rPr>
+        <w:t xml:space="preserve"> </w:t>
+      </w:r>
+      <w:r>
+        <w:t xml:space="preserve">Bidirectional streaming enables </w:t>
+      </w:r>
+      <w:r>
+        <w:rPr>
+          <w:b/>
+          <w:bCs/>
+        </w:rPr>
+        <w:t>both RPI and messaging styles of communication</w:t>
+      </w:r>
+      <w:r>
+        <w:t>.</w:t>
+      </w:r>
+    </w:p>
+    <w:p>
+      <w:pPr>
+        <w:pStyle w:val="NoSpacing"/>
+      </w:pPr>
+    </w:p>
+    <w:p>
+      <w:pPr>
+        <w:pStyle w:val="NoSpacing"/>
+      </w:pPr>
+      <w:r>
+        <w:rPr>
+          <w:rFonts w:ascii="Wingdings2" w:eastAsia="Wingdings2" w:cs="Wingdings2" w:hint="eastAsia"/>
+          <w:color w:val="CDA759"/>
+          <w:sz w:val="17"/>
+          <w:szCs w:val="17"/>
+        </w:rPr>
+        <w:t></w:t>
+      </w:r>
+      <w:r>
+        <w:rPr>
+          <w:rFonts w:ascii="Wingdings2" w:eastAsia="Wingdings2" w:cs="Wingdings2"/>
+          <w:color w:val="CDA759"/>
+          <w:sz w:val="17"/>
+          <w:szCs w:val="17"/>
+        </w:rPr>
+        <w:t xml:space="preserve"> </w:t>
+      </w:r>
+      <w:r>
+        <w:t>It enables interoperability between clients and services written in a wide range</w:t>
+      </w:r>
+      <w:r>
+        <w:t xml:space="preserve"> </w:t>
+      </w:r>
+      <w:r>
+        <w:t>of languages.</w:t>
+      </w:r>
+    </w:p>
+    <w:p>
+      <w:pPr>
+        <w:pStyle w:val="NoSpacing"/>
+      </w:pPr>
+    </w:p>
+    <w:p>
+      <w:pPr>
+        <w:pStyle w:val="NoSpacing"/>
+        <w:numPr>
+          <w:ilvl w:val="0"/>
+          <w:numId w:val="37"/>
+        </w:numPr>
+      </w:pPr>
+      <w:r>
+        <w:t>gRPC also has several drawbacks:</w:t>
+      </w:r>
+    </w:p>
+    <w:p>
+      <w:pPr>
+        <w:pStyle w:val="NoSpacing"/>
+      </w:pPr>
+      <w:r>
+        <w:rPr>
+          <w:rFonts w:ascii="Wingdings2" w:eastAsia="Wingdings2" w:cs="Wingdings2" w:hint="eastAsia"/>
+          <w:color w:val="CDA759"/>
+          <w:sz w:val="17"/>
+          <w:szCs w:val="17"/>
+        </w:rPr>
+        <w:t></w:t>
+      </w:r>
+      <w:r>
+        <w:rPr>
+          <w:rFonts w:ascii="Wingdings2" w:eastAsia="Wingdings2" w:cs="Wingdings2"/>
+          <w:color w:val="CDA759"/>
+          <w:sz w:val="17"/>
+          <w:szCs w:val="17"/>
+        </w:rPr>
+        <w:t xml:space="preserve"> </w:t>
+      </w:r>
+      <w:r>
+        <w:t>It takes more work for JavaScript clients to consume gRPC-based API than</w:t>
+      </w:r>
+      <w:r>
+        <w:t xml:space="preserve"> </w:t>
+      </w:r>
+      <w:r>
+        <w:t>REST/JSON-based APIs.</w:t>
+      </w:r>
+    </w:p>
+    <w:p>
+      <w:pPr>
+        <w:pStyle w:val="NoSpacing"/>
+      </w:pPr>
+    </w:p>
+    <w:p>
+      <w:pPr>
+        <w:pStyle w:val="NoSpacing"/>
+      </w:pPr>
+      <w:r>
+        <w:rPr>
+          <w:rFonts w:ascii="Wingdings2" w:eastAsia="Wingdings2" w:cs="Wingdings2" w:hint="eastAsia"/>
+          <w:color w:val="CDA759"/>
+          <w:sz w:val="17"/>
+          <w:szCs w:val="17"/>
+        </w:rPr>
+        <w:t></w:t>
+      </w:r>
+      <w:r>
+        <w:rPr>
+          <w:rFonts w:ascii="Wingdings2" w:eastAsia="Wingdings2" w:cs="Wingdings2"/>
+          <w:color w:val="CDA759"/>
+          <w:sz w:val="17"/>
+          <w:szCs w:val="17"/>
+        </w:rPr>
+        <w:t xml:space="preserve"> </w:t>
+      </w:r>
+      <w:r>
+        <w:t>Older firewalls might not support HTTP/2.</w:t>
+      </w:r>
+    </w:p>
+    <w:p>
+      <w:pPr>
+        <w:pStyle w:val="NoSpacing"/>
+      </w:pPr>
+    </w:p>
+    <w:p>
+      <w:pPr>
+        <w:pStyle w:val="NoSpacing"/>
+      </w:pPr>
+      <w:r>
+        <w:t xml:space="preserve">gRPC is a compelling alternative to REST, but like REST, it’s </w:t>
+      </w:r>
+      <w:r>
+        <w:rPr>
+          <w:b/>
+          <w:bCs/>
+        </w:rPr>
+        <w:t>a synchronous communication</w:t>
+      </w:r>
+      <w:r>
+        <w:rPr>
+          <w:b/>
+          <w:bCs/>
+        </w:rPr>
+        <w:t xml:space="preserve"> </w:t>
+      </w:r>
+      <w:r>
+        <w:rPr>
+          <w:b/>
+          <w:bCs/>
+        </w:rPr>
+        <w:t>mechanism, so it also suffers from the problem of partial failure.</w:t>
+      </w:r>
+      <w:r>
+        <w:t xml:space="preserve"> Let’s take a</w:t>
+      </w:r>
+      <w:r>
+        <w:t xml:space="preserve"> </w:t>
+      </w:r>
+      <w:r>
+        <w:t>look at what that is and how to handle it.</w:t>
+      </w:r>
+    </w:p>
+    <w:p/>
+    <w:p>
+      <w:pPr>
+        <w:pStyle w:val="Heading1"/>
+      </w:pPr>
+      <w:r>
+        <w:t>Handling Partial Failure Using the Circuit Breaker Pattern</w:t>
       </w:r>
     </w:p>
     <w:p/>
@@ -5849,13 +7030,6 @@
     <w:p/>
     <w:p/>
     <w:p/>
-    <w:p/>
-    <w:p/>
-    <w:p/>
-    <w:p/>
-    <w:p/>
-    <w:p/>
-    <w:p/>
     <w:p>
       <w:pPr>
         <w:rPr>
@@ -6778,6 +7952,119 @@
     </w:lvl>
   </w:abstractNum>
   <w:abstractNum w:abstractNumId="15" w15:restartNumberingAfterBreak="0">
+    <w:nsid w:val="13E27665"/>
+    <w:multiLevelType w:val="hybridMultilevel"/>
+    <w:tmpl w:val="A94C6536"/>
+    <w:lvl w:ilvl="0" w:tplc="04090001">
+      <w:start w:val="1"/>
+      <w:numFmt w:val="bullet"/>
+      <w:lvlText w:val=""/>
+      <w:lvlJc w:val="left"/>
+      <w:pPr>
+        <w:ind w:left="720" w:hanging="360"/>
+      </w:pPr>
+      <w:rPr>
+        <w:rFonts w:ascii="Symbol" w:hAnsi="Symbol" w:hint="default"/>
+      </w:rPr>
+    </w:lvl>
+    <w:lvl w:ilvl="1" w:tplc="04090003" w:tentative="1">
+      <w:start w:val="1"/>
+      <w:numFmt w:val="bullet"/>
+      <w:lvlText w:val="o"/>
+      <w:lvlJc w:val="left"/>
+      <w:pPr>
+        <w:ind w:left="1440" w:hanging="360"/>
+      </w:pPr>
+      <w:rPr>
+        <w:rFonts w:ascii="Courier New" w:hAnsi="Courier New" w:cs="Courier New" w:hint="default"/>
+      </w:rPr>
+    </w:lvl>
+    <w:lvl w:ilvl="2" w:tplc="04090005" w:tentative="1">
+      <w:start w:val="1"/>
+      <w:numFmt w:val="bullet"/>
+      <w:lvlText w:val=""/>
+      <w:lvlJc w:val="left"/>
+      <w:pPr>
+        <w:ind w:left="2160" w:hanging="360"/>
+      </w:pPr>
+      <w:rPr>
+        <w:rFonts w:ascii="Wingdings" w:hAnsi="Wingdings" w:hint="default"/>
+      </w:rPr>
+    </w:lvl>
+    <w:lvl w:ilvl="3" w:tplc="04090001" w:tentative="1">
+      <w:start w:val="1"/>
+      <w:numFmt w:val="bullet"/>
+      <w:lvlText w:val=""/>
+      <w:lvlJc w:val="left"/>
+      <w:pPr>
+        <w:ind w:left="2880" w:hanging="360"/>
+      </w:pPr>
+      <w:rPr>
+        <w:rFonts w:ascii="Symbol" w:hAnsi="Symbol" w:hint="default"/>
+      </w:rPr>
+    </w:lvl>
+    <w:lvl w:ilvl="4" w:tplc="04090003" w:tentative="1">
+      <w:start w:val="1"/>
+      <w:numFmt w:val="bullet"/>
+      <w:lvlText w:val="o"/>
+      <w:lvlJc w:val="left"/>
+      <w:pPr>
+        <w:ind w:left="3600" w:hanging="360"/>
+      </w:pPr>
+      <w:rPr>
+        <w:rFonts w:ascii="Courier New" w:hAnsi="Courier New" w:cs="Courier New" w:hint="default"/>
+      </w:rPr>
+    </w:lvl>
+    <w:lvl w:ilvl="5" w:tplc="04090005" w:tentative="1">
+      <w:start w:val="1"/>
+      <w:numFmt w:val="bullet"/>
+      <w:lvlText w:val=""/>
+      <w:lvlJc w:val="left"/>
+      <w:pPr>
+        <w:ind w:left="4320" w:hanging="360"/>
+      </w:pPr>
+      <w:rPr>
+        <w:rFonts w:ascii="Wingdings" w:hAnsi="Wingdings" w:hint="default"/>
+      </w:rPr>
+    </w:lvl>
+    <w:lvl w:ilvl="6" w:tplc="04090001" w:tentative="1">
+      <w:start w:val="1"/>
+      <w:numFmt w:val="bullet"/>
+      <w:lvlText w:val=""/>
+      <w:lvlJc w:val="left"/>
+      <w:pPr>
+        <w:ind w:left="5040" w:hanging="360"/>
+      </w:pPr>
+      <w:rPr>
+        <w:rFonts w:ascii="Symbol" w:hAnsi="Symbol" w:hint="default"/>
+      </w:rPr>
+    </w:lvl>
+    <w:lvl w:ilvl="7" w:tplc="04090003" w:tentative="1">
+      <w:start w:val="1"/>
+      <w:numFmt w:val="bullet"/>
+      <w:lvlText w:val="o"/>
+      <w:lvlJc w:val="left"/>
+      <w:pPr>
+        <w:ind w:left="5760" w:hanging="360"/>
+      </w:pPr>
+      <w:rPr>
+        <w:rFonts w:ascii="Courier New" w:hAnsi="Courier New" w:cs="Courier New" w:hint="default"/>
+      </w:rPr>
+    </w:lvl>
+    <w:lvl w:ilvl="8" w:tplc="04090005" w:tentative="1">
+      <w:start w:val="1"/>
+      <w:numFmt w:val="bullet"/>
+      <w:lvlText w:val=""/>
+      <w:lvlJc w:val="left"/>
+      <w:pPr>
+        <w:ind w:left="6480" w:hanging="360"/>
+      </w:pPr>
+      <w:rPr>
+        <w:rFonts w:ascii="Wingdings" w:hAnsi="Wingdings" w:hint="default"/>
+      </w:rPr>
+    </w:lvl>
+  </w:abstractNum>
+  <w:abstractNum w:abstractNumId="16" w15:restartNumberingAfterBreak="0">
     <w:nsid w:val="14577E0E"/>
     <w:multiLevelType w:val="hybridMultilevel"/>
     <w:tmpl w:val="5776A6A6"/>
@@ -6890,7 +8177,7 @@
       </w:rPr>
     </w:lvl>
   </w:abstractNum>
-  <w:abstractNum w:abstractNumId="16" w15:restartNumberingAfterBreak="0">
+  <w:abstractNum w:abstractNumId="17" w15:restartNumberingAfterBreak="0">
     <w:nsid w:val="15730258"/>
     <w:multiLevelType w:val="hybridMultilevel"/>
     <w:tmpl w:val="5336A1C6"/>
@@ -7003,7 +8290,7 @@
       </w:rPr>
     </w:lvl>
   </w:abstractNum>
-  <w:abstractNum w:abstractNumId="17" w15:restartNumberingAfterBreak="0">
+  <w:abstractNum w:abstractNumId="18" w15:restartNumberingAfterBreak="0">
     <w:nsid w:val="1A9E4CF6"/>
     <w:multiLevelType w:val="hybridMultilevel"/>
     <w:tmpl w:val="91C83C70"/>
@@ -7116,7 +8403,7 @@
       </w:rPr>
     </w:lvl>
   </w:abstractNum>
-  <w:abstractNum w:abstractNumId="18" w15:restartNumberingAfterBreak="0">
+  <w:abstractNum w:abstractNumId="19" w15:restartNumberingAfterBreak="0">
     <w:nsid w:val="1ADC0DDB"/>
     <w:multiLevelType w:val="hybridMultilevel"/>
     <w:tmpl w:val="75DE431E"/>
@@ -7229,7 +8516,7 @@
       </w:rPr>
     </w:lvl>
   </w:abstractNum>
-  <w:abstractNum w:abstractNumId="19" w15:restartNumberingAfterBreak="0">
+  <w:abstractNum w:abstractNumId="20" w15:restartNumberingAfterBreak="0">
     <w:nsid w:val="1B845F54"/>
     <w:multiLevelType w:val="hybridMultilevel"/>
     <w:tmpl w:val="E68AEA86"/>
@@ -7342,7 +8629,7 @@
       </w:rPr>
     </w:lvl>
   </w:abstractNum>
-  <w:abstractNum w:abstractNumId="20" w15:restartNumberingAfterBreak="0">
+  <w:abstractNum w:abstractNumId="21" w15:restartNumberingAfterBreak="0">
     <w:nsid w:val="1C326AA9"/>
     <w:multiLevelType w:val="hybridMultilevel"/>
     <w:tmpl w:val="8A0EC798"/>
@@ -7455,7 +8742,7 @@
       </w:rPr>
     </w:lvl>
   </w:abstractNum>
-  <w:abstractNum w:abstractNumId="21" w15:restartNumberingAfterBreak="0">
+  <w:abstractNum w:abstractNumId="22" w15:restartNumberingAfterBreak="0">
     <w:nsid w:val="21515E7B"/>
     <w:multiLevelType w:val="hybridMultilevel"/>
     <w:tmpl w:val="805E0038"/>
@@ -7569,7 +8856,7 @@
       </w:rPr>
     </w:lvl>
   </w:abstractNum>
-  <w:abstractNum w:abstractNumId="22" w15:restartNumberingAfterBreak="0">
+  <w:abstractNum w:abstractNumId="23" w15:restartNumberingAfterBreak="0">
     <w:nsid w:val="26664D30"/>
     <w:multiLevelType w:val="hybridMultilevel"/>
     <w:tmpl w:val="FE34AC44"/>
@@ -7682,7 +8969,7 @@
       </w:rPr>
     </w:lvl>
   </w:abstractNum>
-  <w:abstractNum w:abstractNumId="23" w15:restartNumberingAfterBreak="0">
+  <w:abstractNum w:abstractNumId="24" w15:restartNumberingAfterBreak="0">
     <w:nsid w:val="268A3225"/>
     <w:multiLevelType w:val="hybridMultilevel"/>
     <w:tmpl w:val="F3409F28"/>
@@ -7795,7 +9082,7 @@
       </w:rPr>
     </w:lvl>
   </w:abstractNum>
-  <w:abstractNum w:abstractNumId="24" w15:restartNumberingAfterBreak="0">
+  <w:abstractNum w:abstractNumId="25" w15:restartNumberingAfterBreak="0">
     <w:nsid w:val="2CD47A1B"/>
     <w:multiLevelType w:val="multilevel"/>
     <w:tmpl w:val="AA866742"/>
@@ -7911,7 +9198,7 @@
       </w:rPr>
     </w:lvl>
   </w:abstractNum>
-  <w:abstractNum w:abstractNumId="25" w15:restartNumberingAfterBreak="0">
+  <w:abstractNum w:abstractNumId="26" w15:restartNumberingAfterBreak="0">
     <w:nsid w:val="37711FA7"/>
     <w:multiLevelType w:val="hybridMultilevel"/>
     <w:tmpl w:val="22FEDA86"/>
@@ -7997,7 +9284,7 @@
       </w:pPr>
     </w:lvl>
   </w:abstractNum>
-  <w:abstractNum w:abstractNumId="26" w15:restartNumberingAfterBreak="0">
+  <w:abstractNum w:abstractNumId="27" w15:restartNumberingAfterBreak="0">
     <w:nsid w:val="3B4E58F9"/>
     <w:multiLevelType w:val="hybridMultilevel"/>
     <w:tmpl w:val="A8F8C774"/>
@@ -8110,7 +9397,120 @@
       </w:rPr>
     </w:lvl>
   </w:abstractNum>
-  <w:abstractNum w:abstractNumId="27" w15:restartNumberingAfterBreak="0">
+  <w:abstractNum w:abstractNumId="28" w15:restartNumberingAfterBreak="0">
+    <w:nsid w:val="43432351"/>
+    <w:multiLevelType w:val="hybridMultilevel"/>
+    <w:tmpl w:val="7472A654"/>
+    <w:lvl w:ilvl="0" w:tplc="04090001">
+      <w:start w:val="1"/>
+      <w:numFmt w:val="bullet"/>
+      <w:lvlText w:val=""/>
+      <w:lvlJc w:val="left"/>
+      <w:pPr>
+        <w:ind w:left="720" w:hanging="360"/>
+      </w:pPr>
+      <w:rPr>
+        <w:rFonts w:ascii="Symbol" w:hAnsi="Symbol" w:hint="default"/>
+      </w:rPr>
+    </w:lvl>
+    <w:lvl w:ilvl="1" w:tplc="04090003" w:tentative="1">
+      <w:start w:val="1"/>
+      <w:numFmt w:val="bullet"/>
+      <w:lvlText w:val="o"/>
+      <w:lvlJc w:val="left"/>
+      <w:pPr>
+        <w:ind w:left="1440" w:hanging="360"/>
+      </w:pPr>
+      <w:rPr>
+        <w:rFonts w:ascii="Courier New" w:hAnsi="Courier New" w:cs="Courier New" w:hint="default"/>
+      </w:rPr>
+    </w:lvl>
+    <w:lvl w:ilvl="2" w:tplc="04090005" w:tentative="1">
+      <w:start w:val="1"/>
+      <w:numFmt w:val="bullet"/>
+      <w:lvlText w:val=""/>
+      <w:lvlJc w:val="left"/>
+      <w:pPr>
+        <w:ind w:left="2160" w:hanging="360"/>
+      </w:pPr>
+      <w:rPr>
+        <w:rFonts w:ascii="Wingdings" w:hAnsi="Wingdings" w:hint="default"/>
+      </w:rPr>
+    </w:lvl>
+    <w:lvl w:ilvl="3" w:tplc="04090001" w:tentative="1">
+      <w:start w:val="1"/>
+      <w:numFmt w:val="bullet"/>
+      <w:lvlText w:val=""/>
+      <w:lvlJc w:val="left"/>
+      <w:pPr>
+        <w:ind w:left="2880" w:hanging="360"/>
+      </w:pPr>
+      <w:rPr>
+        <w:rFonts w:ascii="Symbol" w:hAnsi="Symbol" w:hint="default"/>
+      </w:rPr>
+    </w:lvl>
+    <w:lvl w:ilvl="4" w:tplc="04090003" w:tentative="1">
+      <w:start w:val="1"/>
+      <w:numFmt w:val="bullet"/>
+      <w:lvlText w:val="o"/>
+      <w:lvlJc w:val="left"/>
+      <w:pPr>
+        <w:ind w:left="3600" w:hanging="360"/>
+      </w:pPr>
+      <w:rPr>
+        <w:rFonts w:ascii="Courier New" w:hAnsi="Courier New" w:cs="Courier New" w:hint="default"/>
+      </w:rPr>
+    </w:lvl>
+    <w:lvl w:ilvl="5" w:tplc="04090005" w:tentative="1">
+      <w:start w:val="1"/>
+      <w:numFmt w:val="bullet"/>
+      <w:lvlText w:val=""/>
+      <w:lvlJc w:val="left"/>
+      <w:pPr>
+        <w:ind w:left="4320" w:hanging="360"/>
+      </w:pPr>
+      <w:rPr>
+        <w:rFonts w:ascii="Wingdings" w:hAnsi="Wingdings" w:hint="default"/>
+      </w:rPr>
+    </w:lvl>
+    <w:lvl w:ilvl="6" w:tplc="04090001" w:tentative="1">
+      <w:start w:val="1"/>
+      <w:numFmt w:val="bullet"/>
+      <w:lvlText w:val=""/>
+      <w:lvlJc w:val="left"/>
+      <w:pPr>
+        <w:ind w:left="5040" w:hanging="360"/>
+      </w:pPr>
+      <w:rPr>
+        <w:rFonts w:ascii="Symbol" w:hAnsi="Symbol" w:hint="default"/>
+      </w:rPr>
+    </w:lvl>
+    <w:lvl w:ilvl="7" w:tplc="04090003" w:tentative="1">
+      <w:start w:val="1"/>
+      <w:numFmt w:val="bullet"/>
+      <w:lvlText w:val="o"/>
+      <w:lvlJc w:val="left"/>
+      <w:pPr>
+        <w:ind w:left="5760" w:hanging="360"/>
+      </w:pPr>
+      <w:rPr>
+        <w:rFonts w:ascii="Courier New" w:hAnsi="Courier New" w:cs="Courier New" w:hint="default"/>
+      </w:rPr>
+    </w:lvl>
+    <w:lvl w:ilvl="8" w:tplc="04090005" w:tentative="1">
+      <w:start w:val="1"/>
+      <w:numFmt w:val="bullet"/>
+      <w:lvlText w:val=""/>
+      <w:lvlJc w:val="left"/>
+      <w:pPr>
+        <w:ind w:left="6480" w:hanging="360"/>
+      </w:pPr>
+      <w:rPr>
+        <w:rFonts w:ascii="Wingdings" w:hAnsi="Wingdings" w:hint="default"/>
+      </w:rPr>
+    </w:lvl>
+  </w:abstractNum>
+  <w:abstractNum w:abstractNumId="29" w15:restartNumberingAfterBreak="0">
     <w:nsid w:val="45934EC6"/>
     <w:multiLevelType w:val="hybridMultilevel"/>
     <w:tmpl w:val="855CA17C"/>
@@ -8223,7 +9623,7 @@
       </w:rPr>
     </w:lvl>
   </w:abstractNum>
-  <w:abstractNum w:abstractNumId="28" w15:restartNumberingAfterBreak="0">
+  <w:abstractNum w:abstractNumId="30" w15:restartNumberingAfterBreak="0">
     <w:nsid w:val="470B27A6"/>
     <w:multiLevelType w:val="hybridMultilevel"/>
     <w:tmpl w:val="4134FE34"/>
@@ -8336,7 +9736,7 @@
       </w:rPr>
     </w:lvl>
   </w:abstractNum>
-  <w:abstractNum w:abstractNumId="29" w15:restartNumberingAfterBreak="0">
+  <w:abstractNum w:abstractNumId="31" w15:restartNumberingAfterBreak="0">
     <w:nsid w:val="4A100835"/>
     <w:multiLevelType w:val="hybridMultilevel"/>
     <w:tmpl w:val="2D381DF6"/>
@@ -8449,7 +9849,7 @@
       </w:rPr>
     </w:lvl>
   </w:abstractNum>
-  <w:abstractNum w:abstractNumId="30" w15:restartNumberingAfterBreak="0">
+  <w:abstractNum w:abstractNumId="32" w15:restartNumberingAfterBreak="0">
     <w:nsid w:val="50D534E8"/>
     <w:multiLevelType w:val="hybridMultilevel"/>
     <w:tmpl w:val="60307286"/>
@@ -8562,7 +9962,7 @@
       </w:rPr>
     </w:lvl>
   </w:abstractNum>
-  <w:abstractNum w:abstractNumId="31" w15:restartNumberingAfterBreak="0">
+  <w:abstractNum w:abstractNumId="33" w15:restartNumberingAfterBreak="0">
     <w:nsid w:val="5EE70FB5"/>
     <w:multiLevelType w:val="hybridMultilevel"/>
     <w:tmpl w:val="7708DF38"/>
@@ -8675,7 +10075,7 @@
       </w:rPr>
     </w:lvl>
   </w:abstractNum>
-  <w:abstractNum w:abstractNumId="32" w15:restartNumberingAfterBreak="0">
+  <w:abstractNum w:abstractNumId="34" w15:restartNumberingAfterBreak="0">
     <w:nsid w:val="73554DEE"/>
     <w:multiLevelType w:val="hybridMultilevel"/>
     <w:tmpl w:val="E3B6833E"/>
@@ -8788,7 +10188,7 @@
       </w:rPr>
     </w:lvl>
   </w:abstractNum>
-  <w:abstractNum w:abstractNumId="33" w15:restartNumberingAfterBreak="0">
+  <w:abstractNum w:abstractNumId="35" w15:restartNumberingAfterBreak="0">
     <w:nsid w:val="73BC4502"/>
     <w:multiLevelType w:val="hybridMultilevel"/>
     <w:tmpl w:val="329E6890"/>
@@ -8901,7 +10301,7 @@
       </w:rPr>
     </w:lvl>
   </w:abstractNum>
-  <w:abstractNum w:abstractNumId="34" w15:restartNumberingAfterBreak="0">
+  <w:abstractNum w:abstractNumId="36" w15:restartNumberingAfterBreak="0">
     <w:nsid w:val="78CB4BDE"/>
     <w:multiLevelType w:val="hybridMultilevel"/>
     <w:tmpl w:val="A5401418"/>
@@ -9042,13 +10442,13 @@
     <w:abstractNumId w:val="0"/>
   </w:num>
   <w:num w:numId="10">
-    <w:abstractNumId w:val="24"/>
+    <w:abstractNumId w:val="25"/>
   </w:num>
   <w:num w:numId="11">
-    <w:abstractNumId w:val="28"/>
+    <w:abstractNumId w:val="30"/>
   </w:num>
   <w:num w:numId="12">
-    <w:abstractNumId w:val="25"/>
+    <w:abstractNumId w:val="26"/>
   </w:num>
   <w:num w:numId="13">
     <w:abstractNumId w:val="13"/>
@@ -9057,67 +10457,73 @@
     <w:abstractNumId w:val="10"/>
   </w:num>
   <w:num w:numId="15">
-    <w:abstractNumId w:val="29"/>
+    <w:abstractNumId w:val="31"/>
   </w:num>
   <w:num w:numId="16">
     <w:abstractNumId w:val="9"/>
   </w:num>
   <w:num w:numId="17">
-    <w:abstractNumId w:val="21"/>
+    <w:abstractNumId w:val="22"/>
   </w:num>
   <w:num w:numId="18">
-    <w:abstractNumId w:val="32"/>
+    <w:abstractNumId w:val="34"/>
   </w:num>
   <w:num w:numId="19">
-    <w:abstractNumId w:val="33"/>
+    <w:abstractNumId w:val="35"/>
   </w:num>
   <w:num w:numId="20">
-    <w:abstractNumId w:val="34"/>
+    <w:abstractNumId w:val="36"/>
   </w:num>
   <w:num w:numId="21">
     <w:abstractNumId w:val="11"/>
   </w:num>
   <w:num w:numId="22">
+    <w:abstractNumId w:val="20"/>
+  </w:num>
+  <w:num w:numId="23">
+    <w:abstractNumId w:val="18"/>
+  </w:num>
+  <w:num w:numId="24">
+    <w:abstractNumId w:val="32"/>
+  </w:num>
+  <w:num w:numId="25">
+    <w:abstractNumId w:val="17"/>
+  </w:num>
+  <w:num w:numId="26">
+    <w:abstractNumId w:val="16"/>
+  </w:num>
+  <w:num w:numId="27">
+    <w:abstractNumId w:val="24"/>
+  </w:num>
+  <w:num w:numId="28">
+    <w:abstractNumId w:val="27"/>
+  </w:num>
+  <w:num w:numId="29">
+    <w:abstractNumId w:val="21"/>
+  </w:num>
+  <w:num w:numId="30">
+    <w:abstractNumId w:val="29"/>
+  </w:num>
+  <w:num w:numId="31">
+    <w:abstractNumId w:val="23"/>
+  </w:num>
+  <w:num w:numId="32">
     <w:abstractNumId w:val="19"/>
   </w:num>
-  <w:num w:numId="23">
-    <w:abstractNumId w:val="17"/>
-  </w:num>
-  <w:num w:numId="24">
-    <w:abstractNumId w:val="30"/>
-  </w:num>
-  <w:num w:numId="25">
-    <w:abstractNumId w:val="16"/>
-  </w:num>
-  <w:num w:numId="26">
-    <w:abstractNumId w:val="15"/>
-  </w:num>
-  <w:num w:numId="27">
-    <w:abstractNumId w:val="23"/>
-  </w:num>
-  <w:num w:numId="28">
-    <w:abstractNumId w:val="26"/>
-  </w:num>
-  <w:num w:numId="29">
-    <w:abstractNumId w:val="20"/>
-  </w:num>
-  <w:num w:numId="30">
-    <w:abstractNumId w:val="27"/>
-  </w:num>
-  <w:num w:numId="31">
-    <w:abstractNumId w:val="22"/>
-  </w:num>
-  <w:num w:numId="32">
-    <w:abstractNumId w:val="18"/>
-  </w:num>
   <w:num w:numId="33">
-    <w:abstractNumId w:val="31"/>
+    <w:abstractNumId w:val="33"/>
   </w:num>
   <w:num w:numId="34">
     <w:abstractNumId w:val="12"/>
   </w:num>
   <w:num w:numId="35">
     <w:abstractNumId w:val="14"/>
+  </w:num>
+  <w:num w:numId="36">
+    <w:abstractNumId w:val="15"/>
+  </w:num>
+  <w:num w:numId="37">
+    <w:abstractNumId w:val="28"/>
   </w:num>
 </w:numbering>
 </file>

</xml_diff>